<commit_message>
Menambah data Bang Adimas Fachri
</commit_message>
<xml_diff>
--- a/List-Asisten-Lab-CPS.docx
+++ b/List-Asisten-Lab-CPS.docx
@@ -21,51 +21,7 @@
           <w:sz w:val="28"/>
           <w:szCs w:val="28"/>
         </w:rPr>
-        <w:t xml:space="preserve">List </w:t>
-      </w:r>
-      <w:proofErr w:type="spellStart"/>
-      <w:r>
-        <w:rPr>
-          <w:rFonts w:ascii="Times New Roman" w:hAnsi="Times New Roman" w:cs="Times New Roman"/>
-          <w:b/>
-          <w:bCs/>
-          <w:sz w:val="28"/>
-          <w:szCs w:val="28"/>
-        </w:rPr>
-        <w:t>Asisten</w:t>
-      </w:r>
-      <w:proofErr w:type="spellEnd"/>
-      <w:r>
-        <w:rPr>
-          <w:rFonts w:ascii="Times New Roman" w:hAnsi="Times New Roman" w:cs="Times New Roman"/>
-          <w:b/>
-          <w:bCs/>
-          <w:sz w:val="28"/>
-          <w:szCs w:val="28"/>
-        </w:rPr>
-        <w:t xml:space="preserve"> </w:t>
-      </w:r>
-      <w:proofErr w:type="spellStart"/>
-      <w:r>
-        <w:rPr>
-          <w:rFonts w:ascii="Times New Roman" w:hAnsi="Times New Roman" w:cs="Times New Roman"/>
-          <w:b/>
-          <w:bCs/>
-          <w:sz w:val="28"/>
-          <w:szCs w:val="28"/>
-        </w:rPr>
-        <w:t>Laboratorium</w:t>
-      </w:r>
-      <w:proofErr w:type="spellEnd"/>
-      <w:r>
-        <w:rPr>
-          <w:rFonts w:ascii="Times New Roman" w:hAnsi="Times New Roman" w:cs="Times New Roman"/>
-          <w:b/>
-          <w:bCs/>
-          <w:sz w:val="28"/>
-          <w:szCs w:val="28"/>
-        </w:rPr>
-        <w:t xml:space="preserve"> Cyber Physical System</w:t>
+        <w:t>List Asisten Laboratorium Cyber Physical System</w:t>
       </w:r>
     </w:p>
     <w:p>
@@ -204,140 +160,100 @@
                 <w:sz w:val="28"/>
                 <w:szCs w:val="28"/>
               </w:rPr>
-              <w:t xml:space="preserve">Fakhri </w:t>
+              <w:t>Fakhri Rahmatullah</w:t>
             </w:r>
-            <w:proofErr w:type="spellStart"/>
+          </w:p>
+        </w:tc>
+      </w:tr>
+      <w:tr>
+        <w:trPr>
+          <w:trHeight w:val="1439"/>
+        </w:trPr>
+        <w:tc>
+          <w:tcPr>
+            <w:tcW w:w="6930" w:type="dxa"/>
+            <w:vMerge/>
+            <w:vAlign w:val="center"/>
+          </w:tcPr>
+          <w:p>
+            <w:pPr>
+              <w:jc w:val="center"/>
+              <w:rPr>
+                <w:rFonts w:ascii="Times New Roman" w:hAnsi="Times New Roman" w:cs="Times New Roman"/>
+                <w:sz w:val="28"/>
+                <w:szCs w:val="28"/>
+              </w:rPr>
+            </w:pPr>
+          </w:p>
+        </w:tc>
+        <w:tc>
+          <w:tcPr>
+            <w:tcW w:w="4860" w:type="dxa"/>
+            <w:vAlign w:val="center"/>
+          </w:tcPr>
+          <w:p>
+            <w:pPr>
+              <w:jc w:val="center"/>
+              <w:rPr>
+                <w:rFonts w:ascii="Times New Roman" w:hAnsi="Times New Roman" w:cs="Times New Roman"/>
+                <w:sz w:val="28"/>
+                <w:szCs w:val="28"/>
+              </w:rPr>
+            </w:pPr>
             <w:r>
               <w:rPr>
                 <w:rFonts w:ascii="Times New Roman" w:hAnsi="Times New Roman" w:cs="Times New Roman"/>
                 <w:sz w:val="28"/>
                 <w:szCs w:val="28"/>
               </w:rPr>
-              <w:t>Rahmatullah</w:t>
+              <w:t>Tasikmalaya, 31-10-2000</w:t>
             </w:r>
-            <w:proofErr w:type="spellEnd"/>
-          </w:p>
-        </w:tc>
-      </w:tr>
-      <w:tr>
-        <w:trPr>
-          <w:trHeight w:val="1439"/>
-        </w:trPr>
-        <w:tc>
-          <w:tcPr>
-            <w:tcW w:w="6930" w:type="dxa"/>
-            <w:vMerge/>
-            <w:vAlign w:val="center"/>
-          </w:tcPr>
-          <w:p>
-            <w:pPr>
-              <w:jc w:val="center"/>
-              <w:rPr>
-                <w:rFonts w:ascii="Times New Roman" w:hAnsi="Times New Roman" w:cs="Times New Roman"/>
-                <w:sz w:val="28"/>
-                <w:szCs w:val="28"/>
-              </w:rPr>
-            </w:pPr>
-          </w:p>
-        </w:tc>
-        <w:tc>
-          <w:tcPr>
-            <w:tcW w:w="4860" w:type="dxa"/>
-            <w:vAlign w:val="center"/>
-          </w:tcPr>
-          <w:p>
-            <w:pPr>
-              <w:jc w:val="center"/>
-              <w:rPr>
-                <w:rFonts w:ascii="Times New Roman" w:hAnsi="Times New Roman" w:cs="Times New Roman"/>
-                <w:sz w:val="28"/>
-                <w:szCs w:val="28"/>
-              </w:rPr>
-            </w:pPr>
-            <w:proofErr w:type="spellStart"/>
+          </w:p>
+        </w:tc>
+      </w:tr>
+      <w:tr>
+        <w:trPr>
+          <w:trHeight w:val="1412"/>
+        </w:trPr>
+        <w:tc>
+          <w:tcPr>
+            <w:tcW w:w="6930" w:type="dxa"/>
+            <w:vMerge/>
+            <w:vAlign w:val="center"/>
+          </w:tcPr>
+          <w:p>
+            <w:pPr>
+              <w:jc w:val="center"/>
+              <w:rPr>
+                <w:rFonts w:ascii="Times New Roman" w:hAnsi="Times New Roman" w:cs="Times New Roman"/>
+                <w:sz w:val="28"/>
+                <w:szCs w:val="28"/>
+              </w:rPr>
+            </w:pPr>
+          </w:p>
+        </w:tc>
+        <w:tc>
+          <w:tcPr>
+            <w:tcW w:w="4860" w:type="dxa"/>
+            <w:vAlign w:val="center"/>
+          </w:tcPr>
+          <w:p>
+            <w:pPr>
+              <w:jc w:val="center"/>
+              <w:rPr>
+                <w:rFonts w:ascii="Times New Roman" w:hAnsi="Times New Roman" w:cs="Times New Roman"/>
+                <w:sz w:val="28"/>
+                <w:szCs w:val="28"/>
+              </w:rPr>
+            </w:pPr>
             <w:r>
               <w:rPr>
                 <w:rFonts w:ascii="Times New Roman" w:hAnsi="Times New Roman" w:cs="Times New Roman"/>
                 <w:sz w:val="28"/>
                 <w:szCs w:val="28"/>
               </w:rPr>
-              <w:t>Tasikmalaya</w:t>
+              <w:t>Ciawi, Tasikmalaya</w:t>
             </w:r>
-            <w:proofErr w:type="spellEnd"/>
-            <w:r>
-              <w:rPr>
-                <w:rFonts w:ascii="Times New Roman" w:hAnsi="Times New Roman" w:cs="Times New Roman"/>
-                <w:sz w:val="28"/>
-                <w:szCs w:val="28"/>
-              </w:rPr>
-              <w:t>, 31-10-2000</w:t>
-            </w:r>
-          </w:p>
-        </w:tc>
-      </w:tr>
-      <w:tr>
-        <w:trPr>
-          <w:trHeight w:val="1412"/>
-        </w:trPr>
-        <w:tc>
-          <w:tcPr>
-            <w:tcW w:w="6930" w:type="dxa"/>
-            <w:vMerge/>
-            <w:vAlign w:val="center"/>
-          </w:tcPr>
-          <w:p>
-            <w:pPr>
-              <w:jc w:val="center"/>
-              <w:rPr>
-                <w:rFonts w:ascii="Times New Roman" w:hAnsi="Times New Roman" w:cs="Times New Roman"/>
-                <w:sz w:val="28"/>
-                <w:szCs w:val="28"/>
-              </w:rPr>
-            </w:pPr>
-          </w:p>
-        </w:tc>
-        <w:tc>
-          <w:tcPr>
-            <w:tcW w:w="4860" w:type="dxa"/>
-            <w:vAlign w:val="center"/>
-          </w:tcPr>
-          <w:p>
-            <w:pPr>
-              <w:jc w:val="center"/>
-              <w:rPr>
-                <w:rFonts w:ascii="Times New Roman" w:hAnsi="Times New Roman" w:cs="Times New Roman"/>
-                <w:sz w:val="28"/>
-                <w:szCs w:val="28"/>
-              </w:rPr>
-            </w:pPr>
-            <w:proofErr w:type="spellStart"/>
-            <w:r>
-              <w:rPr>
-                <w:rFonts w:ascii="Times New Roman" w:hAnsi="Times New Roman" w:cs="Times New Roman"/>
-                <w:sz w:val="28"/>
-                <w:szCs w:val="28"/>
-              </w:rPr>
-              <w:t>Ciawi</w:t>
-            </w:r>
-            <w:proofErr w:type="spellEnd"/>
-            <w:r>
-              <w:rPr>
-                <w:rFonts w:ascii="Times New Roman" w:hAnsi="Times New Roman" w:cs="Times New Roman"/>
-                <w:sz w:val="28"/>
-                <w:szCs w:val="28"/>
-              </w:rPr>
-              <w:t xml:space="preserve">, </w:t>
-            </w:r>
-            <w:proofErr w:type="spellStart"/>
-            <w:r>
-              <w:rPr>
-                <w:rFonts w:ascii="Times New Roman" w:hAnsi="Times New Roman" w:cs="Times New Roman"/>
-                <w:sz w:val="28"/>
-                <w:szCs w:val="28"/>
-              </w:rPr>
-              <w:t>Tasikmalaya</w:t>
-            </w:r>
-            <w:proofErr w:type="spellEnd"/>
           </w:p>
         </w:tc>
       </w:tr>
@@ -376,7 +292,6 @@
                 <w:szCs w:val="28"/>
               </w:rPr>
             </w:pPr>
-            <w:proofErr w:type="spellStart"/>
             <w:r>
               <w:rPr>
                 <w:rFonts w:ascii="Times New Roman" w:hAnsi="Times New Roman" w:cs="Times New Roman"/>
@@ -385,7 +300,6 @@
               </w:rPr>
               <w:t>Motoran</w:t>
             </w:r>
-            <w:proofErr w:type="spellEnd"/>
           </w:p>
         </w:tc>
       </w:tr>
@@ -555,22 +469,86 @@
               </w:rPr>
               <w:br w:type="page"/>
             </w:r>
-          </w:p>
-        </w:tc>
-        <w:tc>
-          <w:tcPr>
-            <w:tcW w:w="4860" w:type="dxa"/>
-            <w:vAlign w:val="center"/>
-          </w:tcPr>
-          <w:p>
-            <w:pPr>
-              <w:jc w:val="center"/>
-              <w:rPr>
-                <w:rFonts w:ascii="Times New Roman" w:hAnsi="Times New Roman" w:cs="Times New Roman"/>
-                <w:sz w:val="28"/>
-                <w:szCs w:val="28"/>
-              </w:rPr>
-            </w:pPr>
+            <w:r>
+              <w:rPr>
+                <w:rFonts w:ascii="Times New Roman" w:hAnsi="Times New Roman" w:cs="Times New Roman"/>
+                <w:noProof/>
+                <w:sz w:val="28"/>
+                <w:szCs w:val="28"/>
+              </w:rPr>
+              <w:drawing>
+                <wp:inline distT="0" distB="0" distL="0" distR="0" wp14:anchorId="72A5804D" wp14:editId="1428771A">
+                  <wp:extent cx="4210050" cy="4210050"/>
+                  <wp:effectExtent l="0" t="0" r="0" b="0"/>
+                  <wp:docPr id="1" name="Picture 1"/>
+                  <wp:cNvGraphicFramePr>
+                    <a:graphicFrameLocks xmlns:a="http://schemas.openxmlformats.org/drawingml/2006/main" noChangeAspect="1"/>
+                  </wp:cNvGraphicFramePr>
+                  <a:graphic xmlns:a="http://schemas.openxmlformats.org/drawingml/2006/main">
+                    <a:graphicData uri="http://schemas.openxmlformats.org/drawingml/2006/picture">
+                      <pic:pic xmlns:pic="http://schemas.openxmlformats.org/drawingml/2006/picture">
+                        <pic:nvPicPr>
+                          <pic:cNvPr id="0" name="Picture 1"/>
+                          <pic:cNvPicPr>
+                            <a:picLocks noChangeAspect="1" noChangeArrowheads="1"/>
+                          </pic:cNvPicPr>
+                        </pic:nvPicPr>
+                        <pic:blipFill>
+                          <a:blip r:embed="rId6">
+                            <a:extLst>
+                              <a:ext uri="{28A0092B-C50C-407E-A947-70E740481C1C}">
+                                <a14:useLocalDpi xmlns:a14="http://schemas.microsoft.com/office/drawing/2010/main" val="0"/>
+                              </a:ext>
+                            </a:extLst>
+                          </a:blip>
+                          <a:srcRect/>
+                          <a:stretch>
+                            <a:fillRect/>
+                          </a:stretch>
+                        </pic:blipFill>
+                        <pic:spPr bwMode="auto">
+                          <a:xfrm>
+                            <a:off x="0" y="0"/>
+                            <a:ext cx="4210050" cy="4210050"/>
+                          </a:xfrm>
+                          <a:prstGeom prst="rect">
+                            <a:avLst/>
+                          </a:prstGeom>
+                          <a:noFill/>
+                          <a:ln>
+                            <a:noFill/>
+                          </a:ln>
+                        </pic:spPr>
+                      </pic:pic>
+                    </a:graphicData>
+                  </a:graphic>
+                </wp:inline>
+              </w:drawing>
+            </w:r>
+          </w:p>
+        </w:tc>
+        <w:tc>
+          <w:tcPr>
+            <w:tcW w:w="4860" w:type="dxa"/>
+            <w:vAlign w:val="center"/>
+          </w:tcPr>
+          <w:p>
+            <w:pPr>
+              <w:jc w:val="center"/>
+              <w:rPr>
+                <w:rFonts w:ascii="Times New Roman" w:hAnsi="Times New Roman" w:cs="Times New Roman"/>
+                <w:sz w:val="28"/>
+                <w:szCs w:val="28"/>
+              </w:rPr>
+            </w:pPr>
+            <w:r>
+              <w:rPr>
+                <w:rFonts w:ascii="Times New Roman" w:hAnsi="Times New Roman" w:cs="Times New Roman"/>
+                <w:sz w:val="28"/>
+                <w:szCs w:val="28"/>
+              </w:rPr>
+              <w:t>Adimas Fachri Ranunegoro</w:t>
+            </w:r>
           </w:p>
         </w:tc>
       </w:tr>
@@ -609,6 +587,46 @@
                 <w:szCs w:val="28"/>
               </w:rPr>
             </w:pPr>
+            <w:r>
+              <w:rPr>
+                <w:rFonts w:ascii="Times New Roman" w:hAnsi="Times New Roman" w:cs="Times New Roman"/>
+                <w:sz w:val="28"/>
+                <w:szCs w:val="28"/>
+              </w:rPr>
+              <w:t>Tarakan, 21</w:t>
+            </w:r>
+            <w:r>
+              <w:rPr>
+                <w:rFonts w:ascii="Times New Roman" w:hAnsi="Times New Roman" w:cs="Times New Roman"/>
+                <w:sz w:val="28"/>
+                <w:szCs w:val="28"/>
+              </w:rPr>
+              <w:t xml:space="preserve"> </w:t>
+            </w:r>
+            <w:r>
+              <w:rPr>
+                <w:rFonts w:ascii="Times New Roman" w:hAnsi="Times New Roman" w:cs="Times New Roman"/>
+                <w:sz w:val="28"/>
+                <w:szCs w:val="28"/>
+              </w:rPr>
+              <w:t>Desember</w:t>
+            </w:r>
+            <w:r>
+              <w:rPr>
+                <w:rFonts w:ascii="Times New Roman" w:hAnsi="Times New Roman" w:cs="Times New Roman"/>
+                <w:sz w:val="28"/>
+                <w:szCs w:val="28"/>
+              </w:rPr>
+              <w:t xml:space="preserve"> </w:t>
+            </w:r>
+            <w:r>
+              <w:rPr>
+                <w:rFonts w:ascii="Times New Roman" w:hAnsi="Times New Roman" w:cs="Times New Roman"/>
+                <w:sz w:val="28"/>
+                <w:szCs w:val="28"/>
+              </w:rPr>
+              <w:t>2000</w:t>
+            </w:r>
           </w:p>
         </w:tc>
       </w:tr>
@@ -647,6 +665,14 @@
                 <w:szCs w:val="28"/>
               </w:rPr>
             </w:pPr>
+            <w:r>
+              <w:rPr>
+                <w:rFonts w:ascii="Times New Roman" w:hAnsi="Times New Roman" w:cs="Times New Roman"/>
+                <w:sz w:val="28"/>
+                <w:szCs w:val="28"/>
+              </w:rPr>
+              <w:t>Samarinda</w:t>
+            </w:r>
           </w:p>
         </w:tc>
       </w:tr>
@@ -685,6 +711,38 @@
                 <w:szCs w:val="28"/>
               </w:rPr>
             </w:pPr>
+            <w:r>
+              <w:rPr>
+                <w:rFonts w:ascii="Times New Roman" w:hAnsi="Times New Roman" w:cs="Times New Roman"/>
+                <w:sz w:val="28"/>
+                <w:szCs w:val="28"/>
+              </w:rPr>
+              <w:t>N</w:t>
+            </w:r>
+            <w:r>
+              <w:rPr>
+                <w:rFonts w:ascii="Times New Roman" w:hAnsi="Times New Roman" w:cs="Times New Roman"/>
+                <w:sz w:val="28"/>
+                <w:szCs w:val="28"/>
+              </w:rPr>
+              <w:t xml:space="preserve">onton film, </w:t>
+            </w:r>
+            <w:r>
+              <w:rPr>
+                <w:rFonts w:ascii="Times New Roman" w:hAnsi="Times New Roman" w:cs="Times New Roman"/>
+                <w:sz w:val="28"/>
+                <w:szCs w:val="28"/>
+              </w:rPr>
+              <w:t>T</w:t>
+            </w:r>
+            <w:r>
+              <w:rPr>
+                <w:rFonts w:ascii="Times New Roman" w:hAnsi="Times New Roman" w:cs="Times New Roman"/>
+                <w:sz w:val="28"/>
+                <w:szCs w:val="28"/>
+              </w:rPr>
+              <w:t>ravelling</w:t>
+            </w:r>
           </w:p>
         </w:tc>
       </w:tr>
@@ -723,6 +781,14 @@
                 <w:szCs w:val="28"/>
               </w:rPr>
             </w:pPr>
+            <w:r>
+              <w:rPr>
+                <w:rFonts w:ascii="Times New Roman" w:hAnsi="Times New Roman" w:cs="Times New Roman"/>
+                <w:sz w:val="28"/>
+                <w:szCs w:val="28"/>
+              </w:rPr>
+              <w:t>1101184289</w:t>
+            </w:r>
           </w:p>
         </w:tc>
       </w:tr>
@@ -761,6 +827,14 @@
                 <w:szCs w:val="28"/>
               </w:rPr>
             </w:pPr>
+            <w:r>
+              <w:rPr>
+                <w:rFonts w:ascii="Times New Roman" w:hAnsi="Times New Roman" w:cs="Times New Roman"/>
+                <w:sz w:val="28"/>
+                <w:szCs w:val="28"/>
+              </w:rPr>
+              <w:t>S1 Teknik Telekomunikasi</w:t>
+            </w:r>
           </w:p>
         </w:tc>
       </w:tr>

</xml_diff>

<commit_message>
Menambahkan data Bang Adimas Fachri
</commit_message>
<xml_diff>
--- a/List-Asisten-Lab-CPS.docx
+++ b/List-Asisten-Lab-CPS.docx
@@ -593,7 +593,15 @@
                 <w:sz w:val="28"/>
                 <w:szCs w:val="28"/>
               </w:rPr>
-              <w:t>Tarakan, 21</w:t>
+              <w:t>Balikpapan</w:t>
+            </w:r>
+            <w:r>
+              <w:rPr>
+                <w:rFonts w:ascii="Times New Roman" w:hAnsi="Times New Roman" w:cs="Times New Roman"/>
+                <w:sz w:val="28"/>
+                <w:szCs w:val="28"/>
+              </w:rPr>
+              <w:t>, 21</w:t>
             </w:r>
             <w:r>
               <w:rPr>

</xml_diff>

<commit_message>
menambahkan data diri bang saiful
</commit_message>
<xml_diff>
--- a/List-Asisten-Lab-CPS.docx
+++ b/List-Asisten-Lab-CPS.docx
@@ -1,6 +1,6 @@
 
 <file path=word/document.xml><?xml version="1.0" encoding="utf-8"?>
-<w:document xmlns:wpc="http://schemas.microsoft.com/office/word/2010/wordprocessingCanvas" xmlns:mc="http://schemas.openxmlformats.org/markup-compatibility/2006" xmlns:o="urn:schemas-microsoft-com:office:office" xmlns:r="http://schemas.openxmlformats.org/officeDocument/2006/relationships" xmlns:m="http://schemas.openxmlformats.org/officeDocument/2006/math" xmlns:v="urn:schemas-microsoft-com:vml" xmlns:wp14="http://schemas.microsoft.com/office/word/2010/wordprocessingDrawing" xmlns:wp="http://schemas.openxmlformats.org/drawingml/2006/wordprocessingDrawing" xmlns:w10="urn:schemas-microsoft-com:office:word" xmlns:w="http://schemas.openxmlformats.org/wordprocessingml/2006/main" xmlns:w14="http://schemas.microsoft.com/office/word/2010/wordml" xmlns:wpg="http://schemas.microsoft.com/office/word/2010/wordprocessingGroup" xmlns:wpi="http://schemas.microsoft.com/office/word/2010/wordprocessingInk" xmlns:wne="http://schemas.microsoft.com/office/word/2006/wordml" xmlns:wps="http://schemas.microsoft.com/office/word/2010/wordprocessingShape" mc:Ignorable="w14 wp14">
+<w:document xmlns:wpc="http://schemas.microsoft.com/office/word/2010/wordprocessingCanvas" xmlns:cx="http://schemas.microsoft.com/office/drawing/2014/chartex" xmlns:cx1="http://schemas.microsoft.com/office/drawing/2015/9/8/chartex" xmlns:cx2="http://schemas.microsoft.com/office/drawing/2015/10/21/chartex" xmlns:cx3="http://schemas.microsoft.com/office/drawing/2016/5/9/chartex" xmlns:cx4="http://schemas.microsoft.com/office/drawing/2016/5/10/chartex" xmlns:cx5="http://schemas.microsoft.com/office/drawing/2016/5/11/chartex" xmlns:cx6="http://schemas.microsoft.com/office/drawing/2016/5/12/chartex" xmlns:cx7="http://schemas.microsoft.com/office/drawing/2016/5/13/chartex" xmlns:cx8="http://schemas.microsoft.com/office/drawing/2016/5/14/chartex" xmlns:mc="http://schemas.openxmlformats.org/markup-compatibility/2006" xmlns:aink="http://schemas.microsoft.com/office/drawing/2016/ink" xmlns:am3d="http://schemas.microsoft.com/office/drawing/2017/model3d" xmlns:o="urn:schemas-microsoft-com:office:office" xmlns:r="http://schemas.openxmlformats.org/officeDocument/2006/relationships" xmlns:m="http://schemas.openxmlformats.org/officeDocument/2006/math" xmlns:v="urn:schemas-microsoft-com:vml" xmlns:wp14="http://schemas.microsoft.com/office/word/2010/wordprocessingDrawing" xmlns:wp="http://schemas.openxmlformats.org/drawingml/2006/wordprocessingDrawing" xmlns:w10="urn:schemas-microsoft-com:office:word" xmlns:w="http://schemas.openxmlformats.org/wordprocessingml/2006/main" xmlns:w14="http://schemas.microsoft.com/office/word/2010/wordml" xmlns:w15="http://schemas.microsoft.com/office/word/2012/wordml" xmlns:w16cex="http://schemas.microsoft.com/office/word/2018/wordml/cex" xmlns:w16cid="http://schemas.microsoft.com/office/word/2016/wordml/cid" xmlns:w16="http://schemas.microsoft.com/office/word/2018/wordml" xmlns:w16se="http://schemas.microsoft.com/office/word/2015/wordml/symex" xmlns:wpg="http://schemas.microsoft.com/office/word/2010/wordprocessingGroup" xmlns:wpi="http://schemas.microsoft.com/office/word/2010/wordprocessingInk" xmlns:wne="http://schemas.microsoft.com/office/word/2006/wordml" xmlns:wps="http://schemas.microsoft.com/office/word/2010/wordprocessingShape" mc:Ignorable="w14 w15 w16se w16cid w16 w16cex wp14">
   <w:body>
     <w:p>
       <w:pPr>
@@ -108,7 +108,7 @@
                           </pic:cNvPicPr>
                         </pic:nvPicPr>
                         <pic:blipFill>
-                          <a:blip r:embed="rId6">
+                          <a:blip r:embed="rId5">
                             <a:extLst>
                               <a:ext uri="{28A0092B-C50C-407E-A947-70E740481C1C}">
                                 <a14:useLocalDpi xmlns:a14="http://schemas.microsoft.com/office/drawing/2010/main" val="0"/>
@@ -496,7 +496,7 @@
                           </pic:cNvPicPr>
                         </pic:nvPicPr>
                         <pic:blipFill>
-                          <a:blip r:embed="rId7">
+                          <a:blip r:embed="rId6">
                             <a:extLst>
                               <a:ext uri="{28A0092B-C50C-407E-A947-70E740481C1C}">
                                 <a14:useLocalDpi xmlns:a14="http://schemas.microsoft.com/office/drawing/2010/main" val="0"/>
@@ -953,7 +953,7 @@
                           </pic:cNvPicPr>
                         </pic:nvPicPr>
                         <pic:blipFill>
-                          <a:blip r:embed="rId8">
+                          <a:blip r:embed="rId7">
                             <a:extLst>
                               <a:ext uri="{28A0092B-C50C-407E-A947-70E740481C1C}">
                                 <a14:useLocalDpi xmlns:a14="http://schemas.microsoft.com/office/drawing/2010/main" val="0"/>
@@ -1425,7 +1425,7 @@
                           <pic:cNvPicPr/>
                         </pic:nvPicPr>
                         <pic:blipFill>
-                          <a:blip r:embed="rId9" cstate="print">
+                          <a:blip r:embed="rId8" cstate="print">
                             <a:extLst>
                               <a:ext uri="{28A0092B-C50C-407E-A947-70E740481C1C}">
                                 <a14:useLocalDpi xmlns:a14="http://schemas.microsoft.com/office/drawing/2010/main" val="0"/>
@@ -1717,8 +1717,6 @@
               </w:rPr>
               <w:t>S1 Teknik Telekomunikasi</w:t>
             </w:r>
-            <w:bookmarkStart w:id="0" w:name="_GoBack"/>
-            <w:bookmarkEnd w:id="0"/>
           </w:p>
         </w:tc>
       </w:tr>
@@ -1788,10 +1786,73 @@
             <w:r>
               <w:rPr>
                 <w:rFonts w:ascii="Times New Roman" w:hAnsi="Times New Roman" w:cs="Times New Roman"/>
+                <w:noProof/>
                 <w:sz w:val="28"/>
                 <w:szCs w:val="28"/>
               </w:rPr>
               <w:lastRenderedPageBreak/>
+              <w:drawing>
+                <wp:anchor distT="0" distB="0" distL="114300" distR="114300" simplePos="0" relativeHeight="251657216" behindDoc="0" locked="0" layoutInCell="1" allowOverlap="1" wp14:anchorId="014AFA67" wp14:editId="04F80EE4">
+                  <wp:simplePos x="0" y="0"/>
+                  <wp:positionH relativeFrom="column">
+                    <wp:posOffset>73660</wp:posOffset>
+                  </wp:positionH>
+                  <wp:positionV relativeFrom="paragraph">
+                    <wp:posOffset>29210</wp:posOffset>
+                  </wp:positionV>
+                  <wp:extent cx="4091305" cy="4860925"/>
+                  <wp:effectExtent l="0" t="0" r="4445" b="0"/>
+                  <wp:wrapNone/>
+                  <wp:docPr id="3" name="Picture 3"/>
+                  <wp:cNvGraphicFramePr>
+                    <a:graphicFrameLocks xmlns:a="http://schemas.openxmlformats.org/drawingml/2006/main" noChangeAspect="1"/>
+                  </wp:cNvGraphicFramePr>
+                  <a:graphic xmlns:a="http://schemas.openxmlformats.org/drawingml/2006/main">
+                    <a:graphicData uri="http://schemas.openxmlformats.org/drawingml/2006/picture">
+                      <pic:pic xmlns:pic="http://schemas.openxmlformats.org/drawingml/2006/picture">
+                        <pic:nvPicPr>
+                          <pic:cNvPr id="3" name="Picture 3"/>
+                          <pic:cNvPicPr/>
+                        </pic:nvPicPr>
+                        <pic:blipFill>
+                          <a:blip r:embed="rId9">
+                            <a:extLst>
+                              <a:ext uri="{28A0092B-C50C-407E-A947-70E740481C1C}">
+                                <a14:useLocalDpi xmlns:a14="http://schemas.microsoft.com/office/drawing/2010/main" val="0"/>
+                              </a:ext>
+                            </a:extLst>
+                          </a:blip>
+                          <a:stretch>
+                            <a:fillRect/>
+                          </a:stretch>
+                        </pic:blipFill>
+                        <pic:spPr>
+                          <a:xfrm>
+                            <a:off x="0" y="0"/>
+                            <a:ext cx="4091305" cy="4860925"/>
+                          </a:xfrm>
+                          <a:prstGeom prst="rect">
+                            <a:avLst/>
+                          </a:prstGeom>
+                        </pic:spPr>
+                      </pic:pic>
+                    </a:graphicData>
+                  </a:graphic>
+                  <wp14:sizeRelH relativeFrom="page">
+                    <wp14:pctWidth>0</wp14:pctWidth>
+                  </wp14:sizeRelH>
+                  <wp14:sizeRelV relativeFrom="page">
+                    <wp14:pctHeight>0</wp14:pctHeight>
+                  </wp14:sizeRelV>
+                </wp:anchor>
+              </w:drawing>
+            </w:r>
+            <w:r>
+              <w:rPr>
+                <w:rFonts w:ascii="Times New Roman" w:hAnsi="Times New Roman" w:cs="Times New Roman"/>
+                <w:sz w:val="28"/>
+                <w:szCs w:val="28"/>
+              </w:rPr>
               <w:br w:type="page"/>
             </w:r>
             <w:r>
@@ -1818,6 +1879,14 @@
                 <w:szCs w:val="28"/>
               </w:rPr>
             </w:pPr>
+            <w:r>
+              <w:rPr>
+                <w:rFonts w:ascii="Times New Roman" w:hAnsi="Times New Roman" w:cs="Times New Roman"/>
+                <w:sz w:val="28"/>
+                <w:szCs w:val="28"/>
+              </w:rPr>
+              <w:t>Saiful Arifin Gustama</w:t>
+            </w:r>
           </w:p>
         </w:tc>
       </w:tr>
@@ -1856,6 +1925,14 @@
                 <w:szCs w:val="28"/>
               </w:rPr>
             </w:pPr>
+            <w:r>
+              <w:rPr>
+                <w:rFonts w:ascii="Times New Roman" w:hAnsi="Times New Roman" w:cs="Times New Roman"/>
+                <w:sz w:val="28"/>
+                <w:szCs w:val="28"/>
+              </w:rPr>
+              <w:t>Ciamis, 17 Desember 1998</w:t>
+            </w:r>
           </w:p>
         </w:tc>
       </w:tr>
@@ -1894,6 +1971,14 @@
                 <w:szCs w:val="28"/>
               </w:rPr>
             </w:pPr>
+            <w:r>
+              <w:rPr>
+                <w:rFonts w:ascii="Times New Roman" w:hAnsi="Times New Roman" w:cs="Times New Roman"/>
+                <w:sz w:val="28"/>
+                <w:szCs w:val="28"/>
+              </w:rPr>
+              <w:t>Ciamis</w:t>
+            </w:r>
           </w:p>
         </w:tc>
       </w:tr>
@@ -1932,6 +2017,14 @@
                 <w:szCs w:val="28"/>
               </w:rPr>
             </w:pPr>
+            <w:r>
+              <w:rPr>
+                <w:rFonts w:ascii="Times New Roman" w:hAnsi="Times New Roman" w:cs="Times New Roman"/>
+                <w:sz w:val="28"/>
+                <w:szCs w:val="28"/>
+              </w:rPr>
+              <w:t>Futsal</w:t>
+            </w:r>
           </w:p>
         </w:tc>
       </w:tr>
@@ -1970,6 +2063,14 @@
                 <w:szCs w:val="28"/>
               </w:rPr>
             </w:pPr>
+            <w:r>
+              <w:rPr>
+                <w:rFonts w:ascii="Times New Roman" w:hAnsi="Times New Roman" w:cs="Times New Roman"/>
+                <w:sz w:val="28"/>
+                <w:szCs w:val="28"/>
+              </w:rPr>
+              <w:t>1101174464</w:t>
+            </w:r>
           </w:p>
         </w:tc>
       </w:tr>
@@ -2008,6 +2109,14 @@
                 <w:szCs w:val="28"/>
               </w:rPr>
             </w:pPr>
+            <w:r>
+              <w:rPr>
+                <w:rFonts w:ascii="Times New Roman" w:hAnsi="Times New Roman" w:cs="Times New Roman"/>
+                <w:sz w:val="28"/>
+                <w:szCs w:val="28"/>
+              </w:rPr>
+              <w:t>S1 Teknik Telekomunikasi</w:t>
+            </w:r>
           </w:p>
         </w:tc>
       </w:tr>
@@ -6091,7 +6200,7 @@
 </file>
 
 <file path=word/styles.xml><?xml version="1.0" encoding="utf-8"?>
-<w:styles xmlns:mc="http://schemas.openxmlformats.org/markup-compatibility/2006" xmlns:r="http://schemas.openxmlformats.org/officeDocument/2006/relationships" xmlns:w="http://schemas.openxmlformats.org/wordprocessingml/2006/main" xmlns:w14="http://schemas.microsoft.com/office/word/2010/wordml" mc:Ignorable="w14">
+<w:styles xmlns:mc="http://schemas.openxmlformats.org/markup-compatibility/2006" xmlns:r="http://schemas.openxmlformats.org/officeDocument/2006/relationships" xmlns:w="http://schemas.openxmlformats.org/wordprocessingml/2006/main" xmlns:w14="http://schemas.microsoft.com/office/word/2010/wordml" xmlns:w15="http://schemas.microsoft.com/office/word/2012/wordml" xmlns:w16cex="http://schemas.microsoft.com/office/word/2018/wordml/cex" xmlns:w16cid="http://schemas.microsoft.com/office/word/2016/wordml/cid" xmlns:w16="http://schemas.microsoft.com/office/word/2018/wordml" xmlns:w16se="http://schemas.microsoft.com/office/word/2015/wordml/symex" mc:Ignorable="w14 w15 w16se w16cid w16 w16cex">
   <w:docDefaults>
     <w:rPrDefault>
       <w:rPr>
@@ -6107,144 +6216,383 @@
       </w:pPr>
     </w:pPrDefault>
   </w:docDefaults>
-  <w:latentStyles w:defLockedState="0" w:defUIPriority="99" w:defSemiHidden="1" w:defUnhideWhenUsed="1" w:defQFormat="0" w:count="267">
-    <w:lsdException w:name="Normal" w:semiHidden="0" w:uiPriority="0" w:unhideWhenUsed="0" w:qFormat="1"/>
-    <w:lsdException w:name="heading 1" w:semiHidden="0" w:uiPriority="9" w:unhideWhenUsed="0" w:qFormat="1"/>
-    <w:lsdException w:name="heading 2" w:uiPriority="9" w:qFormat="1"/>
-    <w:lsdException w:name="heading 3" w:uiPriority="9" w:qFormat="1"/>
-    <w:lsdException w:name="heading 4" w:uiPriority="9" w:qFormat="1"/>
-    <w:lsdException w:name="heading 5" w:uiPriority="9" w:qFormat="1"/>
-    <w:lsdException w:name="heading 6" w:uiPriority="9" w:qFormat="1"/>
-    <w:lsdException w:name="heading 7" w:uiPriority="9" w:qFormat="1"/>
-    <w:lsdException w:name="heading 8" w:uiPriority="9" w:qFormat="1"/>
-    <w:lsdException w:name="heading 9" w:uiPriority="9" w:qFormat="1"/>
-    <w:lsdException w:name="toc 1" w:uiPriority="39"/>
-    <w:lsdException w:name="toc 2" w:uiPriority="39"/>
-    <w:lsdException w:name="toc 3" w:uiPriority="39"/>
-    <w:lsdException w:name="toc 4" w:uiPriority="39"/>
-    <w:lsdException w:name="toc 5" w:uiPriority="39"/>
-    <w:lsdException w:name="toc 6" w:uiPriority="39"/>
-    <w:lsdException w:name="toc 7" w:uiPriority="39"/>
-    <w:lsdException w:name="toc 8" w:uiPriority="39"/>
-    <w:lsdException w:name="toc 9" w:uiPriority="39"/>
-    <w:lsdException w:name="caption" w:uiPriority="35" w:qFormat="1"/>
-    <w:lsdException w:name="Title" w:semiHidden="0" w:uiPriority="10" w:unhideWhenUsed="0" w:qFormat="1"/>
-    <w:lsdException w:name="Default Paragraph Font" w:uiPriority="1"/>
-    <w:lsdException w:name="Subtitle" w:semiHidden="0" w:uiPriority="11" w:unhideWhenUsed="0" w:qFormat="1"/>
-    <w:lsdException w:name="Strong" w:semiHidden="0" w:uiPriority="22" w:unhideWhenUsed="0" w:qFormat="1"/>
-    <w:lsdException w:name="Emphasis" w:semiHidden="0" w:uiPriority="20" w:unhideWhenUsed="0" w:qFormat="1"/>
-    <w:lsdException w:name="Table Grid" w:semiHidden="0" w:uiPriority="39" w:unhideWhenUsed="0"/>
-    <w:lsdException w:name="Placeholder Text" w:unhideWhenUsed="0"/>
-    <w:lsdException w:name="No Spacing" w:semiHidden="0" w:uiPriority="1" w:unhideWhenUsed="0" w:qFormat="1"/>
-    <w:lsdException w:name="Light Shading" w:semiHidden="0" w:uiPriority="60" w:unhideWhenUsed="0"/>
-    <w:lsdException w:name="Light List" w:semiHidden="0" w:uiPriority="61" w:unhideWhenUsed="0"/>
-    <w:lsdException w:name="Light Grid" w:semiHidden="0" w:uiPriority="62" w:unhideWhenUsed="0"/>
-    <w:lsdException w:name="Medium Shading 1" w:semiHidden="0" w:uiPriority="63" w:unhideWhenUsed="0"/>
-    <w:lsdException w:name="Medium Shading 2" w:semiHidden="0" w:uiPriority="64" w:unhideWhenUsed="0"/>
-    <w:lsdException w:name="Medium List 1" w:semiHidden="0" w:uiPriority="65" w:unhideWhenUsed="0"/>
-    <w:lsdException w:name="Medium List 2" w:semiHidden="0" w:uiPriority="66" w:unhideWhenUsed="0"/>
-    <w:lsdException w:name="Medium Grid 1" w:semiHidden="0" w:uiPriority="67" w:unhideWhenUsed="0"/>
-    <w:lsdException w:name="Medium Grid 2" w:semiHidden="0" w:uiPriority="68" w:unhideWhenUsed="0"/>
-    <w:lsdException w:name="Medium Grid 3" w:semiHidden="0" w:uiPriority="69" w:unhideWhenUsed="0"/>
-    <w:lsdException w:name="Dark List" w:semiHidden="0" w:uiPriority="70" w:unhideWhenUsed="0"/>
-    <w:lsdException w:name="Colorful Shading" w:semiHidden="0" w:uiPriority="71" w:unhideWhenUsed="0"/>
-    <w:lsdException w:name="Colorful List" w:semiHidden="0" w:uiPriority="72" w:unhideWhenUsed="0"/>
-    <w:lsdException w:name="Colorful Grid" w:semiHidden="0" w:uiPriority="73" w:unhideWhenUsed="0"/>
-    <w:lsdException w:name="Light Shading Accent 1" w:semiHidden="0" w:uiPriority="60" w:unhideWhenUsed="0"/>
-    <w:lsdException w:name="Light List Accent 1" w:semiHidden="0" w:uiPriority="61" w:unhideWhenUsed="0"/>
-    <w:lsdException w:name="Light Grid Accent 1" w:semiHidden="0" w:uiPriority="62" w:unhideWhenUsed="0"/>
-    <w:lsdException w:name="Medium Shading 1 Accent 1" w:semiHidden="0" w:uiPriority="63" w:unhideWhenUsed="0"/>
-    <w:lsdException w:name="Medium Shading 2 Accent 1" w:semiHidden="0" w:uiPriority="64" w:unhideWhenUsed="0"/>
-    <w:lsdException w:name="Medium List 1 Accent 1" w:semiHidden="0" w:uiPriority="65" w:unhideWhenUsed="0"/>
-    <w:lsdException w:name="Revision" w:unhideWhenUsed="0"/>
-    <w:lsdException w:name="List Paragraph" w:semiHidden="0" w:uiPriority="34" w:unhideWhenUsed="0" w:qFormat="1"/>
-    <w:lsdException w:name="Quote" w:semiHidden="0" w:uiPriority="29" w:unhideWhenUsed="0" w:qFormat="1"/>
-    <w:lsdException w:name="Intense Quote" w:semiHidden="0" w:uiPriority="30" w:unhideWhenUsed="0" w:qFormat="1"/>
-    <w:lsdException w:name="Medium List 2 Accent 1" w:semiHidden="0" w:uiPriority="66" w:unhideWhenUsed="0"/>
-    <w:lsdException w:name="Medium Grid 1 Accent 1" w:semiHidden="0" w:uiPriority="67" w:unhideWhenUsed="0"/>
-    <w:lsdException w:name="Medium Grid 2 Accent 1" w:semiHidden="0" w:uiPriority="68" w:unhideWhenUsed="0"/>
-    <w:lsdException w:name="Medium Grid 3 Accent 1" w:semiHidden="0" w:uiPriority="69" w:unhideWhenUsed="0"/>
-    <w:lsdException w:name="Dark List Accent 1" w:semiHidden="0" w:uiPriority="70" w:unhideWhenUsed="0"/>
-    <w:lsdException w:name="Colorful Shading Accent 1" w:semiHidden="0" w:uiPriority="71" w:unhideWhenUsed="0"/>
-    <w:lsdException w:name="Colorful List Accent 1" w:semiHidden="0" w:uiPriority="72" w:unhideWhenUsed="0"/>
-    <w:lsdException w:name="Colorful Grid Accent 1" w:semiHidden="0" w:uiPriority="73" w:unhideWhenUsed="0"/>
-    <w:lsdException w:name="Light Shading Accent 2" w:semiHidden="0" w:uiPriority="60" w:unhideWhenUsed="0"/>
-    <w:lsdException w:name="Light List Accent 2" w:semiHidden="0" w:uiPriority="61" w:unhideWhenUsed="0"/>
-    <w:lsdException w:name="Light Grid Accent 2" w:semiHidden="0" w:uiPriority="62" w:unhideWhenUsed="0"/>
-    <w:lsdException w:name="Medium Shading 1 Accent 2" w:semiHidden="0" w:uiPriority="63" w:unhideWhenUsed="0"/>
-    <w:lsdException w:name="Medium Shading 2 Accent 2" w:semiHidden="0" w:uiPriority="64" w:unhideWhenUsed="0"/>
-    <w:lsdException w:name="Medium List 1 Accent 2" w:semiHidden="0" w:uiPriority="65" w:unhideWhenUsed="0"/>
-    <w:lsdException w:name="Medium List 2 Accent 2" w:semiHidden="0" w:uiPriority="66" w:unhideWhenUsed="0"/>
-    <w:lsdException w:name="Medium Grid 1 Accent 2" w:semiHidden="0" w:uiPriority="67" w:unhideWhenUsed="0"/>
-    <w:lsdException w:name="Medium Grid 2 Accent 2" w:semiHidden="0" w:uiPriority="68" w:unhideWhenUsed="0"/>
-    <w:lsdException w:name="Medium Grid 3 Accent 2" w:semiHidden="0" w:uiPriority="69" w:unhideWhenUsed="0"/>
-    <w:lsdException w:name="Dark List Accent 2" w:semiHidden="0" w:uiPriority="70" w:unhideWhenUsed="0"/>
-    <w:lsdException w:name="Colorful Shading Accent 2" w:semiHidden="0" w:uiPriority="71" w:unhideWhenUsed="0"/>
-    <w:lsdException w:name="Colorful List Accent 2" w:semiHidden="0" w:uiPriority="72" w:unhideWhenUsed="0"/>
-    <w:lsdException w:name="Colorful Grid Accent 2" w:semiHidden="0" w:uiPriority="73" w:unhideWhenUsed="0"/>
-    <w:lsdException w:name="Light Shading Accent 3" w:semiHidden="0" w:uiPriority="60" w:unhideWhenUsed="0"/>
-    <w:lsdException w:name="Light List Accent 3" w:semiHidden="0" w:uiPriority="61" w:unhideWhenUsed="0"/>
-    <w:lsdException w:name="Light Grid Accent 3" w:semiHidden="0" w:uiPriority="62" w:unhideWhenUsed="0"/>
-    <w:lsdException w:name="Medium Shading 1 Accent 3" w:semiHidden="0" w:uiPriority="63" w:unhideWhenUsed="0"/>
-    <w:lsdException w:name="Medium Shading 2 Accent 3" w:semiHidden="0" w:uiPriority="64" w:unhideWhenUsed="0"/>
-    <w:lsdException w:name="Medium List 1 Accent 3" w:semiHidden="0" w:uiPriority="65" w:unhideWhenUsed="0"/>
-    <w:lsdException w:name="Medium List 2 Accent 3" w:semiHidden="0" w:uiPriority="66" w:unhideWhenUsed="0"/>
-    <w:lsdException w:name="Medium Grid 1 Accent 3" w:semiHidden="0" w:uiPriority="67" w:unhideWhenUsed="0"/>
-    <w:lsdException w:name="Medium Grid 2 Accent 3" w:semiHidden="0" w:uiPriority="68" w:unhideWhenUsed="0"/>
-    <w:lsdException w:name="Medium Grid 3 Accent 3" w:semiHidden="0" w:uiPriority="69" w:unhideWhenUsed="0"/>
-    <w:lsdException w:name="Dark List Accent 3" w:semiHidden="0" w:uiPriority="70" w:unhideWhenUsed="0"/>
-    <w:lsdException w:name="Colorful Shading Accent 3" w:semiHidden="0" w:uiPriority="71" w:unhideWhenUsed="0"/>
-    <w:lsdException w:name="Colorful List Accent 3" w:semiHidden="0" w:uiPriority="72" w:unhideWhenUsed="0"/>
-    <w:lsdException w:name="Colorful Grid Accent 3" w:semiHidden="0" w:uiPriority="73" w:unhideWhenUsed="0"/>
-    <w:lsdException w:name="Light Shading Accent 4" w:semiHidden="0" w:uiPriority="60" w:unhideWhenUsed="0"/>
-    <w:lsdException w:name="Light List Accent 4" w:semiHidden="0" w:uiPriority="61" w:unhideWhenUsed="0"/>
-    <w:lsdException w:name="Light Grid Accent 4" w:semiHidden="0" w:uiPriority="62" w:unhideWhenUsed="0"/>
-    <w:lsdException w:name="Medium Shading 1 Accent 4" w:semiHidden="0" w:uiPriority="63" w:unhideWhenUsed="0"/>
-    <w:lsdException w:name="Medium Shading 2 Accent 4" w:semiHidden="0" w:uiPriority="64" w:unhideWhenUsed="0"/>
-    <w:lsdException w:name="Medium List 1 Accent 4" w:semiHidden="0" w:uiPriority="65" w:unhideWhenUsed="0"/>
-    <w:lsdException w:name="Medium List 2 Accent 4" w:semiHidden="0" w:uiPriority="66" w:unhideWhenUsed="0"/>
-    <w:lsdException w:name="Medium Grid 1 Accent 4" w:semiHidden="0" w:uiPriority="67" w:unhideWhenUsed="0"/>
-    <w:lsdException w:name="Medium Grid 2 Accent 4" w:semiHidden="0" w:uiPriority="68" w:unhideWhenUsed="0"/>
-    <w:lsdException w:name="Medium Grid 3 Accent 4" w:semiHidden="0" w:uiPriority="69" w:unhideWhenUsed="0"/>
-    <w:lsdException w:name="Dark List Accent 4" w:semiHidden="0" w:uiPriority="70" w:unhideWhenUsed="0"/>
-    <w:lsdException w:name="Colorful Shading Accent 4" w:semiHidden="0" w:uiPriority="71" w:unhideWhenUsed="0"/>
-    <w:lsdException w:name="Colorful List Accent 4" w:semiHidden="0" w:uiPriority="72" w:unhideWhenUsed="0"/>
-    <w:lsdException w:name="Colorful Grid Accent 4" w:semiHidden="0" w:uiPriority="73" w:unhideWhenUsed="0"/>
-    <w:lsdException w:name="Light Shading Accent 5" w:semiHidden="0" w:uiPriority="60" w:unhideWhenUsed="0"/>
-    <w:lsdException w:name="Light List Accent 5" w:semiHidden="0" w:uiPriority="61" w:unhideWhenUsed="0"/>
-    <w:lsdException w:name="Light Grid Accent 5" w:semiHidden="0" w:uiPriority="62" w:unhideWhenUsed="0"/>
-    <w:lsdException w:name="Medium Shading 1 Accent 5" w:semiHidden="0" w:uiPriority="63" w:unhideWhenUsed="0"/>
-    <w:lsdException w:name="Medium Shading 2 Accent 5" w:semiHidden="0" w:uiPriority="64" w:unhideWhenUsed="0"/>
-    <w:lsdException w:name="Medium List 1 Accent 5" w:semiHidden="0" w:uiPriority="65" w:unhideWhenUsed="0"/>
-    <w:lsdException w:name="Medium List 2 Accent 5" w:semiHidden="0" w:uiPriority="66" w:unhideWhenUsed="0"/>
-    <w:lsdException w:name="Medium Grid 1 Accent 5" w:semiHidden="0" w:uiPriority="67" w:unhideWhenUsed="0"/>
-    <w:lsdException w:name="Medium Grid 2 Accent 5" w:semiHidden="0" w:uiPriority="68" w:unhideWhenUsed="0"/>
-    <w:lsdException w:name="Medium Grid 3 Accent 5" w:semiHidden="0" w:uiPriority="69" w:unhideWhenUsed="0"/>
-    <w:lsdException w:name="Dark List Accent 5" w:semiHidden="0" w:uiPriority="70" w:unhideWhenUsed="0"/>
-    <w:lsdException w:name="Colorful Shading Accent 5" w:semiHidden="0" w:uiPriority="71" w:unhideWhenUsed="0"/>
-    <w:lsdException w:name="Colorful List Accent 5" w:semiHidden="0" w:uiPriority="72" w:unhideWhenUsed="0"/>
-    <w:lsdException w:name="Colorful Grid Accent 5" w:semiHidden="0" w:uiPriority="73" w:unhideWhenUsed="0"/>
-    <w:lsdException w:name="Light Shading Accent 6" w:semiHidden="0" w:uiPriority="60" w:unhideWhenUsed="0"/>
-    <w:lsdException w:name="Light List Accent 6" w:semiHidden="0" w:uiPriority="61" w:unhideWhenUsed="0"/>
-    <w:lsdException w:name="Light Grid Accent 6" w:semiHidden="0" w:uiPriority="62" w:unhideWhenUsed="0"/>
-    <w:lsdException w:name="Medium Shading 1 Accent 6" w:semiHidden="0" w:uiPriority="63" w:unhideWhenUsed="0"/>
-    <w:lsdException w:name="Medium Shading 2 Accent 6" w:semiHidden="0" w:uiPriority="64" w:unhideWhenUsed="0"/>
-    <w:lsdException w:name="Medium List 1 Accent 6" w:semiHidden="0" w:uiPriority="65" w:unhideWhenUsed="0"/>
-    <w:lsdException w:name="Medium List 2 Accent 6" w:semiHidden="0" w:uiPriority="66" w:unhideWhenUsed="0"/>
-    <w:lsdException w:name="Medium Grid 1 Accent 6" w:semiHidden="0" w:uiPriority="67" w:unhideWhenUsed="0"/>
-    <w:lsdException w:name="Medium Grid 2 Accent 6" w:semiHidden="0" w:uiPriority="68" w:unhideWhenUsed="0"/>
-    <w:lsdException w:name="Medium Grid 3 Accent 6" w:semiHidden="0" w:uiPriority="69" w:unhideWhenUsed="0"/>
-    <w:lsdException w:name="Dark List Accent 6" w:semiHidden="0" w:uiPriority="70" w:unhideWhenUsed="0"/>
-    <w:lsdException w:name="Colorful Shading Accent 6" w:semiHidden="0" w:uiPriority="71" w:unhideWhenUsed="0"/>
-    <w:lsdException w:name="Colorful List Accent 6" w:semiHidden="0" w:uiPriority="72" w:unhideWhenUsed="0"/>
-    <w:lsdException w:name="Colorful Grid Accent 6" w:semiHidden="0" w:uiPriority="73" w:unhideWhenUsed="0"/>
-    <w:lsdException w:name="Subtle Emphasis" w:semiHidden="0" w:uiPriority="19" w:unhideWhenUsed="0" w:qFormat="1"/>
-    <w:lsdException w:name="Intense Emphasis" w:semiHidden="0" w:uiPriority="21" w:unhideWhenUsed="0" w:qFormat="1"/>
-    <w:lsdException w:name="Subtle Reference" w:semiHidden="0" w:uiPriority="31" w:unhideWhenUsed="0" w:qFormat="1"/>
-    <w:lsdException w:name="Intense Reference" w:semiHidden="0" w:uiPriority="32" w:unhideWhenUsed="0" w:qFormat="1"/>
-    <w:lsdException w:name="Book Title" w:semiHidden="0" w:uiPriority="33" w:unhideWhenUsed="0" w:qFormat="1"/>
-    <w:lsdException w:name="Bibliography" w:uiPriority="37"/>
-    <w:lsdException w:name="TOC Heading" w:uiPriority="39" w:qFormat="1"/>
+  <w:latentStyles w:defLockedState="0" w:defUIPriority="99" w:defSemiHidden="0" w:defUnhideWhenUsed="0" w:defQFormat="0" w:count="376">
+    <w:lsdException w:name="Normal" w:uiPriority="0" w:qFormat="1"/>
+    <w:lsdException w:name="heading 1" w:uiPriority="9" w:qFormat="1"/>
+    <w:lsdException w:name="heading 2" w:semiHidden="1" w:uiPriority="9" w:unhideWhenUsed="1" w:qFormat="1"/>
+    <w:lsdException w:name="heading 3" w:semiHidden="1" w:uiPriority="9" w:unhideWhenUsed="1" w:qFormat="1"/>
+    <w:lsdException w:name="heading 4" w:semiHidden="1" w:uiPriority="9" w:unhideWhenUsed="1" w:qFormat="1"/>
+    <w:lsdException w:name="heading 5" w:semiHidden="1" w:uiPriority="9" w:unhideWhenUsed="1" w:qFormat="1"/>
+    <w:lsdException w:name="heading 6" w:semiHidden="1" w:uiPriority="9" w:unhideWhenUsed="1" w:qFormat="1"/>
+    <w:lsdException w:name="heading 7" w:semiHidden="1" w:uiPriority="9" w:unhideWhenUsed="1" w:qFormat="1"/>
+    <w:lsdException w:name="heading 8" w:semiHidden="1" w:uiPriority="9" w:unhideWhenUsed="1" w:qFormat="1"/>
+    <w:lsdException w:name="heading 9" w:semiHidden="1" w:uiPriority="9" w:unhideWhenUsed="1" w:qFormat="1"/>
+    <w:lsdException w:name="index 1" w:semiHidden="1" w:unhideWhenUsed="1"/>
+    <w:lsdException w:name="index 2" w:semiHidden="1" w:unhideWhenUsed="1"/>
+    <w:lsdException w:name="index 3" w:semiHidden="1" w:unhideWhenUsed="1"/>
+    <w:lsdException w:name="index 4" w:semiHidden="1" w:unhideWhenUsed="1"/>
+    <w:lsdException w:name="index 5" w:semiHidden="1" w:unhideWhenUsed="1"/>
+    <w:lsdException w:name="index 6" w:semiHidden="1" w:unhideWhenUsed="1"/>
+    <w:lsdException w:name="index 7" w:semiHidden="1" w:unhideWhenUsed="1"/>
+    <w:lsdException w:name="index 8" w:semiHidden="1" w:unhideWhenUsed="1"/>
+    <w:lsdException w:name="index 9" w:semiHidden="1" w:unhideWhenUsed="1"/>
+    <w:lsdException w:name="toc 1" w:semiHidden="1" w:uiPriority="39" w:unhideWhenUsed="1"/>
+    <w:lsdException w:name="toc 2" w:semiHidden="1" w:uiPriority="39" w:unhideWhenUsed="1"/>
+    <w:lsdException w:name="toc 3" w:semiHidden="1" w:uiPriority="39" w:unhideWhenUsed="1"/>
+    <w:lsdException w:name="toc 4" w:semiHidden="1" w:uiPriority="39" w:unhideWhenUsed="1"/>
+    <w:lsdException w:name="toc 5" w:semiHidden="1" w:uiPriority="39" w:unhideWhenUsed="1"/>
+    <w:lsdException w:name="toc 6" w:semiHidden="1" w:uiPriority="39" w:unhideWhenUsed="1"/>
+    <w:lsdException w:name="toc 7" w:semiHidden="1" w:uiPriority="39" w:unhideWhenUsed="1"/>
+    <w:lsdException w:name="toc 8" w:semiHidden="1" w:uiPriority="39" w:unhideWhenUsed="1"/>
+    <w:lsdException w:name="toc 9" w:semiHidden="1" w:uiPriority="39" w:unhideWhenUsed="1"/>
+    <w:lsdException w:name="Normal Indent" w:semiHidden="1" w:unhideWhenUsed="1"/>
+    <w:lsdException w:name="footnote text" w:semiHidden="1" w:unhideWhenUsed="1"/>
+    <w:lsdException w:name="annotation text" w:semiHidden="1" w:unhideWhenUsed="1"/>
+    <w:lsdException w:name="header" w:semiHidden="1" w:unhideWhenUsed="1"/>
+    <w:lsdException w:name="footer" w:semiHidden="1" w:unhideWhenUsed="1"/>
+    <w:lsdException w:name="index heading" w:semiHidden="1" w:unhideWhenUsed="1"/>
+    <w:lsdException w:name="caption" w:semiHidden="1" w:uiPriority="35" w:unhideWhenUsed="1" w:qFormat="1"/>
+    <w:lsdException w:name="table of figures" w:semiHidden="1" w:unhideWhenUsed="1"/>
+    <w:lsdException w:name="envelope address" w:semiHidden="1" w:unhideWhenUsed="1"/>
+    <w:lsdException w:name="envelope return" w:semiHidden="1" w:unhideWhenUsed="1"/>
+    <w:lsdException w:name="footnote reference" w:semiHidden="1" w:unhideWhenUsed="1"/>
+    <w:lsdException w:name="annotation reference" w:semiHidden="1" w:unhideWhenUsed="1"/>
+    <w:lsdException w:name="line number" w:semiHidden="1" w:unhideWhenUsed="1"/>
+    <w:lsdException w:name="page number" w:semiHidden="1" w:unhideWhenUsed="1"/>
+    <w:lsdException w:name="endnote reference" w:semiHidden="1" w:unhideWhenUsed="1"/>
+    <w:lsdException w:name="endnote text" w:semiHidden="1" w:unhideWhenUsed="1"/>
+    <w:lsdException w:name="table of authorities" w:semiHidden="1" w:unhideWhenUsed="1"/>
+    <w:lsdException w:name="macro" w:semiHidden="1" w:unhideWhenUsed="1"/>
+    <w:lsdException w:name="toa heading" w:semiHidden="1" w:unhideWhenUsed="1"/>
+    <w:lsdException w:name="List" w:semiHidden="1" w:unhideWhenUsed="1"/>
+    <w:lsdException w:name="List Bullet" w:semiHidden="1" w:unhideWhenUsed="1"/>
+    <w:lsdException w:name="List Number" w:semiHidden="1" w:unhideWhenUsed="1"/>
+    <w:lsdException w:name="List 2" w:semiHidden="1" w:unhideWhenUsed="1"/>
+    <w:lsdException w:name="List 3" w:semiHidden="1" w:unhideWhenUsed="1"/>
+    <w:lsdException w:name="List 4" w:semiHidden="1" w:unhideWhenUsed="1"/>
+    <w:lsdException w:name="List 5" w:semiHidden="1" w:unhideWhenUsed="1"/>
+    <w:lsdException w:name="List Bullet 2" w:semiHidden="1" w:unhideWhenUsed="1"/>
+    <w:lsdException w:name="List Bullet 3" w:semiHidden="1" w:unhideWhenUsed="1"/>
+    <w:lsdException w:name="List Bullet 4" w:semiHidden="1" w:unhideWhenUsed="1"/>
+    <w:lsdException w:name="List Bullet 5" w:semiHidden="1" w:unhideWhenUsed="1"/>
+    <w:lsdException w:name="List Number 2" w:semiHidden="1" w:unhideWhenUsed="1"/>
+    <w:lsdException w:name="List Number 3" w:semiHidden="1" w:unhideWhenUsed="1"/>
+    <w:lsdException w:name="List Number 4" w:semiHidden="1" w:unhideWhenUsed="1"/>
+    <w:lsdException w:name="List Number 5" w:semiHidden="1" w:unhideWhenUsed="1"/>
+    <w:lsdException w:name="Title" w:uiPriority="10" w:qFormat="1"/>
+    <w:lsdException w:name="Closing" w:semiHidden="1" w:unhideWhenUsed="1"/>
+    <w:lsdException w:name="Signature" w:semiHidden="1" w:unhideWhenUsed="1"/>
+    <w:lsdException w:name="Default Paragraph Font" w:semiHidden="1" w:uiPriority="1" w:unhideWhenUsed="1"/>
+    <w:lsdException w:name="Body Text" w:semiHidden="1" w:unhideWhenUsed="1"/>
+    <w:lsdException w:name="Body Text Indent" w:semiHidden="1" w:unhideWhenUsed="1"/>
+    <w:lsdException w:name="List Continue" w:semiHidden="1" w:unhideWhenUsed="1"/>
+    <w:lsdException w:name="List Continue 2" w:semiHidden="1" w:unhideWhenUsed="1"/>
+    <w:lsdException w:name="List Continue 3" w:semiHidden="1" w:unhideWhenUsed="1"/>
+    <w:lsdException w:name="List Continue 4" w:semiHidden="1" w:unhideWhenUsed="1"/>
+    <w:lsdException w:name="List Continue 5" w:semiHidden="1" w:unhideWhenUsed="1"/>
+    <w:lsdException w:name="Message Header" w:semiHidden="1" w:unhideWhenUsed="1"/>
+    <w:lsdException w:name="Subtitle" w:uiPriority="11" w:qFormat="1"/>
+    <w:lsdException w:name="Salutation" w:semiHidden="1" w:unhideWhenUsed="1"/>
+    <w:lsdException w:name="Date" w:semiHidden="1" w:unhideWhenUsed="1"/>
+    <w:lsdException w:name="Body Text First Indent" w:semiHidden="1" w:unhideWhenUsed="1"/>
+    <w:lsdException w:name="Body Text First Indent 2" w:semiHidden="1" w:unhideWhenUsed="1"/>
+    <w:lsdException w:name="Note Heading" w:semiHidden="1" w:unhideWhenUsed="1"/>
+    <w:lsdException w:name="Body Text 2" w:semiHidden="1" w:unhideWhenUsed="1"/>
+    <w:lsdException w:name="Body Text 3" w:semiHidden="1" w:unhideWhenUsed="1"/>
+    <w:lsdException w:name="Body Text Indent 2" w:semiHidden="1" w:unhideWhenUsed="1"/>
+    <w:lsdException w:name="Body Text Indent 3" w:semiHidden="1" w:unhideWhenUsed="1"/>
+    <w:lsdException w:name="Block Text" w:semiHidden="1" w:unhideWhenUsed="1"/>
+    <w:lsdException w:name="Hyperlink" w:semiHidden="1" w:unhideWhenUsed="1"/>
+    <w:lsdException w:name="FollowedHyperlink" w:semiHidden="1" w:unhideWhenUsed="1"/>
+    <w:lsdException w:name="Strong" w:uiPriority="22" w:qFormat="1"/>
+    <w:lsdException w:name="Emphasis" w:uiPriority="20" w:qFormat="1"/>
+    <w:lsdException w:name="Document Map" w:semiHidden="1" w:unhideWhenUsed="1"/>
+    <w:lsdException w:name="Plain Text" w:semiHidden="1" w:unhideWhenUsed="1"/>
+    <w:lsdException w:name="E-mail Signature" w:semiHidden="1" w:unhideWhenUsed="1"/>
+    <w:lsdException w:name="HTML Top of Form" w:semiHidden="1" w:unhideWhenUsed="1"/>
+    <w:lsdException w:name="HTML Bottom of Form" w:semiHidden="1" w:unhideWhenUsed="1"/>
+    <w:lsdException w:name="Normal (Web)" w:semiHidden="1" w:unhideWhenUsed="1"/>
+    <w:lsdException w:name="HTML Acronym" w:semiHidden="1" w:unhideWhenUsed="1"/>
+    <w:lsdException w:name="HTML Address" w:semiHidden="1" w:unhideWhenUsed="1"/>
+    <w:lsdException w:name="HTML Cite" w:semiHidden="1" w:unhideWhenUsed="1"/>
+    <w:lsdException w:name="HTML Code" w:semiHidden="1" w:unhideWhenUsed="1"/>
+    <w:lsdException w:name="HTML Definition" w:semiHidden="1" w:unhideWhenUsed="1"/>
+    <w:lsdException w:name="HTML Keyboard" w:semiHidden="1" w:unhideWhenUsed="1"/>
+    <w:lsdException w:name="HTML Preformatted" w:semiHidden="1" w:unhideWhenUsed="1"/>
+    <w:lsdException w:name="HTML Sample" w:semiHidden="1" w:unhideWhenUsed="1"/>
+    <w:lsdException w:name="HTML Typewriter" w:semiHidden="1" w:unhideWhenUsed="1"/>
+    <w:lsdException w:name="HTML Variable" w:semiHidden="1" w:unhideWhenUsed="1"/>
+    <w:lsdException w:name="Normal Table" w:semiHidden="1" w:unhideWhenUsed="1"/>
+    <w:lsdException w:name="annotation subject" w:semiHidden="1" w:unhideWhenUsed="1"/>
+    <w:lsdException w:name="No List" w:semiHidden="1" w:unhideWhenUsed="1"/>
+    <w:lsdException w:name="Outline List 1" w:semiHidden="1" w:unhideWhenUsed="1"/>
+    <w:lsdException w:name="Outline List 2" w:semiHidden="1" w:unhideWhenUsed="1"/>
+    <w:lsdException w:name="Outline List 3" w:semiHidden="1" w:unhideWhenUsed="1"/>
+    <w:lsdException w:name="Table Simple 1" w:semiHidden="1" w:unhideWhenUsed="1"/>
+    <w:lsdException w:name="Table Simple 2" w:semiHidden="1" w:unhideWhenUsed="1"/>
+    <w:lsdException w:name="Table Simple 3" w:semiHidden="1" w:unhideWhenUsed="1"/>
+    <w:lsdException w:name="Table Classic 1" w:semiHidden="1" w:unhideWhenUsed="1"/>
+    <w:lsdException w:name="Table Classic 2" w:semiHidden="1" w:unhideWhenUsed="1"/>
+    <w:lsdException w:name="Table Classic 3" w:semiHidden="1" w:unhideWhenUsed="1"/>
+    <w:lsdException w:name="Table Classic 4" w:semiHidden="1" w:unhideWhenUsed="1"/>
+    <w:lsdException w:name="Table Colorful 1" w:semiHidden="1" w:unhideWhenUsed="1"/>
+    <w:lsdException w:name="Table Colorful 2" w:semiHidden="1" w:unhideWhenUsed="1"/>
+    <w:lsdException w:name="Table Colorful 3" w:semiHidden="1" w:unhideWhenUsed="1"/>
+    <w:lsdException w:name="Table Columns 1" w:semiHidden="1" w:unhideWhenUsed="1"/>
+    <w:lsdException w:name="Table Columns 2" w:semiHidden="1" w:unhideWhenUsed="1"/>
+    <w:lsdException w:name="Table Columns 3" w:semiHidden="1" w:unhideWhenUsed="1"/>
+    <w:lsdException w:name="Table Columns 4" w:semiHidden="1" w:unhideWhenUsed="1"/>
+    <w:lsdException w:name="Table Columns 5" w:semiHidden="1" w:unhideWhenUsed="1"/>
+    <w:lsdException w:name="Table Grid 1" w:semiHidden="1" w:unhideWhenUsed="1"/>
+    <w:lsdException w:name="Table Grid 2" w:semiHidden="1" w:unhideWhenUsed="1"/>
+    <w:lsdException w:name="Table Grid 3" w:semiHidden="1" w:unhideWhenUsed="1"/>
+    <w:lsdException w:name="Table Grid 4" w:semiHidden="1" w:unhideWhenUsed="1"/>
+    <w:lsdException w:name="Table Grid 5" w:semiHidden="1" w:unhideWhenUsed="1"/>
+    <w:lsdException w:name="Table Grid 6" w:semiHidden="1" w:unhideWhenUsed="1"/>
+    <w:lsdException w:name="Table Grid 7" w:semiHidden="1" w:unhideWhenUsed="1"/>
+    <w:lsdException w:name="Table Grid 8" w:semiHidden="1" w:unhideWhenUsed="1"/>
+    <w:lsdException w:name="Table List 1" w:semiHidden="1" w:unhideWhenUsed="1"/>
+    <w:lsdException w:name="Table List 2" w:semiHidden="1" w:unhideWhenUsed="1"/>
+    <w:lsdException w:name="Table List 3" w:semiHidden="1" w:unhideWhenUsed="1"/>
+    <w:lsdException w:name="Table List 4" w:semiHidden="1" w:unhideWhenUsed="1"/>
+    <w:lsdException w:name="Table List 5" w:semiHidden="1" w:unhideWhenUsed="1"/>
+    <w:lsdException w:name="Table List 6" w:semiHidden="1" w:unhideWhenUsed="1"/>
+    <w:lsdException w:name="Table List 7" w:semiHidden="1" w:unhideWhenUsed="1"/>
+    <w:lsdException w:name="Table List 8" w:semiHidden="1" w:unhideWhenUsed="1"/>
+    <w:lsdException w:name="Table 3D effects 1" w:semiHidden="1" w:unhideWhenUsed="1"/>
+    <w:lsdException w:name="Table 3D effects 2" w:semiHidden="1" w:unhideWhenUsed="1"/>
+    <w:lsdException w:name="Table 3D effects 3" w:semiHidden="1" w:unhideWhenUsed="1"/>
+    <w:lsdException w:name="Table Contemporary" w:semiHidden="1" w:unhideWhenUsed="1"/>
+    <w:lsdException w:name="Table Elegant" w:semiHidden="1" w:unhideWhenUsed="1"/>
+    <w:lsdException w:name="Table Professional" w:semiHidden="1" w:unhideWhenUsed="1"/>
+    <w:lsdException w:name="Table Subtle 1" w:semiHidden="1" w:unhideWhenUsed="1"/>
+    <w:lsdException w:name="Table Subtle 2" w:semiHidden="1" w:unhideWhenUsed="1"/>
+    <w:lsdException w:name="Table Web 1" w:semiHidden="1" w:unhideWhenUsed="1"/>
+    <w:lsdException w:name="Table Web 2" w:semiHidden="1" w:unhideWhenUsed="1"/>
+    <w:lsdException w:name="Table Web 3" w:semiHidden="1" w:unhideWhenUsed="1"/>
+    <w:lsdException w:name="Balloon Text" w:semiHidden="1" w:unhideWhenUsed="1"/>
+    <w:lsdException w:name="Table Grid" w:semiHidden="1" w:uiPriority="39" w:unhideWhenUsed="1"/>
+    <w:lsdException w:name="Table Theme" w:semiHidden="1" w:unhideWhenUsed="1"/>
+    <w:lsdException w:name="Placeholder Text" w:semiHidden="1"/>
+    <w:lsdException w:name="No Spacing" w:uiPriority="1" w:qFormat="1"/>
+    <w:lsdException w:name="Light Shading" w:uiPriority="60"/>
+    <w:lsdException w:name="Light List" w:uiPriority="61"/>
+    <w:lsdException w:name="Light Grid" w:uiPriority="62"/>
+    <w:lsdException w:name="Medium Shading 1" w:uiPriority="63"/>
+    <w:lsdException w:name="Medium Shading 2" w:uiPriority="64"/>
+    <w:lsdException w:name="Medium List 1" w:uiPriority="65"/>
+    <w:lsdException w:name="Medium List 2" w:uiPriority="66"/>
+    <w:lsdException w:name="Medium Grid 1" w:uiPriority="67"/>
+    <w:lsdException w:name="Medium Grid 2" w:uiPriority="68"/>
+    <w:lsdException w:name="Medium Grid 3" w:uiPriority="69"/>
+    <w:lsdException w:name="Dark List" w:uiPriority="70"/>
+    <w:lsdException w:name="Colorful Shading" w:uiPriority="71"/>
+    <w:lsdException w:name="Colorful List" w:uiPriority="72"/>
+    <w:lsdException w:name="Colorful Grid" w:uiPriority="73"/>
+    <w:lsdException w:name="Light Shading Accent 1" w:uiPriority="60"/>
+    <w:lsdException w:name="Light List Accent 1" w:uiPriority="61"/>
+    <w:lsdException w:name="Light Grid Accent 1" w:uiPriority="62"/>
+    <w:lsdException w:name="Medium Shading 1 Accent 1" w:uiPriority="63"/>
+    <w:lsdException w:name="Medium Shading 2 Accent 1" w:uiPriority="64"/>
+    <w:lsdException w:name="Medium List 1 Accent 1" w:uiPriority="65"/>
+    <w:lsdException w:name="Revision" w:semiHidden="1"/>
+    <w:lsdException w:name="List Paragraph" w:uiPriority="34" w:qFormat="1"/>
+    <w:lsdException w:name="Quote" w:uiPriority="29" w:qFormat="1"/>
+    <w:lsdException w:name="Intense Quote" w:uiPriority="30" w:qFormat="1"/>
+    <w:lsdException w:name="Medium List 2 Accent 1" w:uiPriority="66"/>
+    <w:lsdException w:name="Medium Grid 1 Accent 1" w:uiPriority="67"/>
+    <w:lsdException w:name="Medium Grid 2 Accent 1" w:uiPriority="68"/>
+    <w:lsdException w:name="Medium Grid 3 Accent 1" w:uiPriority="69"/>
+    <w:lsdException w:name="Dark List Accent 1" w:uiPriority="70"/>
+    <w:lsdException w:name="Colorful Shading Accent 1" w:uiPriority="71"/>
+    <w:lsdException w:name="Colorful List Accent 1" w:uiPriority="72"/>
+    <w:lsdException w:name="Colorful Grid Accent 1" w:uiPriority="73"/>
+    <w:lsdException w:name="Light Shading Accent 2" w:uiPriority="60"/>
+    <w:lsdException w:name="Light List Accent 2" w:uiPriority="61"/>
+    <w:lsdException w:name="Light Grid Accent 2" w:uiPriority="62"/>
+    <w:lsdException w:name="Medium Shading 1 Accent 2" w:uiPriority="63"/>
+    <w:lsdException w:name="Medium Shading 2 Accent 2" w:uiPriority="64"/>
+    <w:lsdException w:name="Medium List 1 Accent 2" w:uiPriority="65"/>
+    <w:lsdException w:name="Medium List 2 Accent 2" w:uiPriority="66"/>
+    <w:lsdException w:name="Medium Grid 1 Accent 2" w:uiPriority="67"/>
+    <w:lsdException w:name="Medium Grid 2 Accent 2" w:uiPriority="68"/>
+    <w:lsdException w:name="Medium Grid 3 Accent 2" w:uiPriority="69"/>
+    <w:lsdException w:name="Dark List Accent 2" w:uiPriority="70"/>
+    <w:lsdException w:name="Colorful Shading Accent 2" w:uiPriority="71"/>
+    <w:lsdException w:name="Colorful List Accent 2" w:uiPriority="72"/>
+    <w:lsdException w:name="Colorful Grid Accent 2" w:uiPriority="73"/>
+    <w:lsdException w:name="Light Shading Accent 3" w:uiPriority="60"/>
+    <w:lsdException w:name="Light List Accent 3" w:uiPriority="61"/>
+    <w:lsdException w:name="Light Grid Accent 3" w:uiPriority="62"/>
+    <w:lsdException w:name="Medium Shading 1 Accent 3" w:uiPriority="63"/>
+    <w:lsdException w:name="Medium Shading 2 Accent 3" w:uiPriority="64"/>
+    <w:lsdException w:name="Medium List 1 Accent 3" w:uiPriority="65"/>
+    <w:lsdException w:name="Medium List 2 Accent 3" w:uiPriority="66"/>
+    <w:lsdException w:name="Medium Grid 1 Accent 3" w:uiPriority="67"/>
+    <w:lsdException w:name="Medium Grid 2 Accent 3" w:uiPriority="68"/>
+    <w:lsdException w:name="Medium Grid 3 Accent 3" w:uiPriority="69"/>
+    <w:lsdException w:name="Dark List Accent 3" w:uiPriority="70"/>
+    <w:lsdException w:name="Colorful Shading Accent 3" w:uiPriority="71"/>
+    <w:lsdException w:name="Colorful List Accent 3" w:uiPriority="72"/>
+    <w:lsdException w:name="Colorful Grid Accent 3" w:uiPriority="73"/>
+    <w:lsdException w:name="Light Shading Accent 4" w:uiPriority="60"/>
+    <w:lsdException w:name="Light List Accent 4" w:uiPriority="61"/>
+    <w:lsdException w:name="Light Grid Accent 4" w:uiPriority="62"/>
+    <w:lsdException w:name="Medium Shading 1 Accent 4" w:uiPriority="63"/>
+    <w:lsdException w:name="Medium Shading 2 Accent 4" w:uiPriority="64"/>
+    <w:lsdException w:name="Medium List 1 Accent 4" w:uiPriority="65"/>
+    <w:lsdException w:name="Medium List 2 Accent 4" w:uiPriority="66"/>
+    <w:lsdException w:name="Medium Grid 1 Accent 4" w:uiPriority="67"/>
+    <w:lsdException w:name="Medium Grid 2 Accent 4" w:uiPriority="68"/>
+    <w:lsdException w:name="Medium Grid 3 Accent 4" w:uiPriority="69"/>
+    <w:lsdException w:name="Dark List Accent 4" w:uiPriority="70"/>
+    <w:lsdException w:name="Colorful Shading Accent 4" w:uiPriority="71"/>
+    <w:lsdException w:name="Colorful List Accent 4" w:uiPriority="72"/>
+    <w:lsdException w:name="Colorful Grid Accent 4" w:uiPriority="73"/>
+    <w:lsdException w:name="Light Shading Accent 5" w:uiPriority="60"/>
+    <w:lsdException w:name="Light List Accent 5" w:uiPriority="61"/>
+    <w:lsdException w:name="Light Grid Accent 5" w:uiPriority="62"/>
+    <w:lsdException w:name="Medium Shading 1 Accent 5" w:uiPriority="63"/>
+    <w:lsdException w:name="Medium Shading 2 Accent 5" w:uiPriority="64"/>
+    <w:lsdException w:name="Medium List 1 Accent 5" w:uiPriority="65"/>
+    <w:lsdException w:name="Medium List 2 Accent 5" w:uiPriority="66"/>
+    <w:lsdException w:name="Medium Grid 1 Accent 5" w:uiPriority="67"/>
+    <w:lsdException w:name="Medium Grid 2 Accent 5" w:uiPriority="68"/>
+    <w:lsdException w:name="Medium Grid 3 Accent 5" w:uiPriority="69"/>
+    <w:lsdException w:name="Dark List Accent 5" w:uiPriority="70"/>
+    <w:lsdException w:name="Colorful Shading Accent 5" w:uiPriority="71"/>
+    <w:lsdException w:name="Colorful List Accent 5" w:uiPriority="72"/>
+    <w:lsdException w:name="Colorful Grid Accent 5" w:uiPriority="73"/>
+    <w:lsdException w:name="Light Shading Accent 6" w:uiPriority="60"/>
+    <w:lsdException w:name="Light List Accent 6" w:uiPriority="61"/>
+    <w:lsdException w:name="Light Grid Accent 6" w:uiPriority="62"/>
+    <w:lsdException w:name="Medium Shading 1 Accent 6" w:uiPriority="63"/>
+    <w:lsdException w:name="Medium Shading 2 Accent 6" w:uiPriority="64"/>
+    <w:lsdException w:name="Medium List 1 Accent 6" w:uiPriority="65"/>
+    <w:lsdException w:name="Medium List 2 Accent 6" w:uiPriority="66"/>
+    <w:lsdException w:name="Medium Grid 1 Accent 6" w:uiPriority="67"/>
+    <w:lsdException w:name="Medium Grid 2 Accent 6" w:uiPriority="68"/>
+    <w:lsdException w:name="Medium Grid 3 Accent 6" w:uiPriority="69"/>
+    <w:lsdException w:name="Dark List Accent 6" w:uiPriority="70"/>
+    <w:lsdException w:name="Colorful Shading Accent 6" w:uiPriority="71"/>
+    <w:lsdException w:name="Colorful List Accent 6" w:uiPriority="72"/>
+    <w:lsdException w:name="Colorful Grid Accent 6" w:uiPriority="73"/>
+    <w:lsdException w:name="Subtle Emphasis" w:uiPriority="19" w:qFormat="1"/>
+    <w:lsdException w:name="Intense Emphasis" w:uiPriority="21" w:qFormat="1"/>
+    <w:lsdException w:name="Subtle Reference" w:uiPriority="31" w:qFormat="1"/>
+    <w:lsdException w:name="Intense Reference" w:uiPriority="32" w:qFormat="1"/>
+    <w:lsdException w:name="Book Title" w:uiPriority="33" w:qFormat="1"/>
+    <w:lsdException w:name="Bibliography" w:semiHidden="1" w:uiPriority="37" w:unhideWhenUsed="1"/>
+    <w:lsdException w:name="TOC Heading" w:semiHidden="1" w:uiPriority="39" w:unhideWhenUsed="1" w:qFormat="1"/>
+    <w:lsdException w:name="Plain Table 1" w:uiPriority="41"/>
+    <w:lsdException w:name="Plain Table 2" w:uiPriority="42"/>
+    <w:lsdException w:name="Plain Table 3" w:uiPriority="43"/>
+    <w:lsdException w:name="Plain Table 4" w:uiPriority="44"/>
+    <w:lsdException w:name="Plain Table 5" w:uiPriority="45"/>
+    <w:lsdException w:name="Grid Table Light" w:uiPriority="40"/>
+    <w:lsdException w:name="Grid Table 1 Light" w:uiPriority="46"/>
+    <w:lsdException w:name="Grid Table 2" w:uiPriority="47"/>
+    <w:lsdException w:name="Grid Table 3" w:uiPriority="48"/>
+    <w:lsdException w:name="Grid Table 4" w:uiPriority="49"/>
+    <w:lsdException w:name="Grid Table 5 Dark" w:uiPriority="50"/>
+    <w:lsdException w:name="Grid Table 6 Colorful" w:uiPriority="51"/>
+    <w:lsdException w:name="Grid Table 7 Colorful" w:uiPriority="52"/>
+    <w:lsdException w:name="Grid Table 1 Light Accent 1" w:uiPriority="46"/>
+    <w:lsdException w:name="Grid Table 2 Accent 1" w:uiPriority="47"/>
+    <w:lsdException w:name="Grid Table 3 Accent 1" w:uiPriority="48"/>
+    <w:lsdException w:name="Grid Table 4 Accent 1" w:uiPriority="49"/>
+    <w:lsdException w:name="Grid Table 5 Dark Accent 1" w:uiPriority="50"/>
+    <w:lsdException w:name="Grid Table 6 Colorful Accent 1" w:uiPriority="51"/>
+    <w:lsdException w:name="Grid Table 7 Colorful Accent 1" w:uiPriority="52"/>
+    <w:lsdException w:name="Grid Table 1 Light Accent 2" w:uiPriority="46"/>
+    <w:lsdException w:name="Grid Table 2 Accent 2" w:uiPriority="47"/>
+    <w:lsdException w:name="Grid Table 3 Accent 2" w:uiPriority="48"/>
+    <w:lsdException w:name="Grid Table 4 Accent 2" w:uiPriority="49"/>
+    <w:lsdException w:name="Grid Table 5 Dark Accent 2" w:uiPriority="50"/>
+    <w:lsdException w:name="Grid Table 6 Colorful Accent 2" w:uiPriority="51"/>
+    <w:lsdException w:name="Grid Table 7 Colorful Accent 2" w:uiPriority="52"/>
+    <w:lsdException w:name="Grid Table 1 Light Accent 3" w:uiPriority="46"/>
+    <w:lsdException w:name="Grid Table 2 Accent 3" w:uiPriority="47"/>
+    <w:lsdException w:name="Grid Table 3 Accent 3" w:uiPriority="48"/>
+    <w:lsdException w:name="Grid Table 4 Accent 3" w:uiPriority="49"/>
+    <w:lsdException w:name="Grid Table 5 Dark Accent 3" w:uiPriority="50"/>
+    <w:lsdException w:name="Grid Table 6 Colorful Accent 3" w:uiPriority="51"/>
+    <w:lsdException w:name="Grid Table 7 Colorful Accent 3" w:uiPriority="52"/>
+    <w:lsdException w:name="Grid Table 1 Light Accent 4" w:uiPriority="46"/>
+    <w:lsdException w:name="Grid Table 2 Accent 4" w:uiPriority="47"/>
+    <w:lsdException w:name="Grid Table 3 Accent 4" w:uiPriority="48"/>
+    <w:lsdException w:name="Grid Table 4 Accent 4" w:uiPriority="49"/>
+    <w:lsdException w:name="Grid Table 5 Dark Accent 4" w:uiPriority="50"/>
+    <w:lsdException w:name="Grid Table 6 Colorful Accent 4" w:uiPriority="51"/>
+    <w:lsdException w:name="Grid Table 7 Colorful Accent 4" w:uiPriority="52"/>
+    <w:lsdException w:name="Grid Table 1 Light Accent 5" w:uiPriority="46"/>
+    <w:lsdException w:name="Grid Table 2 Accent 5" w:uiPriority="47"/>
+    <w:lsdException w:name="Grid Table 3 Accent 5" w:uiPriority="48"/>
+    <w:lsdException w:name="Grid Table 4 Accent 5" w:uiPriority="49"/>
+    <w:lsdException w:name="Grid Table 5 Dark Accent 5" w:uiPriority="50"/>
+    <w:lsdException w:name="Grid Table 6 Colorful Accent 5" w:uiPriority="51"/>
+    <w:lsdException w:name="Grid Table 7 Colorful Accent 5" w:uiPriority="52"/>
+    <w:lsdException w:name="Grid Table 1 Light Accent 6" w:uiPriority="46"/>
+    <w:lsdException w:name="Grid Table 2 Accent 6" w:uiPriority="47"/>
+    <w:lsdException w:name="Grid Table 3 Accent 6" w:uiPriority="48"/>
+    <w:lsdException w:name="Grid Table 4 Accent 6" w:uiPriority="49"/>
+    <w:lsdException w:name="Grid Table 5 Dark Accent 6" w:uiPriority="50"/>
+    <w:lsdException w:name="Grid Table 6 Colorful Accent 6" w:uiPriority="51"/>
+    <w:lsdException w:name="Grid Table 7 Colorful Accent 6" w:uiPriority="52"/>
+    <w:lsdException w:name="List Table 1 Light" w:uiPriority="46"/>
+    <w:lsdException w:name="List Table 2" w:uiPriority="47"/>
+    <w:lsdException w:name="List Table 3" w:uiPriority="48"/>
+    <w:lsdException w:name="List Table 4" w:uiPriority="49"/>
+    <w:lsdException w:name="List Table 5 Dark" w:uiPriority="50"/>
+    <w:lsdException w:name="List Table 6 Colorful" w:uiPriority="51"/>
+    <w:lsdException w:name="List Table 7 Colorful" w:uiPriority="52"/>
+    <w:lsdException w:name="List Table 1 Light Accent 1" w:uiPriority="46"/>
+    <w:lsdException w:name="List Table 2 Accent 1" w:uiPriority="47"/>
+    <w:lsdException w:name="List Table 3 Accent 1" w:uiPriority="48"/>
+    <w:lsdException w:name="List Table 4 Accent 1" w:uiPriority="49"/>
+    <w:lsdException w:name="List Table 5 Dark Accent 1" w:uiPriority="50"/>
+    <w:lsdException w:name="List Table 6 Colorful Accent 1" w:uiPriority="51"/>
+    <w:lsdException w:name="List Table 7 Colorful Accent 1" w:uiPriority="52"/>
+    <w:lsdException w:name="List Table 1 Light Accent 2" w:uiPriority="46"/>
+    <w:lsdException w:name="List Table 2 Accent 2" w:uiPriority="47"/>
+    <w:lsdException w:name="List Table 3 Accent 2" w:uiPriority="48"/>
+    <w:lsdException w:name="List Table 4 Accent 2" w:uiPriority="49"/>
+    <w:lsdException w:name="List Table 5 Dark Accent 2" w:uiPriority="50"/>
+    <w:lsdException w:name="List Table 6 Colorful Accent 2" w:uiPriority="51"/>
+    <w:lsdException w:name="List Table 7 Colorful Accent 2" w:uiPriority="52"/>
+    <w:lsdException w:name="List Table 1 Light Accent 3" w:uiPriority="46"/>
+    <w:lsdException w:name="List Table 2 Accent 3" w:uiPriority="47"/>
+    <w:lsdException w:name="List Table 3 Accent 3" w:uiPriority="48"/>
+    <w:lsdException w:name="List Table 4 Accent 3" w:uiPriority="49"/>
+    <w:lsdException w:name="List Table 5 Dark Accent 3" w:uiPriority="50"/>
+    <w:lsdException w:name="List Table 6 Colorful Accent 3" w:uiPriority="51"/>
+    <w:lsdException w:name="List Table 7 Colorful Accent 3" w:uiPriority="52"/>
+    <w:lsdException w:name="List Table 1 Light Accent 4" w:uiPriority="46"/>
+    <w:lsdException w:name="List Table 2 Accent 4" w:uiPriority="47"/>
+    <w:lsdException w:name="List Table 3 Accent 4" w:uiPriority="48"/>
+    <w:lsdException w:name="List Table 4 Accent 4" w:uiPriority="49"/>
+    <w:lsdException w:name="List Table 5 Dark Accent 4" w:uiPriority="50"/>
+    <w:lsdException w:name="List Table 6 Colorful Accent 4" w:uiPriority="51"/>
+    <w:lsdException w:name="List Table 7 Colorful Accent 4" w:uiPriority="52"/>
+    <w:lsdException w:name="List Table 1 Light Accent 5" w:uiPriority="46"/>
+    <w:lsdException w:name="List Table 2 Accent 5" w:uiPriority="47"/>
+    <w:lsdException w:name="List Table 3 Accent 5" w:uiPriority="48"/>
+    <w:lsdException w:name="List Table 4 Accent 5" w:uiPriority="49"/>
+    <w:lsdException w:name="List Table 5 Dark Accent 5" w:uiPriority="50"/>
+    <w:lsdException w:name="List Table 6 Colorful Accent 5" w:uiPriority="51"/>
+    <w:lsdException w:name="List Table 7 Colorful Accent 5" w:uiPriority="52"/>
+    <w:lsdException w:name="List Table 1 Light Accent 6" w:uiPriority="46"/>
+    <w:lsdException w:name="List Table 2 Accent 6" w:uiPriority="47"/>
+    <w:lsdException w:name="List Table 3 Accent 6" w:uiPriority="48"/>
+    <w:lsdException w:name="List Table 4 Accent 6" w:uiPriority="49"/>
+    <w:lsdException w:name="List Table 5 Dark Accent 6" w:uiPriority="50"/>
+    <w:lsdException w:name="List Table 6 Colorful Accent 6" w:uiPriority="51"/>
+    <w:lsdException w:name="List Table 7 Colorful Accent 6" w:uiPriority="52"/>
+    <w:lsdException w:name="Mention" w:semiHidden="1" w:unhideWhenUsed="1"/>
+    <w:lsdException w:name="Smart Hyperlink" w:semiHidden="1" w:unhideWhenUsed="1"/>
+    <w:lsdException w:name="Hashtag" w:semiHidden="1" w:unhideWhenUsed="1"/>
+    <w:lsdException w:name="Unresolved Mention" w:semiHidden="1" w:unhideWhenUsed="1"/>
+    <w:lsdException w:name="Smart Link" w:semiHidden="1" w:unhideWhenUsed="1"/>
   </w:latentStyles>
   <w:style w:type="paragraph" w:default="1" w:styleId="Normal">
     <w:name w:val="Normal"/>
@@ -6286,7 +6634,6 @@
       <w:spacing w:after="0" w:line="240" w:lineRule="auto"/>
     </w:pPr>
     <w:tblPr>
-      <w:tblInd w:w="0" w:type="dxa"/>
       <w:tblBorders>
         <w:top w:val="single" w:sz="4" w:space="0" w:color="auto"/>
         <w:left w:val="single" w:sz="4" w:space="0" w:color="auto"/>
@@ -6295,258 +6642,6 @@
         <w:insideH w:val="single" w:sz="4" w:space="0" w:color="auto"/>
         <w:insideV w:val="single" w:sz="4" w:space="0" w:color="auto"/>
       </w:tblBorders>
-      <w:tblCellMar>
-        <w:top w:w="0" w:type="dxa"/>
-        <w:left w:w="108" w:type="dxa"/>
-        <w:bottom w:w="0" w:type="dxa"/>
-        <w:right w:w="108" w:type="dxa"/>
-      </w:tblCellMar>
-    </w:tblPr>
-  </w:style>
-  <w:style w:type="paragraph" w:styleId="BalloonText">
-    <w:name w:val="Balloon Text"/>
-    <w:basedOn w:val="Normal"/>
-    <w:link w:val="BalloonTextChar"/>
-    <w:uiPriority w:val="99"/>
-    <w:semiHidden/>
-    <w:unhideWhenUsed/>
-    <w:rsid w:val="004E1F47"/>
-    <w:pPr>
-      <w:spacing w:after="0" w:line="240" w:lineRule="auto"/>
-    </w:pPr>
-    <w:rPr>
-      <w:rFonts w:ascii="Tahoma" w:hAnsi="Tahoma" w:cs="Tahoma"/>
-      <w:sz w:val="16"/>
-      <w:szCs w:val="16"/>
-    </w:rPr>
-  </w:style>
-  <w:style w:type="character" w:customStyle="1" w:styleId="BalloonTextChar">
-    <w:name w:val="Balloon Text Char"/>
-    <w:basedOn w:val="DefaultParagraphFont"/>
-    <w:link w:val="BalloonText"/>
-    <w:uiPriority w:val="99"/>
-    <w:semiHidden/>
-    <w:rsid w:val="004E1F47"/>
-    <w:rPr>
-      <w:rFonts w:ascii="Tahoma" w:hAnsi="Tahoma" w:cs="Tahoma"/>
-      <w:sz w:val="16"/>
-      <w:szCs w:val="16"/>
-    </w:rPr>
-  </w:style>
-</w:styles>
-</file>
-
-<file path=word/stylesWithEffects.xml><?xml version="1.0" encoding="utf-8"?>
-<w:styles xmlns:wpc="http://schemas.microsoft.com/office/word/2010/wordprocessingCanvas" xmlns:mc="http://schemas.openxmlformats.org/markup-compatibility/2006" xmlns:o="urn:schemas-microsoft-com:office:office" xmlns:r="http://schemas.openxmlformats.org/officeDocument/2006/relationships" xmlns:m="http://schemas.openxmlformats.org/officeDocument/2006/math" xmlns:v="urn:schemas-microsoft-com:vml" xmlns:wp14="http://schemas.microsoft.com/office/word/2010/wordprocessingDrawing" xmlns:wp="http://schemas.openxmlformats.org/drawingml/2006/wordprocessingDrawing" xmlns:w10="urn:schemas-microsoft-com:office:word" xmlns:w="http://schemas.openxmlformats.org/wordprocessingml/2006/main" xmlns:w14="http://schemas.microsoft.com/office/word/2010/wordml" xmlns:wpg="http://schemas.microsoft.com/office/word/2010/wordprocessingGroup" xmlns:wpi="http://schemas.microsoft.com/office/word/2010/wordprocessingInk" xmlns:wne="http://schemas.microsoft.com/office/word/2006/wordml" xmlns:wps="http://schemas.microsoft.com/office/word/2010/wordprocessingShape" mc:Ignorable="w14 wp14">
-  <w:docDefaults>
-    <w:rPrDefault>
-      <w:rPr>
-        <w:rFonts w:asciiTheme="minorHAnsi" w:eastAsiaTheme="minorHAnsi" w:hAnsiTheme="minorHAnsi" w:cstheme="minorBidi"/>
-        <w:sz w:val="22"/>
-        <w:szCs w:val="22"/>
-        <w:lang w:val="en-US" w:eastAsia="en-US" w:bidi="ar-SA"/>
-      </w:rPr>
-    </w:rPrDefault>
-    <w:pPrDefault>
-      <w:pPr>
-        <w:spacing w:after="160" w:line="259" w:lineRule="auto"/>
-      </w:pPr>
-    </w:pPrDefault>
-  </w:docDefaults>
-  <w:latentStyles w:defLockedState="0" w:defUIPriority="99" w:defSemiHidden="1" w:defUnhideWhenUsed="1" w:defQFormat="0" w:count="267">
-    <w:lsdException w:name="Normal" w:semiHidden="0" w:uiPriority="0" w:unhideWhenUsed="0" w:qFormat="1"/>
-    <w:lsdException w:name="heading 1" w:semiHidden="0" w:uiPriority="9" w:unhideWhenUsed="0" w:qFormat="1"/>
-    <w:lsdException w:name="heading 2" w:uiPriority="9" w:qFormat="1"/>
-    <w:lsdException w:name="heading 3" w:uiPriority="9" w:qFormat="1"/>
-    <w:lsdException w:name="heading 4" w:uiPriority="9" w:qFormat="1"/>
-    <w:lsdException w:name="heading 5" w:uiPriority="9" w:qFormat="1"/>
-    <w:lsdException w:name="heading 6" w:uiPriority="9" w:qFormat="1"/>
-    <w:lsdException w:name="heading 7" w:uiPriority="9" w:qFormat="1"/>
-    <w:lsdException w:name="heading 8" w:uiPriority="9" w:qFormat="1"/>
-    <w:lsdException w:name="heading 9" w:uiPriority="9" w:qFormat="1"/>
-    <w:lsdException w:name="toc 1" w:uiPriority="39"/>
-    <w:lsdException w:name="toc 2" w:uiPriority="39"/>
-    <w:lsdException w:name="toc 3" w:uiPriority="39"/>
-    <w:lsdException w:name="toc 4" w:uiPriority="39"/>
-    <w:lsdException w:name="toc 5" w:uiPriority="39"/>
-    <w:lsdException w:name="toc 6" w:uiPriority="39"/>
-    <w:lsdException w:name="toc 7" w:uiPriority="39"/>
-    <w:lsdException w:name="toc 8" w:uiPriority="39"/>
-    <w:lsdException w:name="toc 9" w:uiPriority="39"/>
-    <w:lsdException w:name="caption" w:uiPriority="35" w:qFormat="1"/>
-    <w:lsdException w:name="Title" w:semiHidden="0" w:uiPriority="10" w:unhideWhenUsed="0" w:qFormat="1"/>
-    <w:lsdException w:name="Default Paragraph Font" w:uiPriority="1"/>
-    <w:lsdException w:name="Subtitle" w:semiHidden="0" w:uiPriority="11" w:unhideWhenUsed="0" w:qFormat="1"/>
-    <w:lsdException w:name="Strong" w:semiHidden="0" w:uiPriority="22" w:unhideWhenUsed="0" w:qFormat="1"/>
-    <w:lsdException w:name="Emphasis" w:semiHidden="0" w:uiPriority="20" w:unhideWhenUsed="0" w:qFormat="1"/>
-    <w:lsdException w:name="Table Grid" w:semiHidden="0" w:uiPriority="39" w:unhideWhenUsed="0"/>
-    <w:lsdException w:name="Placeholder Text" w:unhideWhenUsed="0"/>
-    <w:lsdException w:name="No Spacing" w:semiHidden="0" w:uiPriority="1" w:unhideWhenUsed="0" w:qFormat="1"/>
-    <w:lsdException w:name="Light Shading" w:semiHidden="0" w:uiPriority="60" w:unhideWhenUsed="0"/>
-    <w:lsdException w:name="Light List" w:semiHidden="0" w:uiPriority="61" w:unhideWhenUsed="0"/>
-    <w:lsdException w:name="Light Grid" w:semiHidden="0" w:uiPriority="62" w:unhideWhenUsed="0"/>
-    <w:lsdException w:name="Medium Shading 1" w:semiHidden="0" w:uiPriority="63" w:unhideWhenUsed="0"/>
-    <w:lsdException w:name="Medium Shading 2" w:semiHidden="0" w:uiPriority="64" w:unhideWhenUsed="0"/>
-    <w:lsdException w:name="Medium List 1" w:semiHidden="0" w:uiPriority="65" w:unhideWhenUsed="0"/>
-    <w:lsdException w:name="Medium List 2" w:semiHidden="0" w:uiPriority="66" w:unhideWhenUsed="0"/>
-    <w:lsdException w:name="Medium Grid 1" w:semiHidden="0" w:uiPriority="67" w:unhideWhenUsed="0"/>
-    <w:lsdException w:name="Medium Grid 2" w:semiHidden="0" w:uiPriority="68" w:unhideWhenUsed="0"/>
-    <w:lsdException w:name="Medium Grid 3" w:semiHidden="0" w:uiPriority="69" w:unhideWhenUsed="0"/>
-    <w:lsdException w:name="Dark List" w:semiHidden="0" w:uiPriority="70" w:unhideWhenUsed="0"/>
-    <w:lsdException w:name="Colorful Shading" w:semiHidden="0" w:uiPriority="71" w:unhideWhenUsed="0"/>
-    <w:lsdException w:name="Colorful List" w:semiHidden="0" w:uiPriority="72" w:unhideWhenUsed="0"/>
-    <w:lsdException w:name="Colorful Grid" w:semiHidden="0" w:uiPriority="73" w:unhideWhenUsed="0"/>
-    <w:lsdException w:name="Light Shading Accent 1" w:semiHidden="0" w:uiPriority="60" w:unhideWhenUsed="0"/>
-    <w:lsdException w:name="Light List Accent 1" w:semiHidden="0" w:uiPriority="61" w:unhideWhenUsed="0"/>
-    <w:lsdException w:name="Light Grid Accent 1" w:semiHidden="0" w:uiPriority="62" w:unhideWhenUsed="0"/>
-    <w:lsdException w:name="Medium Shading 1 Accent 1" w:semiHidden="0" w:uiPriority="63" w:unhideWhenUsed="0"/>
-    <w:lsdException w:name="Medium Shading 2 Accent 1" w:semiHidden="0" w:uiPriority="64" w:unhideWhenUsed="0"/>
-    <w:lsdException w:name="Medium List 1 Accent 1" w:semiHidden="0" w:uiPriority="65" w:unhideWhenUsed="0"/>
-    <w:lsdException w:name="Revision" w:unhideWhenUsed="0"/>
-    <w:lsdException w:name="List Paragraph" w:semiHidden="0" w:uiPriority="34" w:unhideWhenUsed="0" w:qFormat="1"/>
-    <w:lsdException w:name="Quote" w:semiHidden="0" w:uiPriority="29" w:unhideWhenUsed="0" w:qFormat="1"/>
-    <w:lsdException w:name="Intense Quote" w:semiHidden="0" w:uiPriority="30" w:unhideWhenUsed="0" w:qFormat="1"/>
-    <w:lsdException w:name="Medium List 2 Accent 1" w:semiHidden="0" w:uiPriority="66" w:unhideWhenUsed="0"/>
-    <w:lsdException w:name="Medium Grid 1 Accent 1" w:semiHidden="0" w:uiPriority="67" w:unhideWhenUsed="0"/>
-    <w:lsdException w:name="Medium Grid 2 Accent 1" w:semiHidden="0" w:uiPriority="68" w:unhideWhenUsed="0"/>
-    <w:lsdException w:name="Medium Grid 3 Accent 1" w:semiHidden="0" w:uiPriority="69" w:unhideWhenUsed="0"/>
-    <w:lsdException w:name="Dark List Accent 1" w:semiHidden="0" w:uiPriority="70" w:unhideWhenUsed="0"/>
-    <w:lsdException w:name="Colorful Shading Accent 1" w:semiHidden="0" w:uiPriority="71" w:unhideWhenUsed="0"/>
-    <w:lsdException w:name="Colorful List Accent 1" w:semiHidden="0" w:uiPriority="72" w:unhideWhenUsed="0"/>
-    <w:lsdException w:name="Colorful Grid Accent 1" w:semiHidden="0" w:uiPriority="73" w:unhideWhenUsed="0"/>
-    <w:lsdException w:name="Light Shading Accent 2" w:semiHidden="0" w:uiPriority="60" w:unhideWhenUsed="0"/>
-    <w:lsdException w:name="Light List Accent 2" w:semiHidden="0" w:uiPriority="61" w:unhideWhenUsed="0"/>
-    <w:lsdException w:name="Light Grid Accent 2" w:semiHidden="0" w:uiPriority="62" w:unhideWhenUsed="0"/>
-    <w:lsdException w:name="Medium Shading 1 Accent 2" w:semiHidden="0" w:uiPriority="63" w:unhideWhenUsed="0"/>
-    <w:lsdException w:name="Medium Shading 2 Accent 2" w:semiHidden="0" w:uiPriority="64" w:unhideWhenUsed="0"/>
-    <w:lsdException w:name="Medium List 1 Accent 2" w:semiHidden="0" w:uiPriority="65" w:unhideWhenUsed="0"/>
-    <w:lsdException w:name="Medium List 2 Accent 2" w:semiHidden="0" w:uiPriority="66" w:unhideWhenUsed="0"/>
-    <w:lsdException w:name="Medium Grid 1 Accent 2" w:semiHidden="0" w:uiPriority="67" w:unhideWhenUsed="0"/>
-    <w:lsdException w:name="Medium Grid 2 Accent 2" w:semiHidden="0" w:uiPriority="68" w:unhideWhenUsed="0"/>
-    <w:lsdException w:name="Medium Grid 3 Accent 2" w:semiHidden="0" w:uiPriority="69" w:unhideWhenUsed="0"/>
-    <w:lsdException w:name="Dark List Accent 2" w:semiHidden="0" w:uiPriority="70" w:unhideWhenUsed="0"/>
-    <w:lsdException w:name="Colorful Shading Accent 2" w:semiHidden="0" w:uiPriority="71" w:unhideWhenUsed="0"/>
-    <w:lsdException w:name="Colorful List Accent 2" w:semiHidden="0" w:uiPriority="72" w:unhideWhenUsed="0"/>
-    <w:lsdException w:name="Colorful Grid Accent 2" w:semiHidden="0" w:uiPriority="73" w:unhideWhenUsed="0"/>
-    <w:lsdException w:name="Light Shading Accent 3" w:semiHidden="0" w:uiPriority="60" w:unhideWhenUsed="0"/>
-    <w:lsdException w:name="Light List Accent 3" w:semiHidden="0" w:uiPriority="61" w:unhideWhenUsed="0"/>
-    <w:lsdException w:name="Light Grid Accent 3" w:semiHidden="0" w:uiPriority="62" w:unhideWhenUsed="0"/>
-    <w:lsdException w:name="Medium Shading 1 Accent 3" w:semiHidden="0" w:uiPriority="63" w:unhideWhenUsed="0"/>
-    <w:lsdException w:name="Medium Shading 2 Accent 3" w:semiHidden="0" w:uiPriority="64" w:unhideWhenUsed="0"/>
-    <w:lsdException w:name="Medium List 1 Accent 3" w:semiHidden="0" w:uiPriority="65" w:unhideWhenUsed="0"/>
-    <w:lsdException w:name="Medium List 2 Accent 3" w:semiHidden="0" w:uiPriority="66" w:unhideWhenUsed="0"/>
-    <w:lsdException w:name="Medium Grid 1 Accent 3" w:semiHidden="0" w:uiPriority="67" w:unhideWhenUsed="0"/>
-    <w:lsdException w:name="Medium Grid 2 Accent 3" w:semiHidden="0" w:uiPriority="68" w:unhideWhenUsed="0"/>
-    <w:lsdException w:name="Medium Grid 3 Accent 3" w:semiHidden="0" w:uiPriority="69" w:unhideWhenUsed="0"/>
-    <w:lsdException w:name="Dark List Accent 3" w:semiHidden="0" w:uiPriority="70" w:unhideWhenUsed="0"/>
-    <w:lsdException w:name="Colorful Shading Accent 3" w:semiHidden="0" w:uiPriority="71" w:unhideWhenUsed="0"/>
-    <w:lsdException w:name="Colorful List Accent 3" w:semiHidden="0" w:uiPriority="72" w:unhideWhenUsed="0"/>
-    <w:lsdException w:name="Colorful Grid Accent 3" w:semiHidden="0" w:uiPriority="73" w:unhideWhenUsed="0"/>
-    <w:lsdException w:name="Light Shading Accent 4" w:semiHidden="0" w:uiPriority="60" w:unhideWhenUsed="0"/>
-    <w:lsdException w:name="Light List Accent 4" w:semiHidden="0" w:uiPriority="61" w:unhideWhenUsed="0"/>
-    <w:lsdException w:name="Light Grid Accent 4" w:semiHidden="0" w:uiPriority="62" w:unhideWhenUsed="0"/>
-    <w:lsdException w:name="Medium Shading 1 Accent 4" w:semiHidden="0" w:uiPriority="63" w:unhideWhenUsed="0"/>
-    <w:lsdException w:name="Medium Shading 2 Accent 4" w:semiHidden="0" w:uiPriority="64" w:unhideWhenUsed="0"/>
-    <w:lsdException w:name="Medium List 1 Accent 4" w:semiHidden="0" w:uiPriority="65" w:unhideWhenUsed="0"/>
-    <w:lsdException w:name="Medium List 2 Accent 4" w:semiHidden="0" w:uiPriority="66" w:unhideWhenUsed="0"/>
-    <w:lsdException w:name="Medium Grid 1 Accent 4" w:semiHidden="0" w:uiPriority="67" w:unhideWhenUsed="0"/>
-    <w:lsdException w:name="Medium Grid 2 Accent 4" w:semiHidden="0" w:uiPriority="68" w:unhideWhenUsed="0"/>
-    <w:lsdException w:name="Medium Grid 3 Accent 4" w:semiHidden="0" w:uiPriority="69" w:unhideWhenUsed="0"/>
-    <w:lsdException w:name="Dark List Accent 4" w:semiHidden="0" w:uiPriority="70" w:unhideWhenUsed="0"/>
-    <w:lsdException w:name="Colorful Shading Accent 4" w:semiHidden="0" w:uiPriority="71" w:unhideWhenUsed="0"/>
-    <w:lsdException w:name="Colorful List Accent 4" w:semiHidden="0" w:uiPriority="72" w:unhideWhenUsed="0"/>
-    <w:lsdException w:name="Colorful Grid Accent 4" w:semiHidden="0" w:uiPriority="73" w:unhideWhenUsed="0"/>
-    <w:lsdException w:name="Light Shading Accent 5" w:semiHidden="0" w:uiPriority="60" w:unhideWhenUsed="0"/>
-    <w:lsdException w:name="Light List Accent 5" w:semiHidden="0" w:uiPriority="61" w:unhideWhenUsed="0"/>
-    <w:lsdException w:name="Light Grid Accent 5" w:semiHidden="0" w:uiPriority="62" w:unhideWhenUsed="0"/>
-    <w:lsdException w:name="Medium Shading 1 Accent 5" w:semiHidden="0" w:uiPriority="63" w:unhideWhenUsed="0"/>
-    <w:lsdException w:name="Medium Shading 2 Accent 5" w:semiHidden="0" w:uiPriority="64" w:unhideWhenUsed="0"/>
-    <w:lsdException w:name="Medium List 1 Accent 5" w:semiHidden="0" w:uiPriority="65" w:unhideWhenUsed="0"/>
-    <w:lsdException w:name="Medium List 2 Accent 5" w:semiHidden="0" w:uiPriority="66" w:unhideWhenUsed="0"/>
-    <w:lsdException w:name="Medium Grid 1 Accent 5" w:semiHidden="0" w:uiPriority="67" w:unhideWhenUsed="0"/>
-    <w:lsdException w:name="Medium Grid 2 Accent 5" w:semiHidden="0" w:uiPriority="68" w:unhideWhenUsed="0"/>
-    <w:lsdException w:name="Medium Grid 3 Accent 5" w:semiHidden="0" w:uiPriority="69" w:unhideWhenUsed="0"/>
-    <w:lsdException w:name="Dark List Accent 5" w:semiHidden="0" w:uiPriority="70" w:unhideWhenUsed="0"/>
-    <w:lsdException w:name="Colorful Shading Accent 5" w:semiHidden="0" w:uiPriority="71" w:unhideWhenUsed="0"/>
-    <w:lsdException w:name="Colorful List Accent 5" w:semiHidden="0" w:uiPriority="72" w:unhideWhenUsed="0"/>
-    <w:lsdException w:name="Colorful Grid Accent 5" w:semiHidden="0" w:uiPriority="73" w:unhideWhenUsed="0"/>
-    <w:lsdException w:name="Light Shading Accent 6" w:semiHidden="0" w:uiPriority="60" w:unhideWhenUsed="0"/>
-    <w:lsdException w:name="Light List Accent 6" w:semiHidden="0" w:uiPriority="61" w:unhideWhenUsed="0"/>
-    <w:lsdException w:name="Light Grid Accent 6" w:semiHidden="0" w:uiPriority="62" w:unhideWhenUsed="0"/>
-    <w:lsdException w:name="Medium Shading 1 Accent 6" w:semiHidden="0" w:uiPriority="63" w:unhideWhenUsed="0"/>
-    <w:lsdException w:name="Medium Shading 2 Accent 6" w:semiHidden="0" w:uiPriority="64" w:unhideWhenUsed="0"/>
-    <w:lsdException w:name="Medium List 1 Accent 6" w:semiHidden="0" w:uiPriority="65" w:unhideWhenUsed="0"/>
-    <w:lsdException w:name="Medium List 2 Accent 6" w:semiHidden="0" w:uiPriority="66" w:unhideWhenUsed="0"/>
-    <w:lsdException w:name="Medium Grid 1 Accent 6" w:semiHidden="0" w:uiPriority="67" w:unhideWhenUsed="0"/>
-    <w:lsdException w:name="Medium Grid 2 Accent 6" w:semiHidden="0" w:uiPriority="68" w:unhideWhenUsed="0"/>
-    <w:lsdException w:name="Medium Grid 3 Accent 6" w:semiHidden="0" w:uiPriority="69" w:unhideWhenUsed="0"/>
-    <w:lsdException w:name="Dark List Accent 6" w:semiHidden="0" w:uiPriority="70" w:unhideWhenUsed="0"/>
-    <w:lsdException w:name="Colorful Shading Accent 6" w:semiHidden="0" w:uiPriority="71" w:unhideWhenUsed="0"/>
-    <w:lsdException w:name="Colorful List Accent 6" w:semiHidden="0" w:uiPriority="72" w:unhideWhenUsed="0"/>
-    <w:lsdException w:name="Colorful Grid Accent 6" w:semiHidden="0" w:uiPriority="73" w:unhideWhenUsed="0"/>
-    <w:lsdException w:name="Subtle Emphasis" w:semiHidden="0" w:uiPriority="19" w:unhideWhenUsed="0" w:qFormat="1"/>
-    <w:lsdException w:name="Intense Emphasis" w:semiHidden="0" w:uiPriority="21" w:unhideWhenUsed="0" w:qFormat="1"/>
-    <w:lsdException w:name="Subtle Reference" w:semiHidden="0" w:uiPriority="31" w:unhideWhenUsed="0" w:qFormat="1"/>
-    <w:lsdException w:name="Intense Reference" w:semiHidden="0" w:uiPriority="32" w:unhideWhenUsed="0" w:qFormat="1"/>
-    <w:lsdException w:name="Book Title" w:semiHidden="0" w:uiPriority="33" w:unhideWhenUsed="0" w:qFormat="1"/>
-    <w:lsdException w:name="Bibliography" w:uiPriority="37"/>
-    <w:lsdException w:name="TOC Heading" w:uiPriority="39" w:qFormat="1"/>
-  </w:latentStyles>
-  <w:style w:type="paragraph" w:default="1" w:styleId="Normal">
-    <w:name w:val="Normal"/>
-    <w:qFormat/>
-  </w:style>
-  <w:style w:type="character" w:default="1" w:styleId="DefaultParagraphFont">
-    <w:name w:val="Default Paragraph Font"/>
-    <w:uiPriority w:val="1"/>
-    <w:semiHidden/>
-    <w:unhideWhenUsed/>
-  </w:style>
-  <w:style w:type="table" w:default="1" w:styleId="TableNormal">
-    <w:name w:val="Normal Table"/>
-    <w:uiPriority w:val="99"/>
-    <w:semiHidden/>
-    <w:unhideWhenUsed/>
-    <w:tblPr>
-      <w:tblInd w:w="0" w:type="dxa"/>
-      <w:tblCellMar>
-        <w:top w:w="0" w:type="dxa"/>
-        <w:left w:w="108" w:type="dxa"/>
-        <w:bottom w:w="0" w:type="dxa"/>
-        <w:right w:w="108" w:type="dxa"/>
-      </w:tblCellMar>
-    </w:tblPr>
-  </w:style>
-  <w:style w:type="numbering" w:default="1" w:styleId="NoList">
-    <w:name w:val="No List"/>
-    <w:uiPriority w:val="99"/>
-    <w:semiHidden/>
-    <w:unhideWhenUsed/>
-  </w:style>
-  <w:style w:type="table" w:styleId="TableGrid">
-    <w:name w:val="Table Grid"/>
-    <w:basedOn w:val="TableNormal"/>
-    <w:uiPriority w:val="39"/>
-    <w:rsid w:val="001056D2"/>
-    <w:pPr>
-      <w:spacing w:after="0" w:line="240" w:lineRule="auto"/>
-    </w:pPr>
-    <w:tblPr>
-      <w:tblInd w:w="0" w:type="dxa"/>
-      <w:tblBorders>
-        <w:top w:val="single" w:sz="4" w:space="0" w:color="auto"/>
-        <w:left w:val="single" w:sz="4" w:space="0" w:color="auto"/>
-        <w:bottom w:val="single" w:sz="4" w:space="0" w:color="auto"/>
-        <w:right w:val="single" w:sz="4" w:space="0" w:color="auto"/>
-        <w:insideH w:val="single" w:sz="4" w:space="0" w:color="auto"/>
-        <w:insideV w:val="single" w:sz="4" w:space="0" w:color="auto"/>
-      </w:tblBorders>
-      <w:tblCellMar>
-        <w:top w:w="0" w:type="dxa"/>
-        <w:left w:w="108" w:type="dxa"/>
-        <w:bottom w:w="0" w:type="dxa"/>
-        <w:right w:w="108" w:type="dxa"/>
-      </w:tblCellMar>
     </w:tblPr>
   </w:style>
   <w:style w:type="paragraph" w:styleId="BalloonText">
@@ -6871,7 +6966,7 @@
   <a:extraClrSchemeLst/>
   <a:extLst>
     <a:ext uri="{05A4C25C-085E-4340-85A3-A5531E510DB2}">
-      <thm15:themeFamily xmlns:thm15="http://schemas.microsoft.com/office/thememl/2012/main" xmlns="" name="Office Theme" id="{62F939B6-93AF-4DB8-9C6B-D6C7DFDC589F}" vid="{4A3C46E8-61CC-4603-A589-7422A47A8E4A}"/>
+      <thm15:themeFamily xmlns:thm15="http://schemas.microsoft.com/office/thememl/2012/main" name="Office Theme" id="{62F939B6-93AF-4DB8-9C6B-D6C7DFDC589F}" vid="{4A3C46E8-61CC-4603-A589-7422A47A8E4A}"/>
     </a:ext>
   </a:extLst>
 </a:theme>

</xml_diff>

<commit_message>
Update data bang Azar
</commit_message>
<xml_diff>
--- a/List-Asisten-Lab-CPS.docx
+++ b/List-Asisten-Lab-CPS.docx
@@ -21,7 +21,51 @@
           <w:sz w:val="28"/>
           <w:szCs w:val="28"/>
         </w:rPr>
-        <w:t>List Asisten Laboratorium Cyber Physical System</w:t>
+        <w:t xml:space="preserve">List </w:t>
+      </w:r>
+      <w:proofErr w:type="spellStart"/>
+      <w:r>
+        <w:rPr>
+          <w:rFonts w:ascii="Times New Roman" w:hAnsi="Times New Roman" w:cs="Times New Roman"/>
+          <w:b/>
+          <w:bCs/>
+          <w:sz w:val="28"/>
+          <w:szCs w:val="28"/>
+        </w:rPr>
+        <w:t>Asisten</w:t>
+      </w:r>
+      <w:proofErr w:type="spellEnd"/>
+      <w:r>
+        <w:rPr>
+          <w:rFonts w:ascii="Times New Roman" w:hAnsi="Times New Roman" w:cs="Times New Roman"/>
+          <w:b/>
+          <w:bCs/>
+          <w:sz w:val="28"/>
+          <w:szCs w:val="28"/>
+        </w:rPr>
+        <w:t xml:space="preserve"> </w:t>
+      </w:r>
+      <w:proofErr w:type="spellStart"/>
+      <w:r>
+        <w:rPr>
+          <w:rFonts w:ascii="Times New Roman" w:hAnsi="Times New Roman" w:cs="Times New Roman"/>
+          <w:b/>
+          <w:bCs/>
+          <w:sz w:val="28"/>
+          <w:szCs w:val="28"/>
+        </w:rPr>
+        <w:t>Laboratorium</w:t>
+      </w:r>
+      <w:proofErr w:type="spellEnd"/>
+      <w:r>
+        <w:rPr>
+          <w:rFonts w:ascii="Times New Roman" w:hAnsi="Times New Roman" w:cs="Times New Roman"/>
+          <w:b/>
+          <w:bCs/>
+          <w:sz w:val="28"/>
+          <w:szCs w:val="28"/>
+        </w:rPr>
+        <w:t xml:space="preserve"> Cyber Physical System</w:t>
       </w:r>
     </w:p>
     <w:p>
@@ -38,7 +82,7 @@
     </w:p>
     <w:tbl>
       <w:tblPr>
-        <w:tblStyle w:val="TableGrid"/>
+        <w:tblStyle w:val="KisiTabel"/>
         <w:tblW w:w="11790" w:type="dxa"/>
         <w:tblInd w:w="-1265" w:type="dxa"/>
         <w:tblLook w:val="04A0" w:firstRow="1" w:lastRow="0" w:firstColumn="1" w:lastColumn="0" w:noHBand="0" w:noVBand="1"/>
@@ -161,8 +205,18 @@
                 <w:sz w:val="28"/>
                 <w:szCs w:val="28"/>
               </w:rPr>
-              <w:t>Fakhri Rahmatullah</w:t>
-            </w:r>
+              <w:t xml:space="preserve">Fakhri </w:t>
+            </w:r>
+            <w:proofErr w:type="spellStart"/>
+            <w:r>
+              <w:rPr>
+                <w:rFonts w:ascii="Times New Roman" w:hAnsi="Times New Roman" w:cs="Times New Roman"/>
+                <w:sz w:val="28"/>
+                <w:szCs w:val="28"/>
+              </w:rPr>
+              <w:t>Rahmatullah</w:t>
+            </w:r>
+            <w:proofErr w:type="spellEnd"/>
           </w:p>
         </w:tc>
       </w:tr>
@@ -201,13 +255,23 @@
                 <w:szCs w:val="28"/>
               </w:rPr>
             </w:pPr>
-            <w:r>
-              <w:rPr>
-                <w:rFonts w:ascii="Times New Roman" w:hAnsi="Times New Roman" w:cs="Times New Roman"/>
-                <w:sz w:val="28"/>
-                <w:szCs w:val="28"/>
-              </w:rPr>
-              <w:t>Tasikmalaya, 31-10-2000</w:t>
+            <w:proofErr w:type="spellStart"/>
+            <w:r>
+              <w:rPr>
+                <w:rFonts w:ascii="Times New Roman" w:hAnsi="Times New Roman" w:cs="Times New Roman"/>
+                <w:sz w:val="28"/>
+                <w:szCs w:val="28"/>
+              </w:rPr>
+              <w:t>Tasikmalaya</w:t>
+            </w:r>
+            <w:proofErr w:type="spellEnd"/>
+            <w:r>
+              <w:rPr>
+                <w:rFonts w:ascii="Times New Roman" w:hAnsi="Times New Roman" w:cs="Times New Roman"/>
+                <w:sz w:val="28"/>
+                <w:szCs w:val="28"/>
+              </w:rPr>
+              <w:t>, 31-10-2000</w:t>
             </w:r>
           </w:p>
         </w:tc>
@@ -247,14 +311,34 @@
                 <w:szCs w:val="28"/>
               </w:rPr>
             </w:pPr>
-            <w:r>
-              <w:rPr>
-                <w:rFonts w:ascii="Times New Roman" w:hAnsi="Times New Roman" w:cs="Times New Roman"/>
-                <w:sz w:val="28"/>
-                <w:szCs w:val="28"/>
-              </w:rPr>
-              <w:t>Ciawi, Tasikmalaya</w:t>
-            </w:r>
+            <w:proofErr w:type="spellStart"/>
+            <w:r>
+              <w:rPr>
+                <w:rFonts w:ascii="Times New Roman" w:hAnsi="Times New Roman" w:cs="Times New Roman"/>
+                <w:sz w:val="28"/>
+                <w:szCs w:val="28"/>
+              </w:rPr>
+              <w:t>Ciawi</w:t>
+            </w:r>
+            <w:proofErr w:type="spellEnd"/>
+            <w:r>
+              <w:rPr>
+                <w:rFonts w:ascii="Times New Roman" w:hAnsi="Times New Roman" w:cs="Times New Roman"/>
+                <w:sz w:val="28"/>
+                <w:szCs w:val="28"/>
+              </w:rPr>
+              <w:t xml:space="preserve">, </w:t>
+            </w:r>
+            <w:proofErr w:type="spellStart"/>
+            <w:r>
+              <w:rPr>
+                <w:rFonts w:ascii="Times New Roman" w:hAnsi="Times New Roman" w:cs="Times New Roman"/>
+                <w:sz w:val="28"/>
+                <w:szCs w:val="28"/>
+              </w:rPr>
+              <w:t>Tasikmalaya</w:t>
+            </w:r>
+            <w:proofErr w:type="spellEnd"/>
           </w:p>
         </w:tc>
       </w:tr>
@@ -293,6 +377,7 @@
                 <w:szCs w:val="28"/>
               </w:rPr>
             </w:pPr>
+            <w:proofErr w:type="spellStart"/>
             <w:r>
               <w:rPr>
                 <w:rFonts w:ascii="Times New Roman" w:hAnsi="Times New Roman" w:cs="Times New Roman"/>
@@ -301,6 +386,7 @@
               </w:rPr>
               <w:t>Motoran</w:t>
             </w:r>
+            <w:proofErr w:type="spellEnd"/>
           </w:p>
         </w:tc>
       </w:tr>
@@ -399,6 +485,7 @@
     </w:tbl>
     <w:p>
       <w:pPr>
+        <w:jc w:val="center"/>
         <w:rPr>
           <w:rFonts w:ascii="Times New Roman" w:hAnsi="Times New Roman" w:cs="Times New Roman"/>
           <w:sz w:val="28"/>
@@ -408,6 +495,7 @@
     </w:p>
     <w:p>
       <w:pPr>
+        <w:jc w:val="center"/>
         <w:rPr>
           <w:rFonts w:ascii="Times New Roman" w:hAnsi="Times New Roman" w:cs="Times New Roman"/>
           <w:sz w:val="28"/>
@@ -425,7 +513,7 @@
     </w:p>
     <w:tbl>
       <w:tblPr>
-        <w:tblStyle w:val="TableGrid"/>
+        <w:tblStyle w:val="KisiTabel"/>
         <w:tblW w:w="11790" w:type="dxa"/>
         <w:tblInd w:w="-1265" w:type="dxa"/>
         <w:tblLook w:val="04A0" w:firstRow="1" w:lastRow="0" w:firstColumn="1" w:lastColumn="0" w:noHBand="0" w:noVBand="1"/>
@@ -543,14 +631,52 @@
                 <w:szCs w:val="28"/>
               </w:rPr>
             </w:pPr>
-            <w:r>
-              <w:rPr>
-                <w:rFonts w:ascii="Times New Roman" w:hAnsi="Times New Roman" w:cs="Times New Roman"/>
-                <w:sz w:val="28"/>
-                <w:szCs w:val="28"/>
-              </w:rPr>
-              <w:t>Adimas Fachri Ranunegoro</w:t>
-            </w:r>
+            <w:proofErr w:type="spellStart"/>
+            <w:r>
+              <w:rPr>
+                <w:rFonts w:ascii="Times New Roman" w:hAnsi="Times New Roman" w:cs="Times New Roman"/>
+                <w:sz w:val="28"/>
+                <w:szCs w:val="28"/>
+              </w:rPr>
+              <w:t>Adimas</w:t>
+            </w:r>
+            <w:proofErr w:type="spellEnd"/>
+            <w:r>
+              <w:rPr>
+                <w:rFonts w:ascii="Times New Roman" w:hAnsi="Times New Roman" w:cs="Times New Roman"/>
+                <w:sz w:val="28"/>
+                <w:szCs w:val="28"/>
+              </w:rPr>
+              <w:t xml:space="preserve"> </w:t>
+            </w:r>
+            <w:proofErr w:type="spellStart"/>
+            <w:r>
+              <w:rPr>
+                <w:rFonts w:ascii="Times New Roman" w:hAnsi="Times New Roman" w:cs="Times New Roman"/>
+                <w:sz w:val="28"/>
+                <w:szCs w:val="28"/>
+              </w:rPr>
+              <w:t>Fachri</w:t>
+            </w:r>
+            <w:proofErr w:type="spellEnd"/>
+            <w:r>
+              <w:rPr>
+                <w:rFonts w:ascii="Times New Roman" w:hAnsi="Times New Roman" w:cs="Times New Roman"/>
+                <w:sz w:val="28"/>
+                <w:szCs w:val="28"/>
+              </w:rPr>
+              <w:t xml:space="preserve"> </w:t>
+            </w:r>
+            <w:proofErr w:type="spellStart"/>
+            <w:r>
+              <w:rPr>
+                <w:rFonts w:ascii="Times New Roman" w:hAnsi="Times New Roman" w:cs="Times New Roman"/>
+                <w:sz w:val="28"/>
+                <w:szCs w:val="28"/>
+              </w:rPr>
+              <w:t>Ranunegoro</w:t>
+            </w:r>
+            <w:proofErr w:type="spellEnd"/>
           </w:p>
         </w:tc>
       </w:tr>
@@ -603,16 +729,9 @@
                 <w:sz w:val="28"/>
                 <w:szCs w:val="28"/>
               </w:rPr>
-              <w:t>, 21</w:t>
-            </w:r>
-            <w:r>
-              <w:rPr>
-                <w:rFonts w:ascii="Times New Roman" w:hAnsi="Times New Roman" w:cs="Times New Roman"/>
-                <w:sz w:val="28"/>
-                <w:szCs w:val="28"/>
-              </w:rPr>
-              <w:t xml:space="preserve"> </w:t>
-            </w:r>
+              <w:t xml:space="preserve">, 21 </w:t>
+            </w:r>
+            <w:proofErr w:type="spellStart"/>
             <w:r>
               <w:rPr>
                 <w:rFonts w:ascii="Times New Roman" w:hAnsi="Times New Roman" w:cs="Times New Roman"/>
@@ -621,21 +740,14 @@
               </w:rPr>
               <w:t>Desember</w:t>
             </w:r>
-            <w:r>
-              <w:rPr>
-                <w:rFonts w:ascii="Times New Roman" w:hAnsi="Times New Roman" w:cs="Times New Roman"/>
-                <w:sz w:val="28"/>
-                <w:szCs w:val="28"/>
-              </w:rPr>
-              <w:t xml:space="preserve"> </w:t>
-            </w:r>
-            <w:r>
-              <w:rPr>
-                <w:rFonts w:ascii="Times New Roman" w:hAnsi="Times New Roman" w:cs="Times New Roman"/>
-                <w:sz w:val="28"/>
-                <w:szCs w:val="28"/>
-              </w:rPr>
-              <w:t>2000</w:t>
+            <w:proofErr w:type="spellEnd"/>
+            <w:r>
+              <w:rPr>
+                <w:rFonts w:ascii="Times New Roman" w:hAnsi="Times New Roman" w:cs="Times New Roman"/>
+                <w:sz w:val="28"/>
+                <w:szCs w:val="28"/>
+              </w:rPr>
+              <w:t xml:space="preserve"> 2000</w:t>
             </w:r>
           </w:p>
         </w:tc>
@@ -675,6 +787,7 @@
                 <w:szCs w:val="28"/>
               </w:rPr>
             </w:pPr>
+            <w:proofErr w:type="spellStart"/>
             <w:r>
               <w:rPr>
                 <w:rFonts w:ascii="Times New Roman" w:hAnsi="Times New Roman" w:cs="Times New Roman"/>
@@ -683,6 +796,7 @@
               </w:rPr>
               <w:t>Samarinda</w:t>
             </w:r>
+            <w:proofErr w:type="spellEnd"/>
           </w:p>
         </w:tc>
       </w:tr>
@@ -721,37 +835,23 @@
                 <w:szCs w:val="28"/>
               </w:rPr>
             </w:pPr>
-            <w:r>
-              <w:rPr>
-                <w:rFonts w:ascii="Times New Roman" w:hAnsi="Times New Roman" w:cs="Times New Roman"/>
-                <w:sz w:val="28"/>
-                <w:szCs w:val="28"/>
-              </w:rPr>
-              <w:t>N</w:t>
-            </w:r>
-            <w:r>
-              <w:rPr>
-                <w:rFonts w:ascii="Times New Roman" w:hAnsi="Times New Roman" w:cs="Times New Roman"/>
-                <w:sz w:val="28"/>
-                <w:szCs w:val="28"/>
-              </w:rPr>
-              <w:t xml:space="preserve">onton film, </w:t>
-            </w:r>
-            <w:r>
-              <w:rPr>
-                <w:rFonts w:ascii="Times New Roman" w:hAnsi="Times New Roman" w:cs="Times New Roman"/>
-                <w:sz w:val="28"/>
-                <w:szCs w:val="28"/>
-              </w:rPr>
-              <w:t>T</w:t>
-            </w:r>
-            <w:r>
-              <w:rPr>
-                <w:rFonts w:ascii="Times New Roman" w:hAnsi="Times New Roman" w:cs="Times New Roman"/>
-                <w:sz w:val="28"/>
-                <w:szCs w:val="28"/>
-              </w:rPr>
-              <w:t>ravelling</w:t>
+            <w:proofErr w:type="spellStart"/>
+            <w:r>
+              <w:rPr>
+                <w:rFonts w:ascii="Times New Roman" w:hAnsi="Times New Roman" w:cs="Times New Roman"/>
+                <w:sz w:val="28"/>
+                <w:szCs w:val="28"/>
+              </w:rPr>
+              <w:t>Nonton</w:t>
+            </w:r>
+            <w:proofErr w:type="spellEnd"/>
+            <w:r>
+              <w:rPr>
+                <w:rFonts w:ascii="Times New Roman" w:hAnsi="Times New Roman" w:cs="Times New Roman"/>
+                <w:sz w:val="28"/>
+                <w:szCs w:val="28"/>
+              </w:rPr>
+              <w:t xml:space="preserve"> film, Travelling</w:t>
             </w:r>
           </w:p>
         </w:tc>
@@ -851,6 +951,7 @@
     </w:tbl>
     <w:p>
       <w:pPr>
+        <w:jc w:val="center"/>
         <w:rPr>
           <w:rFonts w:ascii="Times New Roman" w:hAnsi="Times New Roman" w:cs="Times New Roman"/>
           <w:b/>
@@ -862,6 +963,7 @@
     </w:p>
     <w:p>
       <w:pPr>
+        <w:jc w:val="center"/>
         <w:rPr>
           <w:rFonts w:ascii="Times New Roman" w:hAnsi="Times New Roman" w:cs="Times New Roman"/>
           <w:b/>
@@ -883,7 +985,7 @@
     </w:p>
     <w:tbl>
       <w:tblPr>
-        <w:tblStyle w:val="TableGrid"/>
+        <w:tblStyle w:val="KisiTabel"/>
         <w:tblW w:w="11790" w:type="dxa"/>
         <w:tblInd w:w="-1265" w:type="dxa"/>
         <w:tblLook w:val="04A0" w:firstRow="1" w:lastRow="0" w:firstColumn="1" w:lastColumn="0" w:noHBand="0" w:noVBand="1"/>
@@ -904,6 +1006,7 @@
           </w:tcPr>
           <w:p>
             <w:pPr>
+              <w:jc w:val="center"/>
               <w:rPr>
                 <w:rFonts w:ascii="Times New Roman" w:hAnsi="Times New Roman" w:cs="Times New Roman"/>
                 <w:sz w:val="28"/>
@@ -1000,22 +1103,34 @@
                 <w:szCs w:val="28"/>
               </w:rPr>
             </w:pPr>
-            <w:r>
-              <w:rPr>
-                <w:rFonts w:ascii="Times New Roman" w:hAnsi="Times New Roman" w:cs="Times New Roman"/>
-                <w:sz w:val="28"/>
-                <w:szCs w:val="28"/>
-              </w:rPr>
-              <w:t>F</w:t>
-            </w:r>
-            <w:r>
-              <w:rPr>
-                <w:rFonts w:ascii="Times New Roman" w:hAnsi="Times New Roman" w:cs="Times New Roman"/>
-                <w:sz w:val="28"/>
-                <w:szCs w:val="28"/>
-              </w:rPr>
-              <w:t>irman ag roni</w:t>
-            </w:r>
+            <w:proofErr w:type="spellStart"/>
+            <w:r>
+              <w:rPr>
+                <w:rFonts w:ascii="Times New Roman" w:hAnsi="Times New Roman" w:cs="Times New Roman"/>
+                <w:sz w:val="28"/>
+                <w:szCs w:val="28"/>
+              </w:rPr>
+              <w:t>Firman</w:t>
+            </w:r>
+            <w:proofErr w:type="spellEnd"/>
+            <w:r>
+              <w:rPr>
+                <w:rFonts w:ascii="Times New Roman" w:hAnsi="Times New Roman" w:cs="Times New Roman"/>
+                <w:sz w:val="28"/>
+                <w:szCs w:val="28"/>
+              </w:rPr>
+              <w:t xml:space="preserve"> ag </w:t>
+            </w:r>
+            <w:proofErr w:type="spellStart"/>
+            <w:r>
+              <w:rPr>
+                <w:rFonts w:ascii="Times New Roman" w:hAnsi="Times New Roman" w:cs="Times New Roman"/>
+                <w:sz w:val="28"/>
+                <w:szCs w:val="28"/>
+              </w:rPr>
+              <w:t>roni</w:t>
+            </w:r>
+            <w:proofErr w:type="spellEnd"/>
           </w:p>
         </w:tc>
       </w:tr>
@@ -1054,21 +1169,41 @@
                 <w:szCs w:val="28"/>
               </w:rPr>
             </w:pPr>
-            <w:r>
-              <w:rPr>
-                <w:rFonts w:ascii="Times New Roman" w:hAnsi="Times New Roman" w:cs="Times New Roman"/>
-                <w:sz w:val="28"/>
-                <w:szCs w:val="28"/>
-              </w:rPr>
-              <w:t>K</w:t>
-            </w:r>
-            <w:r>
-              <w:rPr>
-                <w:rFonts w:ascii="Times New Roman" w:hAnsi="Times New Roman" w:cs="Times New Roman"/>
-                <w:sz w:val="28"/>
-                <w:szCs w:val="28"/>
-              </w:rPr>
-              <w:t>otabumi ,14 agustus 2001</w:t>
+            <w:proofErr w:type="spellStart"/>
+            <w:r>
+              <w:rPr>
+                <w:rFonts w:ascii="Times New Roman" w:hAnsi="Times New Roman" w:cs="Times New Roman"/>
+                <w:sz w:val="28"/>
+                <w:szCs w:val="28"/>
+              </w:rPr>
+              <w:t>Kotabumi</w:t>
+            </w:r>
+            <w:proofErr w:type="spellEnd"/>
+            <w:r>
+              <w:rPr>
+                <w:rFonts w:ascii="Times New Roman" w:hAnsi="Times New Roman" w:cs="Times New Roman"/>
+                <w:sz w:val="28"/>
+                <w:szCs w:val="28"/>
+              </w:rPr>
+              <w:t xml:space="preserve"> ,14 </w:t>
+            </w:r>
+            <w:proofErr w:type="spellStart"/>
+            <w:r>
+              <w:rPr>
+                <w:rFonts w:ascii="Times New Roman" w:hAnsi="Times New Roman" w:cs="Times New Roman"/>
+                <w:sz w:val="28"/>
+                <w:szCs w:val="28"/>
+              </w:rPr>
+              <w:t>agustus</w:t>
+            </w:r>
+            <w:proofErr w:type="spellEnd"/>
+            <w:r>
+              <w:rPr>
+                <w:rFonts w:ascii="Times New Roman" w:hAnsi="Times New Roman" w:cs="Times New Roman"/>
+                <w:sz w:val="28"/>
+                <w:szCs w:val="28"/>
+              </w:rPr>
+              <w:t xml:space="preserve"> 2001</w:t>
             </w:r>
           </w:p>
         </w:tc>
@@ -1114,23 +1249,7 @@
                 <w:sz w:val="28"/>
                 <w:szCs w:val="28"/>
               </w:rPr>
-              <w:t>B</w:t>
-            </w:r>
-            <w:r>
-              <w:rPr>
-                <w:rFonts w:ascii="Times New Roman" w:hAnsi="Times New Roman" w:cs="Times New Roman"/>
-                <w:sz w:val="28"/>
-                <w:szCs w:val="28"/>
-              </w:rPr>
-              <w:t>andun</w:t>
-            </w:r>
-            <w:r>
-              <w:rPr>
-                <w:rFonts w:ascii="Times New Roman" w:hAnsi="Times New Roman" w:cs="Times New Roman"/>
-                <w:sz w:val="28"/>
-                <w:szCs w:val="28"/>
-              </w:rPr>
-              <w:t>g</w:t>
+              <w:t>Bandung</w:t>
             </w:r>
           </w:p>
         </w:tc>
@@ -1170,22 +1289,34 @@
                 <w:szCs w:val="28"/>
               </w:rPr>
             </w:pPr>
-            <w:r>
-              <w:rPr>
-                <w:rFonts w:ascii="Times New Roman" w:hAnsi="Times New Roman" w:cs="Times New Roman"/>
-                <w:sz w:val="28"/>
-                <w:szCs w:val="28"/>
-              </w:rPr>
-              <w:t>Men</w:t>
-            </w:r>
-            <w:r>
-              <w:rPr>
-                <w:rFonts w:ascii="Times New Roman" w:hAnsi="Times New Roman" w:cs="Times New Roman"/>
-                <w:sz w:val="28"/>
-                <w:szCs w:val="28"/>
-              </w:rPr>
-              <w:t>daki gunung</w:t>
-            </w:r>
+            <w:proofErr w:type="spellStart"/>
+            <w:r>
+              <w:rPr>
+                <w:rFonts w:ascii="Times New Roman" w:hAnsi="Times New Roman" w:cs="Times New Roman"/>
+                <w:sz w:val="28"/>
+                <w:szCs w:val="28"/>
+              </w:rPr>
+              <w:t>Mendaki</w:t>
+            </w:r>
+            <w:proofErr w:type="spellEnd"/>
+            <w:r>
+              <w:rPr>
+                <w:rFonts w:ascii="Times New Roman" w:hAnsi="Times New Roman" w:cs="Times New Roman"/>
+                <w:sz w:val="28"/>
+                <w:szCs w:val="28"/>
+              </w:rPr>
+              <w:t xml:space="preserve"> </w:t>
+            </w:r>
+            <w:proofErr w:type="spellStart"/>
+            <w:r>
+              <w:rPr>
+                <w:rFonts w:ascii="Times New Roman" w:hAnsi="Times New Roman" w:cs="Times New Roman"/>
+                <w:sz w:val="28"/>
+                <w:szCs w:val="28"/>
+              </w:rPr>
+              <w:t>gunung</w:t>
+            </w:r>
+            <w:proofErr w:type="spellEnd"/>
           </w:p>
         </w:tc>
       </w:tr>
@@ -1276,47 +1407,7 @@
                 <w:sz w:val="28"/>
                 <w:szCs w:val="28"/>
               </w:rPr>
-              <w:t>S</w:t>
-            </w:r>
-            <w:r>
-              <w:rPr>
-                <w:rFonts w:ascii="Times New Roman" w:hAnsi="Times New Roman" w:cs="Times New Roman"/>
-                <w:sz w:val="28"/>
-                <w:szCs w:val="28"/>
-              </w:rPr>
-              <w:t xml:space="preserve">1 </w:t>
-            </w:r>
-            <w:r>
-              <w:rPr>
-                <w:rFonts w:ascii="Times New Roman" w:hAnsi="Times New Roman" w:cs="Times New Roman"/>
-                <w:sz w:val="28"/>
-                <w:szCs w:val="28"/>
-              </w:rPr>
-              <w:t>T</w:t>
-            </w:r>
-            <w:r>
-              <w:rPr>
-                <w:rFonts w:ascii="Times New Roman" w:hAnsi="Times New Roman" w:cs="Times New Roman"/>
-                <w:sz w:val="28"/>
-                <w:szCs w:val="28"/>
-              </w:rPr>
-              <w:t xml:space="preserve">eknik </w:t>
-            </w:r>
-            <w:r>
-              <w:rPr>
-                <w:rFonts w:ascii="Times New Roman" w:hAnsi="Times New Roman" w:cs="Times New Roman"/>
-                <w:sz w:val="28"/>
-                <w:szCs w:val="28"/>
-              </w:rPr>
-              <w:t>T</w:t>
-            </w:r>
-            <w:r>
-              <w:rPr>
-                <w:rFonts w:ascii="Times New Roman" w:hAnsi="Times New Roman" w:cs="Times New Roman"/>
-                <w:sz w:val="28"/>
-                <w:szCs w:val="28"/>
-              </w:rPr>
-              <w:t>elekomunikasi</w:t>
+              <w:t>S1 Teknik Telekomunikasi</w:t>
             </w:r>
           </w:p>
         </w:tc>
@@ -1324,6 +1415,7 @@
     </w:tbl>
     <w:p>
       <w:pPr>
+        <w:jc w:val="center"/>
         <w:rPr>
           <w:rFonts w:ascii="Times New Roman" w:hAnsi="Times New Roman" w:cs="Times New Roman"/>
           <w:b/>
@@ -1335,6 +1427,7 @@
     </w:p>
     <w:p>
       <w:pPr>
+        <w:jc w:val="center"/>
         <w:rPr>
           <w:rFonts w:ascii="Times New Roman" w:hAnsi="Times New Roman" w:cs="Times New Roman"/>
           <w:b/>
@@ -1356,7 +1449,7 @@
     </w:p>
     <w:tbl>
       <w:tblPr>
-        <w:tblStyle w:val="TableGrid"/>
+        <w:tblStyle w:val="KisiTabel"/>
         <w:tblW w:w="11790" w:type="dxa"/>
         <w:tblInd w:w="-1265" w:type="dxa"/>
         <w:tblLook w:val="04A0" w:firstRow="1" w:lastRow="0" w:firstColumn="1" w:lastColumn="0" w:noHBand="0" w:noVBand="1"/>
@@ -1723,6 +1816,7 @@
     </w:tbl>
     <w:p>
       <w:pPr>
+        <w:jc w:val="center"/>
         <w:rPr>
           <w:rFonts w:ascii="Times New Roman" w:hAnsi="Times New Roman" w:cs="Times New Roman"/>
           <w:b/>
@@ -1734,6 +1828,7 @@
     </w:p>
     <w:p>
       <w:pPr>
+        <w:jc w:val="center"/>
         <w:rPr>
           <w:rFonts w:ascii="Times New Roman" w:hAnsi="Times New Roman" w:cs="Times New Roman"/>
           <w:b/>
@@ -1755,7 +1850,7 @@
     </w:p>
     <w:tbl>
       <w:tblPr>
-        <w:tblStyle w:val="TableGrid"/>
+        <w:tblStyle w:val="KisiTabel"/>
         <w:tblW w:w="11790" w:type="dxa"/>
         <w:tblInd w:w="-1265" w:type="dxa"/>
         <w:tblLook w:val="04A0" w:firstRow="1" w:lastRow="0" w:firstColumn="1" w:lastColumn="0" w:noHBand="0" w:noVBand="1"/>
@@ -1792,7 +1887,7 @@
               </w:rPr>
               <w:lastRenderedPageBreak/>
               <w:drawing>
-                <wp:anchor distT="0" distB="0" distL="114300" distR="114300" simplePos="0" relativeHeight="251657216" behindDoc="0" locked="0" layoutInCell="1" allowOverlap="1" wp14:anchorId="014AFA67" wp14:editId="04F80EE4">
+                <wp:anchor distT="0" distB="0" distL="114300" distR="114300" simplePos="0" relativeHeight="251657728" behindDoc="0" locked="0" layoutInCell="1" allowOverlap="1" wp14:anchorId="014AFA67" wp14:editId="04F80EE4">
                   <wp:simplePos x="0" y="0"/>
                   <wp:positionH relativeFrom="column">
                     <wp:posOffset>73660</wp:posOffset>
@@ -1885,8 +1980,18 @@
                 <w:sz w:val="28"/>
                 <w:szCs w:val="28"/>
               </w:rPr>
-              <w:t>Saiful Arifin Gustama</w:t>
-            </w:r>
+              <w:t xml:space="preserve">Saiful Arifin </w:t>
+            </w:r>
+            <w:proofErr w:type="spellStart"/>
+            <w:r>
+              <w:rPr>
+                <w:rFonts w:ascii="Times New Roman" w:hAnsi="Times New Roman" w:cs="Times New Roman"/>
+                <w:sz w:val="28"/>
+                <w:szCs w:val="28"/>
+              </w:rPr>
+              <w:t>Gustama</w:t>
+            </w:r>
+            <w:proofErr w:type="spellEnd"/>
           </w:p>
         </w:tc>
       </w:tr>
@@ -1925,13 +2030,41 @@
                 <w:szCs w:val="28"/>
               </w:rPr>
             </w:pPr>
-            <w:r>
-              <w:rPr>
-                <w:rFonts w:ascii="Times New Roman" w:hAnsi="Times New Roman" w:cs="Times New Roman"/>
-                <w:sz w:val="28"/>
-                <w:szCs w:val="28"/>
-              </w:rPr>
-              <w:t>Ciamis, 17 Desember 1998</w:t>
+            <w:proofErr w:type="spellStart"/>
+            <w:r>
+              <w:rPr>
+                <w:rFonts w:ascii="Times New Roman" w:hAnsi="Times New Roman" w:cs="Times New Roman"/>
+                <w:sz w:val="28"/>
+                <w:szCs w:val="28"/>
+              </w:rPr>
+              <w:t>Ciamis</w:t>
+            </w:r>
+            <w:proofErr w:type="spellEnd"/>
+            <w:r>
+              <w:rPr>
+                <w:rFonts w:ascii="Times New Roman" w:hAnsi="Times New Roman" w:cs="Times New Roman"/>
+                <w:sz w:val="28"/>
+                <w:szCs w:val="28"/>
+              </w:rPr>
+              <w:t xml:space="preserve">, 17 </w:t>
+            </w:r>
+            <w:proofErr w:type="spellStart"/>
+            <w:r>
+              <w:rPr>
+                <w:rFonts w:ascii="Times New Roman" w:hAnsi="Times New Roman" w:cs="Times New Roman"/>
+                <w:sz w:val="28"/>
+                <w:szCs w:val="28"/>
+              </w:rPr>
+              <w:t>Desember</w:t>
+            </w:r>
+            <w:proofErr w:type="spellEnd"/>
+            <w:r>
+              <w:rPr>
+                <w:rFonts w:ascii="Times New Roman" w:hAnsi="Times New Roman" w:cs="Times New Roman"/>
+                <w:sz w:val="28"/>
+                <w:szCs w:val="28"/>
+              </w:rPr>
+              <w:t xml:space="preserve"> 1998</w:t>
             </w:r>
           </w:p>
         </w:tc>
@@ -1971,6 +2104,7 @@
                 <w:szCs w:val="28"/>
               </w:rPr>
             </w:pPr>
+            <w:proofErr w:type="spellStart"/>
             <w:r>
               <w:rPr>
                 <w:rFonts w:ascii="Times New Roman" w:hAnsi="Times New Roman" w:cs="Times New Roman"/>
@@ -1979,6 +2113,7 @@
               </w:rPr>
               <w:t>Ciamis</w:t>
             </w:r>
+            <w:proofErr w:type="spellEnd"/>
           </w:p>
         </w:tc>
       </w:tr>
@@ -2123,6 +2258,7 @@
     </w:tbl>
     <w:p>
       <w:pPr>
+        <w:jc w:val="center"/>
         <w:rPr>
           <w:rFonts w:ascii="Times New Roman" w:hAnsi="Times New Roman" w:cs="Times New Roman"/>
           <w:b/>
@@ -2134,6 +2270,7 @@
     </w:p>
     <w:p>
       <w:pPr>
+        <w:jc w:val="center"/>
         <w:rPr>
           <w:rFonts w:ascii="Times New Roman" w:hAnsi="Times New Roman" w:cs="Times New Roman"/>
           <w:b/>
@@ -2155,7 +2292,7 @@
     </w:p>
     <w:tbl>
       <w:tblPr>
-        <w:tblStyle w:val="TableGrid"/>
+        <w:tblStyle w:val="KisiTabel"/>
         <w:tblW w:w="11790" w:type="dxa"/>
         <w:tblInd w:w="-1265" w:type="dxa"/>
         <w:tblLook w:val="04A0" w:firstRow="1" w:lastRow="0" w:firstColumn="1" w:lastColumn="0" w:noHBand="0" w:noVBand="1"/>
@@ -2185,11 +2322,78 @@
             </w:pPr>
             <w:r>
               <w:rPr>
-                <w:rFonts w:ascii="Times New Roman" w:hAnsi="Times New Roman" w:cs="Times New Roman"/>
-                <w:sz w:val="28"/>
-                <w:szCs w:val="28"/>
+                <w:noProof/>
               </w:rPr>
               <w:lastRenderedPageBreak/>
+              <w:drawing>
+                <wp:anchor distT="0" distB="0" distL="114300" distR="114300" simplePos="0" relativeHeight="251659776" behindDoc="0" locked="0" layoutInCell="1" allowOverlap="1" wp14:anchorId="7843EF31" wp14:editId="54D8FABA">
+                  <wp:simplePos x="0" y="0"/>
+                  <wp:positionH relativeFrom="column">
+                    <wp:posOffset>2540</wp:posOffset>
+                  </wp:positionH>
+                  <wp:positionV relativeFrom="paragraph">
+                    <wp:posOffset>-4996180</wp:posOffset>
+                  </wp:positionV>
+                  <wp:extent cx="4080510" cy="4994910"/>
+                  <wp:effectExtent l="0" t="0" r="0" b="0"/>
+                  <wp:wrapTopAndBottom/>
+                  <wp:docPr id="4" name="Gambar 4"/>
+                  <wp:cNvGraphicFramePr>
+                    <a:graphicFrameLocks xmlns:a="http://schemas.openxmlformats.org/drawingml/2006/main" noChangeAspect="1"/>
+                  </wp:cNvGraphicFramePr>
+                  <a:graphic xmlns:a="http://schemas.openxmlformats.org/drawingml/2006/main">
+                    <a:graphicData uri="http://schemas.openxmlformats.org/drawingml/2006/picture">
+                      <pic:pic xmlns:pic="http://schemas.openxmlformats.org/drawingml/2006/picture">
+                        <pic:nvPicPr>
+                          <pic:cNvPr id="0" name="Picture 1"/>
+                          <pic:cNvPicPr>
+                            <a:picLocks noChangeAspect="1" noChangeArrowheads="1"/>
+                          </pic:cNvPicPr>
+                        </pic:nvPicPr>
+                        <pic:blipFill>
+                          <a:blip r:embed="rId10">
+                            <a:extLst>
+                              <a:ext uri="{28A0092B-C50C-407E-A947-70E740481C1C}">
+                                <a14:useLocalDpi xmlns:a14="http://schemas.microsoft.com/office/drawing/2010/main" val="0"/>
+                              </a:ext>
+                            </a:extLst>
+                          </a:blip>
+                          <a:srcRect/>
+                          <a:stretch>
+                            <a:fillRect/>
+                          </a:stretch>
+                        </pic:blipFill>
+                        <pic:spPr bwMode="auto">
+                          <a:xfrm>
+                            <a:off x="0" y="0"/>
+                            <a:ext cx="4080510" cy="4994910"/>
+                          </a:xfrm>
+                          <a:prstGeom prst="rect">
+                            <a:avLst/>
+                          </a:prstGeom>
+                          <a:noFill/>
+                          <a:ln>
+                            <a:noFill/>
+                          </a:ln>
+                        </pic:spPr>
+                      </pic:pic>
+                    </a:graphicData>
+                  </a:graphic>
+                  <wp14:sizeRelH relativeFrom="margin">
+                    <wp14:pctWidth>0</wp14:pctWidth>
+                  </wp14:sizeRelH>
+                  <wp14:sizeRelV relativeFrom="margin">
+                    <wp14:pctHeight>0</wp14:pctHeight>
+                  </wp14:sizeRelV>
+                </wp:anchor>
+              </w:drawing>
+            </w:r>
+            <w:r>
+              <w:rPr>
+                <w:rFonts w:ascii="Times New Roman" w:hAnsi="Times New Roman" w:cs="Times New Roman"/>
+                <w:sz w:val="28"/>
+                <w:szCs w:val="28"/>
+              </w:rPr>
               <w:br w:type="page"/>
             </w:r>
             <w:r>
@@ -2216,6 +2420,24 @@
                 <w:szCs w:val="28"/>
               </w:rPr>
             </w:pPr>
+            <w:r>
+              <w:rPr>
+                <w:rFonts w:ascii="Times New Roman" w:hAnsi="Times New Roman" w:cs="Times New Roman"/>
+                <w:sz w:val="28"/>
+                <w:szCs w:val="28"/>
+              </w:rPr>
+              <w:t xml:space="preserve">Muhammad Azaria </w:t>
+            </w:r>
+            <w:proofErr w:type="spellStart"/>
+            <w:r>
+              <w:rPr>
+                <w:rFonts w:ascii="Times New Roman" w:hAnsi="Times New Roman" w:cs="Times New Roman"/>
+                <w:sz w:val="28"/>
+                <w:szCs w:val="28"/>
+              </w:rPr>
+              <w:t>Widyadhana</w:t>
+            </w:r>
+            <w:proofErr w:type="spellEnd"/>
           </w:p>
         </w:tc>
       </w:tr>
@@ -2254,6 +2476,14 @@
                 <w:szCs w:val="28"/>
               </w:rPr>
             </w:pPr>
+            <w:r>
+              <w:rPr>
+                <w:rFonts w:ascii="Times New Roman" w:hAnsi="Times New Roman" w:cs="Times New Roman"/>
+                <w:sz w:val="28"/>
+                <w:szCs w:val="28"/>
+              </w:rPr>
+              <w:t>Surabaya, 10 September 2000</w:t>
+            </w:r>
           </w:p>
         </w:tc>
       </w:tr>
@@ -2292,6 +2522,14 @@
                 <w:szCs w:val="28"/>
               </w:rPr>
             </w:pPr>
+            <w:r>
+              <w:rPr>
+                <w:rFonts w:ascii="Times New Roman" w:hAnsi="Times New Roman" w:cs="Times New Roman"/>
+                <w:sz w:val="28"/>
+                <w:szCs w:val="28"/>
+              </w:rPr>
+              <w:t>Bogor</w:t>
+            </w:r>
           </w:p>
         </w:tc>
       </w:tr>
@@ -2330,6 +2568,24 @@
                 <w:szCs w:val="28"/>
               </w:rPr>
             </w:pPr>
+            <w:proofErr w:type="spellStart"/>
+            <w:r>
+              <w:rPr>
+                <w:rFonts w:ascii="Times New Roman" w:hAnsi="Times New Roman" w:cs="Times New Roman"/>
+                <w:sz w:val="28"/>
+                <w:szCs w:val="28"/>
+              </w:rPr>
+              <w:t>Fotografi</w:t>
+            </w:r>
+            <w:proofErr w:type="spellEnd"/>
+            <w:r>
+              <w:rPr>
+                <w:rFonts w:ascii="Times New Roman" w:hAnsi="Times New Roman" w:cs="Times New Roman"/>
+                <w:sz w:val="28"/>
+                <w:szCs w:val="28"/>
+              </w:rPr>
+              <w:t>, game</w:t>
+            </w:r>
           </w:p>
         </w:tc>
       </w:tr>
@@ -2368,6 +2624,14 @@
                 <w:szCs w:val="28"/>
               </w:rPr>
             </w:pPr>
+            <w:r>
+              <w:rPr>
+                <w:rFonts w:ascii="Times New Roman" w:hAnsi="Times New Roman" w:cs="Times New Roman"/>
+                <w:sz w:val="28"/>
+                <w:szCs w:val="28"/>
+              </w:rPr>
+              <w:t>1101194425</w:t>
+            </w:r>
           </w:p>
         </w:tc>
       </w:tr>
@@ -2406,12 +2670,21 @@
                 <w:szCs w:val="28"/>
               </w:rPr>
             </w:pPr>
+            <w:r>
+              <w:rPr>
+                <w:rFonts w:ascii="Times New Roman" w:hAnsi="Times New Roman" w:cs="Times New Roman"/>
+                <w:sz w:val="28"/>
+                <w:szCs w:val="28"/>
+              </w:rPr>
+              <w:t>S1 Teknik Telekomunikasi</w:t>
+            </w:r>
           </w:p>
         </w:tc>
       </w:tr>
     </w:tbl>
     <w:p>
       <w:pPr>
+        <w:jc w:val="center"/>
         <w:rPr>
           <w:rFonts w:ascii="Times New Roman" w:hAnsi="Times New Roman" w:cs="Times New Roman"/>
           <w:b/>
@@ -2423,6 +2696,7 @@
     </w:p>
     <w:p>
       <w:pPr>
+        <w:jc w:val="center"/>
         <w:rPr>
           <w:rFonts w:ascii="Times New Roman" w:hAnsi="Times New Roman" w:cs="Times New Roman"/>
           <w:b/>
@@ -2444,7 +2718,7 @@
     </w:p>
     <w:tbl>
       <w:tblPr>
-        <w:tblStyle w:val="TableGrid"/>
+        <w:tblStyle w:val="KisiTabel"/>
         <w:tblW w:w="11790" w:type="dxa"/>
         <w:tblInd w:w="-1265" w:type="dxa"/>
         <w:tblLook w:val="04A0" w:firstRow="1" w:lastRow="0" w:firstColumn="1" w:lastColumn="0" w:noHBand="0" w:noVBand="1"/>
@@ -2701,6 +2975,7 @@
     </w:tbl>
     <w:p>
       <w:pPr>
+        <w:jc w:val="center"/>
         <w:rPr>
           <w:rFonts w:ascii="Times New Roman" w:hAnsi="Times New Roman" w:cs="Times New Roman"/>
           <w:b/>
@@ -2712,6 +2987,7 @@
     </w:p>
     <w:p>
       <w:pPr>
+        <w:jc w:val="center"/>
         <w:rPr>
           <w:rFonts w:ascii="Times New Roman" w:hAnsi="Times New Roman" w:cs="Times New Roman"/>
           <w:b/>
@@ -2733,7 +3009,7 @@
     </w:p>
     <w:tbl>
       <w:tblPr>
-        <w:tblStyle w:val="TableGrid"/>
+        <w:tblStyle w:val="KisiTabel"/>
         <w:tblW w:w="11790" w:type="dxa"/>
         <w:tblInd w:w="-1265" w:type="dxa"/>
         <w:tblLook w:val="04A0" w:firstRow="1" w:lastRow="0" w:firstColumn="1" w:lastColumn="0" w:noHBand="0" w:noVBand="1"/>
@@ -2990,6 +3266,7 @@
     </w:tbl>
     <w:p>
       <w:pPr>
+        <w:jc w:val="center"/>
         <w:rPr>
           <w:rFonts w:ascii="Times New Roman" w:hAnsi="Times New Roman" w:cs="Times New Roman"/>
           <w:b/>
@@ -3001,6 +3278,7 @@
     </w:p>
     <w:p>
       <w:pPr>
+        <w:jc w:val="center"/>
         <w:rPr>
           <w:rFonts w:ascii="Times New Roman" w:hAnsi="Times New Roman" w:cs="Times New Roman"/>
           <w:b/>
@@ -3022,7 +3300,7 @@
     </w:p>
     <w:tbl>
       <w:tblPr>
-        <w:tblStyle w:val="TableGrid"/>
+        <w:tblStyle w:val="KisiTabel"/>
         <w:tblW w:w="11790" w:type="dxa"/>
         <w:tblInd w:w="-1265" w:type="dxa"/>
         <w:tblLook w:val="04A0" w:firstRow="1" w:lastRow="0" w:firstColumn="1" w:lastColumn="0" w:noHBand="0" w:noVBand="1"/>
@@ -3279,6 +3557,7 @@
     </w:tbl>
     <w:p>
       <w:pPr>
+        <w:jc w:val="center"/>
         <w:rPr>
           <w:rFonts w:ascii="Times New Roman" w:hAnsi="Times New Roman" w:cs="Times New Roman"/>
           <w:b/>
@@ -3290,6 +3569,7 @@
     </w:p>
     <w:p>
       <w:pPr>
+        <w:jc w:val="center"/>
         <w:rPr>
           <w:rFonts w:ascii="Times New Roman" w:hAnsi="Times New Roman" w:cs="Times New Roman"/>
           <w:b/>
@@ -3311,7 +3591,7 @@
     </w:p>
     <w:tbl>
       <w:tblPr>
-        <w:tblStyle w:val="TableGrid"/>
+        <w:tblStyle w:val="KisiTabel"/>
         <w:tblW w:w="11790" w:type="dxa"/>
         <w:tblInd w:w="-1265" w:type="dxa"/>
         <w:tblLook w:val="04A0" w:firstRow="1" w:lastRow="0" w:firstColumn="1" w:lastColumn="0" w:noHBand="0" w:noVBand="1"/>
@@ -3568,6 +3848,7 @@
     </w:tbl>
     <w:p>
       <w:pPr>
+        <w:jc w:val="center"/>
         <w:rPr>
           <w:rFonts w:ascii="Times New Roman" w:hAnsi="Times New Roman" w:cs="Times New Roman"/>
           <w:b/>
@@ -3579,6 +3860,7 @@
     </w:p>
     <w:p>
       <w:pPr>
+        <w:jc w:val="center"/>
         <w:rPr>
           <w:rFonts w:ascii="Times New Roman" w:hAnsi="Times New Roman" w:cs="Times New Roman"/>
           <w:b/>
@@ -3600,7 +3882,7 @@
     </w:p>
     <w:tbl>
       <w:tblPr>
-        <w:tblStyle w:val="TableGrid"/>
+        <w:tblStyle w:val="KisiTabel"/>
         <w:tblW w:w="11790" w:type="dxa"/>
         <w:tblInd w:w="-1265" w:type="dxa"/>
         <w:tblLook w:val="04A0" w:firstRow="1" w:lastRow="0" w:firstColumn="1" w:lastColumn="0" w:noHBand="0" w:noVBand="1"/>
@@ -3857,6 +4139,7 @@
     </w:tbl>
     <w:p>
       <w:pPr>
+        <w:jc w:val="center"/>
         <w:rPr>
           <w:rFonts w:ascii="Times New Roman" w:hAnsi="Times New Roman" w:cs="Times New Roman"/>
           <w:b/>
@@ -3868,6 +4151,7 @@
     </w:p>
     <w:p>
       <w:pPr>
+        <w:jc w:val="center"/>
         <w:rPr>
           <w:rFonts w:ascii="Times New Roman" w:hAnsi="Times New Roman" w:cs="Times New Roman"/>
           <w:b/>
@@ -3889,7 +4173,7 @@
     </w:p>
     <w:tbl>
       <w:tblPr>
-        <w:tblStyle w:val="TableGrid"/>
+        <w:tblStyle w:val="KisiTabel"/>
         <w:tblW w:w="11790" w:type="dxa"/>
         <w:tblInd w:w="-1265" w:type="dxa"/>
         <w:tblLook w:val="04A0" w:firstRow="1" w:lastRow="0" w:firstColumn="1" w:lastColumn="0" w:noHBand="0" w:noVBand="1"/>
@@ -4146,6 +4430,7 @@
     </w:tbl>
     <w:p>
       <w:pPr>
+        <w:jc w:val="center"/>
         <w:rPr>
           <w:rFonts w:ascii="Times New Roman" w:hAnsi="Times New Roman" w:cs="Times New Roman"/>
           <w:b/>
@@ -4157,6 +4442,7 @@
     </w:p>
     <w:p>
       <w:pPr>
+        <w:jc w:val="center"/>
         <w:rPr>
           <w:rFonts w:ascii="Times New Roman" w:hAnsi="Times New Roman" w:cs="Times New Roman"/>
           <w:b/>
@@ -4178,7 +4464,7 @@
     </w:p>
     <w:tbl>
       <w:tblPr>
-        <w:tblStyle w:val="TableGrid"/>
+        <w:tblStyle w:val="KisiTabel"/>
         <w:tblW w:w="11790" w:type="dxa"/>
         <w:tblInd w:w="-1265" w:type="dxa"/>
         <w:tblLook w:val="04A0" w:firstRow="1" w:lastRow="0" w:firstColumn="1" w:lastColumn="0" w:noHBand="0" w:noVBand="1"/>
@@ -4435,6 +4721,7 @@
     </w:tbl>
     <w:p>
       <w:pPr>
+        <w:jc w:val="center"/>
         <w:rPr>
           <w:rFonts w:ascii="Times New Roman" w:hAnsi="Times New Roman" w:cs="Times New Roman"/>
           <w:b/>
@@ -4446,6 +4733,7 @@
     </w:p>
     <w:p>
       <w:pPr>
+        <w:jc w:val="center"/>
         <w:rPr>
           <w:rFonts w:ascii="Times New Roman" w:hAnsi="Times New Roman" w:cs="Times New Roman"/>
           <w:b/>
@@ -4467,7 +4755,7 @@
     </w:p>
     <w:tbl>
       <w:tblPr>
-        <w:tblStyle w:val="TableGrid"/>
+        <w:tblStyle w:val="KisiTabel"/>
         <w:tblW w:w="11790" w:type="dxa"/>
         <w:tblInd w:w="-1265" w:type="dxa"/>
         <w:tblLook w:val="04A0" w:firstRow="1" w:lastRow="0" w:firstColumn="1" w:lastColumn="0" w:noHBand="0" w:noVBand="1"/>
@@ -4724,6 +5012,7 @@
     </w:tbl>
     <w:p>
       <w:pPr>
+        <w:jc w:val="center"/>
         <w:rPr>
           <w:rFonts w:ascii="Times New Roman" w:hAnsi="Times New Roman" w:cs="Times New Roman"/>
           <w:b/>
@@ -4735,6 +5024,7 @@
     </w:p>
     <w:p>
       <w:pPr>
+        <w:jc w:val="center"/>
         <w:rPr>
           <w:rFonts w:ascii="Times New Roman" w:hAnsi="Times New Roman" w:cs="Times New Roman"/>
           <w:b/>
@@ -4756,7 +5046,7 @@
     </w:p>
     <w:tbl>
       <w:tblPr>
-        <w:tblStyle w:val="TableGrid"/>
+        <w:tblStyle w:val="KisiTabel"/>
         <w:tblW w:w="11790" w:type="dxa"/>
         <w:tblInd w:w="-1265" w:type="dxa"/>
         <w:tblLook w:val="04A0" w:firstRow="1" w:lastRow="0" w:firstColumn="1" w:lastColumn="0" w:noHBand="0" w:noVBand="1"/>
@@ -5013,6 +5303,7 @@
     </w:tbl>
     <w:p>
       <w:pPr>
+        <w:jc w:val="center"/>
         <w:rPr>
           <w:rFonts w:ascii="Times New Roman" w:hAnsi="Times New Roman" w:cs="Times New Roman"/>
           <w:b/>
@@ -5024,6 +5315,7 @@
     </w:p>
     <w:p>
       <w:pPr>
+        <w:jc w:val="center"/>
         <w:rPr>
           <w:rFonts w:ascii="Times New Roman" w:hAnsi="Times New Roman" w:cs="Times New Roman"/>
           <w:b/>
@@ -5045,7 +5337,7 @@
     </w:p>
     <w:tbl>
       <w:tblPr>
-        <w:tblStyle w:val="TableGrid"/>
+        <w:tblStyle w:val="KisiTabel"/>
         <w:tblW w:w="11790" w:type="dxa"/>
         <w:tblInd w:w="-1265" w:type="dxa"/>
         <w:tblLook w:val="04A0" w:firstRow="1" w:lastRow="0" w:firstColumn="1" w:lastColumn="0" w:noHBand="0" w:noVBand="1"/>
@@ -5302,6 +5594,7 @@
     </w:tbl>
     <w:p>
       <w:pPr>
+        <w:jc w:val="center"/>
         <w:rPr>
           <w:rFonts w:ascii="Times New Roman" w:hAnsi="Times New Roman" w:cs="Times New Roman"/>
           <w:b/>
@@ -5313,6 +5606,7 @@
     </w:p>
     <w:p>
       <w:pPr>
+        <w:jc w:val="center"/>
         <w:rPr>
           <w:rFonts w:ascii="Times New Roman" w:hAnsi="Times New Roman" w:cs="Times New Roman"/>
           <w:b/>
@@ -5334,7 +5628,7 @@
     </w:p>
     <w:tbl>
       <w:tblPr>
-        <w:tblStyle w:val="TableGrid"/>
+        <w:tblStyle w:val="KisiTabel"/>
         <w:tblW w:w="11790" w:type="dxa"/>
         <w:tblInd w:w="-1265" w:type="dxa"/>
         <w:tblLook w:val="04A0" w:firstRow="1" w:lastRow="0" w:firstColumn="1" w:lastColumn="0" w:noHBand="0" w:noVBand="1"/>
@@ -5591,6 +5885,7 @@
     </w:tbl>
     <w:p>
       <w:pPr>
+        <w:jc w:val="center"/>
         <w:rPr>
           <w:rFonts w:ascii="Times New Roman" w:hAnsi="Times New Roman" w:cs="Times New Roman"/>
           <w:b/>
@@ -5602,6 +5897,7 @@
     </w:p>
     <w:p>
       <w:pPr>
+        <w:jc w:val="center"/>
         <w:rPr>
           <w:rFonts w:ascii="Times New Roman" w:hAnsi="Times New Roman" w:cs="Times New Roman"/>
           <w:b/>
@@ -5623,7 +5919,7 @@
     </w:p>
     <w:tbl>
       <w:tblPr>
-        <w:tblStyle w:val="TableGrid"/>
+        <w:tblStyle w:val="KisiTabel"/>
         <w:tblW w:w="11790" w:type="dxa"/>
         <w:tblInd w:w="-1265" w:type="dxa"/>
         <w:tblLook w:val="04A0" w:firstRow="1" w:lastRow="0" w:firstColumn="1" w:lastColumn="0" w:noHBand="0" w:noVBand="1"/>
@@ -5880,6 +6176,7 @@
     </w:tbl>
     <w:p>
       <w:pPr>
+        <w:jc w:val="center"/>
         <w:rPr>
           <w:rFonts w:ascii="Times New Roman" w:hAnsi="Times New Roman" w:cs="Times New Roman"/>
           <w:b/>
@@ -5891,6 +6188,7 @@
     </w:p>
     <w:p>
       <w:pPr>
+        <w:jc w:val="center"/>
         <w:rPr>
           <w:rFonts w:ascii="Times New Roman" w:hAnsi="Times New Roman" w:cs="Times New Roman"/>
           <w:b/>
@@ -5912,7 +6210,7 @@
     </w:p>
     <w:tbl>
       <w:tblPr>
-        <w:tblStyle w:val="TableGrid"/>
+        <w:tblStyle w:val="KisiTabel"/>
         <w:tblW w:w="11790" w:type="dxa"/>
         <w:tblInd w:w="-1265" w:type="dxa"/>
         <w:tblLook w:val="04A0" w:firstRow="1" w:lastRow="0" w:firstColumn="1" w:lastColumn="0" w:noHBand="0" w:noVBand="1"/>
@@ -6169,6 +6467,7 @@
     </w:tbl>
     <w:p>
       <w:pPr>
+        <w:jc w:val="center"/>
         <w:rPr>
           <w:rFonts w:ascii="Times New Roman" w:hAnsi="Times New Roman" w:cs="Times New Roman"/>
           <w:b/>
@@ -6180,6 +6479,7 @@
     </w:p>
     <w:p>
       <w:pPr>
+        <w:jc w:val="center"/>
         <w:rPr>
           <w:rFonts w:ascii="Times New Roman" w:hAnsi="Times New Roman" w:cs="Times New Roman"/>
           <w:b/>
@@ -6371,7 +6671,7 @@
     <w:lsdException w:name="Table Web 2" w:semiHidden="1" w:unhideWhenUsed="1"/>
     <w:lsdException w:name="Table Web 3" w:semiHidden="1" w:unhideWhenUsed="1"/>
     <w:lsdException w:name="Balloon Text" w:semiHidden="1" w:unhideWhenUsed="1"/>
-    <w:lsdException w:name="Table Grid" w:semiHidden="1" w:uiPriority="39" w:unhideWhenUsed="1"/>
+    <w:lsdException w:name="Table Grid" w:uiPriority="39"/>
     <w:lsdException w:name="Table Theme" w:semiHidden="1" w:unhideWhenUsed="1"/>
     <w:lsdException w:name="Placeholder Text" w:semiHidden="1"/>
     <w:lsdException w:name="No Spacing" w:uiPriority="1" w:qFormat="1"/>
@@ -6598,13 +6898,13 @@
     <w:name w:val="Normal"/>
     <w:qFormat/>
   </w:style>
-  <w:style w:type="character" w:default="1" w:styleId="DefaultParagraphFont">
+  <w:style w:type="character" w:default="1" w:styleId="FontParagrafDefault">
     <w:name w:val="Default Paragraph Font"/>
     <w:uiPriority w:val="1"/>
     <w:semiHidden/>
     <w:unhideWhenUsed/>
   </w:style>
-  <w:style w:type="table" w:default="1" w:styleId="TableNormal">
+  <w:style w:type="table" w:default="1" w:styleId="TabelNormal">
     <w:name w:val="Normal Table"/>
     <w:uiPriority w:val="99"/>
     <w:semiHidden/>
@@ -6619,15 +6919,15 @@
       </w:tblCellMar>
     </w:tblPr>
   </w:style>
-  <w:style w:type="numbering" w:default="1" w:styleId="NoList">
+  <w:style w:type="numbering" w:default="1" w:styleId="TidakAdaDaftar">
     <w:name w:val="No List"/>
     <w:uiPriority w:val="99"/>
     <w:semiHidden/>
     <w:unhideWhenUsed/>
   </w:style>
-  <w:style w:type="table" w:styleId="TableGrid">
+  <w:style w:type="table" w:styleId="KisiTabel">
     <w:name w:val="Table Grid"/>
-    <w:basedOn w:val="TableNormal"/>
+    <w:basedOn w:val="TabelNormal"/>
     <w:uiPriority w:val="39"/>
     <w:rsid w:val="001056D2"/>
     <w:pPr>
@@ -6644,10 +6944,10 @@
       </w:tblBorders>
     </w:tblPr>
   </w:style>
-  <w:style w:type="paragraph" w:styleId="BalloonText">
+  <w:style w:type="paragraph" w:styleId="TeksBalon">
     <w:name w:val="Balloon Text"/>
     <w:basedOn w:val="Normal"/>
-    <w:link w:val="BalloonTextChar"/>
+    <w:link w:val="TeksBalonKAR"/>
     <w:uiPriority w:val="99"/>
     <w:semiHidden/>
     <w:unhideWhenUsed/>
@@ -6661,10 +6961,10 @@
       <w:szCs w:val="16"/>
     </w:rPr>
   </w:style>
-  <w:style w:type="character" w:customStyle="1" w:styleId="BalloonTextChar">
-    <w:name w:val="Balloon Text Char"/>
-    <w:basedOn w:val="DefaultParagraphFont"/>
-    <w:link w:val="BalloonText"/>
+  <w:style w:type="character" w:customStyle="1" w:styleId="TeksBalonKAR">
+    <w:name w:val="Teks Balon KAR"/>
+    <w:basedOn w:val="FontParagrafDefault"/>
+    <w:link w:val="TeksBalon"/>
     <w:uiPriority w:val="99"/>
     <w:semiHidden/>
     <w:rsid w:val="004E1F47"/>

</xml_diff>

<commit_message>
tambahan data bang alex
</commit_message>
<xml_diff>
--- a/List-Asisten-Lab-CPS.docx
+++ b/List-Asisten-Lab-CPS.docx
@@ -1,6 +1,6 @@
 
 <file path=word/document.xml><?xml version="1.0" encoding="utf-8"?>
-<w:document xmlns:wpc="http://schemas.microsoft.com/office/word/2010/wordprocessingCanvas" xmlns:cx="http://schemas.microsoft.com/office/drawing/2014/chartex" xmlns:cx1="http://schemas.microsoft.com/office/drawing/2015/9/8/chartex" xmlns:cx2="http://schemas.microsoft.com/office/drawing/2015/10/21/chartex" xmlns:cx3="http://schemas.microsoft.com/office/drawing/2016/5/9/chartex" xmlns:cx4="http://schemas.microsoft.com/office/drawing/2016/5/10/chartex" xmlns:cx5="http://schemas.microsoft.com/office/drawing/2016/5/11/chartex" xmlns:cx6="http://schemas.microsoft.com/office/drawing/2016/5/12/chartex" xmlns:cx7="http://schemas.microsoft.com/office/drawing/2016/5/13/chartex" xmlns:cx8="http://schemas.microsoft.com/office/drawing/2016/5/14/chartex" xmlns:mc="http://schemas.openxmlformats.org/markup-compatibility/2006" xmlns:aink="http://schemas.microsoft.com/office/drawing/2016/ink" xmlns:am3d="http://schemas.microsoft.com/office/drawing/2017/model3d" xmlns:o="urn:schemas-microsoft-com:office:office" xmlns:r="http://schemas.openxmlformats.org/officeDocument/2006/relationships" xmlns:m="http://schemas.openxmlformats.org/officeDocument/2006/math" xmlns:v="urn:schemas-microsoft-com:vml" xmlns:wp14="http://schemas.microsoft.com/office/word/2010/wordprocessingDrawing" xmlns:wp="http://schemas.openxmlformats.org/drawingml/2006/wordprocessingDrawing" xmlns:w10="urn:schemas-microsoft-com:office:word" xmlns:w="http://schemas.openxmlformats.org/wordprocessingml/2006/main" xmlns:w14="http://schemas.microsoft.com/office/word/2010/wordml" xmlns:w15="http://schemas.microsoft.com/office/word/2012/wordml" xmlns:w16cex="http://schemas.microsoft.com/office/word/2018/wordml/cex" xmlns:w16cid="http://schemas.microsoft.com/office/word/2016/wordml/cid" xmlns:w16="http://schemas.microsoft.com/office/word/2018/wordml" xmlns:w16se="http://schemas.microsoft.com/office/word/2015/wordml/symex" xmlns:wpg="http://schemas.microsoft.com/office/word/2010/wordprocessingGroup" xmlns:wpi="http://schemas.microsoft.com/office/word/2010/wordprocessingInk" xmlns:wne="http://schemas.microsoft.com/office/word/2006/wordml" xmlns:wps="http://schemas.microsoft.com/office/word/2010/wordprocessingShape" mc:Ignorable="w14 w15 w16se w16cid w16 w16cex wp14">
+<w:document xmlns:wpc="http://schemas.microsoft.com/office/word/2010/wordprocessingCanvas" xmlns:cx="http://schemas.microsoft.com/office/drawing/2014/chartex" xmlns:cx1="http://schemas.microsoft.com/office/drawing/2015/9/8/chartex" xmlns:cx2="http://schemas.microsoft.com/office/drawing/2015/10/21/chartex" xmlns:cx3="http://schemas.microsoft.com/office/drawing/2016/5/9/chartex" xmlns:cx4="http://schemas.microsoft.com/office/drawing/2016/5/10/chartex" xmlns:cx5="http://schemas.microsoft.com/office/drawing/2016/5/11/chartex" xmlns:cx6="http://schemas.microsoft.com/office/drawing/2016/5/12/chartex" xmlns:cx7="http://schemas.microsoft.com/office/drawing/2016/5/13/chartex" xmlns:cx8="http://schemas.microsoft.com/office/drawing/2016/5/14/chartex" xmlns:mc="http://schemas.openxmlformats.org/markup-compatibility/2006" xmlns:aink="http://schemas.microsoft.com/office/drawing/2016/ink" xmlns:am3d="http://schemas.microsoft.com/office/drawing/2017/model3d" xmlns:o="urn:schemas-microsoft-com:office:office" xmlns:r="http://schemas.openxmlformats.org/officeDocument/2006/relationships" xmlns:m="http://schemas.openxmlformats.org/officeDocument/2006/math" xmlns:v="urn:schemas-microsoft-com:vml" xmlns:wp14="http://schemas.microsoft.com/office/word/2010/wordprocessingDrawing" xmlns:wp="http://schemas.openxmlformats.org/drawingml/2006/wordprocessingDrawing" xmlns:w10="urn:schemas-microsoft-com:office:word" xmlns:w="http://schemas.openxmlformats.org/wordprocessingml/2006/main" xmlns:w14="http://schemas.microsoft.com/office/word/2010/wordml" xmlns:w15="http://schemas.microsoft.com/office/word/2012/wordml" xmlns:w16cid="http://schemas.microsoft.com/office/word/2016/wordml/cid" xmlns:w16se="http://schemas.microsoft.com/office/word/2015/wordml/symex" xmlns:wpg="http://schemas.microsoft.com/office/word/2010/wordprocessingGroup" xmlns:wpi="http://schemas.microsoft.com/office/word/2010/wordprocessingInk" xmlns:wne="http://schemas.microsoft.com/office/word/2006/wordml" xmlns:wps="http://schemas.microsoft.com/office/word/2010/wordprocessingShape" mc:Ignorable="w14 w15 w16se w16cid wp14">
   <w:body>
     <w:p>
       <w:pPr>
@@ -21,7 +21,51 @@
           <w:sz w:val="28"/>
           <w:szCs w:val="28"/>
         </w:rPr>
-        <w:t>List Asisten Laboratorium Cyber Physical System</w:t>
+        <w:t xml:space="preserve">List </w:t>
+      </w:r>
+      <w:proofErr w:type="spellStart"/>
+      <w:r>
+        <w:rPr>
+          <w:rFonts w:ascii="Times New Roman" w:hAnsi="Times New Roman" w:cs="Times New Roman"/>
+          <w:b/>
+          <w:bCs/>
+          <w:sz w:val="28"/>
+          <w:szCs w:val="28"/>
+        </w:rPr>
+        <w:t>Asisten</w:t>
+      </w:r>
+      <w:proofErr w:type="spellEnd"/>
+      <w:r>
+        <w:rPr>
+          <w:rFonts w:ascii="Times New Roman" w:hAnsi="Times New Roman" w:cs="Times New Roman"/>
+          <w:b/>
+          <w:bCs/>
+          <w:sz w:val="28"/>
+          <w:szCs w:val="28"/>
+        </w:rPr>
+        <w:t xml:space="preserve"> </w:t>
+      </w:r>
+      <w:proofErr w:type="spellStart"/>
+      <w:r>
+        <w:rPr>
+          <w:rFonts w:ascii="Times New Roman" w:hAnsi="Times New Roman" w:cs="Times New Roman"/>
+          <w:b/>
+          <w:bCs/>
+          <w:sz w:val="28"/>
+          <w:szCs w:val="28"/>
+        </w:rPr>
+        <w:t>Laboratorium</w:t>
+      </w:r>
+      <w:proofErr w:type="spellEnd"/>
+      <w:r>
+        <w:rPr>
+          <w:rFonts w:ascii="Times New Roman" w:hAnsi="Times New Roman" w:cs="Times New Roman"/>
+          <w:b/>
+          <w:bCs/>
+          <w:sz w:val="28"/>
+          <w:szCs w:val="28"/>
+        </w:rPr>
+        <w:t xml:space="preserve"> Cyber Physical System</w:t>
       </w:r>
     </w:p>
     <w:p>
@@ -161,8 +205,18 @@
                 <w:sz w:val="28"/>
                 <w:szCs w:val="28"/>
               </w:rPr>
-              <w:t>Fakhri Rahmatullah</w:t>
-            </w:r>
+              <w:t xml:space="preserve">Fakhri </w:t>
+            </w:r>
+            <w:proofErr w:type="spellStart"/>
+            <w:r>
+              <w:rPr>
+                <w:rFonts w:ascii="Times New Roman" w:hAnsi="Times New Roman" w:cs="Times New Roman"/>
+                <w:sz w:val="28"/>
+                <w:szCs w:val="28"/>
+              </w:rPr>
+              <w:t>Rahmatullah</w:t>
+            </w:r>
+            <w:proofErr w:type="spellEnd"/>
           </w:p>
         </w:tc>
       </w:tr>
@@ -201,13 +255,23 @@
                 <w:szCs w:val="28"/>
               </w:rPr>
             </w:pPr>
-            <w:r>
-              <w:rPr>
-                <w:rFonts w:ascii="Times New Roman" w:hAnsi="Times New Roman" w:cs="Times New Roman"/>
-                <w:sz w:val="28"/>
-                <w:szCs w:val="28"/>
-              </w:rPr>
-              <w:t>Tasikmalaya, 31-10-2000</w:t>
+            <w:proofErr w:type="spellStart"/>
+            <w:r>
+              <w:rPr>
+                <w:rFonts w:ascii="Times New Roman" w:hAnsi="Times New Roman" w:cs="Times New Roman"/>
+                <w:sz w:val="28"/>
+                <w:szCs w:val="28"/>
+              </w:rPr>
+              <w:t>Tasikmalaya</w:t>
+            </w:r>
+            <w:proofErr w:type="spellEnd"/>
+            <w:r>
+              <w:rPr>
+                <w:rFonts w:ascii="Times New Roman" w:hAnsi="Times New Roman" w:cs="Times New Roman"/>
+                <w:sz w:val="28"/>
+                <w:szCs w:val="28"/>
+              </w:rPr>
+              <w:t>, 31-10-2000</w:t>
             </w:r>
           </w:p>
         </w:tc>
@@ -247,14 +311,34 @@
                 <w:szCs w:val="28"/>
               </w:rPr>
             </w:pPr>
-            <w:r>
-              <w:rPr>
-                <w:rFonts w:ascii="Times New Roman" w:hAnsi="Times New Roman" w:cs="Times New Roman"/>
-                <w:sz w:val="28"/>
-                <w:szCs w:val="28"/>
-              </w:rPr>
-              <w:t>Ciawi, Tasikmalaya</w:t>
-            </w:r>
+            <w:proofErr w:type="spellStart"/>
+            <w:r>
+              <w:rPr>
+                <w:rFonts w:ascii="Times New Roman" w:hAnsi="Times New Roman" w:cs="Times New Roman"/>
+                <w:sz w:val="28"/>
+                <w:szCs w:val="28"/>
+              </w:rPr>
+              <w:t>Ciawi</w:t>
+            </w:r>
+            <w:proofErr w:type="spellEnd"/>
+            <w:r>
+              <w:rPr>
+                <w:rFonts w:ascii="Times New Roman" w:hAnsi="Times New Roman" w:cs="Times New Roman"/>
+                <w:sz w:val="28"/>
+                <w:szCs w:val="28"/>
+              </w:rPr>
+              <w:t xml:space="preserve">, </w:t>
+            </w:r>
+            <w:proofErr w:type="spellStart"/>
+            <w:r>
+              <w:rPr>
+                <w:rFonts w:ascii="Times New Roman" w:hAnsi="Times New Roman" w:cs="Times New Roman"/>
+                <w:sz w:val="28"/>
+                <w:szCs w:val="28"/>
+              </w:rPr>
+              <w:t>Tasikmalaya</w:t>
+            </w:r>
+            <w:proofErr w:type="spellEnd"/>
           </w:p>
         </w:tc>
       </w:tr>
@@ -293,6 +377,7 @@
                 <w:szCs w:val="28"/>
               </w:rPr>
             </w:pPr>
+            <w:proofErr w:type="spellStart"/>
             <w:r>
               <w:rPr>
                 <w:rFonts w:ascii="Times New Roman" w:hAnsi="Times New Roman" w:cs="Times New Roman"/>
@@ -301,6 +386,7 @@
               </w:rPr>
               <w:t>Motoran</w:t>
             </w:r>
+            <w:proofErr w:type="spellEnd"/>
           </w:p>
         </w:tc>
       </w:tr>
@@ -543,14 +629,52 @@
                 <w:szCs w:val="28"/>
               </w:rPr>
             </w:pPr>
-            <w:r>
-              <w:rPr>
-                <w:rFonts w:ascii="Times New Roman" w:hAnsi="Times New Roman" w:cs="Times New Roman"/>
-                <w:sz w:val="28"/>
-                <w:szCs w:val="28"/>
-              </w:rPr>
-              <w:t>Adimas Fachri Ranunegoro</w:t>
-            </w:r>
+            <w:proofErr w:type="spellStart"/>
+            <w:r>
+              <w:rPr>
+                <w:rFonts w:ascii="Times New Roman" w:hAnsi="Times New Roman" w:cs="Times New Roman"/>
+                <w:sz w:val="28"/>
+                <w:szCs w:val="28"/>
+              </w:rPr>
+              <w:t>Adimas</w:t>
+            </w:r>
+            <w:proofErr w:type="spellEnd"/>
+            <w:r>
+              <w:rPr>
+                <w:rFonts w:ascii="Times New Roman" w:hAnsi="Times New Roman" w:cs="Times New Roman"/>
+                <w:sz w:val="28"/>
+                <w:szCs w:val="28"/>
+              </w:rPr>
+              <w:t xml:space="preserve"> </w:t>
+            </w:r>
+            <w:proofErr w:type="spellStart"/>
+            <w:r>
+              <w:rPr>
+                <w:rFonts w:ascii="Times New Roman" w:hAnsi="Times New Roman" w:cs="Times New Roman"/>
+                <w:sz w:val="28"/>
+                <w:szCs w:val="28"/>
+              </w:rPr>
+              <w:t>Fachri</w:t>
+            </w:r>
+            <w:proofErr w:type="spellEnd"/>
+            <w:r>
+              <w:rPr>
+                <w:rFonts w:ascii="Times New Roman" w:hAnsi="Times New Roman" w:cs="Times New Roman"/>
+                <w:sz w:val="28"/>
+                <w:szCs w:val="28"/>
+              </w:rPr>
+              <w:t xml:space="preserve"> </w:t>
+            </w:r>
+            <w:proofErr w:type="spellStart"/>
+            <w:r>
+              <w:rPr>
+                <w:rFonts w:ascii="Times New Roman" w:hAnsi="Times New Roman" w:cs="Times New Roman"/>
+                <w:sz w:val="28"/>
+                <w:szCs w:val="28"/>
+              </w:rPr>
+              <w:t>Ranunegoro</w:t>
+            </w:r>
+            <w:proofErr w:type="spellEnd"/>
           </w:p>
         </w:tc>
       </w:tr>
@@ -613,6 +737,7 @@
               </w:rPr>
               <w:t xml:space="preserve"> </w:t>
             </w:r>
+            <w:proofErr w:type="spellStart"/>
             <w:r>
               <w:rPr>
                 <w:rFonts w:ascii="Times New Roman" w:hAnsi="Times New Roman" w:cs="Times New Roman"/>
@@ -621,6 +746,7 @@
               </w:rPr>
               <w:t>Desember</w:t>
             </w:r>
+            <w:proofErr w:type="spellEnd"/>
             <w:r>
               <w:rPr>
                 <w:rFonts w:ascii="Times New Roman" w:hAnsi="Times New Roman" w:cs="Times New Roman"/>
@@ -675,6 +801,7 @@
                 <w:szCs w:val="28"/>
               </w:rPr>
             </w:pPr>
+            <w:proofErr w:type="spellStart"/>
             <w:r>
               <w:rPr>
                 <w:rFonts w:ascii="Times New Roman" w:hAnsi="Times New Roman" w:cs="Times New Roman"/>
@@ -683,6 +810,7 @@
               </w:rPr>
               <w:t>Samarinda</w:t>
             </w:r>
+            <w:proofErr w:type="spellEnd"/>
           </w:p>
         </w:tc>
       </w:tr>
@@ -721,6 +849,7 @@
                 <w:szCs w:val="28"/>
               </w:rPr>
             </w:pPr>
+            <w:proofErr w:type="spellStart"/>
             <w:r>
               <w:rPr>
                 <w:rFonts w:ascii="Times New Roman" w:hAnsi="Times New Roman" w:cs="Times New Roman"/>
@@ -735,7 +864,16 @@
                 <w:sz w:val="28"/>
                 <w:szCs w:val="28"/>
               </w:rPr>
-              <w:t xml:space="preserve">onton film, </w:t>
+              <w:t>onton</w:t>
+            </w:r>
+            <w:proofErr w:type="spellEnd"/>
+            <w:r>
+              <w:rPr>
+                <w:rFonts w:ascii="Times New Roman" w:hAnsi="Times New Roman" w:cs="Times New Roman"/>
+                <w:sz w:val="28"/>
+                <w:szCs w:val="28"/>
+              </w:rPr>
+              <w:t xml:space="preserve"> film, </w:t>
             </w:r>
             <w:r>
               <w:rPr>
@@ -1000,6 +1138,7 @@
                 <w:szCs w:val="28"/>
               </w:rPr>
             </w:pPr>
+            <w:proofErr w:type="spellStart"/>
             <w:r>
               <w:rPr>
                 <w:rFonts w:ascii="Times New Roman" w:hAnsi="Times New Roman" w:cs="Times New Roman"/>
@@ -1014,8 +1153,27 @@
                 <w:sz w:val="28"/>
                 <w:szCs w:val="28"/>
               </w:rPr>
-              <w:t>irman ag roni</w:t>
-            </w:r>
+              <w:t>irman</w:t>
+            </w:r>
+            <w:proofErr w:type="spellEnd"/>
+            <w:r>
+              <w:rPr>
+                <w:rFonts w:ascii="Times New Roman" w:hAnsi="Times New Roman" w:cs="Times New Roman"/>
+                <w:sz w:val="28"/>
+                <w:szCs w:val="28"/>
+              </w:rPr>
+              <w:t xml:space="preserve"> ag </w:t>
+            </w:r>
+            <w:proofErr w:type="spellStart"/>
+            <w:r>
+              <w:rPr>
+                <w:rFonts w:ascii="Times New Roman" w:hAnsi="Times New Roman" w:cs="Times New Roman"/>
+                <w:sz w:val="28"/>
+                <w:szCs w:val="28"/>
+              </w:rPr>
+              <w:t>roni</w:t>
+            </w:r>
+            <w:proofErr w:type="spellEnd"/>
           </w:p>
         </w:tc>
       </w:tr>
@@ -1054,6 +1212,7 @@
                 <w:szCs w:val="28"/>
               </w:rPr>
             </w:pPr>
+            <w:proofErr w:type="spellStart"/>
             <w:r>
               <w:rPr>
                 <w:rFonts w:ascii="Times New Roman" w:hAnsi="Times New Roman" w:cs="Times New Roman"/>
@@ -1068,7 +1227,34 @@
                 <w:sz w:val="28"/>
                 <w:szCs w:val="28"/>
               </w:rPr>
-              <w:t>otabumi ,14 agustus 2001</w:t>
+              <w:t>otabumi</w:t>
+            </w:r>
+            <w:proofErr w:type="spellEnd"/>
+            <w:r>
+              <w:rPr>
+                <w:rFonts w:ascii="Times New Roman" w:hAnsi="Times New Roman" w:cs="Times New Roman"/>
+                <w:sz w:val="28"/>
+                <w:szCs w:val="28"/>
+              </w:rPr>
+              <w:t xml:space="preserve"> ,14 </w:t>
+            </w:r>
+            <w:proofErr w:type="spellStart"/>
+            <w:r>
+              <w:rPr>
+                <w:rFonts w:ascii="Times New Roman" w:hAnsi="Times New Roman" w:cs="Times New Roman"/>
+                <w:sz w:val="28"/>
+                <w:szCs w:val="28"/>
+              </w:rPr>
+              <w:t>agustus</w:t>
+            </w:r>
+            <w:proofErr w:type="spellEnd"/>
+            <w:r>
+              <w:rPr>
+                <w:rFonts w:ascii="Times New Roman" w:hAnsi="Times New Roman" w:cs="Times New Roman"/>
+                <w:sz w:val="28"/>
+                <w:szCs w:val="28"/>
+              </w:rPr>
+              <w:t xml:space="preserve"> 2001</w:t>
             </w:r>
           </w:p>
         </w:tc>
@@ -1170,6 +1356,7 @@
                 <w:szCs w:val="28"/>
               </w:rPr>
             </w:pPr>
+            <w:proofErr w:type="spellStart"/>
             <w:r>
               <w:rPr>
                 <w:rFonts w:ascii="Times New Roman" w:hAnsi="Times New Roman" w:cs="Times New Roman"/>
@@ -1184,8 +1371,27 @@
                 <w:sz w:val="28"/>
                 <w:szCs w:val="28"/>
               </w:rPr>
-              <w:t>daki gunung</w:t>
-            </w:r>
+              <w:t>daki</w:t>
+            </w:r>
+            <w:proofErr w:type="spellEnd"/>
+            <w:r>
+              <w:rPr>
+                <w:rFonts w:ascii="Times New Roman" w:hAnsi="Times New Roman" w:cs="Times New Roman"/>
+                <w:sz w:val="28"/>
+                <w:szCs w:val="28"/>
+              </w:rPr>
+              <w:t xml:space="preserve"> </w:t>
+            </w:r>
+            <w:proofErr w:type="spellStart"/>
+            <w:r>
+              <w:rPr>
+                <w:rFonts w:ascii="Times New Roman" w:hAnsi="Times New Roman" w:cs="Times New Roman"/>
+                <w:sz w:val="28"/>
+                <w:szCs w:val="28"/>
+              </w:rPr>
+              <w:t>gunung</w:t>
+            </w:r>
+            <w:proofErr w:type="spellEnd"/>
           </w:p>
         </w:tc>
       </w:tr>
@@ -1885,8 +2091,18 @@
                 <w:sz w:val="28"/>
                 <w:szCs w:val="28"/>
               </w:rPr>
-              <w:t>Saiful Arifin Gustama</w:t>
-            </w:r>
+              <w:t xml:space="preserve">Saiful Arifin </w:t>
+            </w:r>
+            <w:proofErr w:type="spellStart"/>
+            <w:r>
+              <w:rPr>
+                <w:rFonts w:ascii="Times New Roman" w:hAnsi="Times New Roman" w:cs="Times New Roman"/>
+                <w:sz w:val="28"/>
+                <w:szCs w:val="28"/>
+              </w:rPr>
+              <w:t>Gustama</w:t>
+            </w:r>
+            <w:proofErr w:type="spellEnd"/>
           </w:p>
         </w:tc>
       </w:tr>
@@ -1925,13 +2141,41 @@
                 <w:szCs w:val="28"/>
               </w:rPr>
             </w:pPr>
-            <w:r>
-              <w:rPr>
-                <w:rFonts w:ascii="Times New Roman" w:hAnsi="Times New Roman" w:cs="Times New Roman"/>
-                <w:sz w:val="28"/>
-                <w:szCs w:val="28"/>
-              </w:rPr>
-              <w:t>Ciamis, 17 Desember 1998</w:t>
+            <w:proofErr w:type="spellStart"/>
+            <w:r>
+              <w:rPr>
+                <w:rFonts w:ascii="Times New Roman" w:hAnsi="Times New Roman" w:cs="Times New Roman"/>
+                <w:sz w:val="28"/>
+                <w:szCs w:val="28"/>
+              </w:rPr>
+              <w:t>Ciamis</w:t>
+            </w:r>
+            <w:proofErr w:type="spellEnd"/>
+            <w:r>
+              <w:rPr>
+                <w:rFonts w:ascii="Times New Roman" w:hAnsi="Times New Roman" w:cs="Times New Roman"/>
+                <w:sz w:val="28"/>
+                <w:szCs w:val="28"/>
+              </w:rPr>
+              <w:t xml:space="preserve">, 17 </w:t>
+            </w:r>
+            <w:proofErr w:type="spellStart"/>
+            <w:r>
+              <w:rPr>
+                <w:rFonts w:ascii="Times New Roman" w:hAnsi="Times New Roman" w:cs="Times New Roman"/>
+                <w:sz w:val="28"/>
+                <w:szCs w:val="28"/>
+              </w:rPr>
+              <w:t>Desember</w:t>
+            </w:r>
+            <w:proofErr w:type="spellEnd"/>
+            <w:r>
+              <w:rPr>
+                <w:rFonts w:ascii="Times New Roman" w:hAnsi="Times New Roman" w:cs="Times New Roman"/>
+                <w:sz w:val="28"/>
+                <w:szCs w:val="28"/>
+              </w:rPr>
+              <w:t xml:space="preserve"> 1998</w:t>
             </w:r>
           </w:p>
         </w:tc>
@@ -1971,6 +2215,7 @@
                 <w:szCs w:val="28"/>
               </w:rPr>
             </w:pPr>
+            <w:proofErr w:type="spellStart"/>
             <w:r>
               <w:rPr>
                 <w:rFonts w:ascii="Times New Roman" w:hAnsi="Times New Roman" w:cs="Times New Roman"/>
@@ -1979,6 +2224,7 @@
               </w:rPr>
               <w:t>Ciamis</w:t>
             </w:r>
+            <w:proofErr w:type="spellEnd"/>
           </w:p>
         </w:tc>
       </w:tr>
@@ -2271,8 +2517,36 @@
                 <w:sz w:val="28"/>
                 <w:szCs w:val="28"/>
               </w:rPr>
-              <w:t>Putra Prawhira Desa</w:t>
-            </w:r>
+              <w:t xml:space="preserve">Putra </w:t>
+            </w:r>
+            <w:proofErr w:type="spellStart"/>
+            <w:r>
+              <w:rPr>
+                <w:rFonts w:ascii="Times New Roman" w:hAnsi="Times New Roman" w:cs="Times New Roman"/>
+                <w:sz w:val="28"/>
+                <w:szCs w:val="28"/>
+              </w:rPr>
+              <w:t>Prawhira</w:t>
+            </w:r>
+            <w:proofErr w:type="spellEnd"/>
+            <w:r>
+              <w:rPr>
+                <w:rFonts w:ascii="Times New Roman" w:hAnsi="Times New Roman" w:cs="Times New Roman"/>
+                <w:sz w:val="28"/>
+                <w:szCs w:val="28"/>
+              </w:rPr>
+              <w:t xml:space="preserve"> </w:t>
+            </w:r>
+            <w:proofErr w:type="spellStart"/>
+            <w:r>
+              <w:rPr>
+                <w:rFonts w:ascii="Times New Roman" w:hAnsi="Times New Roman" w:cs="Times New Roman"/>
+                <w:sz w:val="28"/>
+                <w:szCs w:val="28"/>
+              </w:rPr>
+              <w:t>Desa</w:t>
+            </w:r>
+            <w:proofErr w:type="spellEnd"/>
           </w:p>
         </w:tc>
       </w:tr>
@@ -2311,13 +2585,41 @@
                 <w:szCs w:val="28"/>
               </w:rPr>
             </w:pPr>
-            <w:r>
-              <w:rPr>
-                <w:rFonts w:ascii="Times New Roman" w:hAnsi="Times New Roman" w:cs="Times New Roman"/>
-                <w:sz w:val="28"/>
-                <w:szCs w:val="28"/>
-              </w:rPr>
-              <w:t>Garut, 8 Januari 1999</w:t>
+            <w:proofErr w:type="spellStart"/>
+            <w:r>
+              <w:rPr>
+                <w:rFonts w:ascii="Times New Roman" w:hAnsi="Times New Roman" w:cs="Times New Roman"/>
+                <w:sz w:val="28"/>
+                <w:szCs w:val="28"/>
+              </w:rPr>
+              <w:t>Garut</w:t>
+            </w:r>
+            <w:proofErr w:type="spellEnd"/>
+            <w:r>
+              <w:rPr>
+                <w:rFonts w:ascii="Times New Roman" w:hAnsi="Times New Roman" w:cs="Times New Roman"/>
+                <w:sz w:val="28"/>
+                <w:szCs w:val="28"/>
+              </w:rPr>
+              <w:t xml:space="preserve">, 8 </w:t>
+            </w:r>
+            <w:proofErr w:type="spellStart"/>
+            <w:r>
+              <w:rPr>
+                <w:rFonts w:ascii="Times New Roman" w:hAnsi="Times New Roman" w:cs="Times New Roman"/>
+                <w:sz w:val="28"/>
+                <w:szCs w:val="28"/>
+              </w:rPr>
+              <w:t>Januari</w:t>
+            </w:r>
+            <w:proofErr w:type="spellEnd"/>
+            <w:r>
+              <w:rPr>
+                <w:rFonts w:ascii="Times New Roman" w:hAnsi="Times New Roman" w:cs="Times New Roman"/>
+                <w:sz w:val="28"/>
+                <w:szCs w:val="28"/>
+              </w:rPr>
+              <w:t xml:space="preserve"> 1999</w:t>
             </w:r>
           </w:p>
         </w:tc>
@@ -2357,6 +2659,7 @@
                 <w:szCs w:val="28"/>
               </w:rPr>
             </w:pPr>
+            <w:proofErr w:type="spellStart"/>
             <w:r>
               <w:rPr>
                 <w:rFonts w:ascii="Times New Roman" w:hAnsi="Times New Roman" w:cs="Times New Roman"/>
@@ -2365,6 +2668,7 @@
               </w:rPr>
               <w:t>Garut</w:t>
             </w:r>
+            <w:proofErr w:type="spellEnd"/>
           </w:p>
         </w:tc>
       </w:tr>
@@ -2586,22 +2890,89 @@
               </w:rPr>
               <w:br w:type="page"/>
             </w:r>
-          </w:p>
-        </w:tc>
-        <w:tc>
-          <w:tcPr>
-            <w:tcW w:w="4860" w:type="dxa"/>
-            <w:vAlign w:val="center"/>
-          </w:tcPr>
-          <w:p>
-            <w:pPr>
-              <w:jc w:val="center"/>
-              <w:rPr>
-                <w:rFonts w:ascii="Times New Roman" w:hAnsi="Times New Roman" w:cs="Times New Roman"/>
-                <w:sz w:val="28"/>
-                <w:szCs w:val="28"/>
-              </w:rPr>
-            </w:pPr>
+            <w:r>
+              <w:rPr>
+                <w:noProof/>
+              </w:rPr>
+              <w:drawing>
+                <wp:inline distT="0" distB="0" distL="0" distR="0" wp14:anchorId="3CC6ACF3" wp14:editId="2CE5CC1B">
+                  <wp:extent cx="4116314" cy="3920874"/>
+                  <wp:effectExtent l="0" t="0" r="0" b="3810"/>
+                  <wp:docPr id="6" name="Content Placeholder 3"/>
+                  <wp:cNvGraphicFramePr>
+                    <a:graphicFrameLocks xmlns:a="http://schemas.openxmlformats.org/drawingml/2006/main" noGrp="1" noChangeAspect="1"/>
+                  </wp:cNvGraphicFramePr>
+                  <a:graphic xmlns:a="http://schemas.openxmlformats.org/drawingml/2006/main">
+                    <a:graphicData uri="http://schemas.openxmlformats.org/drawingml/2006/picture">
+                      <pic:pic xmlns:pic="http://schemas.openxmlformats.org/drawingml/2006/picture">
+                        <pic:nvPicPr>
+                          <pic:cNvPr id="4" name="Content Placeholder 3"/>
+                          <pic:cNvPicPr>
+                            <a:picLocks noGrp="1" noChangeAspect="1"/>
+                          </pic:cNvPicPr>
+                        </pic:nvPicPr>
+                        <pic:blipFill rotWithShape="1">
+                          <a:blip r:embed="rId11">
+                            <a:extLst>
+                              <a:ext uri="{28A0092B-C50C-407E-A947-70E740481C1C}">
+                                <a14:useLocalDpi xmlns:a14="http://schemas.microsoft.com/office/drawing/2010/main" val="0"/>
+                              </a:ext>
+                            </a:extLst>
+                          </a:blip>
+                          <a:srcRect l="16174" t="24792" r="15433" b="31764"/>
+                          <a:stretch/>
+                        </pic:blipFill>
+                        <pic:spPr>
+                          <a:xfrm>
+                            <a:off x="0" y="0"/>
+                            <a:ext cx="4123474" cy="3927694"/>
+                          </a:xfrm>
+                          <a:prstGeom prst="rect">
+                            <a:avLst/>
+                          </a:prstGeom>
+                        </pic:spPr>
+                      </pic:pic>
+                    </a:graphicData>
+                  </a:graphic>
+                </wp:inline>
+              </w:drawing>
+            </w:r>
+            <w:bookmarkStart w:id="0" w:name="_GoBack"/>
+            <w:bookmarkEnd w:id="0"/>
+          </w:p>
+        </w:tc>
+        <w:tc>
+          <w:tcPr>
+            <w:tcW w:w="4860" w:type="dxa"/>
+            <w:vAlign w:val="center"/>
+          </w:tcPr>
+          <w:p>
+            <w:pPr>
+              <w:jc w:val="center"/>
+              <w:rPr>
+                <w:rFonts w:ascii="Times New Roman" w:hAnsi="Times New Roman" w:cs="Times New Roman"/>
+                <w:sz w:val="28"/>
+                <w:szCs w:val="28"/>
+              </w:rPr>
+            </w:pPr>
+            <w:r>
+              <w:rPr>
+                <w:rFonts w:ascii="Times New Roman" w:hAnsi="Times New Roman" w:cs="Times New Roman"/>
+                <w:sz w:val="28"/>
+                <w:szCs w:val="28"/>
+              </w:rPr>
+              <w:t xml:space="preserve">Alex </w:t>
+            </w:r>
+            <w:proofErr w:type="spellStart"/>
+            <w:r>
+              <w:rPr>
+                <w:rFonts w:ascii="Times New Roman" w:hAnsi="Times New Roman" w:cs="Times New Roman"/>
+                <w:sz w:val="28"/>
+                <w:szCs w:val="28"/>
+              </w:rPr>
+              <w:t>Lianardo</w:t>
+            </w:r>
+            <w:proofErr w:type="spellEnd"/>
           </w:p>
         </w:tc>
       </w:tr>
@@ -2640,6 +3011,14 @@
                 <w:szCs w:val="28"/>
               </w:rPr>
             </w:pPr>
+            <w:r>
+              <w:rPr>
+                <w:rFonts w:ascii="Times New Roman" w:hAnsi="Times New Roman" w:cs="Times New Roman"/>
+                <w:sz w:val="28"/>
+                <w:szCs w:val="28"/>
+              </w:rPr>
+              <w:t>Banjarmasin,27 September 2000</w:t>
+            </w:r>
           </w:p>
         </w:tc>
       </w:tr>
@@ -2678,6 +3057,26 @@
                 <w:szCs w:val="28"/>
               </w:rPr>
             </w:pPr>
+            <w:proofErr w:type="spellStart"/>
+            <w:proofErr w:type="gramStart"/>
+            <w:r>
+              <w:rPr>
+                <w:rFonts w:ascii="Times New Roman" w:hAnsi="Times New Roman" w:cs="Times New Roman"/>
+                <w:sz w:val="28"/>
+                <w:szCs w:val="28"/>
+              </w:rPr>
+              <w:t>Pujon,Kalimantan</w:t>
+            </w:r>
+            <w:proofErr w:type="spellEnd"/>
+            <w:proofErr w:type="gramEnd"/>
+            <w:r>
+              <w:rPr>
+                <w:rFonts w:ascii="Times New Roman" w:hAnsi="Times New Roman" w:cs="Times New Roman"/>
+                <w:sz w:val="28"/>
+                <w:szCs w:val="28"/>
+              </w:rPr>
+              <w:t xml:space="preserve"> Tengah</w:t>
+            </w:r>
           </w:p>
         </w:tc>
       </w:tr>
@@ -2716,6 +3115,75 @@
                 <w:szCs w:val="28"/>
               </w:rPr>
             </w:pPr>
+            <w:proofErr w:type="spellStart"/>
+            <w:r>
+              <w:rPr>
+                <w:rFonts w:ascii="Times New Roman" w:hAnsi="Times New Roman" w:cs="Times New Roman"/>
+                <w:bCs/>
+                <w:sz w:val="28"/>
+                <w:szCs w:val="28"/>
+              </w:rPr>
+              <w:t>memb</w:t>
+            </w:r>
+            <w:r>
+              <w:rPr>
+                <w:rFonts w:ascii="Times New Roman" w:hAnsi="Times New Roman" w:cs="Times New Roman"/>
+                <w:bCs/>
+                <w:sz w:val="28"/>
+                <w:szCs w:val="28"/>
+              </w:rPr>
+              <w:t>aca</w:t>
+            </w:r>
+            <w:proofErr w:type="spellEnd"/>
+            <w:r>
+              <w:rPr>
+                <w:rFonts w:ascii="Times New Roman" w:hAnsi="Times New Roman" w:cs="Times New Roman"/>
+                <w:bCs/>
+                <w:sz w:val="28"/>
+                <w:szCs w:val="28"/>
+              </w:rPr>
+              <w:t xml:space="preserve"> manga/webtoon</w:t>
+            </w:r>
+            <w:r>
+              <w:rPr>
+                <w:rFonts w:ascii="Times New Roman" w:hAnsi="Times New Roman" w:cs="Times New Roman"/>
+                <w:bCs/>
+                <w:sz w:val="28"/>
+                <w:szCs w:val="28"/>
+              </w:rPr>
+              <w:t xml:space="preserve">, </w:t>
+            </w:r>
+            <w:proofErr w:type="spellStart"/>
+            <w:r>
+              <w:rPr>
+                <w:rFonts w:ascii="Times New Roman" w:hAnsi="Times New Roman" w:cs="Times New Roman"/>
+                <w:bCs/>
+                <w:sz w:val="28"/>
+                <w:szCs w:val="28"/>
+              </w:rPr>
+              <w:t>bermain</w:t>
+            </w:r>
+            <w:proofErr w:type="spellEnd"/>
+            <w:r>
+              <w:rPr>
+                <w:rFonts w:ascii="Times New Roman" w:hAnsi="Times New Roman" w:cs="Times New Roman"/>
+                <w:bCs/>
+                <w:sz w:val="28"/>
+                <w:szCs w:val="28"/>
+              </w:rPr>
+              <w:t xml:space="preserve"> </w:t>
+            </w:r>
+            <w:proofErr w:type="spellStart"/>
+            <w:r>
+              <w:rPr>
+                <w:rFonts w:ascii="Times New Roman" w:hAnsi="Times New Roman" w:cs="Times New Roman"/>
+                <w:bCs/>
+                <w:sz w:val="28"/>
+                <w:szCs w:val="28"/>
+              </w:rPr>
+              <w:t>catur</w:t>
+            </w:r>
+            <w:proofErr w:type="spellEnd"/>
           </w:p>
         </w:tc>
       </w:tr>
@@ -2754,6 +3222,14 @@
                 <w:szCs w:val="28"/>
               </w:rPr>
             </w:pPr>
+            <w:r>
+              <w:rPr>
+                <w:rFonts w:ascii="Times New Roman" w:hAnsi="Times New Roman" w:cs="Times New Roman"/>
+                <w:sz w:val="28"/>
+                <w:szCs w:val="28"/>
+              </w:rPr>
+              <w:t>1101184199</w:t>
+            </w:r>
           </w:p>
         </w:tc>
       </w:tr>
@@ -2792,6 +3268,14 @@
                 <w:szCs w:val="28"/>
               </w:rPr>
             </w:pPr>
+            <w:r>
+              <w:rPr>
+                <w:rFonts w:ascii="Times New Roman" w:hAnsi="Times New Roman" w:cs="Times New Roman"/>
+                <w:sz w:val="28"/>
+                <w:szCs w:val="28"/>
+              </w:rPr>
+              <w:t>S1 Teknik Telekomunikasi</w:t>
+            </w:r>
           </w:p>
         </w:tc>
       </w:tr>
@@ -6297,7 +6781,7 @@
 </file>
 
 <file path=word/styles.xml><?xml version="1.0" encoding="utf-8"?>
-<w:styles xmlns:mc="http://schemas.openxmlformats.org/markup-compatibility/2006" xmlns:r="http://schemas.openxmlformats.org/officeDocument/2006/relationships" xmlns:w="http://schemas.openxmlformats.org/wordprocessingml/2006/main" xmlns:w14="http://schemas.microsoft.com/office/word/2010/wordml" xmlns:w15="http://schemas.microsoft.com/office/word/2012/wordml" xmlns:w16cex="http://schemas.microsoft.com/office/word/2018/wordml/cex" xmlns:w16cid="http://schemas.microsoft.com/office/word/2016/wordml/cid" xmlns:w16="http://schemas.microsoft.com/office/word/2018/wordml" xmlns:w16se="http://schemas.microsoft.com/office/word/2015/wordml/symex" mc:Ignorable="w14 w15 w16se w16cid w16 w16cex">
+<w:styles xmlns:mc="http://schemas.openxmlformats.org/markup-compatibility/2006" xmlns:r="http://schemas.openxmlformats.org/officeDocument/2006/relationships" xmlns:w="http://schemas.openxmlformats.org/wordprocessingml/2006/main" xmlns:w14="http://schemas.microsoft.com/office/word/2010/wordml" xmlns:w15="http://schemas.microsoft.com/office/word/2012/wordml" xmlns:w16cid="http://schemas.microsoft.com/office/word/2016/wordml/cid" xmlns:w16se="http://schemas.microsoft.com/office/word/2015/wordml/symex" mc:Ignorable="w14 w15 w16se w16cid">
   <w:docDefaults>
     <w:rPrDefault>
       <w:rPr>
@@ -6313,7 +6797,7 @@
       </w:pPr>
     </w:pPrDefault>
   </w:docDefaults>
-  <w:latentStyles w:defLockedState="0" w:defUIPriority="99" w:defSemiHidden="0" w:defUnhideWhenUsed="0" w:defQFormat="0" w:count="376">
+  <w:latentStyles w:defLockedState="0" w:defUIPriority="99" w:defSemiHidden="0" w:defUnhideWhenUsed="0" w:defQFormat="0" w:count="375">
     <w:lsdException w:name="Normal" w:uiPriority="0" w:qFormat="1"/>
     <w:lsdException w:name="heading 1" w:uiPriority="9" w:qFormat="1"/>
     <w:lsdException w:name="heading 2" w:semiHidden="1" w:uiPriority="9" w:unhideWhenUsed="1" w:qFormat="1"/>
@@ -6689,7 +7173,6 @@
     <w:lsdException w:name="Smart Hyperlink" w:semiHidden="1" w:unhideWhenUsed="1"/>
     <w:lsdException w:name="Hashtag" w:semiHidden="1" w:unhideWhenUsed="1"/>
     <w:lsdException w:name="Unresolved Mention" w:semiHidden="1" w:unhideWhenUsed="1"/>
-    <w:lsdException w:name="Smart Link" w:semiHidden="1" w:unhideWhenUsed="1"/>
   </w:latentStyles>
   <w:style w:type="paragraph" w:default="1" w:styleId="Normal">
     <w:name w:val="Normal"/>
@@ -7074,7 +7557,7 @@
 </file>
 
 <file path=customXml/itemProps1.xml><?xml version="1.0" encoding="utf-8"?>
-<ds:datastoreItem xmlns:ds="http://schemas.openxmlformats.org/officeDocument/2006/customXml" ds:itemID="{F811C5B8-682B-4DB7-B36C-1DE73154709B}">
+<ds:datastoreItem xmlns:ds="http://schemas.openxmlformats.org/officeDocument/2006/customXml" ds:itemID="{AD7E7D8D-C4C3-49C0-AA40-97B7762F8D59}">
   <ds:schemaRefs>
     <ds:schemaRef ds:uri="http://schemas.openxmlformats.org/officeDocument/2006/bibliography"/>
   </ds:schemaRefs>

</xml_diff>

<commit_message>
update data bang agi
</commit_message>
<xml_diff>
--- a/List-Asisten-Lab-CPS.docx
+++ b/List-Asisten-Lab-CPS.docx
@@ -21,51 +21,7 @@
           <w:sz w:val="28"/>
           <w:szCs w:val="28"/>
         </w:rPr>
-        <w:t xml:space="preserve">List </w:t>
-      </w:r>
-      <w:proofErr w:type="spellStart"/>
-      <w:r>
-        <w:rPr>
-          <w:rFonts w:ascii="Times New Roman" w:hAnsi="Times New Roman" w:cs="Times New Roman"/>
-          <w:b/>
-          <w:bCs/>
-          <w:sz w:val="28"/>
-          <w:szCs w:val="28"/>
-        </w:rPr>
-        <w:t>Asisten</w:t>
-      </w:r>
-      <w:proofErr w:type="spellEnd"/>
-      <w:r>
-        <w:rPr>
-          <w:rFonts w:ascii="Times New Roman" w:hAnsi="Times New Roman" w:cs="Times New Roman"/>
-          <w:b/>
-          <w:bCs/>
-          <w:sz w:val="28"/>
-          <w:szCs w:val="28"/>
-        </w:rPr>
-        <w:t xml:space="preserve"> </w:t>
-      </w:r>
-      <w:proofErr w:type="spellStart"/>
-      <w:r>
-        <w:rPr>
-          <w:rFonts w:ascii="Times New Roman" w:hAnsi="Times New Roman" w:cs="Times New Roman"/>
-          <w:b/>
-          <w:bCs/>
-          <w:sz w:val="28"/>
-          <w:szCs w:val="28"/>
-        </w:rPr>
-        <w:t>Laboratorium</w:t>
-      </w:r>
-      <w:proofErr w:type="spellEnd"/>
-      <w:r>
-        <w:rPr>
-          <w:rFonts w:ascii="Times New Roman" w:hAnsi="Times New Roman" w:cs="Times New Roman"/>
-          <w:b/>
-          <w:bCs/>
-          <w:sz w:val="28"/>
-          <w:szCs w:val="28"/>
-        </w:rPr>
-        <w:t xml:space="preserve"> Cyber Physical System</w:t>
+        <w:t>List Asisten Laboratorium Cyber Physical System</w:t>
       </w:r>
     </w:p>
     <w:p>
@@ -82,7 +38,7 @@
     </w:p>
     <w:tbl>
       <w:tblPr>
-        <w:tblStyle w:val="KisiTabel"/>
+        <w:tblStyle w:val="TableGrid"/>
         <w:tblW w:w="11790" w:type="dxa"/>
         <w:tblInd w:w="-1265" w:type="dxa"/>
         <w:tblLook w:val="04A0" w:firstRow="1" w:lastRow="0" w:firstColumn="1" w:lastColumn="0" w:noHBand="0" w:noVBand="1"/>
@@ -207,18 +163,8 @@
                 <w:sz w:val="28"/>
                 <w:szCs w:val="28"/>
               </w:rPr>
-              <w:t xml:space="preserve">Fakhri </w:t>
-            </w:r>
-            <w:proofErr w:type="spellStart"/>
-            <w:r>
-              <w:rPr>
-                <w:rFonts w:ascii="Times New Roman" w:hAnsi="Times New Roman" w:cs="Times New Roman"/>
-                <w:sz w:val="28"/>
-                <w:szCs w:val="28"/>
-              </w:rPr>
-              <w:t>Rahmatullah</w:t>
-            </w:r>
-            <w:proofErr w:type="spellEnd"/>
+              <w:t>Fakhri Rahmatullah</w:t>
+            </w:r>
           </w:p>
         </w:tc>
       </w:tr>
@@ -259,23 +205,13 @@
                 <w:szCs w:val="28"/>
               </w:rPr>
             </w:pPr>
-            <w:proofErr w:type="spellStart"/>
-            <w:r>
-              <w:rPr>
-                <w:rFonts w:ascii="Times New Roman" w:hAnsi="Times New Roman" w:cs="Times New Roman"/>
-                <w:sz w:val="28"/>
-                <w:szCs w:val="28"/>
-              </w:rPr>
-              <w:t>Tasikmalaya</w:t>
-            </w:r>
-            <w:proofErr w:type="spellEnd"/>
-            <w:r>
-              <w:rPr>
-                <w:rFonts w:ascii="Times New Roman" w:hAnsi="Times New Roman" w:cs="Times New Roman"/>
-                <w:sz w:val="28"/>
-                <w:szCs w:val="28"/>
-              </w:rPr>
-              <w:t>, 31-10-2000</w:t>
+            <w:r>
+              <w:rPr>
+                <w:rFonts w:ascii="Times New Roman" w:hAnsi="Times New Roman" w:cs="Times New Roman"/>
+                <w:sz w:val="28"/>
+                <w:szCs w:val="28"/>
+              </w:rPr>
+              <w:t>Tasikmalaya, 31-10-2000</w:t>
             </w:r>
           </w:p>
         </w:tc>
@@ -317,34 +253,14 @@
                 <w:szCs w:val="28"/>
               </w:rPr>
             </w:pPr>
-            <w:proofErr w:type="spellStart"/>
-            <w:r>
-              <w:rPr>
-                <w:rFonts w:ascii="Times New Roman" w:hAnsi="Times New Roman" w:cs="Times New Roman"/>
-                <w:sz w:val="28"/>
-                <w:szCs w:val="28"/>
-              </w:rPr>
-              <w:t>Ciawi</w:t>
-            </w:r>
-            <w:proofErr w:type="spellEnd"/>
-            <w:r>
-              <w:rPr>
-                <w:rFonts w:ascii="Times New Roman" w:hAnsi="Times New Roman" w:cs="Times New Roman"/>
-                <w:sz w:val="28"/>
-                <w:szCs w:val="28"/>
-              </w:rPr>
-              <w:t xml:space="preserve">, </w:t>
-            </w:r>
-            <w:proofErr w:type="spellStart"/>
-            <w:r>
-              <w:rPr>
-                <w:rFonts w:ascii="Times New Roman" w:hAnsi="Times New Roman" w:cs="Times New Roman"/>
-                <w:sz w:val="28"/>
-                <w:szCs w:val="28"/>
-              </w:rPr>
-              <w:t>Tasikmalaya</w:t>
-            </w:r>
-            <w:proofErr w:type="spellEnd"/>
+            <w:r>
+              <w:rPr>
+                <w:rFonts w:ascii="Times New Roman" w:hAnsi="Times New Roman" w:cs="Times New Roman"/>
+                <w:sz w:val="28"/>
+                <w:szCs w:val="28"/>
+              </w:rPr>
+              <w:t>Ciawi, Tasikmalaya</w:t>
+            </w:r>
           </w:p>
         </w:tc>
       </w:tr>
@@ -385,7 +301,6 @@
                 <w:szCs w:val="28"/>
               </w:rPr>
             </w:pPr>
-            <w:proofErr w:type="spellStart"/>
             <w:r>
               <w:rPr>
                 <w:rFonts w:ascii="Times New Roman" w:hAnsi="Times New Roman" w:cs="Times New Roman"/>
@@ -394,7 +309,6 @@
               </w:rPr>
               <w:t>Motoran</w:t>
             </w:r>
-            <w:proofErr w:type="spellEnd"/>
           </w:p>
         </w:tc>
       </w:tr>
@@ -523,7 +437,7 @@
     </w:p>
     <w:tbl>
       <w:tblPr>
-        <w:tblStyle w:val="KisiTabel"/>
+        <w:tblStyle w:val="TableGrid"/>
         <w:tblW w:w="11790" w:type="dxa"/>
         <w:tblInd w:w="-1265" w:type="dxa"/>
         <w:tblLook w:val="04A0" w:firstRow="1" w:lastRow="0" w:firstColumn="1" w:lastColumn="0" w:noHBand="0" w:noVBand="1"/>
@@ -643,52 +557,14 @@
                 <w:szCs w:val="28"/>
               </w:rPr>
             </w:pPr>
-            <w:proofErr w:type="spellStart"/>
-            <w:r>
-              <w:rPr>
-                <w:rFonts w:ascii="Times New Roman" w:hAnsi="Times New Roman" w:cs="Times New Roman"/>
-                <w:sz w:val="28"/>
-                <w:szCs w:val="28"/>
-              </w:rPr>
-              <w:t>Adimas</w:t>
-            </w:r>
-            <w:proofErr w:type="spellEnd"/>
-            <w:r>
-              <w:rPr>
-                <w:rFonts w:ascii="Times New Roman" w:hAnsi="Times New Roman" w:cs="Times New Roman"/>
-                <w:sz w:val="28"/>
-                <w:szCs w:val="28"/>
-              </w:rPr>
-              <w:t xml:space="preserve"> </w:t>
-            </w:r>
-            <w:proofErr w:type="spellStart"/>
-            <w:r>
-              <w:rPr>
-                <w:rFonts w:ascii="Times New Roman" w:hAnsi="Times New Roman" w:cs="Times New Roman"/>
-                <w:sz w:val="28"/>
-                <w:szCs w:val="28"/>
-              </w:rPr>
-              <w:t>Fachri</w:t>
-            </w:r>
-            <w:proofErr w:type="spellEnd"/>
-            <w:r>
-              <w:rPr>
-                <w:rFonts w:ascii="Times New Roman" w:hAnsi="Times New Roman" w:cs="Times New Roman"/>
-                <w:sz w:val="28"/>
-                <w:szCs w:val="28"/>
-              </w:rPr>
-              <w:t xml:space="preserve"> </w:t>
-            </w:r>
-            <w:proofErr w:type="spellStart"/>
-            <w:r>
-              <w:rPr>
-                <w:rFonts w:ascii="Times New Roman" w:hAnsi="Times New Roman" w:cs="Times New Roman"/>
-                <w:sz w:val="28"/>
-                <w:szCs w:val="28"/>
-              </w:rPr>
-              <w:t>Ranunegoro</w:t>
-            </w:r>
-            <w:proofErr w:type="spellEnd"/>
+            <w:r>
+              <w:rPr>
+                <w:rFonts w:ascii="Times New Roman" w:hAnsi="Times New Roman" w:cs="Times New Roman"/>
+                <w:sz w:val="28"/>
+                <w:szCs w:val="28"/>
+              </w:rPr>
+              <w:t>Adimas Fachri Ranunegoro</w:t>
+            </w:r>
           </w:p>
         </w:tc>
       </w:tr>
@@ -735,25 +611,7 @@
                 <w:sz w:val="28"/>
                 <w:szCs w:val="28"/>
               </w:rPr>
-              <w:t xml:space="preserve">Balikpapan, 21 </w:t>
-            </w:r>
-            <w:proofErr w:type="spellStart"/>
-            <w:r>
-              <w:rPr>
-                <w:rFonts w:ascii="Times New Roman" w:hAnsi="Times New Roman" w:cs="Times New Roman"/>
-                <w:sz w:val="28"/>
-                <w:szCs w:val="28"/>
-              </w:rPr>
-              <w:t>Desember</w:t>
-            </w:r>
-            <w:proofErr w:type="spellEnd"/>
-            <w:r>
-              <w:rPr>
-                <w:rFonts w:ascii="Times New Roman" w:hAnsi="Times New Roman" w:cs="Times New Roman"/>
-                <w:sz w:val="28"/>
-                <w:szCs w:val="28"/>
-              </w:rPr>
-              <w:t xml:space="preserve"> 2000</w:t>
+              <w:t>Balikpapan, 21 Desember 2000</w:t>
             </w:r>
           </w:p>
         </w:tc>
@@ -795,7 +653,6 @@
                 <w:szCs w:val="28"/>
               </w:rPr>
             </w:pPr>
-            <w:proofErr w:type="spellStart"/>
             <w:r>
               <w:rPr>
                 <w:rFonts w:ascii="Times New Roman" w:hAnsi="Times New Roman" w:cs="Times New Roman"/>
@@ -804,7 +661,6 @@
               </w:rPr>
               <w:t>Samarinda</w:t>
             </w:r>
-            <w:proofErr w:type="spellEnd"/>
           </w:p>
         </w:tc>
       </w:tr>
@@ -845,23 +701,13 @@
                 <w:szCs w:val="28"/>
               </w:rPr>
             </w:pPr>
-            <w:proofErr w:type="spellStart"/>
-            <w:r>
-              <w:rPr>
-                <w:rFonts w:ascii="Times New Roman" w:hAnsi="Times New Roman" w:cs="Times New Roman"/>
-                <w:sz w:val="28"/>
-                <w:szCs w:val="28"/>
-              </w:rPr>
-              <w:t>Nonton</w:t>
-            </w:r>
-            <w:proofErr w:type="spellEnd"/>
-            <w:r>
-              <w:rPr>
-                <w:rFonts w:ascii="Times New Roman" w:hAnsi="Times New Roman" w:cs="Times New Roman"/>
-                <w:sz w:val="28"/>
-                <w:szCs w:val="28"/>
-              </w:rPr>
-              <w:t xml:space="preserve"> film, Travelling</w:t>
+            <w:r>
+              <w:rPr>
+                <w:rFonts w:ascii="Times New Roman" w:hAnsi="Times New Roman" w:cs="Times New Roman"/>
+                <w:sz w:val="28"/>
+                <w:szCs w:val="28"/>
+              </w:rPr>
+              <w:t>Nonton film, Travelling</w:t>
             </w:r>
           </w:p>
         </w:tc>
@@ -997,7 +843,7 @@
     </w:p>
     <w:tbl>
       <w:tblPr>
-        <w:tblStyle w:val="KisiTabel"/>
+        <w:tblStyle w:val="TableGrid"/>
         <w:tblW w:w="11790" w:type="dxa"/>
         <w:tblInd w:w="-1265" w:type="dxa"/>
         <w:tblLook w:val="04A0" w:firstRow="1" w:lastRow="0" w:firstColumn="1" w:lastColumn="0" w:noHBand="0" w:noVBand="1"/>
@@ -1116,34 +962,14 @@
                 <w:szCs w:val="28"/>
               </w:rPr>
             </w:pPr>
-            <w:proofErr w:type="spellStart"/>
-            <w:r>
-              <w:rPr>
-                <w:rFonts w:ascii="Times New Roman" w:hAnsi="Times New Roman" w:cs="Times New Roman"/>
-                <w:sz w:val="28"/>
-                <w:szCs w:val="28"/>
-              </w:rPr>
-              <w:t>Firman</w:t>
-            </w:r>
-            <w:proofErr w:type="spellEnd"/>
-            <w:r>
-              <w:rPr>
-                <w:rFonts w:ascii="Times New Roman" w:hAnsi="Times New Roman" w:cs="Times New Roman"/>
-                <w:sz w:val="28"/>
-                <w:szCs w:val="28"/>
-              </w:rPr>
-              <w:t xml:space="preserve"> ag </w:t>
-            </w:r>
-            <w:proofErr w:type="spellStart"/>
-            <w:r>
-              <w:rPr>
-                <w:rFonts w:ascii="Times New Roman" w:hAnsi="Times New Roman" w:cs="Times New Roman"/>
-                <w:sz w:val="28"/>
-                <w:szCs w:val="28"/>
-              </w:rPr>
-              <w:t>roni</w:t>
-            </w:r>
-            <w:proofErr w:type="spellEnd"/>
+            <w:r>
+              <w:rPr>
+                <w:rFonts w:ascii="Times New Roman" w:hAnsi="Times New Roman" w:cs="Times New Roman"/>
+                <w:sz w:val="28"/>
+                <w:szCs w:val="28"/>
+              </w:rPr>
+              <w:t>Firman ag roni</w:t>
+            </w:r>
           </w:p>
         </w:tc>
       </w:tr>
@@ -1184,41 +1010,13 @@
                 <w:szCs w:val="28"/>
               </w:rPr>
             </w:pPr>
-            <w:proofErr w:type="spellStart"/>
-            <w:r>
-              <w:rPr>
-                <w:rFonts w:ascii="Times New Roman" w:hAnsi="Times New Roman" w:cs="Times New Roman"/>
-                <w:sz w:val="28"/>
-                <w:szCs w:val="28"/>
-              </w:rPr>
-              <w:t>Kotabumi</w:t>
-            </w:r>
-            <w:proofErr w:type="spellEnd"/>
-            <w:r>
-              <w:rPr>
-                <w:rFonts w:ascii="Times New Roman" w:hAnsi="Times New Roman" w:cs="Times New Roman"/>
-                <w:sz w:val="28"/>
-                <w:szCs w:val="28"/>
-              </w:rPr>
-              <w:t xml:space="preserve"> ,14 </w:t>
-            </w:r>
-            <w:proofErr w:type="spellStart"/>
-            <w:r>
-              <w:rPr>
-                <w:rFonts w:ascii="Times New Roman" w:hAnsi="Times New Roman" w:cs="Times New Roman"/>
-                <w:sz w:val="28"/>
-                <w:szCs w:val="28"/>
-              </w:rPr>
-              <w:t>agustus</w:t>
-            </w:r>
-            <w:proofErr w:type="spellEnd"/>
-            <w:r>
-              <w:rPr>
-                <w:rFonts w:ascii="Times New Roman" w:hAnsi="Times New Roman" w:cs="Times New Roman"/>
-                <w:sz w:val="28"/>
-                <w:szCs w:val="28"/>
-              </w:rPr>
-              <w:t xml:space="preserve"> 2001</w:t>
+            <w:r>
+              <w:rPr>
+                <w:rFonts w:ascii="Times New Roman" w:hAnsi="Times New Roman" w:cs="Times New Roman"/>
+                <w:sz w:val="28"/>
+                <w:szCs w:val="28"/>
+              </w:rPr>
+              <w:t>Kotabumi ,14 agustus 2001</w:t>
             </w:r>
           </w:p>
         </w:tc>
@@ -1308,34 +1106,14 @@
                 <w:szCs w:val="28"/>
               </w:rPr>
             </w:pPr>
-            <w:proofErr w:type="spellStart"/>
-            <w:r>
-              <w:rPr>
-                <w:rFonts w:ascii="Times New Roman" w:hAnsi="Times New Roman" w:cs="Times New Roman"/>
-                <w:sz w:val="28"/>
-                <w:szCs w:val="28"/>
-              </w:rPr>
-              <w:t>Mendaki</w:t>
-            </w:r>
-            <w:proofErr w:type="spellEnd"/>
-            <w:r>
-              <w:rPr>
-                <w:rFonts w:ascii="Times New Roman" w:hAnsi="Times New Roman" w:cs="Times New Roman"/>
-                <w:sz w:val="28"/>
-                <w:szCs w:val="28"/>
-              </w:rPr>
-              <w:t xml:space="preserve"> </w:t>
-            </w:r>
-            <w:proofErr w:type="spellStart"/>
-            <w:r>
-              <w:rPr>
-                <w:rFonts w:ascii="Times New Roman" w:hAnsi="Times New Roman" w:cs="Times New Roman"/>
-                <w:sz w:val="28"/>
-                <w:szCs w:val="28"/>
-              </w:rPr>
-              <w:t>gunung</w:t>
-            </w:r>
-            <w:proofErr w:type="spellEnd"/>
+            <w:r>
+              <w:rPr>
+                <w:rFonts w:ascii="Times New Roman" w:hAnsi="Times New Roman" w:cs="Times New Roman"/>
+                <w:sz w:val="28"/>
+                <w:szCs w:val="28"/>
+              </w:rPr>
+              <w:t>Mendaki gunung</w:t>
+            </w:r>
           </w:p>
         </w:tc>
       </w:tr>
@@ -1470,7 +1248,7 @@
     </w:p>
     <w:tbl>
       <w:tblPr>
-        <w:tblStyle w:val="KisiTabel"/>
+        <w:tblStyle w:val="TableGrid"/>
         <w:tblW w:w="11790" w:type="dxa"/>
         <w:tblInd w:w="-1265" w:type="dxa"/>
         <w:tblLook w:val="04A0" w:firstRow="1" w:lastRow="0" w:firstColumn="1" w:lastColumn="0" w:noHBand="0" w:noVBand="1"/>
@@ -1883,7 +1661,7 @@
     </w:p>
     <w:tbl>
       <w:tblPr>
-        <w:tblStyle w:val="KisiTabel"/>
+        <w:tblStyle w:val="TableGrid"/>
         <w:tblW w:w="11790" w:type="dxa"/>
         <w:tblInd w:w="-1265" w:type="dxa"/>
         <w:tblLook w:val="04A0" w:firstRow="1" w:lastRow="0" w:firstColumn="1" w:lastColumn="0" w:noHBand="0" w:noVBand="1"/>
@@ -2012,18 +1790,8 @@
                 <w:sz w:val="28"/>
                 <w:szCs w:val="28"/>
               </w:rPr>
-              <w:t xml:space="preserve">Saiful Arifin </w:t>
-            </w:r>
-            <w:proofErr w:type="spellStart"/>
-            <w:r>
-              <w:rPr>
-                <w:rFonts w:ascii="Times New Roman" w:hAnsi="Times New Roman" w:cs="Times New Roman"/>
-                <w:sz w:val="28"/>
-                <w:szCs w:val="28"/>
-              </w:rPr>
-              <w:t>Gustama</w:t>
-            </w:r>
-            <w:proofErr w:type="spellEnd"/>
+              <w:t>Saiful Arifin Gustama</w:t>
+            </w:r>
           </w:p>
         </w:tc>
       </w:tr>
@@ -2064,7 +1832,54 @@
                 <w:szCs w:val="28"/>
               </w:rPr>
             </w:pPr>
-            <w:proofErr w:type="spellStart"/>
+            <w:r>
+              <w:rPr>
+                <w:rFonts w:ascii="Times New Roman" w:hAnsi="Times New Roman" w:cs="Times New Roman"/>
+                <w:sz w:val="28"/>
+                <w:szCs w:val="28"/>
+              </w:rPr>
+              <w:t>Ciamis, 17 Desember 1998</w:t>
+            </w:r>
+          </w:p>
+        </w:tc>
+      </w:tr>
+      <w:tr>
+        <w:trPr>
+          <w:trHeight w:val="1412"/>
+        </w:trPr>
+        <w:tc>
+          <w:tcPr>
+            <w:tcW w:w="6930" w:type="dxa"/>
+            <w:vMerge/>
+            <w:vAlign w:val="center"/>
+          </w:tcPr>
+          <w:p>
+            <w:pPr>
+              <w:spacing w:after="0" w:line="240" w:lineRule="auto"/>
+              <w:jc w:val="center"/>
+              <w:rPr>
+                <w:rFonts w:ascii="Times New Roman" w:hAnsi="Times New Roman" w:cs="Times New Roman"/>
+                <w:sz w:val="28"/>
+                <w:szCs w:val="28"/>
+              </w:rPr>
+            </w:pPr>
+          </w:p>
+        </w:tc>
+        <w:tc>
+          <w:tcPr>
+            <w:tcW w:w="4860" w:type="dxa"/>
+            <w:vAlign w:val="center"/>
+          </w:tcPr>
+          <w:p>
+            <w:pPr>
+              <w:spacing w:after="0" w:line="240" w:lineRule="auto"/>
+              <w:jc w:val="center"/>
+              <w:rPr>
+                <w:rFonts w:ascii="Times New Roman" w:hAnsi="Times New Roman" w:cs="Times New Roman"/>
+                <w:sz w:val="28"/>
+                <w:szCs w:val="28"/>
+              </w:rPr>
+            </w:pPr>
             <w:r>
               <w:rPr>
                 <w:rFonts w:ascii="Times New Roman" w:hAnsi="Times New Roman" w:cs="Times New Roman"/>
@@ -2073,83 +1888,6 @@
               </w:rPr>
               <w:t>Ciamis</w:t>
             </w:r>
-            <w:proofErr w:type="spellEnd"/>
-            <w:r>
-              <w:rPr>
-                <w:rFonts w:ascii="Times New Roman" w:hAnsi="Times New Roman" w:cs="Times New Roman"/>
-                <w:sz w:val="28"/>
-                <w:szCs w:val="28"/>
-              </w:rPr>
-              <w:t xml:space="preserve">, 17 </w:t>
-            </w:r>
-            <w:proofErr w:type="spellStart"/>
-            <w:r>
-              <w:rPr>
-                <w:rFonts w:ascii="Times New Roman" w:hAnsi="Times New Roman" w:cs="Times New Roman"/>
-                <w:sz w:val="28"/>
-                <w:szCs w:val="28"/>
-              </w:rPr>
-              <w:t>Desember</w:t>
-            </w:r>
-            <w:proofErr w:type="spellEnd"/>
-            <w:r>
-              <w:rPr>
-                <w:rFonts w:ascii="Times New Roman" w:hAnsi="Times New Roman" w:cs="Times New Roman"/>
-                <w:sz w:val="28"/>
-                <w:szCs w:val="28"/>
-              </w:rPr>
-              <w:t xml:space="preserve"> 1998</w:t>
-            </w:r>
-          </w:p>
-        </w:tc>
-      </w:tr>
-      <w:tr>
-        <w:trPr>
-          <w:trHeight w:val="1412"/>
-        </w:trPr>
-        <w:tc>
-          <w:tcPr>
-            <w:tcW w:w="6930" w:type="dxa"/>
-            <w:vMerge/>
-            <w:vAlign w:val="center"/>
-          </w:tcPr>
-          <w:p>
-            <w:pPr>
-              <w:spacing w:after="0" w:line="240" w:lineRule="auto"/>
-              <w:jc w:val="center"/>
-              <w:rPr>
-                <w:rFonts w:ascii="Times New Roman" w:hAnsi="Times New Roman" w:cs="Times New Roman"/>
-                <w:sz w:val="28"/>
-                <w:szCs w:val="28"/>
-              </w:rPr>
-            </w:pPr>
-          </w:p>
-        </w:tc>
-        <w:tc>
-          <w:tcPr>
-            <w:tcW w:w="4860" w:type="dxa"/>
-            <w:vAlign w:val="center"/>
-          </w:tcPr>
-          <w:p>
-            <w:pPr>
-              <w:spacing w:after="0" w:line="240" w:lineRule="auto"/>
-              <w:jc w:val="center"/>
-              <w:rPr>
-                <w:rFonts w:ascii="Times New Roman" w:hAnsi="Times New Roman" w:cs="Times New Roman"/>
-                <w:sz w:val="28"/>
-                <w:szCs w:val="28"/>
-              </w:rPr>
-            </w:pPr>
-            <w:proofErr w:type="spellStart"/>
-            <w:r>
-              <w:rPr>
-                <w:rFonts w:ascii="Times New Roman" w:hAnsi="Times New Roman" w:cs="Times New Roman"/>
-                <w:sz w:val="28"/>
-                <w:szCs w:val="28"/>
-              </w:rPr>
-              <w:t>Ciamis</w:t>
-            </w:r>
-            <w:proofErr w:type="spellEnd"/>
           </w:p>
         </w:tc>
       </w:tr>
@@ -2332,7 +2070,7 @@
     </w:p>
     <w:tbl>
       <w:tblPr>
-        <w:tblStyle w:val="KisiTabel"/>
+        <w:tblStyle w:val="TableGrid"/>
         <w:tblW w:w="11790" w:type="dxa"/>
         <w:tblInd w:w="-1265" w:type="dxa"/>
         <w:tblLook w:val="04A0" w:firstRow="1" w:lastRow="0" w:firstColumn="1" w:lastColumn="0" w:noHBand="0" w:noVBand="1"/>
@@ -2453,36 +2191,8 @@
                 <w:sz w:val="28"/>
                 <w:szCs w:val="28"/>
               </w:rPr>
-              <w:t xml:space="preserve">Putra </w:t>
-            </w:r>
-            <w:proofErr w:type="spellStart"/>
-            <w:r>
-              <w:rPr>
-                <w:rFonts w:ascii="Times New Roman" w:hAnsi="Times New Roman" w:cs="Times New Roman"/>
-                <w:sz w:val="28"/>
-                <w:szCs w:val="28"/>
-              </w:rPr>
-              <w:t>Prawhira</w:t>
-            </w:r>
-            <w:proofErr w:type="spellEnd"/>
-            <w:r>
-              <w:rPr>
-                <w:rFonts w:ascii="Times New Roman" w:hAnsi="Times New Roman" w:cs="Times New Roman"/>
-                <w:sz w:val="28"/>
-                <w:szCs w:val="28"/>
-              </w:rPr>
-              <w:t xml:space="preserve"> </w:t>
-            </w:r>
-            <w:proofErr w:type="spellStart"/>
-            <w:r>
-              <w:rPr>
-                <w:rFonts w:ascii="Times New Roman" w:hAnsi="Times New Roman" w:cs="Times New Roman"/>
-                <w:sz w:val="28"/>
-                <w:szCs w:val="28"/>
-              </w:rPr>
-              <w:t>Desa</w:t>
-            </w:r>
-            <w:proofErr w:type="spellEnd"/>
+              <w:t>Putra Prawhira Desa</w:t>
+            </w:r>
           </w:p>
         </w:tc>
       </w:tr>
@@ -2523,7 +2233,54 @@
                 <w:szCs w:val="28"/>
               </w:rPr>
             </w:pPr>
-            <w:proofErr w:type="spellStart"/>
+            <w:r>
+              <w:rPr>
+                <w:rFonts w:ascii="Times New Roman" w:hAnsi="Times New Roman" w:cs="Times New Roman"/>
+                <w:sz w:val="28"/>
+                <w:szCs w:val="28"/>
+              </w:rPr>
+              <w:t>Garut, 8 Januari 1999</w:t>
+            </w:r>
+          </w:p>
+        </w:tc>
+      </w:tr>
+      <w:tr>
+        <w:trPr>
+          <w:trHeight w:val="1412"/>
+        </w:trPr>
+        <w:tc>
+          <w:tcPr>
+            <w:tcW w:w="6930" w:type="dxa"/>
+            <w:vMerge/>
+            <w:vAlign w:val="center"/>
+          </w:tcPr>
+          <w:p>
+            <w:pPr>
+              <w:spacing w:after="0" w:line="240" w:lineRule="auto"/>
+              <w:jc w:val="center"/>
+              <w:rPr>
+                <w:rFonts w:ascii="Times New Roman" w:hAnsi="Times New Roman" w:cs="Times New Roman"/>
+                <w:sz w:val="28"/>
+                <w:szCs w:val="28"/>
+              </w:rPr>
+            </w:pPr>
+          </w:p>
+        </w:tc>
+        <w:tc>
+          <w:tcPr>
+            <w:tcW w:w="4860" w:type="dxa"/>
+            <w:vAlign w:val="center"/>
+          </w:tcPr>
+          <w:p>
+            <w:pPr>
+              <w:spacing w:after="0" w:line="240" w:lineRule="auto"/>
+              <w:jc w:val="center"/>
+              <w:rPr>
+                <w:rFonts w:ascii="Times New Roman" w:hAnsi="Times New Roman" w:cs="Times New Roman"/>
+                <w:sz w:val="28"/>
+                <w:szCs w:val="28"/>
+              </w:rPr>
+            </w:pPr>
             <w:r>
               <w:rPr>
                 <w:rFonts w:ascii="Times New Roman" w:hAnsi="Times New Roman" w:cs="Times New Roman"/>
@@ -2532,83 +2289,6 @@
               </w:rPr>
               <w:t>Garut</w:t>
             </w:r>
-            <w:proofErr w:type="spellEnd"/>
-            <w:r>
-              <w:rPr>
-                <w:rFonts w:ascii="Times New Roman" w:hAnsi="Times New Roman" w:cs="Times New Roman"/>
-                <w:sz w:val="28"/>
-                <w:szCs w:val="28"/>
-              </w:rPr>
-              <w:t xml:space="preserve">, 8 </w:t>
-            </w:r>
-            <w:proofErr w:type="spellStart"/>
-            <w:r>
-              <w:rPr>
-                <w:rFonts w:ascii="Times New Roman" w:hAnsi="Times New Roman" w:cs="Times New Roman"/>
-                <w:sz w:val="28"/>
-                <w:szCs w:val="28"/>
-              </w:rPr>
-              <w:t>Januari</w:t>
-            </w:r>
-            <w:proofErr w:type="spellEnd"/>
-            <w:r>
-              <w:rPr>
-                <w:rFonts w:ascii="Times New Roman" w:hAnsi="Times New Roman" w:cs="Times New Roman"/>
-                <w:sz w:val="28"/>
-                <w:szCs w:val="28"/>
-              </w:rPr>
-              <w:t xml:space="preserve"> 1999</w:t>
-            </w:r>
-          </w:p>
-        </w:tc>
-      </w:tr>
-      <w:tr>
-        <w:trPr>
-          <w:trHeight w:val="1412"/>
-        </w:trPr>
-        <w:tc>
-          <w:tcPr>
-            <w:tcW w:w="6930" w:type="dxa"/>
-            <w:vMerge/>
-            <w:vAlign w:val="center"/>
-          </w:tcPr>
-          <w:p>
-            <w:pPr>
-              <w:spacing w:after="0" w:line="240" w:lineRule="auto"/>
-              <w:jc w:val="center"/>
-              <w:rPr>
-                <w:rFonts w:ascii="Times New Roman" w:hAnsi="Times New Roman" w:cs="Times New Roman"/>
-                <w:sz w:val="28"/>
-                <w:szCs w:val="28"/>
-              </w:rPr>
-            </w:pPr>
-          </w:p>
-        </w:tc>
-        <w:tc>
-          <w:tcPr>
-            <w:tcW w:w="4860" w:type="dxa"/>
-            <w:vAlign w:val="center"/>
-          </w:tcPr>
-          <w:p>
-            <w:pPr>
-              <w:spacing w:after="0" w:line="240" w:lineRule="auto"/>
-              <w:jc w:val="center"/>
-              <w:rPr>
-                <w:rFonts w:ascii="Times New Roman" w:hAnsi="Times New Roman" w:cs="Times New Roman"/>
-                <w:sz w:val="28"/>
-                <w:szCs w:val="28"/>
-              </w:rPr>
-            </w:pPr>
-            <w:proofErr w:type="spellStart"/>
-            <w:r>
-              <w:rPr>
-                <w:rFonts w:ascii="Times New Roman" w:hAnsi="Times New Roman" w:cs="Times New Roman"/>
-                <w:sz w:val="28"/>
-                <w:szCs w:val="28"/>
-              </w:rPr>
-              <w:t>Garut</w:t>
-            </w:r>
-            <w:proofErr w:type="spellEnd"/>
           </w:p>
         </w:tc>
       </w:tr>
@@ -2791,7 +2471,7 @@
     </w:p>
     <w:tbl>
       <w:tblPr>
-        <w:tblStyle w:val="KisiTabel"/>
+        <w:tblStyle w:val="TableGrid"/>
         <w:tblW w:w="11790" w:type="dxa"/>
         <w:tblInd w:w="-1265" w:type="dxa"/>
         <w:tblLook w:val="04A0" w:firstRow="1" w:lastRow="0" w:firstColumn="1" w:lastColumn="0" w:noHBand="0" w:noVBand="1"/>
@@ -2913,18 +2593,8 @@
                 <w:sz w:val="28"/>
                 <w:szCs w:val="28"/>
               </w:rPr>
-              <w:t xml:space="preserve">Alex </w:t>
-            </w:r>
-            <w:proofErr w:type="spellStart"/>
-            <w:r>
-              <w:rPr>
-                <w:rFonts w:ascii="Times New Roman" w:hAnsi="Times New Roman" w:cs="Times New Roman"/>
-                <w:sz w:val="28"/>
-                <w:szCs w:val="28"/>
-              </w:rPr>
-              <w:t>Lianardo</w:t>
-            </w:r>
-            <w:proofErr w:type="spellEnd"/>
+              <w:t>Alex Lianardo</w:t>
+            </w:r>
           </w:p>
         </w:tc>
       </w:tr>
@@ -3013,25 +2683,13 @@
                 <w:szCs w:val="28"/>
               </w:rPr>
             </w:pPr>
-            <w:proofErr w:type="spellStart"/>
-            <w:proofErr w:type="gramStart"/>
-            <w:r>
-              <w:rPr>
-                <w:rFonts w:ascii="Times New Roman" w:hAnsi="Times New Roman" w:cs="Times New Roman"/>
-                <w:sz w:val="28"/>
-                <w:szCs w:val="28"/>
-              </w:rPr>
-              <w:t>Pujon,Kalimantan</w:t>
-            </w:r>
-            <w:proofErr w:type="spellEnd"/>
-            <w:proofErr w:type="gramEnd"/>
-            <w:r>
-              <w:rPr>
-                <w:rFonts w:ascii="Times New Roman" w:hAnsi="Times New Roman" w:cs="Times New Roman"/>
-                <w:sz w:val="28"/>
-                <w:szCs w:val="28"/>
-              </w:rPr>
-              <w:t xml:space="preserve"> Tengah</w:t>
+            <w:r>
+              <w:rPr>
+                <w:rFonts w:ascii="Times New Roman" w:hAnsi="Times New Roman" w:cs="Times New Roman"/>
+                <w:sz w:val="28"/>
+                <w:szCs w:val="28"/>
+              </w:rPr>
+              <w:t>Pujon,Kalimantan Tengah</w:t>
             </w:r>
           </w:p>
         </w:tc>
@@ -3073,7 +2731,6 @@
                 <w:szCs w:val="28"/>
               </w:rPr>
             </w:pPr>
-            <w:proofErr w:type="spellStart"/>
             <w:r>
               <w:rPr>
                 <w:rFonts w:ascii="Times New Roman" w:hAnsi="Times New Roman" w:cs="Times New Roman"/>
@@ -3081,49 +2738,8 @@
                 <w:sz w:val="28"/>
                 <w:szCs w:val="28"/>
               </w:rPr>
-              <w:t>membaca</w:t>
-            </w:r>
-            <w:proofErr w:type="spellEnd"/>
-            <w:r>
-              <w:rPr>
-                <w:rFonts w:ascii="Times New Roman" w:hAnsi="Times New Roman" w:cs="Times New Roman"/>
-                <w:bCs/>
-                <w:sz w:val="28"/>
-                <w:szCs w:val="28"/>
-              </w:rPr>
-              <w:t xml:space="preserve"> manga/webtoon, </w:t>
-            </w:r>
-            <w:proofErr w:type="spellStart"/>
-            <w:r>
-              <w:rPr>
-                <w:rFonts w:ascii="Times New Roman" w:hAnsi="Times New Roman" w:cs="Times New Roman"/>
-                <w:bCs/>
-                <w:sz w:val="28"/>
-                <w:szCs w:val="28"/>
-              </w:rPr>
-              <w:t>bermain</w:t>
-            </w:r>
-            <w:proofErr w:type="spellEnd"/>
-            <w:r>
-              <w:rPr>
-                <w:rFonts w:ascii="Times New Roman" w:hAnsi="Times New Roman" w:cs="Times New Roman"/>
-                <w:bCs/>
-                <w:sz w:val="28"/>
-                <w:szCs w:val="28"/>
-              </w:rPr>
-              <w:t xml:space="preserve"> </w:t>
-            </w:r>
-            <w:proofErr w:type="spellStart"/>
-            <w:r>
-              <w:rPr>
-                <w:rFonts w:ascii="Times New Roman" w:hAnsi="Times New Roman" w:cs="Times New Roman"/>
-                <w:bCs/>
-                <w:sz w:val="28"/>
-                <w:szCs w:val="28"/>
-              </w:rPr>
-              <w:t>catur</w:t>
-            </w:r>
-            <w:proofErr w:type="spellEnd"/>
+              <w:t>membaca manga/webtoon, bermain catur</w:t>
+            </w:r>
           </w:p>
         </w:tc>
       </w:tr>
@@ -3258,7 +2874,7 @@
     </w:p>
     <w:tbl>
       <w:tblPr>
-        <w:tblStyle w:val="KisiTabel"/>
+        <w:tblStyle w:val="TableGrid"/>
         <w:tblW w:w="11790" w:type="dxa"/>
         <w:tblInd w:w="-1265" w:type="dxa"/>
         <w:tblLook w:val="04A0" w:firstRow="1" w:lastRow="0" w:firstColumn="1" w:lastColumn="0" w:noHBand="0" w:noVBand="1"/>
@@ -3367,41 +2983,13 @@
                 <w:szCs w:val="28"/>
               </w:rPr>
             </w:pPr>
-            <w:proofErr w:type="spellStart"/>
-            <w:r>
-              <w:rPr>
-                <w:rFonts w:ascii="Times New Roman" w:hAnsi="Times New Roman" w:cs="Times New Roman"/>
-                <w:sz w:val="28"/>
-                <w:szCs w:val="28"/>
-              </w:rPr>
-              <w:t>Sistry</w:t>
-            </w:r>
-            <w:proofErr w:type="spellEnd"/>
-            <w:r>
-              <w:rPr>
-                <w:rFonts w:ascii="Times New Roman" w:hAnsi="Times New Roman" w:cs="Times New Roman"/>
-                <w:sz w:val="28"/>
-                <w:szCs w:val="28"/>
-              </w:rPr>
-              <w:t xml:space="preserve"> </w:t>
-            </w:r>
-            <w:proofErr w:type="spellStart"/>
-            <w:r>
-              <w:rPr>
-                <w:rFonts w:ascii="Times New Roman" w:hAnsi="Times New Roman" w:cs="Times New Roman"/>
-                <w:sz w:val="28"/>
-                <w:szCs w:val="28"/>
-              </w:rPr>
-              <w:t>Dhanny</w:t>
-            </w:r>
-            <w:proofErr w:type="spellEnd"/>
-            <w:r>
-              <w:rPr>
-                <w:rFonts w:ascii="Times New Roman" w:hAnsi="Times New Roman" w:cs="Times New Roman"/>
-                <w:sz w:val="28"/>
-                <w:szCs w:val="28"/>
-              </w:rPr>
-              <w:t xml:space="preserve"> S</w:t>
+            <w:r>
+              <w:rPr>
+                <w:rFonts w:ascii="Times New Roman" w:hAnsi="Times New Roman" w:cs="Times New Roman"/>
+                <w:sz w:val="28"/>
+                <w:szCs w:val="28"/>
+              </w:rPr>
+              <w:t>Sistry Dhanny S</w:t>
             </w:r>
           </w:p>
         </w:tc>
@@ -3497,18 +3085,8 @@
                 <w:sz w:val="28"/>
                 <w:szCs w:val="28"/>
               </w:rPr>
-              <w:t xml:space="preserve">Ajamu, </w:t>
-            </w:r>
-            <w:proofErr w:type="spellStart"/>
-            <w:r>
-              <w:rPr>
-                <w:rFonts w:ascii="Times New Roman" w:hAnsi="Times New Roman" w:cs="Times New Roman"/>
-                <w:sz w:val="28"/>
-                <w:szCs w:val="28"/>
-              </w:rPr>
-              <w:t>RantauPrapat</w:t>
-            </w:r>
-            <w:proofErr w:type="spellEnd"/>
+              <w:t>Ajamu, RantauPrapat</w:t>
+            </w:r>
           </w:p>
         </w:tc>
       </w:tr>
@@ -3555,25 +3133,7 @@
                 <w:sz w:val="28"/>
                 <w:szCs w:val="28"/>
               </w:rPr>
-              <w:t xml:space="preserve"> </w:t>
-            </w:r>
-            <w:proofErr w:type="spellStart"/>
-            <w:r>
-              <w:rPr>
-                <w:rFonts w:ascii="Times New Roman" w:hAnsi="Times New Roman" w:cs="Times New Roman"/>
-                <w:sz w:val="28"/>
-                <w:szCs w:val="28"/>
-              </w:rPr>
-              <w:t>nonton</w:t>
-            </w:r>
-            <w:proofErr w:type="spellEnd"/>
-            <w:r>
-              <w:rPr>
-                <w:rFonts w:ascii="Times New Roman" w:hAnsi="Times New Roman" w:cs="Times New Roman"/>
-                <w:sz w:val="28"/>
-                <w:szCs w:val="28"/>
-              </w:rPr>
-              <w:t xml:space="preserve"> film + main</w:t>
+              <w:t xml:space="preserve"> nonton film + main</w:t>
             </w:r>
           </w:p>
         </w:tc>
@@ -3709,7 +3269,7 @@
     </w:p>
     <w:tbl>
       <w:tblPr>
-        <w:tblStyle w:val="KisiTabel"/>
+        <w:tblStyle w:val="TableGrid"/>
         <w:tblW w:w="11790" w:type="dxa"/>
         <w:tblInd w:w="-1265" w:type="dxa"/>
         <w:tblLook w:val="04A0" w:firstRow="1" w:lastRow="0" w:firstColumn="1" w:lastColumn="0" w:noHBand="0" w:noVBand="1"/>
@@ -4120,7 +3680,7 @@
     </w:p>
     <w:tbl>
       <w:tblPr>
-        <w:tblStyle w:val="KisiTabel"/>
+        <w:tblStyle w:val="TableGrid"/>
         <w:tblW w:w="11790" w:type="dxa"/>
         <w:tblInd w:w="-1265" w:type="dxa"/>
         <w:tblLook w:val="04A0" w:firstRow="1" w:lastRow="0" w:firstColumn="1" w:lastColumn="0" w:noHBand="0" w:noVBand="1"/>
@@ -4259,18 +3819,8 @@
                 <w:sz w:val="28"/>
                 <w:szCs w:val="28"/>
               </w:rPr>
-              <w:t xml:space="preserve">Muhammad Azaria </w:t>
-            </w:r>
-            <w:proofErr w:type="spellStart"/>
-            <w:r>
-              <w:rPr>
-                <w:rFonts w:ascii="Times New Roman" w:hAnsi="Times New Roman" w:cs="Times New Roman"/>
-                <w:sz w:val="28"/>
-                <w:szCs w:val="28"/>
-              </w:rPr>
-              <w:t>Widyadhana</w:t>
-            </w:r>
-            <w:proofErr w:type="spellEnd"/>
+              <w:t>Muhammad Azaria Widyadhana</w:t>
+            </w:r>
           </w:p>
         </w:tc>
       </w:tr>
@@ -4407,23 +3957,13 @@
                 <w:szCs w:val="28"/>
               </w:rPr>
             </w:pPr>
-            <w:proofErr w:type="spellStart"/>
-            <w:r>
-              <w:rPr>
-                <w:rFonts w:ascii="Times New Roman" w:hAnsi="Times New Roman" w:cs="Times New Roman"/>
-                <w:sz w:val="28"/>
-                <w:szCs w:val="28"/>
-              </w:rPr>
-              <w:t>Fotografi</w:t>
-            </w:r>
-            <w:proofErr w:type="spellEnd"/>
-            <w:r>
-              <w:rPr>
-                <w:rFonts w:ascii="Times New Roman" w:hAnsi="Times New Roman" w:cs="Times New Roman"/>
-                <w:sz w:val="28"/>
-                <w:szCs w:val="28"/>
-              </w:rPr>
-              <w:t>, game</w:t>
+            <w:r>
+              <w:rPr>
+                <w:rFonts w:ascii="Times New Roman" w:hAnsi="Times New Roman" w:cs="Times New Roman"/>
+                <w:sz w:val="28"/>
+                <w:szCs w:val="28"/>
+              </w:rPr>
+              <w:t>Fotografi, game</w:t>
             </w:r>
           </w:p>
         </w:tc>
@@ -4559,7 +4099,7 @@
     </w:p>
     <w:tbl>
       <w:tblPr>
-        <w:tblStyle w:val="KisiTabel"/>
+        <w:tblStyle w:val="TableGrid"/>
         <w:tblW w:w="11790" w:type="dxa"/>
         <w:tblInd w:w="-1265" w:type="dxa"/>
         <w:tblLook w:val="04A0" w:firstRow="1" w:lastRow="0" w:firstColumn="1" w:lastColumn="0" w:noHBand="0" w:noVBand="1"/>
@@ -4605,23 +4145,84 @@
               </w:rPr>
               <w:br w:type="page"/>
             </w:r>
-          </w:p>
-        </w:tc>
-        <w:tc>
-          <w:tcPr>
-            <w:tcW w:w="4860" w:type="dxa"/>
-            <w:vAlign w:val="center"/>
-          </w:tcPr>
-          <w:p>
-            <w:pPr>
-              <w:spacing w:after="0" w:line="240" w:lineRule="auto"/>
-              <w:jc w:val="center"/>
-              <w:rPr>
-                <w:rFonts w:ascii="Times New Roman" w:hAnsi="Times New Roman" w:cs="Times New Roman"/>
-                <w:sz w:val="28"/>
-                <w:szCs w:val="28"/>
-              </w:rPr>
-            </w:pPr>
+            <w:r>
+              <w:rPr>
+                <w:noProof/>
+              </w:rPr>
+              <w:drawing>
+                <wp:inline distT="0" distB="0" distL="0" distR="0" wp14:anchorId="72E6455D" wp14:editId="36399CF9">
+                  <wp:extent cx="4241800" cy="5002530"/>
+                  <wp:effectExtent l="0" t="0" r="6350" b="7620"/>
+                  <wp:docPr id="10" name="Picture 10"/>
+                  <wp:cNvGraphicFramePr>
+                    <a:graphicFrameLocks xmlns:a="http://schemas.openxmlformats.org/drawingml/2006/main" noChangeAspect="1"/>
+                  </wp:cNvGraphicFramePr>
+                  <a:graphic xmlns:a="http://schemas.openxmlformats.org/drawingml/2006/main">
+                    <a:graphicData uri="http://schemas.openxmlformats.org/drawingml/2006/picture">
+                      <pic:pic xmlns:pic="http://schemas.openxmlformats.org/drawingml/2006/picture">
+                        <pic:nvPicPr>
+                          <pic:cNvPr id="0" name="Picture 1"/>
+                          <pic:cNvPicPr>
+                            <a:picLocks noChangeAspect="1" noChangeArrowheads="1"/>
+                          </pic:cNvPicPr>
+                        </pic:nvPicPr>
+                        <pic:blipFill>
+                          <a:blip r:embed="rId16" cstate="print">
+                            <a:extLst>
+                              <a:ext uri="{28A0092B-C50C-407E-A947-70E740481C1C}">
+                                <a14:useLocalDpi xmlns:a14="http://schemas.microsoft.com/office/drawing/2010/main" val="0"/>
+                              </a:ext>
+                            </a:extLst>
+                          </a:blip>
+                          <a:srcRect/>
+                          <a:stretch>
+                            <a:fillRect/>
+                          </a:stretch>
+                        </pic:blipFill>
+                        <pic:spPr bwMode="auto">
+                          <a:xfrm>
+                            <a:off x="0" y="0"/>
+                            <a:ext cx="4241800" cy="5002530"/>
+                          </a:xfrm>
+                          <a:prstGeom prst="rect">
+                            <a:avLst/>
+                          </a:prstGeom>
+                          <a:noFill/>
+                          <a:ln>
+                            <a:noFill/>
+                          </a:ln>
+                        </pic:spPr>
+                      </pic:pic>
+                    </a:graphicData>
+                  </a:graphic>
+                </wp:inline>
+              </w:drawing>
+            </w:r>
+          </w:p>
+        </w:tc>
+        <w:tc>
+          <w:tcPr>
+            <w:tcW w:w="4860" w:type="dxa"/>
+            <w:vAlign w:val="center"/>
+          </w:tcPr>
+          <w:p>
+            <w:pPr>
+              <w:spacing w:after="0" w:line="240" w:lineRule="auto"/>
+              <w:jc w:val="center"/>
+              <w:rPr>
+                <w:rFonts w:ascii="Times New Roman" w:hAnsi="Times New Roman" w:cs="Times New Roman"/>
+                <w:sz w:val="28"/>
+                <w:szCs w:val="28"/>
+              </w:rPr>
+            </w:pPr>
+            <w:r>
+              <w:rPr>
+                <w:rFonts w:ascii="Times New Roman" w:hAnsi="Times New Roman" w:cs="Times New Roman"/>
+                <w:sz w:val="28"/>
+                <w:szCs w:val="28"/>
+              </w:rPr>
+              <w:t>Agi Alif Ramadhan</w:t>
+            </w:r>
           </w:p>
         </w:tc>
       </w:tr>
@@ -4662,6 +4263,14 @@
                 <w:szCs w:val="28"/>
               </w:rPr>
             </w:pPr>
+            <w:r>
+              <w:rPr>
+                <w:rFonts w:ascii="Times New Roman" w:hAnsi="Times New Roman" w:cs="Times New Roman"/>
+                <w:sz w:val="28"/>
+                <w:szCs w:val="28"/>
+              </w:rPr>
+              <w:t>Denpasar, 7 Desember 1998</w:t>
+            </w:r>
           </w:p>
         </w:tc>
       </w:tr>
@@ -4702,6 +4311,14 @@
                 <w:szCs w:val="28"/>
               </w:rPr>
             </w:pPr>
+            <w:r>
+              <w:rPr>
+                <w:rFonts w:ascii="Times New Roman" w:hAnsi="Times New Roman" w:cs="Times New Roman"/>
+                <w:sz w:val="28"/>
+                <w:szCs w:val="28"/>
+              </w:rPr>
+              <w:t>Softball, Musik</w:t>
+            </w:r>
           </w:p>
         </w:tc>
       </w:tr>
@@ -4742,6 +4359,14 @@
                 <w:szCs w:val="28"/>
               </w:rPr>
             </w:pPr>
+            <w:r>
+              <w:rPr>
+                <w:rFonts w:ascii="Times New Roman" w:hAnsi="Times New Roman" w:cs="Times New Roman"/>
+                <w:sz w:val="28"/>
+                <w:szCs w:val="28"/>
+              </w:rPr>
+              <w:t>1101170109</w:t>
+            </w:r>
           </w:p>
         </w:tc>
       </w:tr>
@@ -4782,6 +4407,14 @@
                 <w:szCs w:val="28"/>
               </w:rPr>
             </w:pPr>
+            <w:r>
+              <w:rPr>
+                <w:rFonts w:ascii="Times New Roman" w:hAnsi="Times New Roman" w:cs="Times New Roman"/>
+                <w:sz w:val="28"/>
+                <w:szCs w:val="28"/>
+              </w:rPr>
+              <w:t>S1 Teknik Telekomunikasi</w:t>
+            </w:r>
           </w:p>
         </w:tc>
       </w:tr>
@@ -4860,7 +4493,7 @@
     </w:p>
     <w:tbl>
       <w:tblPr>
-        <w:tblStyle w:val="KisiTabel"/>
+        <w:tblStyle w:val="TableGrid"/>
         <w:tblW w:w="11790" w:type="dxa"/>
         <w:tblInd w:w="-1265" w:type="dxa"/>
         <w:tblLook w:val="04A0" w:firstRow="1" w:lastRow="0" w:firstColumn="1" w:lastColumn="0" w:noHBand="0" w:noVBand="1"/>
@@ -5161,7 +4794,7 @@
     </w:p>
     <w:tbl>
       <w:tblPr>
-        <w:tblStyle w:val="KisiTabel"/>
+        <w:tblStyle w:val="TableGrid"/>
         <w:tblW w:w="11790" w:type="dxa"/>
         <w:tblInd w:w="-1265" w:type="dxa"/>
         <w:tblLook w:val="04A0" w:firstRow="1" w:lastRow="0" w:firstColumn="1" w:lastColumn="0" w:noHBand="0" w:noVBand="1"/>
@@ -5462,7 +5095,7 @@
     </w:p>
     <w:tbl>
       <w:tblPr>
-        <w:tblStyle w:val="KisiTabel"/>
+        <w:tblStyle w:val="TableGrid"/>
         <w:tblW w:w="11790" w:type="dxa"/>
         <w:tblInd w:w="-1265" w:type="dxa"/>
         <w:tblLook w:val="04A0" w:firstRow="1" w:lastRow="0" w:firstColumn="1" w:lastColumn="0" w:noHBand="0" w:noVBand="1"/>
@@ -5763,7 +5396,7 @@
     </w:p>
     <w:tbl>
       <w:tblPr>
-        <w:tblStyle w:val="KisiTabel"/>
+        <w:tblStyle w:val="TableGrid"/>
         <w:tblW w:w="11790" w:type="dxa"/>
         <w:tblInd w:w="-1265" w:type="dxa"/>
         <w:tblLook w:val="04A0" w:firstRow="1" w:lastRow="0" w:firstColumn="1" w:lastColumn="0" w:noHBand="0" w:noVBand="1"/>
@@ -6064,7 +5697,7 @@
     </w:p>
     <w:tbl>
       <w:tblPr>
-        <w:tblStyle w:val="KisiTabel"/>
+        <w:tblStyle w:val="TableGrid"/>
         <w:tblW w:w="11790" w:type="dxa"/>
         <w:tblInd w:w="-1265" w:type="dxa"/>
         <w:tblLook w:val="04A0" w:firstRow="1" w:lastRow="0" w:firstColumn="1" w:lastColumn="0" w:noHBand="0" w:noVBand="1"/>
@@ -6365,7 +5998,7 @@
     </w:p>
     <w:tbl>
       <w:tblPr>
-        <w:tblStyle w:val="KisiTabel"/>
+        <w:tblStyle w:val="TableGrid"/>
         <w:tblW w:w="11790" w:type="dxa"/>
         <w:tblInd w:w="-1265" w:type="dxa"/>
         <w:tblLook w:val="04A0" w:firstRow="1" w:lastRow="0" w:firstColumn="1" w:lastColumn="0" w:noHBand="0" w:noVBand="1"/>
@@ -6666,7 +6299,7 @@
     </w:p>
     <w:tbl>
       <w:tblPr>
-        <w:tblStyle w:val="KisiTabel"/>
+        <w:tblStyle w:val="TableGrid"/>
         <w:tblW w:w="11790" w:type="dxa"/>
         <w:tblInd w:w="-1265" w:type="dxa"/>
         <w:tblLook w:val="04A0" w:firstRow="1" w:lastRow="0" w:firstColumn="1" w:lastColumn="0" w:noHBand="0" w:noVBand="1"/>
@@ -6967,7 +6600,7 @@
     </w:p>
     <w:tbl>
       <w:tblPr>
-        <w:tblStyle w:val="KisiTabel"/>
+        <w:tblStyle w:val="TableGrid"/>
         <w:tblW w:w="11790" w:type="dxa"/>
         <w:tblInd w:w="-1265" w:type="dxa"/>
         <w:tblLook w:val="04A0" w:firstRow="1" w:lastRow="0" w:firstColumn="1" w:lastColumn="0" w:noHBand="0" w:noVBand="1"/>
@@ -7432,7 +7065,7 @@
     <w:lsdException w:name="Table Web 2" w:semiHidden="1" w:unhideWhenUsed="1"/>
     <w:lsdException w:name="Table Web 3" w:semiHidden="1" w:unhideWhenUsed="1"/>
     <w:lsdException w:name="Balloon Text" w:semiHidden="1" w:unhideWhenUsed="1"/>
-    <w:lsdException w:name="Table Grid" w:semiHidden="1" w:uiPriority="39" w:unhideWhenUsed="1"/>
+    <w:lsdException w:name="Table Grid" w:uiPriority="39"/>
     <w:lsdException w:name="Table Theme" w:semiHidden="1" w:unhideWhenUsed="1"/>
     <w:lsdException w:name="Placeholder Text" w:semiHidden="1" w:unhideWhenUsed="1"/>
     <w:lsdException w:name="No Spacing" w:semiHidden="1" w:unhideWhenUsed="1"/>
@@ -7664,13 +7297,13 @@
       <w:lang w:val="en-US" w:eastAsia="en-US"/>
     </w:rPr>
   </w:style>
-  <w:style w:type="character" w:default="1" w:styleId="FontParagrafDefault">
+  <w:style w:type="character" w:default="1" w:styleId="DefaultParagraphFont">
     <w:name w:val="Default Paragraph Font"/>
     <w:uiPriority w:val="1"/>
     <w:semiHidden/>
     <w:unhideWhenUsed/>
   </w:style>
-  <w:style w:type="table" w:default="1" w:styleId="TabelNormal">
+  <w:style w:type="table" w:default="1" w:styleId="TableNormal">
     <w:name w:val="Normal Table"/>
     <w:uiPriority w:val="99"/>
     <w:semiHidden/>
@@ -7685,16 +7318,16 @@
       </w:tblCellMar>
     </w:tblPr>
   </w:style>
-  <w:style w:type="numbering" w:default="1" w:styleId="TidakAdaDaftar">
+  <w:style w:type="numbering" w:default="1" w:styleId="NoList">
     <w:name w:val="No List"/>
     <w:uiPriority w:val="99"/>
     <w:semiHidden/>
     <w:unhideWhenUsed/>
   </w:style>
-  <w:style w:type="paragraph" w:styleId="TeksBalon">
+  <w:style w:type="paragraph" w:styleId="BalloonText">
     <w:name w:val="Balloon Text"/>
     <w:basedOn w:val="Normal"/>
-    <w:link w:val="TeksBalonKAR"/>
+    <w:link w:val="BalloonTextChar"/>
     <w:uiPriority w:val="99"/>
     <w:semiHidden/>
     <w:unhideWhenUsed/>
@@ -7707,9 +7340,9 @@
       <w:szCs w:val="16"/>
     </w:rPr>
   </w:style>
-  <w:style w:type="table" w:styleId="KisiTabel">
+  <w:style w:type="table" w:styleId="TableGrid">
     <w:name w:val="Table Grid"/>
-    <w:basedOn w:val="TabelNormal"/>
+    <w:basedOn w:val="TableNormal"/>
     <w:uiPriority w:val="39"/>
     <w:tblPr>
       <w:tblBorders>
@@ -7722,10 +7355,10 @@
       </w:tblBorders>
     </w:tblPr>
   </w:style>
-  <w:style w:type="character" w:customStyle="1" w:styleId="TeksBalonKAR">
-    <w:name w:val="Teks Balon KAR"/>
-    <w:basedOn w:val="FontParagrafDefault"/>
-    <w:link w:val="TeksBalon"/>
+  <w:style w:type="character" w:customStyle="1" w:styleId="BalloonTextChar">
+    <w:name w:val="Balloon Text Char"/>
+    <w:basedOn w:val="DefaultParagraphFont"/>
+    <w:link w:val="BalloonText"/>
     <w:uiPriority w:val="99"/>
     <w:semiHidden/>
     <w:rPr>
@@ -7994,10 +7627,6 @@
 </file>
 
 <file path=customXml/item1.xml><?xml version="1.0" encoding="utf-8"?>
-<b:Sources xmlns:b="http://schemas.openxmlformats.org/officeDocument/2006/bibliography" xmlns="http://schemas.openxmlformats.org/officeDocument/2006/bibliography" SelectedStyle="\APASixthEditionOfficeOnline.xsl" StyleName="APA" Version="6"/>
-</file>
-
-<file path=customXml/item2.xml><?xml version="1.0" encoding="utf-8"?>
 <s:customData xmlns="http://www.wps.cn/officeDocument/2013/wpsCustomData" xmlns:s="http://www.wps.cn/officeDocument/2013/wpsCustomData">
   <customSectProps>
     <customSectPr/>
@@ -8005,18 +7634,22 @@
 </s:customData>
 </file>
 
+<file path=customXml/item2.xml><?xml version="1.0" encoding="utf-8"?>
+<b:Sources xmlns:b="http://schemas.openxmlformats.org/officeDocument/2006/bibliography" xmlns="http://schemas.openxmlformats.org/officeDocument/2006/bibliography" SelectedStyle="\APASixthEditionOfficeOnline.xsl" StyleName="APA" Version="6"/>
+</file>
+
 <file path=customXml/itemProps1.xml><?xml version="1.0" encoding="utf-8"?>
+<ds:datastoreItem xmlns:ds="http://schemas.openxmlformats.org/officeDocument/2006/customXml" ds:itemID="{B1977F7D-205B-4081-913C-38D41E755F92}">
+  <ds:schemaRefs>
+    <ds:schemaRef ds:uri="http://www.wps.cn/officeDocument/2013/wpsCustomData"/>
+  </ds:schemaRefs>
+</ds:datastoreItem>
+</file>
+
+<file path=customXml/itemProps2.xml><?xml version="1.0" encoding="utf-8"?>
 <ds:datastoreItem xmlns:ds="http://schemas.openxmlformats.org/officeDocument/2006/customXml" ds:itemID="{D7EDEC0C-3683-4ED8-B350-AA96CFAFC7ED}">
   <ds:schemaRefs>
     <ds:schemaRef ds:uri="http://schemas.openxmlformats.org/officeDocument/2006/bibliography"/>
   </ds:schemaRefs>
 </ds:datastoreItem>
-</file>
-
-<file path=customXml/itemProps2.xml><?xml version="1.0" encoding="utf-8"?>
-<ds:datastoreItem xmlns:ds="http://schemas.openxmlformats.org/officeDocument/2006/customXml" ds:itemID="{B1977F7D-205B-4081-913C-38D41E755F92}">
-  <ds:schemaRefs>
-    <ds:schemaRef ds:uri="http://www.wps.cn/officeDocument/2013/wpsCustomData"/>
-  </ds:schemaRefs>
-</ds:datastoreItem>
 </file>
</xml_diff>

<commit_message>
Penambahan Data Bang Ikhwan Khalid
</commit_message>
<xml_diff>
--- a/List-Asisten-Lab-CPS.docx
+++ b/List-Asisten-Lab-CPS.docx
@@ -211,7 +211,23 @@
                 <w:sz w:val="28"/>
                 <w:szCs w:val="28"/>
               </w:rPr>
-              <w:t>Tasikmalaya, 31-10-2000</w:t>
+              <w:t>Tasikmalaya, 31</w:t>
+            </w:r>
+            <w:r>
+              <w:rPr>
+                <w:rFonts w:ascii="Times New Roman" w:hAnsi="Times New Roman" w:cs="Times New Roman"/>
+                <w:sz w:val="28"/>
+                <w:szCs w:val="28"/>
+              </w:rPr>
+              <w:t xml:space="preserve"> Oktober </w:t>
+            </w:r>
+            <w:r>
+              <w:rPr>
+                <w:rFonts w:ascii="Times New Roman" w:hAnsi="Times New Roman" w:cs="Times New Roman"/>
+                <w:sz w:val="28"/>
+                <w:szCs w:val="28"/>
+              </w:rPr>
+              <w:t>2000</w:t>
             </w:r>
           </w:p>
         </w:tc>
@@ -4365,6 +4381,54 @@
                 <w:sz w:val="28"/>
                 <w:szCs w:val="28"/>
               </w:rPr>
+              <w:t>-</w:t>
+            </w:r>
+          </w:p>
+        </w:tc>
+      </w:tr>
+      <w:tr>
+        <w:trPr>
+          <w:trHeight w:val="1439"/>
+        </w:trPr>
+        <w:tc>
+          <w:tcPr>
+            <w:tcW w:w="6930" w:type="dxa"/>
+            <w:vMerge/>
+            <w:vAlign w:val="center"/>
+          </w:tcPr>
+          <w:p>
+            <w:pPr>
+              <w:spacing w:after="0" w:line="240" w:lineRule="auto"/>
+              <w:jc w:val="center"/>
+              <w:rPr>
+                <w:rFonts w:ascii="Times New Roman" w:hAnsi="Times New Roman" w:cs="Times New Roman"/>
+                <w:sz w:val="28"/>
+                <w:szCs w:val="28"/>
+              </w:rPr>
+            </w:pPr>
+          </w:p>
+        </w:tc>
+        <w:tc>
+          <w:tcPr>
+            <w:tcW w:w="4860" w:type="dxa"/>
+            <w:vAlign w:val="center"/>
+          </w:tcPr>
+          <w:p>
+            <w:pPr>
+              <w:spacing w:after="0" w:line="240" w:lineRule="auto"/>
+              <w:jc w:val="center"/>
+              <w:rPr>
+                <w:rFonts w:ascii="Times New Roman" w:hAnsi="Times New Roman" w:cs="Times New Roman"/>
+                <w:sz w:val="28"/>
+                <w:szCs w:val="28"/>
+              </w:rPr>
+            </w:pPr>
+            <w:r>
+              <w:rPr>
+                <w:rFonts w:ascii="Times New Roman" w:hAnsi="Times New Roman" w:cs="Times New Roman"/>
+                <w:sz w:val="28"/>
+                <w:szCs w:val="28"/>
+              </w:rPr>
               <w:t>1101170109</w:t>
             </w:r>
           </w:p>
@@ -4372,7 +4436,7 @@
       </w:tr>
       <w:tr>
         <w:trPr>
-          <w:trHeight w:val="1439"/>
+          <w:trHeight w:val="1466"/>
         </w:trPr>
         <w:tc>
           <w:tcPr>
@@ -4415,46 +4479,6 @@
               </w:rPr>
               <w:t>S1 Teknik Telekomunikasi</w:t>
             </w:r>
-          </w:p>
-        </w:tc>
-      </w:tr>
-      <w:tr>
-        <w:trPr>
-          <w:trHeight w:val="1466"/>
-        </w:trPr>
-        <w:tc>
-          <w:tcPr>
-            <w:tcW w:w="6930" w:type="dxa"/>
-            <w:vMerge/>
-            <w:vAlign w:val="center"/>
-          </w:tcPr>
-          <w:p>
-            <w:pPr>
-              <w:spacing w:after="0" w:line="240" w:lineRule="auto"/>
-              <w:jc w:val="center"/>
-              <w:rPr>
-                <w:rFonts w:ascii="Times New Roman" w:hAnsi="Times New Roman" w:cs="Times New Roman"/>
-                <w:sz w:val="28"/>
-                <w:szCs w:val="28"/>
-              </w:rPr>
-            </w:pPr>
-          </w:p>
-        </w:tc>
-        <w:tc>
-          <w:tcPr>
-            <w:tcW w:w="4860" w:type="dxa"/>
-            <w:vAlign w:val="center"/>
-          </w:tcPr>
-          <w:p>
-            <w:pPr>
-              <w:spacing w:after="0" w:line="240" w:lineRule="auto"/>
-              <w:jc w:val="center"/>
-              <w:rPr>
-                <w:rFonts w:ascii="Times New Roman" w:hAnsi="Times New Roman" w:cs="Times New Roman"/>
-                <w:sz w:val="28"/>
-                <w:szCs w:val="28"/>
-              </w:rPr>
-            </w:pPr>
           </w:p>
         </w:tc>
       </w:tr>
@@ -4499,8 +4523,8 @@
         <w:tblLook w:val="04A0" w:firstRow="1" w:lastRow="0" w:firstColumn="1" w:lastColumn="0" w:noHBand="0" w:noVBand="1"/>
       </w:tblPr>
       <w:tblGrid>
-        <w:gridCol w:w="6930"/>
-        <w:gridCol w:w="4860"/>
+        <w:gridCol w:w="7086"/>
+        <w:gridCol w:w="4704"/>
       </w:tblGrid>
       <w:tr>
         <w:trPr>
@@ -4539,23 +4563,89 @@
               </w:rPr>
               <w:br w:type="page"/>
             </w:r>
-          </w:p>
-        </w:tc>
-        <w:tc>
-          <w:tcPr>
-            <w:tcW w:w="4860" w:type="dxa"/>
-            <w:vAlign w:val="center"/>
-          </w:tcPr>
-          <w:p>
-            <w:pPr>
-              <w:spacing w:after="0" w:line="240" w:lineRule="auto"/>
-              <w:jc w:val="center"/>
-              <w:rPr>
-                <w:rFonts w:ascii="Times New Roman" w:hAnsi="Times New Roman" w:cs="Times New Roman"/>
-                <w:sz w:val="28"/>
-                <w:szCs w:val="28"/>
-              </w:rPr>
-            </w:pPr>
+            <w:r>
+              <w:rPr>
+                <w:rFonts w:ascii="Times New Roman" w:hAnsi="Times New Roman" w:cs="Times New Roman"/>
+                <w:b/>
+                <w:bCs/>
+                <w:noProof/>
+                <w:sz w:val="28"/>
+                <w:szCs w:val="28"/>
+              </w:rPr>
+              <w:drawing>
+                <wp:inline distT="0" distB="0" distL="0" distR="0" wp14:anchorId="6520FE3E" wp14:editId="77720C40">
+                  <wp:extent cx="4353592" cy="4381500"/>
+                  <wp:effectExtent l="0" t="0" r="8890" b="0"/>
+                  <wp:docPr id="12" name="Picture 12"/>
+                  <wp:cNvGraphicFramePr>
+                    <a:graphicFrameLocks xmlns:a="http://schemas.openxmlformats.org/drawingml/2006/main" noChangeAspect="1"/>
+                  </wp:cNvGraphicFramePr>
+                  <a:graphic xmlns:a="http://schemas.openxmlformats.org/drawingml/2006/main">
+                    <a:graphicData uri="http://schemas.openxmlformats.org/drawingml/2006/picture">
+                      <pic:pic xmlns:pic="http://schemas.openxmlformats.org/drawingml/2006/picture">
+                        <pic:nvPicPr>
+                          <pic:cNvPr id="0" name="Picture 2"/>
+                          <pic:cNvPicPr>
+                            <a:picLocks noChangeAspect="1" noChangeArrowheads="1"/>
+                          </pic:cNvPicPr>
+                        </pic:nvPicPr>
+                        <pic:blipFill>
+                          <a:blip r:embed="rId17">
+                            <a:extLst>
+                              <a:ext uri="{28A0092B-C50C-407E-A947-70E740481C1C}">
+                                <a14:useLocalDpi xmlns:a14="http://schemas.microsoft.com/office/drawing/2010/main" val="0"/>
+                              </a:ext>
+                            </a:extLst>
+                          </a:blip>
+                          <a:srcRect/>
+                          <a:stretch>
+                            <a:fillRect/>
+                          </a:stretch>
+                        </pic:blipFill>
+                        <pic:spPr bwMode="auto">
+                          <a:xfrm>
+                            <a:off x="0" y="0"/>
+                            <a:ext cx="4365132" cy="4393114"/>
+                          </a:xfrm>
+                          <a:prstGeom prst="rect">
+                            <a:avLst/>
+                          </a:prstGeom>
+                          <a:noFill/>
+                          <a:ln>
+                            <a:noFill/>
+                          </a:ln>
+                        </pic:spPr>
+                      </pic:pic>
+                    </a:graphicData>
+                  </a:graphic>
+                </wp:inline>
+              </w:drawing>
+            </w:r>
+          </w:p>
+        </w:tc>
+        <w:tc>
+          <w:tcPr>
+            <w:tcW w:w="4860" w:type="dxa"/>
+            <w:vAlign w:val="center"/>
+          </w:tcPr>
+          <w:p>
+            <w:pPr>
+              <w:spacing w:after="0" w:line="240" w:lineRule="auto"/>
+              <w:jc w:val="center"/>
+              <w:rPr>
+                <w:rFonts w:ascii="Times New Roman" w:hAnsi="Times New Roman" w:cs="Times New Roman"/>
+                <w:sz w:val="28"/>
+                <w:szCs w:val="28"/>
+              </w:rPr>
+            </w:pPr>
+            <w:r>
+              <w:rPr>
+                <w:rFonts w:ascii="Times New Roman" w:hAnsi="Times New Roman" w:cs="Times New Roman"/>
+                <w:sz w:val="28"/>
+                <w:szCs w:val="28"/>
+              </w:rPr>
+              <w:t>Muhammad Ikhwan Khalid Nasution</w:t>
+            </w:r>
           </w:p>
         </w:tc>
       </w:tr>
@@ -4596,6 +4686,14 @@
                 <w:szCs w:val="28"/>
               </w:rPr>
             </w:pPr>
+            <w:r>
+              <w:rPr>
+                <w:rFonts w:ascii="Times New Roman" w:hAnsi="Times New Roman" w:cs="Times New Roman"/>
+                <w:sz w:val="28"/>
+                <w:szCs w:val="28"/>
+              </w:rPr>
+              <w:t>Pematangsiantar, 25 maret 2000</w:t>
+            </w:r>
           </w:p>
         </w:tc>
       </w:tr>
@@ -4636,6 +4734,14 @@
                 <w:szCs w:val="28"/>
               </w:rPr>
             </w:pPr>
+            <w:r>
+              <w:rPr>
+                <w:rFonts w:ascii="Times New Roman" w:hAnsi="Times New Roman" w:cs="Times New Roman"/>
+                <w:sz w:val="28"/>
+                <w:szCs w:val="28"/>
+              </w:rPr>
+              <w:t>Pematangsiantar</w:t>
+            </w:r>
           </w:p>
         </w:tc>
       </w:tr>
@@ -4676,6 +4782,14 @@
                 <w:szCs w:val="28"/>
               </w:rPr>
             </w:pPr>
+            <w:r>
+              <w:rPr>
+                <w:rFonts w:ascii="Times New Roman" w:hAnsi="Times New Roman" w:cs="Times New Roman"/>
+                <w:sz w:val="28"/>
+                <w:szCs w:val="28"/>
+              </w:rPr>
+              <w:t>dengerin podcast</w:t>
+            </w:r>
           </w:p>
         </w:tc>
       </w:tr>
@@ -4716,6 +4830,14 @@
                 <w:szCs w:val="28"/>
               </w:rPr>
             </w:pPr>
+            <w:r>
+              <w:rPr>
+                <w:rFonts w:ascii="Times New Roman" w:hAnsi="Times New Roman" w:cs="Times New Roman"/>
+                <w:sz w:val="28"/>
+                <w:szCs w:val="28"/>
+              </w:rPr>
+              <w:t>1101180479</w:t>
+            </w:r>
           </w:p>
         </w:tc>
       </w:tr>
@@ -4756,6 +4878,14 @@
                 <w:szCs w:val="28"/>
               </w:rPr>
             </w:pPr>
+            <w:r>
+              <w:rPr>
+                <w:rFonts w:ascii="Times New Roman" w:hAnsi="Times New Roman" w:cs="Times New Roman"/>
+                <w:sz w:val="28"/>
+                <w:szCs w:val="28"/>
+              </w:rPr>
+              <w:t>S1 Teknik Telekomunikasi</w:t>
+            </w:r>
           </w:p>
         </w:tc>
       </w:tr>
@@ -7627,6 +7757,10 @@
 </file>
 
 <file path=customXml/item1.xml><?xml version="1.0" encoding="utf-8"?>
+<b:Sources xmlns:b="http://schemas.openxmlformats.org/officeDocument/2006/bibliography" xmlns="http://schemas.openxmlformats.org/officeDocument/2006/bibliography" SelectedStyle="\APASixthEditionOfficeOnline.xsl" StyleName="APA" Version="6"/>
+</file>
+
+<file path=customXml/item2.xml><?xml version="1.0" encoding="utf-8"?>
 <s:customData xmlns="http://www.wps.cn/officeDocument/2013/wpsCustomData" xmlns:s="http://www.wps.cn/officeDocument/2013/wpsCustomData">
   <customSectProps>
     <customSectPr/>
@@ -7634,22 +7768,18 @@
 </s:customData>
 </file>
 
-<file path=customXml/item2.xml><?xml version="1.0" encoding="utf-8"?>
-<b:Sources xmlns:b="http://schemas.openxmlformats.org/officeDocument/2006/bibliography" xmlns="http://schemas.openxmlformats.org/officeDocument/2006/bibliography" SelectedStyle="\APASixthEditionOfficeOnline.xsl" StyleName="APA" Version="6"/>
+<file path=customXml/itemProps1.xml><?xml version="1.0" encoding="utf-8"?>
+<ds:datastoreItem xmlns:ds="http://schemas.openxmlformats.org/officeDocument/2006/customXml" ds:itemID="{D7EDEC0C-3683-4ED8-B350-AA96CFAFC7ED}">
+  <ds:schemaRefs>
+    <ds:schemaRef ds:uri="http://schemas.openxmlformats.org/officeDocument/2006/bibliography"/>
+  </ds:schemaRefs>
+</ds:datastoreItem>
 </file>
 
-<file path=customXml/itemProps1.xml><?xml version="1.0" encoding="utf-8"?>
+<file path=customXml/itemProps2.xml><?xml version="1.0" encoding="utf-8"?>
 <ds:datastoreItem xmlns:ds="http://schemas.openxmlformats.org/officeDocument/2006/customXml" ds:itemID="{B1977F7D-205B-4081-913C-38D41E755F92}">
   <ds:schemaRefs>
     <ds:schemaRef ds:uri="http://www.wps.cn/officeDocument/2013/wpsCustomData"/>
   </ds:schemaRefs>
 </ds:datastoreItem>
-</file>
-
-<file path=customXml/itemProps2.xml><?xml version="1.0" encoding="utf-8"?>
-<ds:datastoreItem xmlns:ds="http://schemas.openxmlformats.org/officeDocument/2006/customXml" ds:itemID="{D7EDEC0C-3683-4ED8-B350-AA96CFAFC7ED}">
-  <ds:schemaRefs>
-    <ds:schemaRef ds:uri="http://schemas.openxmlformats.org/officeDocument/2006/bibliography"/>
-  </ds:schemaRefs>
-</ds:datastoreItem>
 </file>
</xml_diff>

<commit_message>
update data bang donny
</commit_message>
<xml_diff>
--- a/List-Asisten-Lab-CPS.docx
+++ b/List-Asisten-Lab-CPS.docx
@@ -21,7 +21,51 @@
           <w:sz w:val="28"/>
           <w:szCs w:val="28"/>
         </w:rPr>
-        <w:t>List Asisten Laboratorium Cyber Physical System</w:t>
+        <w:t xml:space="preserve">List </w:t>
+      </w:r>
+      <w:proofErr w:type="spellStart"/>
+      <w:r>
+        <w:rPr>
+          <w:rFonts w:ascii="Times New Roman" w:hAnsi="Times New Roman" w:cs="Times New Roman"/>
+          <w:b/>
+          <w:bCs/>
+          <w:sz w:val="28"/>
+          <w:szCs w:val="28"/>
+        </w:rPr>
+        <w:t>Asisten</w:t>
+      </w:r>
+      <w:proofErr w:type="spellEnd"/>
+      <w:r>
+        <w:rPr>
+          <w:rFonts w:ascii="Times New Roman" w:hAnsi="Times New Roman" w:cs="Times New Roman"/>
+          <w:b/>
+          <w:bCs/>
+          <w:sz w:val="28"/>
+          <w:szCs w:val="28"/>
+        </w:rPr>
+        <w:t xml:space="preserve"> </w:t>
+      </w:r>
+      <w:proofErr w:type="spellStart"/>
+      <w:r>
+        <w:rPr>
+          <w:rFonts w:ascii="Times New Roman" w:hAnsi="Times New Roman" w:cs="Times New Roman"/>
+          <w:b/>
+          <w:bCs/>
+          <w:sz w:val="28"/>
+          <w:szCs w:val="28"/>
+        </w:rPr>
+        <w:t>Laboratorium</w:t>
+      </w:r>
+      <w:proofErr w:type="spellEnd"/>
+      <w:r>
+        <w:rPr>
+          <w:rFonts w:ascii="Times New Roman" w:hAnsi="Times New Roman" w:cs="Times New Roman"/>
+          <w:b/>
+          <w:bCs/>
+          <w:sz w:val="28"/>
+          <w:szCs w:val="28"/>
+        </w:rPr>
+        <w:t xml:space="preserve"> Cyber Physical System</w:t>
       </w:r>
     </w:p>
     <w:p>
@@ -163,8 +207,18 @@
                 <w:sz w:val="28"/>
                 <w:szCs w:val="28"/>
               </w:rPr>
-              <w:t>Fakhri Rahmatullah</w:t>
-            </w:r>
+              <w:t xml:space="preserve">Fakhri </w:t>
+            </w:r>
+            <w:proofErr w:type="spellStart"/>
+            <w:r>
+              <w:rPr>
+                <w:rFonts w:ascii="Times New Roman" w:hAnsi="Times New Roman" w:cs="Times New Roman"/>
+                <w:sz w:val="28"/>
+                <w:szCs w:val="28"/>
+              </w:rPr>
+              <w:t>Rahmatullah</w:t>
+            </w:r>
+            <w:proofErr w:type="spellEnd"/>
           </w:p>
         </w:tc>
       </w:tr>
@@ -205,13 +259,41 @@
                 <w:szCs w:val="28"/>
               </w:rPr>
             </w:pPr>
-            <w:r>
-              <w:rPr>
-                <w:rFonts w:ascii="Times New Roman" w:hAnsi="Times New Roman" w:cs="Times New Roman"/>
-                <w:sz w:val="28"/>
-                <w:szCs w:val="28"/>
-              </w:rPr>
-              <w:t>Tasikmalaya, 31 Oktober 2000</w:t>
+            <w:proofErr w:type="spellStart"/>
+            <w:r>
+              <w:rPr>
+                <w:rFonts w:ascii="Times New Roman" w:hAnsi="Times New Roman" w:cs="Times New Roman"/>
+                <w:sz w:val="28"/>
+                <w:szCs w:val="28"/>
+              </w:rPr>
+              <w:t>Tasikmalaya</w:t>
+            </w:r>
+            <w:proofErr w:type="spellEnd"/>
+            <w:r>
+              <w:rPr>
+                <w:rFonts w:ascii="Times New Roman" w:hAnsi="Times New Roman" w:cs="Times New Roman"/>
+                <w:sz w:val="28"/>
+                <w:szCs w:val="28"/>
+              </w:rPr>
+              <w:t xml:space="preserve">, 31 </w:t>
+            </w:r>
+            <w:proofErr w:type="spellStart"/>
+            <w:r>
+              <w:rPr>
+                <w:rFonts w:ascii="Times New Roman" w:hAnsi="Times New Roman" w:cs="Times New Roman"/>
+                <w:sz w:val="28"/>
+                <w:szCs w:val="28"/>
+              </w:rPr>
+              <w:t>Oktober</w:t>
+            </w:r>
+            <w:proofErr w:type="spellEnd"/>
+            <w:r>
+              <w:rPr>
+                <w:rFonts w:ascii="Times New Roman" w:hAnsi="Times New Roman" w:cs="Times New Roman"/>
+                <w:sz w:val="28"/>
+                <w:szCs w:val="28"/>
+              </w:rPr>
+              <w:t xml:space="preserve"> 2000</w:t>
             </w:r>
           </w:p>
         </w:tc>
@@ -253,14 +335,34 @@
                 <w:szCs w:val="28"/>
               </w:rPr>
             </w:pPr>
-            <w:r>
-              <w:rPr>
-                <w:rFonts w:ascii="Times New Roman" w:hAnsi="Times New Roman" w:cs="Times New Roman"/>
-                <w:sz w:val="28"/>
-                <w:szCs w:val="28"/>
-              </w:rPr>
-              <w:t>Ciawi, Tasikmalaya</w:t>
-            </w:r>
+            <w:proofErr w:type="spellStart"/>
+            <w:r>
+              <w:rPr>
+                <w:rFonts w:ascii="Times New Roman" w:hAnsi="Times New Roman" w:cs="Times New Roman"/>
+                <w:sz w:val="28"/>
+                <w:szCs w:val="28"/>
+              </w:rPr>
+              <w:t>Ciawi</w:t>
+            </w:r>
+            <w:proofErr w:type="spellEnd"/>
+            <w:r>
+              <w:rPr>
+                <w:rFonts w:ascii="Times New Roman" w:hAnsi="Times New Roman" w:cs="Times New Roman"/>
+                <w:sz w:val="28"/>
+                <w:szCs w:val="28"/>
+              </w:rPr>
+              <w:t xml:space="preserve">, </w:t>
+            </w:r>
+            <w:proofErr w:type="spellStart"/>
+            <w:r>
+              <w:rPr>
+                <w:rFonts w:ascii="Times New Roman" w:hAnsi="Times New Roman" w:cs="Times New Roman"/>
+                <w:sz w:val="28"/>
+                <w:szCs w:val="28"/>
+              </w:rPr>
+              <w:t>Tasikmalaya</w:t>
+            </w:r>
+            <w:proofErr w:type="spellEnd"/>
           </w:p>
         </w:tc>
       </w:tr>
@@ -301,6 +403,7 @@
                 <w:szCs w:val="28"/>
               </w:rPr>
             </w:pPr>
+            <w:proofErr w:type="spellStart"/>
             <w:r>
               <w:rPr>
                 <w:rFonts w:ascii="Times New Roman" w:hAnsi="Times New Roman" w:cs="Times New Roman"/>
@@ -309,6 +412,7 @@
               </w:rPr>
               <w:t>Motoran</w:t>
             </w:r>
+            <w:proofErr w:type="spellEnd"/>
           </w:p>
         </w:tc>
       </w:tr>
@@ -557,14 +661,52 @@
                 <w:szCs w:val="28"/>
               </w:rPr>
             </w:pPr>
-            <w:r>
-              <w:rPr>
-                <w:rFonts w:ascii="Times New Roman" w:hAnsi="Times New Roman" w:cs="Times New Roman"/>
-                <w:sz w:val="28"/>
-                <w:szCs w:val="28"/>
-              </w:rPr>
-              <w:t>Adimas Fachri Ranunegoro</w:t>
-            </w:r>
+            <w:proofErr w:type="spellStart"/>
+            <w:r>
+              <w:rPr>
+                <w:rFonts w:ascii="Times New Roman" w:hAnsi="Times New Roman" w:cs="Times New Roman"/>
+                <w:sz w:val="28"/>
+                <w:szCs w:val="28"/>
+              </w:rPr>
+              <w:t>Adimas</w:t>
+            </w:r>
+            <w:proofErr w:type="spellEnd"/>
+            <w:r>
+              <w:rPr>
+                <w:rFonts w:ascii="Times New Roman" w:hAnsi="Times New Roman" w:cs="Times New Roman"/>
+                <w:sz w:val="28"/>
+                <w:szCs w:val="28"/>
+              </w:rPr>
+              <w:t xml:space="preserve"> </w:t>
+            </w:r>
+            <w:proofErr w:type="spellStart"/>
+            <w:r>
+              <w:rPr>
+                <w:rFonts w:ascii="Times New Roman" w:hAnsi="Times New Roman" w:cs="Times New Roman"/>
+                <w:sz w:val="28"/>
+                <w:szCs w:val="28"/>
+              </w:rPr>
+              <w:t>Fachri</w:t>
+            </w:r>
+            <w:proofErr w:type="spellEnd"/>
+            <w:r>
+              <w:rPr>
+                <w:rFonts w:ascii="Times New Roman" w:hAnsi="Times New Roman" w:cs="Times New Roman"/>
+                <w:sz w:val="28"/>
+                <w:szCs w:val="28"/>
+              </w:rPr>
+              <w:t xml:space="preserve"> </w:t>
+            </w:r>
+            <w:proofErr w:type="spellStart"/>
+            <w:r>
+              <w:rPr>
+                <w:rFonts w:ascii="Times New Roman" w:hAnsi="Times New Roman" w:cs="Times New Roman"/>
+                <w:sz w:val="28"/>
+                <w:szCs w:val="28"/>
+              </w:rPr>
+              <w:t>Ranunegoro</w:t>
+            </w:r>
+            <w:proofErr w:type="spellEnd"/>
           </w:p>
         </w:tc>
       </w:tr>
@@ -611,7 +753,25 @@
                 <w:sz w:val="28"/>
                 <w:szCs w:val="28"/>
               </w:rPr>
-              <w:t>Balikpapan, 21 Desember 2000</w:t>
+              <w:t xml:space="preserve">Balikpapan, 21 </w:t>
+            </w:r>
+            <w:proofErr w:type="spellStart"/>
+            <w:r>
+              <w:rPr>
+                <w:rFonts w:ascii="Times New Roman" w:hAnsi="Times New Roman" w:cs="Times New Roman"/>
+                <w:sz w:val="28"/>
+                <w:szCs w:val="28"/>
+              </w:rPr>
+              <w:t>Desember</w:t>
+            </w:r>
+            <w:proofErr w:type="spellEnd"/>
+            <w:r>
+              <w:rPr>
+                <w:rFonts w:ascii="Times New Roman" w:hAnsi="Times New Roman" w:cs="Times New Roman"/>
+                <w:sz w:val="28"/>
+                <w:szCs w:val="28"/>
+              </w:rPr>
+              <w:t xml:space="preserve"> 2000</w:t>
             </w:r>
           </w:p>
         </w:tc>
@@ -653,6 +813,7 @@
                 <w:szCs w:val="28"/>
               </w:rPr>
             </w:pPr>
+            <w:proofErr w:type="spellStart"/>
             <w:r>
               <w:rPr>
                 <w:rFonts w:ascii="Times New Roman" w:hAnsi="Times New Roman" w:cs="Times New Roman"/>
@@ -661,6 +822,7 @@
               </w:rPr>
               <w:t>Samarinda</w:t>
             </w:r>
+            <w:proofErr w:type="spellEnd"/>
           </w:p>
         </w:tc>
       </w:tr>
@@ -701,13 +863,23 @@
                 <w:szCs w:val="28"/>
               </w:rPr>
             </w:pPr>
-            <w:r>
-              <w:rPr>
-                <w:rFonts w:ascii="Times New Roman" w:hAnsi="Times New Roman" w:cs="Times New Roman"/>
-                <w:sz w:val="28"/>
-                <w:szCs w:val="28"/>
-              </w:rPr>
-              <w:t>Nonton film, Travelling</w:t>
+            <w:proofErr w:type="spellStart"/>
+            <w:r>
+              <w:rPr>
+                <w:rFonts w:ascii="Times New Roman" w:hAnsi="Times New Roman" w:cs="Times New Roman"/>
+                <w:sz w:val="28"/>
+                <w:szCs w:val="28"/>
+              </w:rPr>
+              <w:t>Nonton</w:t>
+            </w:r>
+            <w:proofErr w:type="spellEnd"/>
+            <w:r>
+              <w:rPr>
+                <w:rFonts w:ascii="Times New Roman" w:hAnsi="Times New Roman" w:cs="Times New Roman"/>
+                <w:sz w:val="28"/>
+                <w:szCs w:val="28"/>
+              </w:rPr>
+              <w:t xml:space="preserve"> film, Travelling</w:t>
             </w:r>
           </w:p>
         </w:tc>
@@ -962,14 +1134,34 @@
                 <w:szCs w:val="28"/>
               </w:rPr>
             </w:pPr>
-            <w:r>
-              <w:rPr>
-                <w:rFonts w:ascii="Times New Roman" w:hAnsi="Times New Roman" w:cs="Times New Roman"/>
-                <w:sz w:val="28"/>
-                <w:szCs w:val="28"/>
-              </w:rPr>
-              <w:t>Firman ag roni</w:t>
-            </w:r>
+            <w:proofErr w:type="spellStart"/>
+            <w:r>
+              <w:rPr>
+                <w:rFonts w:ascii="Times New Roman" w:hAnsi="Times New Roman" w:cs="Times New Roman"/>
+                <w:sz w:val="28"/>
+                <w:szCs w:val="28"/>
+              </w:rPr>
+              <w:t>Firman</w:t>
+            </w:r>
+            <w:proofErr w:type="spellEnd"/>
+            <w:r>
+              <w:rPr>
+                <w:rFonts w:ascii="Times New Roman" w:hAnsi="Times New Roman" w:cs="Times New Roman"/>
+                <w:sz w:val="28"/>
+                <w:szCs w:val="28"/>
+              </w:rPr>
+              <w:t xml:space="preserve"> ag </w:t>
+            </w:r>
+            <w:proofErr w:type="spellStart"/>
+            <w:r>
+              <w:rPr>
+                <w:rFonts w:ascii="Times New Roman" w:hAnsi="Times New Roman" w:cs="Times New Roman"/>
+                <w:sz w:val="28"/>
+                <w:szCs w:val="28"/>
+              </w:rPr>
+              <w:t>roni</w:t>
+            </w:r>
+            <w:proofErr w:type="spellEnd"/>
           </w:p>
         </w:tc>
       </w:tr>
@@ -1010,13 +1202,41 @@
                 <w:szCs w:val="28"/>
               </w:rPr>
             </w:pPr>
-            <w:r>
-              <w:rPr>
-                <w:rFonts w:ascii="Times New Roman" w:hAnsi="Times New Roman" w:cs="Times New Roman"/>
-                <w:sz w:val="28"/>
-                <w:szCs w:val="28"/>
-              </w:rPr>
-              <w:t>Kotabumi ,14 agustus 2001</w:t>
+            <w:proofErr w:type="spellStart"/>
+            <w:r>
+              <w:rPr>
+                <w:rFonts w:ascii="Times New Roman" w:hAnsi="Times New Roman" w:cs="Times New Roman"/>
+                <w:sz w:val="28"/>
+                <w:szCs w:val="28"/>
+              </w:rPr>
+              <w:t>Kotabumi</w:t>
+            </w:r>
+            <w:proofErr w:type="spellEnd"/>
+            <w:r>
+              <w:rPr>
+                <w:rFonts w:ascii="Times New Roman" w:hAnsi="Times New Roman" w:cs="Times New Roman"/>
+                <w:sz w:val="28"/>
+                <w:szCs w:val="28"/>
+              </w:rPr>
+              <w:t xml:space="preserve"> ,14 </w:t>
+            </w:r>
+            <w:proofErr w:type="spellStart"/>
+            <w:r>
+              <w:rPr>
+                <w:rFonts w:ascii="Times New Roman" w:hAnsi="Times New Roman" w:cs="Times New Roman"/>
+                <w:sz w:val="28"/>
+                <w:szCs w:val="28"/>
+              </w:rPr>
+              <w:t>agustus</w:t>
+            </w:r>
+            <w:proofErr w:type="spellEnd"/>
+            <w:r>
+              <w:rPr>
+                <w:rFonts w:ascii="Times New Roman" w:hAnsi="Times New Roman" w:cs="Times New Roman"/>
+                <w:sz w:val="28"/>
+                <w:szCs w:val="28"/>
+              </w:rPr>
+              <w:t xml:space="preserve"> 2001</w:t>
             </w:r>
           </w:p>
         </w:tc>
@@ -1106,14 +1326,34 @@
                 <w:szCs w:val="28"/>
               </w:rPr>
             </w:pPr>
-            <w:r>
-              <w:rPr>
-                <w:rFonts w:ascii="Times New Roman" w:hAnsi="Times New Roman" w:cs="Times New Roman"/>
-                <w:sz w:val="28"/>
-                <w:szCs w:val="28"/>
-              </w:rPr>
-              <w:t>Mendaki gunung</w:t>
-            </w:r>
+            <w:proofErr w:type="spellStart"/>
+            <w:r>
+              <w:rPr>
+                <w:rFonts w:ascii="Times New Roman" w:hAnsi="Times New Roman" w:cs="Times New Roman"/>
+                <w:sz w:val="28"/>
+                <w:szCs w:val="28"/>
+              </w:rPr>
+              <w:t>Mendaki</w:t>
+            </w:r>
+            <w:proofErr w:type="spellEnd"/>
+            <w:r>
+              <w:rPr>
+                <w:rFonts w:ascii="Times New Roman" w:hAnsi="Times New Roman" w:cs="Times New Roman"/>
+                <w:sz w:val="28"/>
+                <w:szCs w:val="28"/>
+              </w:rPr>
+              <w:t xml:space="preserve"> </w:t>
+            </w:r>
+            <w:proofErr w:type="spellStart"/>
+            <w:r>
+              <w:rPr>
+                <w:rFonts w:ascii="Times New Roman" w:hAnsi="Times New Roman" w:cs="Times New Roman"/>
+                <w:sz w:val="28"/>
+                <w:szCs w:val="28"/>
+              </w:rPr>
+              <w:t>gunung</w:t>
+            </w:r>
+            <w:proofErr w:type="spellEnd"/>
           </w:p>
         </w:tc>
       </w:tr>
@@ -1790,8 +2030,18 @@
                 <w:sz w:val="28"/>
                 <w:szCs w:val="28"/>
               </w:rPr>
-              <w:t>Saiful Arifin Gustama</w:t>
-            </w:r>
+              <w:t xml:space="preserve">Saiful Arifin </w:t>
+            </w:r>
+            <w:proofErr w:type="spellStart"/>
+            <w:r>
+              <w:rPr>
+                <w:rFonts w:ascii="Times New Roman" w:hAnsi="Times New Roman" w:cs="Times New Roman"/>
+                <w:sz w:val="28"/>
+                <w:szCs w:val="28"/>
+              </w:rPr>
+              <w:t>Gustama</w:t>
+            </w:r>
+            <w:proofErr w:type="spellEnd"/>
           </w:p>
         </w:tc>
       </w:tr>
@@ -1832,13 +2082,41 @@
                 <w:szCs w:val="28"/>
               </w:rPr>
             </w:pPr>
-            <w:r>
-              <w:rPr>
-                <w:rFonts w:ascii="Times New Roman" w:hAnsi="Times New Roman" w:cs="Times New Roman"/>
-                <w:sz w:val="28"/>
-                <w:szCs w:val="28"/>
-              </w:rPr>
-              <w:t>Ciamis, 17 Desember 1998</w:t>
+            <w:proofErr w:type="spellStart"/>
+            <w:r>
+              <w:rPr>
+                <w:rFonts w:ascii="Times New Roman" w:hAnsi="Times New Roman" w:cs="Times New Roman"/>
+                <w:sz w:val="28"/>
+                <w:szCs w:val="28"/>
+              </w:rPr>
+              <w:t>Ciamis</w:t>
+            </w:r>
+            <w:proofErr w:type="spellEnd"/>
+            <w:r>
+              <w:rPr>
+                <w:rFonts w:ascii="Times New Roman" w:hAnsi="Times New Roman" w:cs="Times New Roman"/>
+                <w:sz w:val="28"/>
+                <w:szCs w:val="28"/>
+              </w:rPr>
+              <w:t xml:space="preserve">, 17 </w:t>
+            </w:r>
+            <w:proofErr w:type="spellStart"/>
+            <w:r>
+              <w:rPr>
+                <w:rFonts w:ascii="Times New Roman" w:hAnsi="Times New Roman" w:cs="Times New Roman"/>
+                <w:sz w:val="28"/>
+                <w:szCs w:val="28"/>
+              </w:rPr>
+              <w:t>Desember</w:t>
+            </w:r>
+            <w:proofErr w:type="spellEnd"/>
+            <w:r>
+              <w:rPr>
+                <w:rFonts w:ascii="Times New Roman" w:hAnsi="Times New Roman" w:cs="Times New Roman"/>
+                <w:sz w:val="28"/>
+                <w:szCs w:val="28"/>
+              </w:rPr>
+              <w:t xml:space="preserve"> 1998</w:t>
             </w:r>
           </w:p>
         </w:tc>
@@ -1880,6 +2158,7 @@
                 <w:szCs w:val="28"/>
               </w:rPr>
             </w:pPr>
+            <w:proofErr w:type="spellStart"/>
             <w:r>
               <w:rPr>
                 <w:rFonts w:ascii="Times New Roman" w:hAnsi="Times New Roman" w:cs="Times New Roman"/>
@@ -1888,6 +2167,7 @@
               </w:rPr>
               <w:t>Ciamis</w:t>
             </w:r>
+            <w:proofErr w:type="spellEnd"/>
           </w:p>
         </w:tc>
       </w:tr>
@@ -2191,8 +2471,36 @@
                 <w:sz w:val="28"/>
                 <w:szCs w:val="28"/>
               </w:rPr>
-              <w:t>Putra Prawhira Desa</w:t>
-            </w:r>
+              <w:t xml:space="preserve">Putra </w:t>
+            </w:r>
+            <w:proofErr w:type="spellStart"/>
+            <w:r>
+              <w:rPr>
+                <w:rFonts w:ascii="Times New Roman" w:hAnsi="Times New Roman" w:cs="Times New Roman"/>
+                <w:sz w:val="28"/>
+                <w:szCs w:val="28"/>
+              </w:rPr>
+              <w:t>Prawhira</w:t>
+            </w:r>
+            <w:proofErr w:type="spellEnd"/>
+            <w:r>
+              <w:rPr>
+                <w:rFonts w:ascii="Times New Roman" w:hAnsi="Times New Roman" w:cs="Times New Roman"/>
+                <w:sz w:val="28"/>
+                <w:szCs w:val="28"/>
+              </w:rPr>
+              <w:t xml:space="preserve"> </w:t>
+            </w:r>
+            <w:proofErr w:type="spellStart"/>
+            <w:r>
+              <w:rPr>
+                <w:rFonts w:ascii="Times New Roman" w:hAnsi="Times New Roman" w:cs="Times New Roman"/>
+                <w:sz w:val="28"/>
+                <w:szCs w:val="28"/>
+              </w:rPr>
+              <w:t>Desa</w:t>
+            </w:r>
+            <w:proofErr w:type="spellEnd"/>
           </w:p>
         </w:tc>
       </w:tr>
@@ -2233,13 +2541,41 @@
                 <w:szCs w:val="28"/>
               </w:rPr>
             </w:pPr>
-            <w:r>
-              <w:rPr>
-                <w:rFonts w:ascii="Times New Roman" w:hAnsi="Times New Roman" w:cs="Times New Roman"/>
-                <w:sz w:val="28"/>
-                <w:szCs w:val="28"/>
-              </w:rPr>
-              <w:t>Garut, 8 Januari 1999</w:t>
+            <w:proofErr w:type="spellStart"/>
+            <w:r>
+              <w:rPr>
+                <w:rFonts w:ascii="Times New Roman" w:hAnsi="Times New Roman" w:cs="Times New Roman"/>
+                <w:sz w:val="28"/>
+                <w:szCs w:val="28"/>
+              </w:rPr>
+              <w:t>Garut</w:t>
+            </w:r>
+            <w:proofErr w:type="spellEnd"/>
+            <w:r>
+              <w:rPr>
+                <w:rFonts w:ascii="Times New Roman" w:hAnsi="Times New Roman" w:cs="Times New Roman"/>
+                <w:sz w:val="28"/>
+                <w:szCs w:val="28"/>
+              </w:rPr>
+              <w:t xml:space="preserve">, 8 </w:t>
+            </w:r>
+            <w:proofErr w:type="spellStart"/>
+            <w:r>
+              <w:rPr>
+                <w:rFonts w:ascii="Times New Roman" w:hAnsi="Times New Roman" w:cs="Times New Roman"/>
+                <w:sz w:val="28"/>
+                <w:szCs w:val="28"/>
+              </w:rPr>
+              <w:t>Januari</w:t>
+            </w:r>
+            <w:proofErr w:type="spellEnd"/>
+            <w:r>
+              <w:rPr>
+                <w:rFonts w:ascii="Times New Roman" w:hAnsi="Times New Roman" w:cs="Times New Roman"/>
+                <w:sz w:val="28"/>
+                <w:szCs w:val="28"/>
+              </w:rPr>
+              <w:t xml:space="preserve"> 1999</w:t>
             </w:r>
           </w:p>
         </w:tc>
@@ -2281,6 +2617,7 @@
                 <w:szCs w:val="28"/>
               </w:rPr>
             </w:pPr>
+            <w:proofErr w:type="spellStart"/>
             <w:r>
               <w:rPr>
                 <w:rFonts w:ascii="Times New Roman" w:hAnsi="Times New Roman" w:cs="Times New Roman"/>
@@ -2289,6 +2626,7 @@
               </w:rPr>
               <w:t>Garut</w:t>
             </w:r>
+            <w:proofErr w:type="spellEnd"/>
           </w:p>
         </w:tc>
       </w:tr>
@@ -2335,15 +2673,7 @@
                 <w:sz w:val="28"/>
                 <w:szCs w:val="28"/>
               </w:rPr>
-              <w:t xml:space="preserve">Cooking &amp; </w:t>
-            </w:r>
-            <w:r>
-              <w:rPr>
-                <w:rFonts w:ascii="Times New Roman" w:hAnsi="Times New Roman" w:cs="Times New Roman"/>
-                <w:sz w:val="28"/>
-                <w:szCs w:val="28"/>
-              </w:rPr>
-              <w:t>Traveling</w:t>
+              <w:t>Cooking &amp; Traveling</w:t>
             </w:r>
           </w:p>
         </w:tc>
@@ -2601,8 +2931,18 @@
                 <w:sz w:val="28"/>
                 <w:szCs w:val="28"/>
               </w:rPr>
-              <w:t>Alex Lianardo</w:t>
-            </w:r>
+              <w:t xml:space="preserve">Alex </w:t>
+            </w:r>
+            <w:proofErr w:type="spellStart"/>
+            <w:r>
+              <w:rPr>
+                <w:rFonts w:ascii="Times New Roman" w:hAnsi="Times New Roman" w:cs="Times New Roman"/>
+                <w:sz w:val="28"/>
+                <w:szCs w:val="28"/>
+              </w:rPr>
+              <w:t>Lianardo</w:t>
+            </w:r>
+            <w:proofErr w:type="spellEnd"/>
           </w:p>
         </w:tc>
       </w:tr>
@@ -2691,13 +3031,25 @@
                 <w:szCs w:val="28"/>
               </w:rPr>
             </w:pPr>
-            <w:r>
-              <w:rPr>
-                <w:rFonts w:ascii="Times New Roman" w:hAnsi="Times New Roman" w:cs="Times New Roman"/>
-                <w:sz w:val="28"/>
-                <w:szCs w:val="28"/>
-              </w:rPr>
-              <w:t>Pujon,Kalimantan Tengah</w:t>
+            <w:proofErr w:type="spellStart"/>
+            <w:proofErr w:type="gramStart"/>
+            <w:r>
+              <w:rPr>
+                <w:rFonts w:ascii="Times New Roman" w:hAnsi="Times New Roman" w:cs="Times New Roman"/>
+                <w:sz w:val="28"/>
+                <w:szCs w:val="28"/>
+              </w:rPr>
+              <w:t>Pujon,Kalimantan</w:t>
+            </w:r>
+            <w:proofErr w:type="spellEnd"/>
+            <w:proofErr w:type="gramEnd"/>
+            <w:r>
+              <w:rPr>
+                <w:rFonts w:ascii="Times New Roman" w:hAnsi="Times New Roman" w:cs="Times New Roman"/>
+                <w:sz w:val="28"/>
+                <w:szCs w:val="28"/>
+              </w:rPr>
+              <w:t xml:space="preserve"> Tengah</w:t>
             </w:r>
           </w:p>
         </w:tc>
@@ -2739,6 +3091,7 @@
                 <w:szCs w:val="28"/>
               </w:rPr>
             </w:pPr>
+            <w:proofErr w:type="spellStart"/>
             <w:r>
               <w:rPr>
                 <w:rFonts w:ascii="Times New Roman" w:hAnsi="Times New Roman" w:cs="Times New Roman"/>
@@ -2746,8 +3099,49 @@
                 <w:sz w:val="28"/>
                 <w:szCs w:val="28"/>
               </w:rPr>
-              <w:t>membaca manga/webtoon, bermain catur</w:t>
-            </w:r>
+              <w:t>membaca</w:t>
+            </w:r>
+            <w:proofErr w:type="spellEnd"/>
+            <w:r>
+              <w:rPr>
+                <w:rFonts w:ascii="Times New Roman" w:hAnsi="Times New Roman" w:cs="Times New Roman"/>
+                <w:bCs/>
+                <w:sz w:val="28"/>
+                <w:szCs w:val="28"/>
+              </w:rPr>
+              <w:t xml:space="preserve"> manga/webtoon, </w:t>
+            </w:r>
+            <w:proofErr w:type="spellStart"/>
+            <w:r>
+              <w:rPr>
+                <w:rFonts w:ascii="Times New Roman" w:hAnsi="Times New Roman" w:cs="Times New Roman"/>
+                <w:bCs/>
+                <w:sz w:val="28"/>
+                <w:szCs w:val="28"/>
+              </w:rPr>
+              <w:t>bermain</w:t>
+            </w:r>
+            <w:proofErr w:type="spellEnd"/>
+            <w:r>
+              <w:rPr>
+                <w:rFonts w:ascii="Times New Roman" w:hAnsi="Times New Roman" w:cs="Times New Roman"/>
+                <w:bCs/>
+                <w:sz w:val="28"/>
+                <w:szCs w:val="28"/>
+              </w:rPr>
+              <w:t xml:space="preserve"> </w:t>
+            </w:r>
+            <w:proofErr w:type="spellStart"/>
+            <w:r>
+              <w:rPr>
+                <w:rFonts w:ascii="Times New Roman" w:hAnsi="Times New Roman" w:cs="Times New Roman"/>
+                <w:bCs/>
+                <w:sz w:val="28"/>
+                <w:szCs w:val="28"/>
+              </w:rPr>
+              <w:t>catur</w:t>
+            </w:r>
+            <w:proofErr w:type="spellEnd"/>
           </w:p>
         </w:tc>
       </w:tr>
@@ -2991,13 +3385,41 @@
                 <w:szCs w:val="28"/>
               </w:rPr>
             </w:pPr>
-            <w:r>
-              <w:rPr>
-                <w:rFonts w:ascii="Times New Roman" w:hAnsi="Times New Roman" w:cs="Times New Roman"/>
-                <w:sz w:val="28"/>
-                <w:szCs w:val="28"/>
-              </w:rPr>
-              <w:t>Sistry Dhanny S</w:t>
+            <w:proofErr w:type="spellStart"/>
+            <w:r>
+              <w:rPr>
+                <w:rFonts w:ascii="Times New Roman" w:hAnsi="Times New Roman" w:cs="Times New Roman"/>
+                <w:sz w:val="28"/>
+                <w:szCs w:val="28"/>
+              </w:rPr>
+              <w:t>Sistry</w:t>
+            </w:r>
+            <w:proofErr w:type="spellEnd"/>
+            <w:r>
+              <w:rPr>
+                <w:rFonts w:ascii="Times New Roman" w:hAnsi="Times New Roman" w:cs="Times New Roman"/>
+                <w:sz w:val="28"/>
+                <w:szCs w:val="28"/>
+              </w:rPr>
+              <w:t xml:space="preserve"> </w:t>
+            </w:r>
+            <w:proofErr w:type="spellStart"/>
+            <w:r>
+              <w:rPr>
+                <w:rFonts w:ascii="Times New Roman" w:hAnsi="Times New Roman" w:cs="Times New Roman"/>
+                <w:sz w:val="28"/>
+                <w:szCs w:val="28"/>
+              </w:rPr>
+              <w:t>Dhanny</w:t>
+            </w:r>
+            <w:proofErr w:type="spellEnd"/>
+            <w:r>
+              <w:rPr>
+                <w:rFonts w:ascii="Times New Roman" w:hAnsi="Times New Roman" w:cs="Times New Roman"/>
+                <w:sz w:val="28"/>
+                <w:szCs w:val="28"/>
+              </w:rPr>
+              <w:t xml:space="preserve"> S</w:t>
             </w:r>
           </w:p>
         </w:tc>
@@ -3093,8 +3515,18 @@
                 <w:sz w:val="28"/>
                 <w:szCs w:val="28"/>
               </w:rPr>
-              <w:t>Ajamu, RantauPrapat</w:t>
-            </w:r>
+              <w:t xml:space="preserve">Ajamu, </w:t>
+            </w:r>
+            <w:proofErr w:type="spellStart"/>
+            <w:r>
+              <w:rPr>
+                <w:rFonts w:ascii="Times New Roman" w:hAnsi="Times New Roman" w:cs="Times New Roman"/>
+                <w:sz w:val="28"/>
+                <w:szCs w:val="28"/>
+              </w:rPr>
+              <w:t>RantauPrapat</w:t>
+            </w:r>
+            <w:proofErr w:type="spellEnd"/>
           </w:p>
         </w:tc>
       </w:tr>
@@ -3141,7 +3573,25 @@
                 <w:sz w:val="28"/>
                 <w:szCs w:val="28"/>
               </w:rPr>
-              <w:t xml:space="preserve"> nonton film + main</w:t>
+              <w:t xml:space="preserve"> </w:t>
+            </w:r>
+            <w:proofErr w:type="spellStart"/>
+            <w:r>
+              <w:rPr>
+                <w:rFonts w:ascii="Times New Roman" w:hAnsi="Times New Roman" w:cs="Times New Roman"/>
+                <w:sz w:val="28"/>
+                <w:szCs w:val="28"/>
+              </w:rPr>
+              <w:t>nonton</w:t>
+            </w:r>
+            <w:proofErr w:type="spellEnd"/>
+            <w:r>
+              <w:rPr>
+                <w:rFonts w:ascii="Times New Roman" w:hAnsi="Times New Roman" w:cs="Times New Roman"/>
+                <w:sz w:val="28"/>
+                <w:szCs w:val="28"/>
+              </w:rPr>
+              <w:t xml:space="preserve"> film + main</w:t>
             </w:r>
           </w:p>
         </w:tc>
@@ -3823,8 +4273,18 @@
                 <w:sz w:val="28"/>
                 <w:szCs w:val="28"/>
               </w:rPr>
-              <w:t>Muhammad Azaria Widyadhana</w:t>
-            </w:r>
+              <w:t xml:space="preserve">Muhammad Azaria </w:t>
+            </w:r>
+            <w:proofErr w:type="spellStart"/>
+            <w:r>
+              <w:rPr>
+                <w:rFonts w:ascii="Times New Roman" w:hAnsi="Times New Roman" w:cs="Times New Roman"/>
+                <w:sz w:val="28"/>
+                <w:szCs w:val="28"/>
+              </w:rPr>
+              <w:t>Widyadhana</w:t>
+            </w:r>
+            <w:proofErr w:type="spellEnd"/>
           </w:p>
         </w:tc>
       </w:tr>
@@ -3961,13 +4421,23 @@
                 <w:szCs w:val="28"/>
               </w:rPr>
             </w:pPr>
-            <w:r>
-              <w:rPr>
-                <w:rFonts w:ascii="Times New Roman" w:hAnsi="Times New Roman" w:cs="Times New Roman"/>
-                <w:sz w:val="28"/>
-                <w:szCs w:val="28"/>
-              </w:rPr>
-              <w:t>Fotografi, game</w:t>
+            <w:proofErr w:type="spellStart"/>
+            <w:r>
+              <w:rPr>
+                <w:rFonts w:ascii="Times New Roman" w:hAnsi="Times New Roman" w:cs="Times New Roman"/>
+                <w:sz w:val="28"/>
+                <w:szCs w:val="28"/>
+              </w:rPr>
+              <w:t>Fotografi</w:t>
+            </w:r>
+            <w:proofErr w:type="spellEnd"/>
+            <w:r>
+              <w:rPr>
+                <w:rFonts w:ascii="Times New Roman" w:hAnsi="Times New Roman" w:cs="Times New Roman"/>
+                <w:sz w:val="28"/>
+                <w:szCs w:val="28"/>
+              </w:rPr>
+              <w:t>, game</w:t>
             </w:r>
           </w:p>
         </w:tc>
@@ -4219,13 +4689,23 @@
                 <w:szCs w:val="28"/>
               </w:rPr>
             </w:pPr>
-            <w:r>
-              <w:rPr>
-                <w:rFonts w:ascii="Times New Roman" w:hAnsi="Times New Roman" w:cs="Times New Roman"/>
-                <w:sz w:val="28"/>
-                <w:szCs w:val="28"/>
-              </w:rPr>
-              <w:t>Agi Alif Ramadhan</w:t>
+            <w:proofErr w:type="spellStart"/>
+            <w:r>
+              <w:rPr>
+                <w:rFonts w:ascii="Times New Roman" w:hAnsi="Times New Roman" w:cs="Times New Roman"/>
+                <w:sz w:val="28"/>
+                <w:szCs w:val="28"/>
+              </w:rPr>
+              <w:t>Agi</w:t>
+            </w:r>
+            <w:proofErr w:type="spellEnd"/>
+            <w:r>
+              <w:rPr>
+                <w:rFonts w:ascii="Times New Roman" w:hAnsi="Times New Roman" w:cs="Times New Roman"/>
+                <w:sz w:val="28"/>
+                <w:szCs w:val="28"/>
+              </w:rPr>
+              <w:t xml:space="preserve"> Alif Ramadhan</w:t>
             </w:r>
           </w:p>
         </w:tc>
@@ -4273,7 +4753,25 @@
                 <w:sz w:val="28"/>
                 <w:szCs w:val="28"/>
               </w:rPr>
-              <w:t>Denpasar, 7 Desember 1998</w:t>
+              <w:t xml:space="preserve">Denpasar, 7 </w:t>
+            </w:r>
+            <w:proofErr w:type="spellStart"/>
+            <w:r>
+              <w:rPr>
+                <w:rFonts w:ascii="Times New Roman" w:hAnsi="Times New Roman" w:cs="Times New Roman"/>
+                <w:sz w:val="28"/>
+                <w:szCs w:val="28"/>
+              </w:rPr>
+              <w:t>Desember</w:t>
+            </w:r>
+            <w:proofErr w:type="spellEnd"/>
+            <w:r>
+              <w:rPr>
+                <w:rFonts w:ascii="Times New Roman" w:hAnsi="Times New Roman" w:cs="Times New Roman"/>
+                <w:sz w:val="28"/>
+                <w:szCs w:val="28"/>
+              </w:rPr>
+              <w:t xml:space="preserve"> 1998</w:t>
             </w:r>
           </w:p>
         </w:tc>
@@ -4321,8 +4819,18 @@
                 <w:sz w:val="28"/>
                 <w:szCs w:val="28"/>
               </w:rPr>
-              <w:t>Softball, Musik</w:t>
-            </w:r>
+              <w:t xml:space="preserve">Softball, </w:t>
+            </w:r>
+            <w:proofErr w:type="spellStart"/>
+            <w:r>
+              <w:rPr>
+                <w:rFonts w:ascii="Times New Roman" w:hAnsi="Times New Roman" w:cs="Times New Roman"/>
+                <w:sz w:val="28"/>
+                <w:szCs w:val="28"/>
+              </w:rPr>
+              <w:t>Musik</w:t>
+            </w:r>
+            <w:proofErr w:type="spellEnd"/>
           </w:p>
         </w:tc>
       </w:tr>
@@ -4634,6 +5142,7 @@
               </w:rPr>
               <w:t xml:space="preserve">Muhammad Ikhwan Khalid </w:t>
             </w:r>
+            <w:proofErr w:type="spellStart"/>
             <w:r>
               <w:rPr>
                 <w:rFonts w:ascii="Times New Roman" w:hAnsi="Times New Roman" w:cs="Times New Roman"/>
@@ -4642,6 +5151,7 @@
               </w:rPr>
               <w:t>Nasution</w:t>
             </w:r>
+            <w:proofErr w:type="spellEnd"/>
           </w:p>
         </w:tc>
       </w:tr>
@@ -4682,13 +5192,41 @@
                 <w:szCs w:val="28"/>
               </w:rPr>
             </w:pPr>
-            <w:r>
-              <w:rPr>
-                <w:rFonts w:ascii="Times New Roman" w:hAnsi="Times New Roman" w:cs="Times New Roman"/>
-                <w:sz w:val="28"/>
-                <w:szCs w:val="28"/>
-              </w:rPr>
-              <w:t>Pematangsiantar, 25 maret 2000</w:t>
+            <w:proofErr w:type="spellStart"/>
+            <w:r>
+              <w:rPr>
+                <w:rFonts w:ascii="Times New Roman" w:hAnsi="Times New Roman" w:cs="Times New Roman"/>
+                <w:sz w:val="28"/>
+                <w:szCs w:val="28"/>
+              </w:rPr>
+              <w:t>Pematangsiantar</w:t>
+            </w:r>
+            <w:proofErr w:type="spellEnd"/>
+            <w:r>
+              <w:rPr>
+                <w:rFonts w:ascii="Times New Roman" w:hAnsi="Times New Roman" w:cs="Times New Roman"/>
+                <w:sz w:val="28"/>
+                <w:szCs w:val="28"/>
+              </w:rPr>
+              <w:t xml:space="preserve">, 25 </w:t>
+            </w:r>
+            <w:proofErr w:type="spellStart"/>
+            <w:r>
+              <w:rPr>
+                <w:rFonts w:ascii="Times New Roman" w:hAnsi="Times New Roman" w:cs="Times New Roman"/>
+                <w:sz w:val="28"/>
+                <w:szCs w:val="28"/>
+              </w:rPr>
+              <w:t>maret</w:t>
+            </w:r>
+            <w:proofErr w:type="spellEnd"/>
+            <w:r>
+              <w:rPr>
+                <w:rFonts w:ascii="Times New Roman" w:hAnsi="Times New Roman" w:cs="Times New Roman"/>
+                <w:sz w:val="28"/>
+                <w:szCs w:val="28"/>
+              </w:rPr>
+              <w:t xml:space="preserve"> 2000</w:t>
             </w:r>
           </w:p>
         </w:tc>
@@ -4730,6 +5268,7 @@
                 <w:szCs w:val="28"/>
               </w:rPr>
             </w:pPr>
+            <w:proofErr w:type="spellStart"/>
             <w:r>
               <w:rPr>
                 <w:rFonts w:ascii="Times New Roman" w:hAnsi="Times New Roman" w:cs="Times New Roman"/>
@@ -4738,6 +5277,7 @@
               </w:rPr>
               <w:t>Pematangsiantar</w:t>
             </w:r>
+            <w:proofErr w:type="spellEnd"/>
           </w:p>
         </w:tc>
       </w:tr>
@@ -4778,13 +5318,23 @@
                 <w:szCs w:val="28"/>
               </w:rPr>
             </w:pPr>
-            <w:r>
-              <w:rPr>
-                <w:rFonts w:ascii="Times New Roman" w:hAnsi="Times New Roman" w:cs="Times New Roman"/>
-                <w:sz w:val="28"/>
-                <w:szCs w:val="28"/>
-              </w:rPr>
-              <w:t>dengerin podcast</w:t>
+            <w:proofErr w:type="spellStart"/>
+            <w:r>
+              <w:rPr>
+                <w:rFonts w:ascii="Times New Roman" w:hAnsi="Times New Roman" w:cs="Times New Roman"/>
+                <w:sz w:val="28"/>
+                <w:szCs w:val="28"/>
+              </w:rPr>
+              <w:t>dengerin</w:t>
+            </w:r>
+            <w:proofErr w:type="spellEnd"/>
+            <w:r>
+              <w:rPr>
+                <w:rFonts w:ascii="Times New Roman" w:hAnsi="Times New Roman" w:cs="Times New Roman"/>
+                <w:sz w:val="28"/>
+                <w:szCs w:val="28"/>
+              </w:rPr>
+              <w:t xml:space="preserve"> podcast</w:t>
             </w:r>
           </w:p>
         </w:tc>
@@ -5031,14 +5581,34 @@
                 <w:szCs w:val="28"/>
               </w:rPr>
             </w:pPr>
-            <w:r>
-              <w:rPr>
-                <w:rFonts w:ascii="Times New Roman" w:hAnsi="Times New Roman" w:cs="Times New Roman"/>
-                <w:sz w:val="28"/>
-                <w:szCs w:val="28"/>
-              </w:rPr>
-              <w:t>Rozi Mulyadi</w:t>
-            </w:r>
+            <w:proofErr w:type="spellStart"/>
+            <w:r>
+              <w:rPr>
+                <w:rFonts w:ascii="Times New Roman" w:hAnsi="Times New Roman" w:cs="Times New Roman"/>
+                <w:sz w:val="28"/>
+                <w:szCs w:val="28"/>
+              </w:rPr>
+              <w:t>Rozi</w:t>
+            </w:r>
+            <w:proofErr w:type="spellEnd"/>
+            <w:r>
+              <w:rPr>
+                <w:rFonts w:ascii="Times New Roman" w:hAnsi="Times New Roman" w:cs="Times New Roman"/>
+                <w:sz w:val="28"/>
+                <w:szCs w:val="28"/>
+              </w:rPr>
+              <w:t xml:space="preserve"> </w:t>
+            </w:r>
+            <w:proofErr w:type="spellStart"/>
+            <w:r>
+              <w:rPr>
+                <w:rFonts w:ascii="Times New Roman" w:hAnsi="Times New Roman" w:cs="Times New Roman"/>
+                <w:sz w:val="28"/>
+                <w:szCs w:val="28"/>
+              </w:rPr>
+              <w:t>Mulyadi</w:t>
+            </w:r>
+            <w:proofErr w:type="spellEnd"/>
           </w:p>
         </w:tc>
       </w:tr>
@@ -5085,7 +5655,25 @@
                 <w:sz w:val="28"/>
                 <w:szCs w:val="28"/>
               </w:rPr>
-              <w:t>Medan, 02 Januari 2001</w:t>
+              <w:t xml:space="preserve">Medan, 02 </w:t>
+            </w:r>
+            <w:proofErr w:type="spellStart"/>
+            <w:r>
+              <w:rPr>
+                <w:rFonts w:ascii="Times New Roman" w:hAnsi="Times New Roman" w:cs="Times New Roman"/>
+                <w:sz w:val="28"/>
+                <w:szCs w:val="28"/>
+              </w:rPr>
+              <w:t>Januari</w:t>
+            </w:r>
+            <w:proofErr w:type="spellEnd"/>
+            <w:r>
+              <w:rPr>
+                <w:rFonts w:ascii="Times New Roman" w:hAnsi="Times New Roman" w:cs="Times New Roman"/>
+                <w:sz w:val="28"/>
+                <w:szCs w:val="28"/>
+              </w:rPr>
+              <w:t xml:space="preserve"> 2001</w:t>
             </w:r>
           </w:p>
         </w:tc>
@@ -5175,20 +5763,113 @@
                 <w:szCs w:val="28"/>
               </w:rPr>
             </w:pPr>
-            <w:r>
-              <w:rPr>
-                <w:sz w:val="28"/>
-                <w:szCs w:val="28"/>
-              </w:rPr>
-              <w:t xml:space="preserve">Menonton film series, film series kesukaan Alice in Borderland, kingdom &lt;- </w:t>
-            </w:r>
-            <w:r>
-              <w:rPr>
-                <w:sz w:val="28"/>
-                <w:szCs w:val="28"/>
-              </w:rPr>
-              <w:t>film korea tentang kerajaan  sama virus parasit</w:t>
-            </w:r>
+            <w:proofErr w:type="spellStart"/>
+            <w:r>
+              <w:rPr>
+                <w:sz w:val="28"/>
+                <w:szCs w:val="28"/>
+              </w:rPr>
+              <w:t>Menonton</w:t>
+            </w:r>
+            <w:proofErr w:type="spellEnd"/>
+            <w:r>
+              <w:rPr>
+                <w:sz w:val="28"/>
+                <w:szCs w:val="28"/>
+              </w:rPr>
+              <w:t xml:space="preserve"> film series, film series </w:t>
+            </w:r>
+            <w:proofErr w:type="spellStart"/>
+            <w:r>
+              <w:rPr>
+                <w:sz w:val="28"/>
+                <w:szCs w:val="28"/>
+              </w:rPr>
+              <w:t>kesukaan</w:t>
+            </w:r>
+            <w:proofErr w:type="spellEnd"/>
+            <w:r>
+              <w:rPr>
+                <w:sz w:val="28"/>
+                <w:szCs w:val="28"/>
+              </w:rPr>
+              <w:t xml:space="preserve"> Alice in Borderland, kingdom &lt;- film </w:t>
+            </w:r>
+            <w:proofErr w:type="spellStart"/>
+            <w:r>
+              <w:rPr>
+                <w:sz w:val="28"/>
+                <w:szCs w:val="28"/>
+              </w:rPr>
+              <w:t>korea</w:t>
+            </w:r>
+            <w:proofErr w:type="spellEnd"/>
+            <w:r>
+              <w:rPr>
+                <w:sz w:val="28"/>
+                <w:szCs w:val="28"/>
+              </w:rPr>
+              <w:t xml:space="preserve"> </w:t>
+            </w:r>
+            <w:proofErr w:type="spellStart"/>
+            <w:r>
+              <w:rPr>
+                <w:sz w:val="28"/>
+                <w:szCs w:val="28"/>
+              </w:rPr>
+              <w:t>tentang</w:t>
+            </w:r>
+            <w:proofErr w:type="spellEnd"/>
+            <w:r>
+              <w:rPr>
+                <w:sz w:val="28"/>
+                <w:szCs w:val="28"/>
+              </w:rPr>
+              <w:t xml:space="preserve"> </w:t>
+            </w:r>
+            <w:proofErr w:type="spellStart"/>
+            <w:proofErr w:type="gramStart"/>
+            <w:r>
+              <w:rPr>
+                <w:sz w:val="28"/>
+                <w:szCs w:val="28"/>
+              </w:rPr>
+              <w:t>kerajaan</w:t>
+            </w:r>
+            <w:proofErr w:type="spellEnd"/>
+            <w:r>
+              <w:rPr>
+                <w:sz w:val="28"/>
+                <w:szCs w:val="28"/>
+              </w:rPr>
+              <w:t xml:space="preserve">  </w:t>
+            </w:r>
+            <w:proofErr w:type="spellStart"/>
+            <w:r>
+              <w:rPr>
+                <w:sz w:val="28"/>
+                <w:szCs w:val="28"/>
+              </w:rPr>
+              <w:t>sama</w:t>
+            </w:r>
+            <w:proofErr w:type="spellEnd"/>
+            <w:proofErr w:type="gramEnd"/>
+            <w:r>
+              <w:rPr>
+                <w:sz w:val="28"/>
+                <w:szCs w:val="28"/>
+              </w:rPr>
+              <w:t xml:space="preserve"> virus </w:t>
+            </w:r>
+            <w:proofErr w:type="spellStart"/>
+            <w:r>
+              <w:rPr>
+                <w:sz w:val="28"/>
+                <w:szCs w:val="28"/>
+              </w:rPr>
+              <w:t>parasit</w:t>
+            </w:r>
+            <w:proofErr w:type="spellEnd"/>
           </w:p>
         </w:tc>
       </w:tr>
@@ -5281,8 +5962,81 @@
                 <w:sz w:val="28"/>
                 <w:szCs w:val="28"/>
               </w:rPr>
-              <w:t>D3 Rekayasa Perangkat Lunak Aplikasi /Informatika</w:t>
-            </w:r>
+              <w:t xml:space="preserve">D3 </w:t>
+            </w:r>
+            <w:proofErr w:type="spellStart"/>
+            <w:r>
+              <w:rPr>
+                <w:sz w:val="28"/>
+                <w:szCs w:val="28"/>
+              </w:rPr>
+              <w:t>Rekayasa</w:t>
+            </w:r>
+            <w:proofErr w:type="spellEnd"/>
+            <w:r>
+              <w:rPr>
+                <w:sz w:val="28"/>
+                <w:szCs w:val="28"/>
+              </w:rPr>
+              <w:t xml:space="preserve"> </w:t>
+            </w:r>
+            <w:proofErr w:type="spellStart"/>
+            <w:r>
+              <w:rPr>
+                <w:sz w:val="28"/>
+                <w:szCs w:val="28"/>
+              </w:rPr>
+              <w:t>Perangkat</w:t>
+            </w:r>
+            <w:proofErr w:type="spellEnd"/>
+            <w:r>
+              <w:rPr>
+                <w:sz w:val="28"/>
+                <w:szCs w:val="28"/>
+              </w:rPr>
+              <w:t xml:space="preserve"> </w:t>
+            </w:r>
+            <w:proofErr w:type="spellStart"/>
+            <w:r>
+              <w:rPr>
+                <w:sz w:val="28"/>
+                <w:szCs w:val="28"/>
+              </w:rPr>
+              <w:t>Lunak</w:t>
+            </w:r>
+            <w:proofErr w:type="spellEnd"/>
+            <w:r>
+              <w:rPr>
+                <w:sz w:val="28"/>
+                <w:szCs w:val="28"/>
+              </w:rPr>
+              <w:t xml:space="preserve"> </w:t>
+            </w:r>
+            <w:proofErr w:type="spellStart"/>
+            <w:r>
+              <w:rPr>
+                <w:sz w:val="28"/>
+                <w:szCs w:val="28"/>
+              </w:rPr>
+              <w:t>Aplikasi</w:t>
+            </w:r>
+            <w:proofErr w:type="spellEnd"/>
+            <w:r>
+              <w:rPr>
+                <w:sz w:val="28"/>
+                <w:szCs w:val="28"/>
+              </w:rPr>
+              <w:t xml:space="preserve"> /</w:t>
+            </w:r>
+            <w:proofErr w:type="spellStart"/>
+            <w:r>
+              <w:rPr>
+                <w:sz w:val="28"/>
+                <w:szCs w:val="28"/>
+              </w:rPr>
+              <w:t>Informatika</w:t>
+            </w:r>
+            <w:proofErr w:type="spellEnd"/>
           </w:p>
         </w:tc>
       </w:tr>
@@ -5760,6 +6514,7 @@
               <w:jc w:val="center"/>
               <w:rPr>
                 <w:rFonts w:ascii="Times New Roman" w:hAnsi="Times New Roman" w:cs="Times New Roman"/>
+                <w:noProof/>
                 <w:sz w:val="28"/>
                 <w:szCs w:val="28"/>
               </w:rPr>
@@ -5782,22 +6537,102 @@
               <w:br w:type="page"/>
             </w:r>
           </w:p>
-        </w:tc>
-        <w:tc>
-          <w:tcPr>
-            <w:tcW w:w="4860" w:type="dxa"/>
-            <w:vAlign w:val="center"/>
-          </w:tcPr>
-          <w:p>
-            <w:pPr>
-              <w:spacing w:after="0" w:line="240" w:lineRule="auto"/>
-              <w:jc w:val="center"/>
-              <w:rPr>
-                <w:rFonts w:ascii="Times New Roman" w:hAnsi="Times New Roman" w:cs="Times New Roman"/>
-                <w:sz w:val="28"/>
-                <w:szCs w:val="28"/>
-              </w:rPr>
-            </w:pPr>
+          <w:p>
+            <w:pPr>
+              <w:spacing w:after="0" w:line="240" w:lineRule="auto"/>
+              <w:jc w:val="center"/>
+              <w:rPr>
+                <w:rFonts w:ascii="Times New Roman" w:hAnsi="Times New Roman" w:cs="Times New Roman"/>
+                <w:sz w:val="28"/>
+                <w:szCs w:val="28"/>
+              </w:rPr>
+            </w:pPr>
+            <w:r>
+              <w:rPr>
+                <w:rFonts w:ascii="Times New Roman" w:hAnsi="Times New Roman" w:cs="Times New Roman"/>
+                <w:noProof/>
+                <w:sz w:val="28"/>
+                <w:szCs w:val="28"/>
+              </w:rPr>
+              <w:drawing>
+                <wp:inline distT="0" distB="0" distL="0" distR="0" wp14:anchorId="54E08976" wp14:editId="2BF04BD3">
+                  <wp:extent cx="4148761" cy="4709160"/>
+                  <wp:effectExtent l="0" t="0" r="4445" b="0"/>
+                  <wp:docPr id="14" name="Picture 14"/>
+                  <wp:cNvGraphicFramePr>
+                    <a:graphicFrameLocks xmlns:a="http://schemas.openxmlformats.org/drawingml/2006/main" noChangeAspect="1"/>
+                  </wp:cNvGraphicFramePr>
+                  <a:graphic xmlns:a="http://schemas.openxmlformats.org/drawingml/2006/main">
+                    <a:graphicData uri="http://schemas.openxmlformats.org/drawingml/2006/picture">
+                      <pic:pic xmlns:pic="http://schemas.openxmlformats.org/drawingml/2006/picture">
+                        <pic:nvPicPr>
+                          <pic:cNvPr id="0" name="Picture 1"/>
+                          <pic:cNvPicPr>
+                            <a:picLocks noChangeAspect="1" noChangeArrowheads="1"/>
+                          </pic:cNvPicPr>
+                        </pic:nvPicPr>
+                        <pic:blipFill rotWithShape="1">
+                          <a:blip r:embed="rId20">
+                            <a:extLst>
+                              <a:ext uri="{28A0092B-C50C-407E-A947-70E740481C1C}">
+                                <a14:useLocalDpi xmlns:a14="http://schemas.microsoft.com/office/drawing/2010/main" val="0"/>
+                              </a:ext>
+                            </a:extLst>
+                          </a:blip>
+                          <a:srcRect l="21795" r="19359"/>
+                          <a:stretch/>
+                        </pic:blipFill>
+                        <pic:spPr bwMode="auto">
+                          <a:xfrm>
+                            <a:off x="0" y="0"/>
+                            <a:ext cx="4156995" cy="4718506"/>
+                          </a:xfrm>
+                          <a:prstGeom prst="rect">
+                            <a:avLst/>
+                          </a:prstGeom>
+                          <a:noFill/>
+                          <a:ln>
+                            <a:noFill/>
+                          </a:ln>
+                          <a:extLst>
+                            <a:ext uri="{53640926-AAD7-44D8-BBD7-CCE9431645EC}">
+                              <a14:shadowObscured xmlns:a14="http://schemas.microsoft.com/office/drawing/2010/main"/>
+                            </a:ext>
+                          </a:extLst>
+                        </pic:spPr>
+                      </pic:pic>
+                    </a:graphicData>
+                  </a:graphic>
+                </wp:inline>
+              </w:drawing>
+            </w:r>
+          </w:p>
+        </w:tc>
+        <w:tc>
+          <w:tcPr>
+            <w:tcW w:w="4860" w:type="dxa"/>
+            <w:vAlign w:val="center"/>
+          </w:tcPr>
+          <w:p>
+            <w:pPr>
+              <w:spacing w:after="0" w:line="240" w:lineRule="auto"/>
+              <w:jc w:val="center"/>
+              <w:rPr>
+                <w:rFonts w:ascii="Times New Roman" w:hAnsi="Times New Roman" w:cs="Times New Roman"/>
+                <w:sz w:val="28"/>
+                <w:szCs w:val="28"/>
+                <w:lang w:val="id-ID"/>
+              </w:rPr>
+            </w:pPr>
+            <w:r>
+              <w:rPr>
+                <w:rFonts w:ascii="Times New Roman" w:hAnsi="Times New Roman" w:cs="Times New Roman"/>
+                <w:sz w:val="28"/>
+                <w:szCs w:val="28"/>
+                <w:lang w:val="id-ID"/>
+              </w:rPr>
+              <w:t>Dony Ali Sanjaya</w:t>
+            </w:r>
           </w:p>
         </w:tc>
       </w:tr>
@@ -5836,8 +6671,18 @@
                 <w:rFonts w:ascii="Times New Roman" w:hAnsi="Times New Roman" w:cs="Times New Roman"/>
                 <w:sz w:val="28"/>
                 <w:szCs w:val="28"/>
-              </w:rPr>
-            </w:pPr>
+                <w:lang w:val="id-ID"/>
+              </w:rPr>
+            </w:pPr>
+            <w:r>
+              <w:rPr>
+                <w:rFonts w:ascii="Times New Roman" w:hAnsi="Times New Roman" w:cs="Times New Roman"/>
+                <w:sz w:val="28"/>
+                <w:szCs w:val="28"/>
+                <w:lang w:val="id-ID"/>
+              </w:rPr>
+              <w:t>Bandung, 18 November 1999</w:t>
+            </w:r>
           </w:p>
         </w:tc>
       </w:tr>
@@ -5876,8 +6721,18 @@
                 <w:rFonts w:ascii="Times New Roman" w:hAnsi="Times New Roman" w:cs="Times New Roman"/>
                 <w:sz w:val="28"/>
                 <w:szCs w:val="28"/>
-              </w:rPr>
-            </w:pPr>
+                <w:lang w:val="id-ID"/>
+              </w:rPr>
+            </w:pPr>
+            <w:r>
+              <w:rPr>
+                <w:rFonts w:ascii="Times New Roman" w:hAnsi="Times New Roman" w:cs="Times New Roman"/>
+                <w:sz w:val="28"/>
+                <w:szCs w:val="28"/>
+                <w:lang w:val="id-ID"/>
+              </w:rPr>
+              <w:t>Bandung</w:t>
+            </w:r>
           </w:p>
         </w:tc>
       </w:tr>
@@ -5916,8 +6771,18 @@
                 <w:rFonts w:ascii="Times New Roman" w:hAnsi="Times New Roman" w:cs="Times New Roman"/>
                 <w:sz w:val="28"/>
                 <w:szCs w:val="28"/>
-              </w:rPr>
-            </w:pPr>
+                <w:lang w:val="id-ID"/>
+              </w:rPr>
+            </w:pPr>
+            <w:r>
+              <w:rPr>
+                <w:rFonts w:ascii="Times New Roman" w:hAnsi="Times New Roman" w:cs="Times New Roman"/>
+                <w:sz w:val="28"/>
+                <w:szCs w:val="28"/>
+                <w:lang w:val="id-ID"/>
+              </w:rPr>
+              <w:t>Main mobil, musik, mengulik teknologi</w:t>
+            </w:r>
           </w:p>
         </w:tc>
       </w:tr>
@@ -5956,8 +6821,18 @@
                 <w:rFonts w:ascii="Times New Roman" w:hAnsi="Times New Roman" w:cs="Times New Roman"/>
                 <w:sz w:val="28"/>
                 <w:szCs w:val="28"/>
-              </w:rPr>
-            </w:pPr>
+                <w:lang w:val="id-ID"/>
+              </w:rPr>
+            </w:pPr>
+            <w:r>
+              <w:rPr>
+                <w:rFonts w:ascii="Times New Roman" w:hAnsi="Times New Roman" w:cs="Times New Roman"/>
+                <w:sz w:val="28"/>
+                <w:szCs w:val="28"/>
+                <w:lang w:val="id-ID"/>
+              </w:rPr>
+              <w:t>11101184227</w:t>
+            </w:r>
           </w:p>
         </w:tc>
       </w:tr>
@@ -5996,8 +6871,18 @@
                 <w:rFonts w:ascii="Times New Roman" w:hAnsi="Times New Roman" w:cs="Times New Roman"/>
                 <w:sz w:val="28"/>
                 <w:szCs w:val="28"/>
-              </w:rPr>
-            </w:pPr>
+                <w:lang w:val="id-ID"/>
+              </w:rPr>
+            </w:pPr>
+            <w:r>
+              <w:rPr>
+                <w:rFonts w:ascii="Times New Roman" w:hAnsi="Times New Roman" w:cs="Times New Roman"/>
+                <w:sz w:val="28"/>
+                <w:szCs w:val="28"/>
+                <w:lang w:val="id-ID"/>
+              </w:rPr>
+              <w:t>S1 Teknik Telekomunikasi</w:t>
+            </w:r>
           </w:p>
         </w:tc>
       </w:tr>
@@ -7965,6 +8850,10 @@
 </file>
 
 <file path=customXml/item1.xml><?xml version="1.0" encoding="utf-8"?>
+<b:Sources xmlns:b="http://schemas.openxmlformats.org/officeDocument/2006/bibliography" xmlns="http://schemas.openxmlformats.org/officeDocument/2006/bibliography" SelectedStyle="\APASixthEditionOfficeOnline.xsl" StyleName="APA" Version="6"/>
+</file>
+
+<file path=customXml/item2.xml><?xml version="1.0" encoding="utf-8"?>
 <s:customData xmlns="http://www.wps.cn/officeDocument/2013/wpsCustomData" xmlns:s="http://www.wps.cn/officeDocument/2013/wpsCustomData">
   <customSectProps>
     <customSectPr/>
@@ -7972,22 +8861,18 @@
 </s:customData>
 </file>
 
-<file path=customXml/item2.xml><?xml version="1.0" encoding="utf-8"?>
-<b:Sources xmlns:b="http://schemas.openxmlformats.org/officeDocument/2006/bibliography" xmlns="http://schemas.openxmlformats.org/officeDocument/2006/bibliography" SelectedStyle="\APASixthEditionOfficeOnline.xsl" StyleName="APA" Version="6"/>
+<file path=customXml/itemProps1.xml><?xml version="1.0" encoding="utf-8"?>
+<ds:datastoreItem xmlns:ds="http://schemas.openxmlformats.org/officeDocument/2006/customXml" ds:itemID="{4D8BF01C-4C3C-4CBE-BD36-9F78272CCAB3}">
+  <ds:schemaRefs>
+    <ds:schemaRef ds:uri="http://schemas.openxmlformats.org/officeDocument/2006/bibliography"/>
+  </ds:schemaRefs>
+</ds:datastoreItem>
 </file>
 
-<file path=customXml/itemProps1.xml><?xml version="1.0" encoding="utf-8"?>
+<file path=customXml/itemProps2.xml><?xml version="1.0" encoding="utf-8"?>
 <ds:datastoreItem xmlns:ds="http://schemas.openxmlformats.org/officeDocument/2006/customXml" ds:itemID="{B1977F7D-205B-4081-913C-38D41E755F92}">
   <ds:schemaRefs>
     <ds:schemaRef ds:uri="http://www.wps.cn/officeDocument/2013/wpsCustomData"/>
   </ds:schemaRefs>
 </ds:datastoreItem>
-</file>
-
-<file path=customXml/itemProps2.xml><?xml version="1.0" encoding="utf-8"?>
-<ds:datastoreItem xmlns:ds="http://schemas.openxmlformats.org/officeDocument/2006/customXml" ds:itemID="{4D8BF01C-4C3C-4CBE-BD36-9F78272CCAB3}">
-  <ds:schemaRefs>
-    <ds:schemaRef ds:uri="http://schemas.openxmlformats.org/officeDocument/2006/bibliography"/>
-  </ds:schemaRefs>
-</ds:datastoreItem>
 </file>
</xml_diff>

<commit_message>
update data ka Agnes
</commit_message>
<xml_diff>
--- a/List-Asisten-Lab-CPS.docx
+++ b/List-Asisten-Lab-CPS.docx
@@ -3032,7 +3032,6 @@
               </w:rPr>
             </w:pPr>
             <w:proofErr w:type="spellStart"/>
-            <w:proofErr w:type="gramStart"/>
             <w:r>
               <w:rPr>
                 <w:rFonts w:ascii="Times New Roman" w:hAnsi="Times New Roman" w:cs="Times New Roman"/>
@@ -3042,7 +3041,6 @@
               <w:t>Pujon,Kalimantan</w:t>
             </w:r>
             <w:proofErr w:type="spellEnd"/>
-            <w:proofErr w:type="gramEnd"/>
             <w:r>
               <w:rPr>
                 <w:rFonts w:ascii="Times New Roman" w:hAnsi="Times New Roman" w:cs="Times New Roman"/>
@@ -5828,7 +5826,6 @@
               <w:t xml:space="preserve"> </w:t>
             </w:r>
             <w:proofErr w:type="spellStart"/>
-            <w:proofErr w:type="gramStart"/>
             <w:r>
               <w:rPr>
                 <w:sz w:val="28"/>
@@ -5853,7 +5850,6 @@
               <w:t>sama</w:t>
             </w:r>
             <w:proofErr w:type="spellEnd"/>
-            <w:proofErr w:type="gramEnd"/>
             <w:r>
               <w:rPr>
                 <w:sz w:val="28"/>
@@ -6967,23 +6963,106 @@
               </w:rPr>
               <w:br w:type="page"/>
             </w:r>
-          </w:p>
-        </w:tc>
-        <w:tc>
-          <w:tcPr>
-            <w:tcW w:w="4860" w:type="dxa"/>
-            <w:vAlign w:val="center"/>
-          </w:tcPr>
-          <w:p>
-            <w:pPr>
-              <w:spacing w:after="0" w:line="240" w:lineRule="auto"/>
-              <w:jc w:val="center"/>
-              <w:rPr>
-                <w:rFonts w:ascii="Times New Roman" w:hAnsi="Times New Roman" w:cs="Times New Roman"/>
-                <w:sz w:val="28"/>
-                <w:szCs w:val="28"/>
-              </w:rPr>
-            </w:pPr>
+            <w:r>
+              <w:rPr>
+                <w:noProof/>
+              </w:rPr>
+              <w:drawing>
+                <wp:inline distT="0" distB="0" distL="0" distR="0" wp14:anchorId="5D2A926B" wp14:editId="1B89CC1A">
+                  <wp:extent cx="3990975" cy="3990975"/>
+                  <wp:effectExtent l="0" t="0" r="9525" b="9525"/>
+                  <wp:docPr id="15" name="Picture 15"/>
+                  <wp:cNvGraphicFramePr>
+                    <a:graphicFrameLocks xmlns:a="http://schemas.openxmlformats.org/drawingml/2006/main" noChangeAspect="1"/>
+                  </wp:cNvGraphicFramePr>
+                  <a:graphic xmlns:a="http://schemas.openxmlformats.org/drawingml/2006/main">
+                    <a:graphicData uri="http://schemas.openxmlformats.org/drawingml/2006/picture">
+                      <pic:pic xmlns:pic="http://schemas.openxmlformats.org/drawingml/2006/picture">
+                        <pic:nvPicPr>
+                          <pic:cNvPr id="0" name="Picture 1"/>
+                          <pic:cNvPicPr>
+                            <a:picLocks noChangeAspect="1" noChangeArrowheads="1"/>
+                          </pic:cNvPicPr>
+                        </pic:nvPicPr>
+                        <pic:blipFill>
+                          <a:blip r:embed="rId21" cstate="print">
+                            <a:extLst>
+                              <a:ext uri="{28A0092B-C50C-407E-A947-70E740481C1C}">
+                                <a14:useLocalDpi xmlns:a14="http://schemas.microsoft.com/office/drawing/2010/main" val="0"/>
+                              </a:ext>
+                            </a:extLst>
+                          </a:blip>
+                          <a:srcRect/>
+                          <a:stretch>
+                            <a:fillRect/>
+                          </a:stretch>
+                        </pic:blipFill>
+                        <pic:spPr bwMode="auto">
+                          <a:xfrm>
+                            <a:off x="0" y="0"/>
+                            <a:ext cx="3990975" cy="3990975"/>
+                          </a:xfrm>
+                          <a:prstGeom prst="rect">
+                            <a:avLst/>
+                          </a:prstGeom>
+                          <a:noFill/>
+                          <a:ln>
+                            <a:noFill/>
+                          </a:ln>
+                        </pic:spPr>
+                      </pic:pic>
+                    </a:graphicData>
+                  </a:graphic>
+                </wp:inline>
+              </w:drawing>
+            </w:r>
+          </w:p>
+        </w:tc>
+        <w:tc>
+          <w:tcPr>
+            <w:tcW w:w="4860" w:type="dxa"/>
+            <w:vAlign w:val="center"/>
+          </w:tcPr>
+          <w:p>
+            <w:pPr>
+              <w:spacing w:after="0" w:line="240" w:lineRule="auto"/>
+              <w:jc w:val="center"/>
+              <w:rPr>
+                <w:rFonts w:ascii="Times New Roman" w:hAnsi="Times New Roman" w:cs="Times New Roman"/>
+                <w:sz w:val="28"/>
+                <w:szCs w:val="28"/>
+                <w:lang w:val="id-ID"/>
+              </w:rPr>
+            </w:pPr>
+            <w:r>
+              <w:rPr>
+                <w:rFonts w:ascii="Times New Roman" w:hAnsi="Times New Roman" w:cs="Times New Roman"/>
+                <w:sz w:val="28"/>
+                <w:szCs w:val="28"/>
+                <w:lang w:val="id-ID"/>
+              </w:rPr>
+              <w:t xml:space="preserve">Agnesia </w:t>
+            </w:r>
+            <w:proofErr w:type="spellStart"/>
+            <w:r>
+              <w:rPr>
+                <w:rFonts w:ascii="Times New Roman" w:hAnsi="Times New Roman" w:cs="Times New Roman"/>
+                <w:sz w:val="28"/>
+                <w:szCs w:val="28"/>
+                <w:lang w:val="id-ID"/>
+              </w:rPr>
+              <w:t>Indryany</w:t>
+            </w:r>
+            <w:proofErr w:type="spellEnd"/>
+            <w:r>
+              <w:rPr>
+                <w:rFonts w:ascii="Times New Roman" w:hAnsi="Times New Roman" w:cs="Times New Roman"/>
+                <w:sz w:val="28"/>
+                <w:szCs w:val="28"/>
+                <w:lang w:val="id-ID"/>
+              </w:rPr>
+              <w:t xml:space="preserve"> M</w:t>
+            </w:r>
           </w:p>
         </w:tc>
       </w:tr>
@@ -7022,8 +7101,29 @@
                 <w:rFonts w:ascii="Times New Roman" w:hAnsi="Times New Roman" w:cs="Times New Roman"/>
                 <w:sz w:val="28"/>
                 <w:szCs w:val="28"/>
-              </w:rPr>
-            </w:pPr>
+                <w:lang w:val="id-ID"/>
+              </w:rPr>
+            </w:pPr>
+            <w:proofErr w:type="spellStart"/>
+            <w:r>
+              <w:rPr>
+                <w:rFonts w:ascii="Times New Roman" w:hAnsi="Times New Roman" w:cs="Times New Roman"/>
+                <w:sz w:val="28"/>
+                <w:szCs w:val="28"/>
+                <w:lang w:val="id-ID"/>
+              </w:rPr>
+              <w:t>Tonasa</w:t>
+            </w:r>
+            <w:proofErr w:type="spellEnd"/>
+            <w:r>
+              <w:rPr>
+                <w:rFonts w:ascii="Times New Roman" w:hAnsi="Times New Roman" w:cs="Times New Roman"/>
+                <w:sz w:val="28"/>
+                <w:szCs w:val="28"/>
+                <w:lang w:val="id-ID"/>
+              </w:rPr>
+              <w:t>, 28 Agustus 2000</w:t>
+            </w:r>
           </w:p>
         </w:tc>
       </w:tr>
@@ -7062,8 +7162,18 @@
                 <w:rFonts w:ascii="Times New Roman" w:hAnsi="Times New Roman" w:cs="Times New Roman"/>
                 <w:sz w:val="28"/>
                 <w:szCs w:val="28"/>
-              </w:rPr>
-            </w:pPr>
+                <w:lang w:val="id-ID"/>
+              </w:rPr>
+            </w:pPr>
+            <w:r>
+              <w:rPr>
+                <w:rFonts w:ascii="Times New Roman" w:hAnsi="Times New Roman" w:cs="Times New Roman"/>
+                <w:sz w:val="28"/>
+                <w:szCs w:val="28"/>
+                <w:lang w:val="id-ID"/>
+              </w:rPr>
+              <w:t>Makassar</w:t>
+            </w:r>
           </w:p>
         </w:tc>
       </w:tr>
@@ -7102,8 +7212,40 @@
                 <w:rFonts w:ascii="Times New Roman" w:hAnsi="Times New Roman" w:cs="Times New Roman"/>
                 <w:sz w:val="28"/>
                 <w:szCs w:val="28"/>
-              </w:rPr>
-            </w:pPr>
+                <w:lang w:val="id-ID"/>
+              </w:rPr>
+            </w:pPr>
+            <w:proofErr w:type="spellStart"/>
+            <w:r>
+              <w:rPr>
+                <w:rFonts w:ascii="Times New Roman" w:hAnsi="Times New Roman" w:cs="Times New Roman"/>
+                <w:sz w:val="28"/>
+                <w:szCs w:val="28"/>
+                <w:lang w:val="id-ID"/>
+              </w:rPr>
+              <w:t>Nonton</w:t>
+            </w:r>
+            <w:proofErr w:type="spellEnd"/>
+            <w:r>
+              <w:rPr>
+                <w:rFonts w:ascii="Times New Roman" w:hAnsi="Times New Roman" w:cs="Times New Roman"/>
+                <w:sz w:val="28"/>
+                <w:szCs w:val="28"/>
+                <w:lang w:val="id-ID"/>
+              </w:rPr>
+              <w:t xml:space="preserve"> K-Drama dan </w:t>
+            </w:r>
+            <w:proofErr w:type="spellStart"/>
+            <w:r>
+              <w:rPr>
+                <w:rFonts w:ascii="Times New Roman" w:hAnsi="Times New Roman" w:cs="Times New Roman"/>
+                <w:sz w:val="28"/>
+                <w:szCs w:val="28"/>
+                <w:lang w:val="id-ID"/>
+              </w:rPr>
+              <w:t>Ngemil</w:t>
+            </w:r>
+            <w:proofErr w:type="spellEnd"/>
           </w:p>
         </w:tc>
       </w:tr>
@@ -7142,8 +7284,18 @@
                 <w:rFonts w:ascii="Times New Roman" w:hAnsi="Times New Roman" w:cs="Times New Roman"/>
                 <w:sz w:val="28"/>
                 <w:szCs w:val="28"/>
-              </w:rPr>
-            </w:pPr>
+                <w:lang w:val="id-ID"/>
+              </w:rPr>
+            </w:pPr>
+            <w:r>
+              <w:rPr>
+                <w:rFonts w:ascii="Times New Roman" w:hAnsi="Times New Roman" w:cs="Times New Roman"/>
+                <w:sz w:val="28"/>
+                <w:szCs w:val="28"/>
+                <w:lang w:val="id-ID"/>
+              </w:rPr>
+              <w:t>1101184101</w:t>
+            </w:r>
           </w:p>
         </w:tc>
       </w:tr>
@@ -7182,8 +7334,18 @@
                 <w:rFonts w:ascii="Times New Roman" w:hAnsi="Times New Roman" w:cs="Times New Roman"/>
                 <w:sz w:val="28"/>
                 <w:szCs w:val="28"/>
-              </w:rPr>
-            </w:pPr>
+                <w:lang w:val="id-ID"/>
+              </w:rPr>
+            </w:pPr>
+            <w:r>
+              <w:rPr>
+                <w:rFonts w:ascii="Times New Roman" w:hAnsi="Times New Roman" w:cs="Times New Roman"/>
+                <w:sz w:val="28"/>
+                <w:szCs w:val="28"/>
+                <w:lang w:val="id-ID"/>
+              </w:rPr>
+              <w:t xml:space="preserve">S1- Teknik Telekomunikasi </w:t>
+            </w:r>
           </w:p>
         </w:tc>
       </w:tr>
@@ -8850,10 +9012,6 @@
 </file>
 
 <file path=customXml/item1.xml><?xml version="1.0" encoding="utf-8"?>
-<b:Sources xmlns:b="http://schemas.openxmlformats.org/officeDocument/2006/bibliography" xmlns="http://schemas.openxmlformats.org/officeDocument/2006/bibliography" SelectedStyle="\APASixthEditionOfficeOnline.xsl" StyleName="APA" Version="6"/>
-</file>
-
-<file path=customXml/item2.xml><?xml version="1.0" encoding="utf-8"?>
 <s:customData xmlns="http://www.wps.cn/officeDocument/2013/wpsCustomData" xmlns:s="http://www.wps.cn/officeDocument/2013/wpsCustomData">
   <customSectProps>
     <customSectPr/>
@@ -8861,18 +9019,22 @@
 </s:customData>
 </file>
 
+<file path=customXml/item2.xml><?xml version="1.0" encoding="utf-8"?>
+<b:Sources xmlns:b="http://schemas.openxmlformats.org/officeDocument/2006/bibliography" xmlns="http://schemas.openxmlformats.org/officeDocument/2006/bibliography" SelectedStyle="\APASixthEditionOfficeOnline.xsl" StyleName="APA" Version="6"/>
+</file>
+
 <file path=customXml/itemProps1.xml><?xml version="1.0" encoding="utf-8"?>
-<ds:datastoreItem xmlns:ds="http://schemas.openxmlformats.org/officeDocument/2006/customXml" ds:itemID="{4D8BF01C-4C3C-4CBE-BD36-9F78272CCAB3}">
+<ds:datastoreItem xmlns:ds="http://schemas.openxmlformats.org/officeDocument/2006/customXml" ds:itemID="{B1977F7D-205B-4081-913C-38D41E755F92}">
   <ds:schemaRefs>
-    <ds:schemaRef ds:uri="http://schemas.openxmlformats.org/officeDocument/2006/bibliography"/>
+    <ds:schemaRef ds:uri="http://www.wps.cn/officeDocument/2013/wpsCustomData"/>
   </ds:schemaRefs>
 </ds:datastoreItem>
 </file>
 
 <file path=customXml/itemProps2.xml><?xml version="1.0" encoding="utf-8"?>
-<ds:datastoreItem xmlns:ds="http://schemas.openxmlformats.org/officeDocument/2006/customXml" ds:itemID="{B1977F7D-205B-4081-913C-38D41E755F92}">
+<ds:datastoreItem xmlns:ds="http://schemas.openxmlformats.org/officeDocument/2006/customXml" ds:itemID="{4D909A87-489E-48B3-98EC-3DAE4348D6B3}">
   <ds:schemaRefs>
-    <ds:schemaRef ds:uri="http://www.wps.cn/officeDocument/2013/wpsCustomData"/>
+    <ds:schemaRef ds:uri="http://schemas.openxmlformats.org/officeDocument/2006/bibliography"/>
   </ds:schemaRefs>
 </ds:datastoreItem>
 </file>
</xml_diff>

<commit_message>
update data ka Pulung Nola
</commit_message>
<xml_diff>
--- a/List-Asisten-Lab-CPS.docx
+++ b/List-Asisten-Lab-CPS.docx
@@ -21,51 +21,7 @@
           <w:sz w:val="28"/>
           <w:szCs w:val="28"/>
         </w:rPr>
-        <w:t xml:space="preserve">List </w:t>
-      </w:r>
-      <w:proofErr w:type="spellStart"/>
-      <w:r>
-        <w:rPr>
-          <w:rFonts w:ascii="Times New Roman" w:hAnsi="Times New Roman" w:cs="Times New Roman"/>
-          <w:b/>
-          <w:bCs/>
-          <w:sz w:val="28"/>
-          <w:szCs w:val="28"/>
-        </w:rPr>
-        <w:t>Asisten</w:t>
-      </w:r>
-      <w:proofErr w:type="spellEnd"/>
-      <w:r>
-        <w:rPr>
-          <w:rFonts w:ascii="Times New Roman" w:hAnsi="Times New Roman" w:cs="Times New Roman"/>
-          <w:b/>
-          <w:bCs/>
-          <w:sz w:val="28"/>
-          <w:szCs w:val="28"/>
-        </w:rPr>
-        <w:t xml:space="preserve"> </w:t>
-      </w:r>
-      <w:proofErr w:type="spellStart"/>
-      <w:r>
-        <w:rPr>
-          <w:rFonts w:ascii="Times New Roman" w:hAnsi="Times New Roman" w:cs="Times New Roman"/>
-          <w:b/>
-          <w:bCs/>
-          <w:sz w:val="28"/>
-          <w:szCs w:val="28"/>
-        </w:rPr>
-        <w:t>Laboratorium</w:t>
-      </w:r>
-      <w:proofErr w:type="spellEnd"/>
-      <w:r>
-        <w:rPr>
-          <w:rFonts w:ascii="Times New Roman" w:hAnsi="Times New Roman" w:cs="Times New Roman"/>
-          <w:b/>
-          <w:bCs/>
-          <w:sz w:val="28"/>
-          <w:szCs w:val="28"/>
-        </w:rPr>
-        <w:t xml:space="preserve"> Cyber Physical System</w:t>
+        <w:t>List Asisten Laboratorium Cyber Physical System</w:t>
       </w:r>
     </w:p>
     <w:p>
@@ -207,18 +163,8 @@
                 <w:sz w:val="28"/>
                 <w:szCs w:val="28"/>
               </w:rPr>
-              <w:t xml:space="preserve">Fakhri </w:t>
-            </w:r>
-            <w:proofErr w:type="spellStart"/>
-            <w:r>
-              <w:rPr>
-                <w:rFonts w:ascii="Times New Roman" w:hAnsi="Times New Roman" w:cs="Times New Roman"/>
-                <w:sz w:val="28"/>
-                <w:szCs w:val="28"/>
-              </w:rPr>
-              <w:t>Rahmatullah</w:t>
-            </w:r>
-            <w:proofErr w:type="spellEnd"/>
+              <w:t>Fakhri Rahmatullah</w:t>
+            </w:r>
           </w:p>
         </w:tc>
       </w:tr>
@@ -259,41 +205,13 @@
                 <w:szCs w:val="28"/>
               </w:rPr>
             </w:pPr>
-            <w:proofErr w:type="spellStart"/>
-            <w:r>
-              <w:rPr>
-                <w:rFonts w:ascii="Times New Roman" w:hAnsi="Times New Roman" w:cs="Times New Roman"/>
-                <w:sz w:val="28"/>
-                <w:szCs w:val="28"/>
-              </w:rPr>
-              <w:t>Tasikmalaya</w:t>
-            </w:r>
-            <w:proofErr w:type="spellEnd"/>
-            <w:r>
-              <w:rPr>
-                <w:rFonts w:ascii="Times New Roman" w:hAnsi="Times New Roman" w:cs="Times New Roman"/>
-                <w:sz w:val="28"/>
-                <w:szCs w:val="28"/>
-              </w:rPr>
-              <w:t xml:space="preserve">, 31 </w:t>
-            </w:r>
-            <w:proofErr w:type="spellStart"/>
-            <w:r>
-              <w:rPr>
-                <w:rFonts w:ascii="Times New Roman" w:hAnsi="Times New Roman" w:cs="Times New Roman"/>
-                <w:sz w:val="28"/>
-                <w:szCs w:val="28"/>
-              </w:rPr>
-              <w:t>Oktober</w:t>
-            </w:r>
-            <w:proofErr w:type="spellEnd"/>
-            <w:r>
-              <w:rPr>
-                <w:rFonts w:ascii="Times New Roman" w:hAnsi="Times New Roman" w:cs="Times New Roman"/>
-                <w:sz w:val="28"/>
-                <w:szCs w:val="28"/>
-              </w:rPr>
-              <w:t xml:space="preserve"> 2000</w:t>
+            <w:r>
+              <w:rPr>
+                <w:rFonts w:ascii="Times New Roman" w:hAnsi="Times New Roman" w:cs="Times New Roman"/>
+                <w:sz w:val="28"/>
+                <w:szCs w:val="28"/>
+              </w:rPr>
+              <w:t>Tasikmalaya, 31 Oktober 2000</w:t>
             </w:r>
           </w:p>
         </w:tc>
@@ -335,34 +253,14 @@
                 <w:szCs w:val="28"/>
               </w:rPr>
             </w:pPr>
-            <w:proofErr w:type="spellStart"/>
-            <w:r>
-              <w:rPr>
-                <w:rFonts w:ascii="Times New Roman" w:hAnsi="Times New Roman" w:cs="Times New Roman"/>
-                <w:sz w:val="28"/>
-                <w:szCs w:val="28"/>
-              </w:rPr>
-              <w:t>Ciawi</w:t>
-            </w:r>
-            <w:proofErr w:type="spellEnd"/>
-            <w:r>
-              <w:rPr>
-                <w:rFonts w:ascii="Times New Roman" w:hAnsi="Times New Roman" w:cs="Times New Roman"/>
-                <w:sz w:val="28"/>
-                <w:szCs w:val="28"/>
-              </w:rPr>
-              <w:t xml:space="preserve">, </w:t>
-            </w:r>
-            <w:proofErr w:type="spellStart"/>
-            <w:r>
-              <w:rPr>
-                <w:rFonts w:ascii="Times New Roman" w:hAnsi="Times New Roman" w:cs="Times New Roman"/>
-                <w:sz w:val="28"/>
-                <w:szCs w:val="28"/>
-              </w:rPr>
-              <w:t>Tasikmalaya</w:t>
-            </w:r>
-            <w:proofErr w:type="spellEnd"/>
+            <w:r>
+              <w:rPr>
+                <w:rFonts w:ascii="Times New Roman" w:hAnsi="Times New Roman" w:cs="Times New Roman"/>
+                <w:sz w:val="28"/>
+                <w:szCs w:val="28"/>
+              </w:rPr>
+              <w:t>Ciawi, Tasikmalaya</w:t>
+            </w:r>
           </w:p>
         </w:tc>
       </w:tr>
@@ -403,7 +301,6 @@
                 <w:szCs w:val="28"/>
               </w:rPr>
             </w:pPr>
-            <w:proofErr w:type="spellStart"/>
             <w:r>
               <w:rPr>
                 <w:rFonts w:ascii="Times New Roman" w:hAnsi="Times New Roman" w:cs="Times New Roman"/>
@@ -412,7 +309,6 @@
               </w:rPr>
               <w:t>Motoran</w:t>
             </w:r>
-            <w:proofErr w:type="spellEnd"/>
           </w:p>
         </w:tc>
       </w:tr>
@@ -661,52 +557,14 @@
                 <w:szCs w:val="28"/>
               </w:rPr>
             </w:pPr>
-            <w:proofErr w:type="spellStart"/>
-            <w:r>
-              <w:rPr>
-                <w:rFonts w:ascii="Times New Roman" w:hAnsi="Times New Roman" w:cs="Times New Roman"/>
-                <w:sz w:val="28"/>
-                <w:szCs w:val="28"/>
-              </w:rPr>
-              <w:t>Adimas</w:t>
-            </w:r>
-            <w:proofErr w:type="spellEnd"/>
-            <w:r>
-              <w:rPr>
-                <w:rFonts w:ascii="Times New Roman" w:hAnsi="Times New Roman" w:cs="Times New Roman"/>
-                <w:sz w:val="28"/>
-                <w:szCs w:val="28"/>
-              </w:rPr>
-              <w:t xml:space="preserve"> </w:t>
-            </w:r>
-            <w:proofErr w:type="spellStart"/>
-            <w:r>
-              <w:rPr>
-                <w:rFonts w:ascii="Times New Roman" w:hAnsi="Times New Roman" w:cs="Times New Roman"/>
-                <w:sz w:val="28"/>
-                <w:szCs w:val="28"/>
-              </w:rPr>
-              <w:t>Fachri</w:t>
-            </w:r>
-            <w:proofErr w:type="spellEnd"/>
-            <w:r>
-              <w:rPr>
-                <w:rFonts w:ascii="Times New Roman" w:hAnsi="Times New Roman" w:cs="Times New Roman"/>
-                <w:sz w:val="28"/>
-                <w:szCs w:val="28"/>
-              </w:rPr>
-              <w:t xml:space="preserve"> </w:t>
-            </w:r>
-            <w:proofErr w:type="spellStart"/>
-            <w:r>
-              <w:rPr>
-                <w:rFonts w:ascii="Times New Roman" w:hAnsi="Times New Roman" w:cs="Times New Roman"/>
-                <w:sz w:val="28"/>
-                <w:szCs w:val="28"/>
-              </w:rPr>
-              <w:t>Ranunegoro</w:t>
-            </w:r>
-            <w:proofErr w:type="spellEnd"/>
+            <w:r>
+              <w:rPr>
+                <w:rFonts w:ascii="Times New Roman" w:hAnsi="Times New Roman" w:cs="Times New Roman"/>
+                <w:sz w:val="28"/>
+                <w:szCs w:val="28"/>
+              </w:rPr>
+              <w:t>Adimas Fachri Ranunegoro</w:t>
+            </w:r>
           </w:p>
         </w:tc>
       </w:tr>
@@ -753,25 +611,7 @@
                 <w:sz w:val="28"/>
                 <w:szCs w:val="28"/>
               </w:rPr>
-              <w:t xml:space="preserve">Balikpapan, 21 </w:t>
-            </w:r>
-            <w:proofErr w:type="spellStart"/>
-            <w:r>
-              <w:rPr>
-                <w:rFonts w:ascii="Times New Roman" w:hAnsi="Times New Roman" w:cs="Times New Roman"/>
-                <w:sz w:val="28"/>
-                <w:szCs w:val="28"/>
-              </w:rPr>
-              <w:t>Desember</w:t>
-            </w:r>
-            <w:proofErr w:type="spellEnd"/>
-            <w:r>
-              <w:rPr>
-                <w:rFonts w:ascii="Times New Roman" w:hAnsi="Times New Roman" w:cs="Times New Roman"/>
-                <w:sz w:val="28"/>
-                <w:szCs w:val="28"/>
-              </w:rPr>
-              <w:t xml:space="preserve"> 2000</w:t>
+              <w:t>Balikpapan, 21 Desember 2000</w:t>
             </w:r>
           </w:p>
         </w:tc>
@@ -813,7 +653,6 @@
                 <w:szCs w:val="28"/>
               </w:rPr>
             </w:pPr>
-            <w:proofErr w:type="spellStart"/>
             <w:r>
               <w:rPr>
                 <w:rFonts w:ascii="Times New Roman" w:hAnsi="Times New Roman" w:cs="Times New Roman"/>
@@ -822,7 +661,6 @@
               </w:rPr>
               <w:t>Samarinda</w:t>
             </w:r>
-            <w:proofErr w:type="spellEnd"/>
           </w:p>
         </w:tc>
       </w:tr>
@@ -863,23 +701,13 @@
                 <w:szCs w:val="28"/>
               </w:rPr>
             </w:pPr>
-            <w:proofErr w:type="spellStart"/>
-            <w:r>
-              <w:rPr>
-                <w:rFonts w:ascii="Times New Roman" w:hAnsi="Times New Roman" w:cs="Times New Roman"/>
-                <w:sz w:val="28"/>
-                <w:szCs w:val="28"/>
-              </w:rPr>
-              <w:t>Nonton</w:t>
-            </w:r>
-            <w:proofErr w:type="spellEnd"/>
-            <w:r>
-              <w:rPr>
-                <w:rFonts w:ascii="Times New Roman" w:hAnsi="Times New Roman" w:cs="Times New Roman"/>
-                <w:sz w:val="28"/>
-                <w:szCs w:val="28"/>
-              </w:rPr>
-              <w:t xml:space="preserve"> film, Travelling</w:t>
+            <w:r>
+              <w:rPr>
+                <w:rFonts w:ascii="Times New Roman" w:hAnsi="Times New Roman" w:cs="Times New Roman"/>
+                <w:sz w:val="28"/>
+                <w:szCs w:val="28"/>
+              </w:rPr>
+              <w:t>Nonton film, Travelling</w:t>
             </w:r>
           </w:p>
         </w:tc>
@@ -1134,34 +962,14 @@
                 <w:szCs w:val="28"/>
               </w:rPr>
             </w:pPr>
-            <w:proofErr w:type="spellStart"/>
-            <w:r>
-              <w:rPr>
-                <w:rFonts w:ascii="Times New Roman" w:hAnsi="Times New Roman" w:cs="Times New Roman"/>
-                <w:sz w:val="28"/>
-                <w:szCs w:val="28"/>
-              </w:rPr>
-              <w:t>Firman</w:t>
-            </w:r>
-            <w:proofErr w:type="spellEnd"/>
-            <w:r>
-              <w:rPr>
-                <w:rFonts w:ascii="Times New Roman" w:hAnsi="Times New Roman" w:cs="Times New Roman"/>
-                <w:sz w:val="28"/>
-                <w:szCs w:val="28"/>
-              </w:rPr>
-              <w:t xml:space="preserve"> ag </w:t>
-            </w:r>
-            <w:proofErr w:type="spellStart"/>
-            <w:r>
-              <w:rPr>
-                <w:rFonts w:ascii="Times New Roman" w:hAnsi="Times New Roman" w:cs="Times New Roman"/>
-                <w:sz w:val="28"/>
-                <w:szCs w:val="28"/>
-              </w:rPr>
-              <w:t>roni</w:t>
-            </w:r>
-            <w:proofErr w:type="spellEnd"/>
+            <w:r>
+              <w:rPr>
+                <w:rFonts w:ascii="Times New Roman" w:hAnsi="Times New Roman" w:cs="Times New Roman"/>
+                <w:sz w:val="28"/>
+                <w:szCs w:val="28"/>
+              </w:rPr>
+              <w:t>Firman ag roni</w:t>
+            </w:r>
           </w:p>
         </w:tc>
       </w:tr>
@@ -1202,25 +1010,14 @@
                 <w:szCs w:val="28"/>
               </w:rPr>
             </w:pPr>
-            <w:proofErr w:type="spellStart"/>
-            <w:r>
-              <w:rPr>
-                <w:rFonts w:ascii="Times New Roman" w:hAnsi="Times New Roman" w:cs="Times New Roman"/>
-                <w:sz w:val="28"/>
-                <w:szCs w:val="28"/>
-              </w:rPr>
-              <w:t>Kotabumi</w:t>
-            </w:r>
-            <w:proofErr w:type="spellEnd"/>
-            <w:r>
-              <w:rPr>
-                <w:rFonts w:ascii="Times New Roman" w:hAnsi="Times New Roman" w:cs="Times New Roman"/>
-                <w:sz w:val="28"/>
-                <w:szCs w:val="28"/>
-              </w:rPr>
-              <w:t xml:space="preserve"> ,14 </w:t>
-            </w:r>
-            <w:proofErr w:type="spellStart"/>
+            <w:r>
+              <w:rPr>
+                <w:rFonts w:ascii="Times New Roman" w:hAnsi="Times New Roman" w:cs="Times New Roman"/>
+                <w:sz w:val="28"/>
+                <w:szCs w:val="28"/>
+              </w:rPr>
+              <w:t xml:space="preserve">Kotabumi ,14 </w:t>
+            </w:r>
             <w:r>
               <w:rPr>
                 <w:rFonts w:ascii="Times New Roman" w:hAnsi="Times New Roman" w:cs="Times New Roman"/>
@@ -1235,16 +1032,7 @@
                 <w:sz w:val="28"/>
                 <w:szCs w:val="28"/>
               </w:rPr>
-              <w:t>gustus</w:t>
-            </w:r>
-            <w:proofErr w:type="spellEnd"/>
-            <w:r>
-              <w:rPr>
-                <w:rFonts w:ascii="Times New Roman" w:hAnsi="Times New Roman" w:cs="Times New Roman"/>
-                <w:sz w:val="28"/>
-                <w:szCs w:val="28"/>
-              </w:rPr>
-              <w:t xml:space="preserve"> 2001</w:t>
+              <w:t>gustus 2001</w:t>
             </w:r>
           </w:p>
         </w:tc>
@@ -1334,34 +1122,14 @@
                 <w:szCs w:val="28"/>
               </w:rPr>
             </w:pPr>
-            <w:proofErr w:type="spellStart"/>
-            <w:r>
-              <w:rPr>
-                <w:rFonts w:ascii="Times New Roman" w:hAnsi="Times New Roman" w:cs="Times New Roman"/>
-                <w:sz w:val="28"/>
-                <w:szCs w:val="28"/>
-              </w:rPr>
-              <w:t>Mendaki</w:t>
-            </w:r>
-            <w:proofErr w:type="spellEnd"/>
-            <w:r>
-              <w:rPr>
-                <w:rFonts w:ascii="Times New Roman" w:hAnsi="Times New Roman" w:cs="Times New Roman"/>
-                <w:sz w:val="28"/>
-                <w:szCs w:val="28"/>
-              </w:rPr>
-              <w:t xml:space="preserve"> </w:t>
-            </w:r>
-            <w:proofErr w:type="spellStart"/>
-            <w:r>
-              <w:rPr>
-                <w:rFonts w:ascii="Times New Roman" w:hAnsi="Times New Roman" w:cs="Times New Roman"/>
-                <w:sz w:val="28"/>
-                <w:szCs w:val="28"/>
-              </w:rPr>
-              <w:t>gunung</w:t>
-            </w:r>
-            <w:proofErr w:type="spellEnd"/>
+            <w:r>
+              <w:rPr>
+                <w:rFonts w:ascii="Times New Roman" w:hAnsi="Times New Roman" w:cs="Times New Roman"/>
+                <w:sz w:val="28"/>
+                <w:szCs w:val="28"/>
+              </w:rPr>
+              <w:t>Mendaki gunung</w:t>
+            </w:r>
           </w:p>
         </w:tc>
       </w:tr>
@@ -2038,18 +1806,8 @@
                 <w:sz w:val="28"/>
                 <w:szCs w:val="28"/>
               </w:rPr>
-              <w:t xml:space="preserve">Saiful Arifin </w:t>
-            </w:r>
-            <w:proofErr w:type="spellStart"/>
-            <w:r>
-              <w:rPr>
-                <w:rFonts w:ascii="Times New Roman" w:hAnsi="Times New Roman" w:cs="Times New Roman"/>
-                <w:sz w:val="28"/>
-                <w:szCs w:val="28"/>
-              </w:rPr>
-              <w:t>Gustama</w:t>
-            </w:r>
-            <w:proofErr w:type="spellEnd"/>
+              <w:t>Saiful Arifin Gustama</w:t>
+            </w:r>
           </w:p>
         </w:tc>
       </w:tr>
@@ -2090,7 +1848,54 @@
                 <w:szCs w:val="28"/>
               </w:rPr>
             </w:pPr>
-            <w:proofErr w:type="spellStart"/>
+            <w:r>
+              <w:rPr>
+                <w:rFonts w:ascii="Times New Roman" w:hAnsi="Times New Roman" w:cs="Times New Roman"/>
+                <w:sz w:val="28"/>
+                <w:szCs w:val="28"/>
+              </w:rPr>
+              <w:t>Ciamis, 17 Desember 1998</w:t>
+            </w:r>
+          </w:p>
+        </w:tc>
+      </w:tr>
+      <w:tr>
+        <w:trPr>
+          <w:trHeight w:val="1412"/>
+        </w:trPr>
+        <w:tc>
+          <w:tcPr>
+            <w:tcW w:w="6930" w:type="dxa"/>
+            <w:vMerge/>
+            <w:vAlign w:val="center"/>
+          </w:tcPr>
+          <w:p>
+            <w:pPr>
+              <w:spacing w:after="0" w:line="240" w:lineRule="auto"/>
+              <w:jc w:val="center"/>
+              <w:rPr>
+                <w:rFonts w:ascii="Times New Roman" w:hAnsi="Times New Roman" w:cs="Times New Roman"/>
+                <w:sz w:val="28"/>
+                <w:szCs w:val="28"/>
+              </w:rPr>
+            </w:pPr>
+          </w:p>
+        </w:tc>
+        <w:tc>
+          <w:tcPr>
+            <w:tcW w:w="4860" w:type="dxa"/>
+            <w:vAlign w:val="center"/>
+          </w:tcPr>
+          <w:p>
+            <w:pPr>
+              <w:spacing w:after="0" w:line="240" w:lineRule="auto"/>
+              <w:jc w:val="center"/>
+              <w:rPr>
+                <w:rFonts w:ascii="Times New Roman" w:hAnsi="Times New Roman" w:cs="Times New Roman"/>
+                <w:sz w:val="28"/>
+                <w:szCs w:val="28"/>
+              </w:rPr>
+            </w:pPr>
             <w:r>
               <w:rPr>
                 <w:rFonts w:ascii="Times New Roman" w:hAnsi="Times New Roman" w:cs="Times New Roman"/>
@@ -2099,83 +1904,6 @@
               </w:rPr>
               <w:t>Ciamis</w:t>
             </w:r>
-            <w:proofErr w:type="spellEnd"/>
-            <w:r>
-              <w:rPr>
-                <w:rFonts w:ascii="Times New Roman" w:hAnsi="Times New Roman" w:cs="Times New Roman"/>
-                <w:sz w:val="28"/>
-                <w:szCs w:val="28"/>
-              </w:rPr>
-              <w:t xml:space="preserve">, 17 </w:t>
-            </w:r>
-            <w:proofErr w:type="spellStart"/>
-            <w:r>
-              <w:rPr>
-                <w:rFonts w:ascii="Times New Roman" w:hAnsi="Times New Roman" w:cs="Times New Roman"/>
-                <w:sz w:val="28"/>
-                <w:szCs w:val="28"/>
-              </w:rPr>
-              <w:t>Desember</w:t>
-            </w:r>
-            <w:proofErr w:type="spellEnd"/>
-            <w:r>
-              <w:rPr>
-                <w:rFonts w:ascii="Times New Roman" w:hAnsi="Times New Roman" w:cs="Times New Roman"/>
-                <w:sz w:val="28"/>
-                <w:szCs w:val="28"/>
-              </w:rPr>
-              <w:t xml:space="preserve"> 1998</w:t>
-            </w:r>
-          </w:p>
-        </w:tc>
-      </w:tr>
-      <w:tr>
-        <w:trPr>
-          <w:trHeight w:val="1412"/>
-        </w:trPr>
-        <w:tc>
-          <w:tcPr>
-            <w:tcW w:w="6930" w:type="dxa"/>
-            <w:vMerge/>
-            <w:vAlign w:val="center"/>
-          </w:tcPr>
-          <w:p>
-            <w:pPr>
-              <w:spacing w:after="0" w:line="240" w:lineRule="auto"/>
-              <w:jc w:val="center"/>
-              <w:rPr>
-                <w:rFonts w:ascii="Times New Roman" w:hAnsi="Times New Roman" w:cs="Times New Roman"/>
-                <w:sz w:val="28"/>
-                <w:szCs w:val="28"/>
-              </w:rPr>
-            </w:pPr>
-          </w:p>
-        </w:tc>
-        <w:tc>
-          <w:tcPr>
-            <w:tcW w:w="4860" w:type="dxa"/>
-            <w:vAlign w:val="center"/>
-          </w:tcPr>
-          <w:p>
-            <w:pPr>
-              <w:spacing w:after="0" w:line="240" w:lineRule="auto"/>
-              <w:jc w:val="center"/>
-              <w:rPr>
-                <w:rFonts w:ascii="Times New Roman" w:hAnsi="Times New Roman" w:cs="Times New Roman"/>
-                <w:sz w:val="28"/>
-                <w:szCs w:val="28"/>
-              </w:rPr>
-            </w:pPr>
-            <w:proofErr w:type="spellStart"/>
-            <w:r>
-              <w:rPr>
-                <w:rFonts w:ascii="Times New Roman" w:hAnsi="Times New Roman" w:cs="Times New Roman"/>
-                <w:sz w:val="28"/>
-                <w:szCs w:val="28"/>
-              </w:rPr>
-              <w:t>Ciamis</w:t>
-            </w:r>
-            <w:proofErr w:type="spellEnd"/>
           </w:p>
         </w:tc>
       </w:tr>
@@ -2479,36 +2207,8 @@
                 <w:sz w:val="28"/>
                 <w:szCs w:val="28"/>
               </w:rPr>
-              <w:t xml:space="preserve">Putra </w:t>
-            </w:r>
-            <w:proofErr w:type="spellStart"/>
-            <w:r>
-              <w:rPr>
-                <w:rFonts w:ascii="Times New Roman" w:hAnsi="Times New Roman" w:cs="Times New Roman"/>
-                <w:sz w:val="28"/>
-                <w:szCs w:val="28"/>
-              </w:rPr>
-              <w:t>Prawhira</w:t>
-            </w:r>
-            <w:proofErr w:type="spellEnd"/>
-            <w:r>
-              <w:rPr>
-                <w:rFonts w:ascii="Times New Roman" w:hAnsi="Times New Roman" w:cs="Times New Roman"/>
-                <w:sz w:val="28"/>
-                <w:szCs w:val="28"/>
-              </w:rPr>
-              <w:t xml:space="preserve"> </w:t>
-            </w:r>
-            <w:proofErr w:type="spellStart"/>
-            <w:r>
-              <w:rPr>
-                <w:rFonts w:ascii="Times New Roman" w:hAnsi="Times New Roman" w:cs="Times New Roman"/>
-                <w:sz w:val="28"/>
-                <w:szCs w:val="28"/>
-              </w:rPr>
-              <w:t>Desa</w:t>
-            </w:r>
-            <w:proofErr w:type="spellEnd"/>
+              <w:t>Putra Prawhira Desa</w:t>
+            </w:r>
           </w:p>
         </w:tc>
       </w:tr>
@@ -2549,7 +2249,54 @@
                 <w:szCs w:val="28"/>
               </w:rPr>
             </w:pPr>
-            <w:proofErr w:type="spellStart"/>
+            <w:r>
+              <w:rPr>
+                <w:rFonts w:ascii="Times New Roman" w:hAnsi="Times New Roman" w:cs="Times New Roman"/>
+                <w:sz w:val="28"/>
+                <w:szCs w:val="28"/>
+              </w:rPr>
+              <w:t>Garut, 8 Januari 1999</w:t>
+            </w:r>
+          </w:p>
+        </w:tc>
+      </w:tr>
+      <w:tr>
+        <w:trPr>
+          <w:trHeight w:val="1412"/>
+        </w:trPr>
+        <w:tc>
+          <w:tcPr>
+            <w:tcW w:w="6930" w:type="dxa"/>
+            <w:vMerge/>
+            <w:vAlign w:val="center"/>
+          </w:tcPr>
+          <w:p>
+            <w:pPr>
+              <w:spacing w:after="0" w:line="240" w:lineRule="auto"/>
+              <w:jc w:val="center"/>
+              <w:rPr>
+                <w:rFonts w:ascii="Times New Roman" w:hAnsi="Times New Roman" w:cs="Times New Roman"/>
+                <w:sz w:val="28"/>
+                <w:szCs w:val="28"/>
+              </w:rPr>
+            </w:pPr>
+          </w:p>
+        </w:tc>
+        <w:tc>
+          <w:tcPr>
+            <w:tcW w:w="4860" w:type="dxa"/>
+            <w:vAlign w:val="center"/>
+          </w:tcPr>
+          <w:p>
+            <w:pPr>
+              <w:spacing w:after="0" w:line="240" w:lineRule="auto"/>
+              <w:jc w:val="center"/>
+              <w:rPr>
+                <w:rFonts w:ascii="Times New Roman" w:hAnsi="Times New Roman" w:cs="Times New Roman"/>
+                <w:sz w:val="28"/>
+                <w:szCs w:val="28"/>
+              </w:rPr>
+            </w:pPr>
             <w:r>
               <w:rPr>
                 <w:rFonts w:ascii="Times New Roman" w:hAnsi="Times New Roman" w:cs="Times New Roman"/>
@@ -2558,83 +2305,6 @@
               </w:rPr>
               <w:t>Garut</w:t>
             </w:r>
-            <w:proofErr w:type="spellEnd"/>
-            <w:r>
-              <w:rPr>
-                <w:rFonts w:ascii="Times New Roman" w:hAnsi="Times New Roman" w:cs="Times New Roman"/>
-                <w:sz w:val="28"/>
-                <w:szCs w:val="28"/>
-              </w:rPr>
-              <w:t xml:space="preserve">, 8 </w:t>
-            </w:r>
-            <w:proofErr w:type="spellStart"/>
-            <w:r>
-              <w:rPr>
-                <w:rFonts w:ascii="Times New Roman" w:hAnsi="Times New Roman" w:cs="Times New Roman"/>
-                <w:sz w:val="28"/>
-                <w:szCs w:val="28"/>
-              </w:rPr>
-              <w:t>Januari</w:t>
-            </w:r>
-            <w:proofErr w:type="spellEnd"/>
-            <w:r>
-              <w:rPr>
-                <w:rFonts w:ascii="Times New Roman" w:hAnsi="Times New Roman" w:cs="Times New Roman"/>
-                <w:sz w:val="28"/>
-                <w:szCs w:val="28"/>
-              </w:rPr>
-              <w:t xml:space="preserve"> 1999</w:t>
-            </w:r>
-          </w:p>
-        </w:tc>
-      </w:tr>
-      <w:tr>
-        <w:trPr>
-          <w:trHeight w:val="1412"/>
-        </w:trPr>
-        <w:tc>
-          <w:tcPr>
-            <w:tcW w:w="6930" w:type="dxa"/>
-            <w:vMerge/>
-            <w:vAlign w:val="center"/>
-          </w:tcPr>
-          <w:p>
-            <w:pPr>
-              <w:spacing w:after="0" w:line="240" w:lineRule="auto"/>
-              <w:jc w:val="center"/>
-              <w:rPr>
-                <w:rFonts w:ascii="Times New Roman" w:hAnsi="Times New Roman" w:cs="Times New Roman"/>
-                <w:sz w:val="28"/>
-                <w:szCs w:val="28"/>
-              </w:rPr>
-            </w:pPr>
-          </w:p>
-        </w:tc>
-        <w:tc>
-          <w:tcPr>
-            <w:tcW w:w="4860" w:type="dxa"/>
-            <w:vAlign w:val="center"/>
-          </w:tcPr>
-          <w:p>
-            <w:pPr>
-              <w:spacing w:after="0" w:line="240" w:lineRule="auto"/>
-              <w:jc w:val="center"/>
-              <w:rPr>
-                <w:rFonts w:ascii="Times New Roman" w:hAnsi="Times New Roman" w:cs="Times New Roman"/>
-                <w:sz w:val="28"/>
-                <w:szCs w:val="28"/>
-              </w:rPr>
-            </w:pPr>
-            <w:proofErr w:type="spellStart"/>
-            <w:r>
-              <w:rPr>
-                <w:rFonts w:ascii="Times New Roman" w:hAnsi="Times New Roman" w:cs="Times New Roman"/>
-                <w:sz w:val="28"/>
-                <w:szCs w:val="28"/>
-              </w:rPr>
-              <w:t>Garut</w:t>
-            </w:r>
-            <w:proofErr w:type="spellEnd"/>
           </w:p>
         </w:tc>
       </w:tr>
@@ -2939,18 +2609,8 @@
                 <w:sz w:val="28"/>
                 <w:szCs w:val="28"/>
               </w:rPr>
-              <w:t xml:space="preserve">Alex </w:t>
-            </w:r>
-            <w:proofErr w:type="spellStart"/>
-            <w:r>
-              <w:rPr>
-                <w:rFonts w:ascii="Times New Roman" w:hAnsi="Times New Roman" w:cs="Times New Roman"/>
-                <w:sz w:val="28"/>
-                <w:szCs w:val="28"/>
-              </w:rPr>
-              <w:t>Lianardo</w:t>
-            </w:r>
-            <w:proofErr w:type="spellEnd"/>
+              <w:t>Alex Lianardo</w:t>
+            </w:r>
           </w:p>
         </w:tc>
       </w:tr>
@@ -3039,23 +2699,13 @@
                 <w:szCs w:val="28"/>
               </w:rPr>
             </w:pPr>
-            <w:proofErr w:type="spellStart"/>
-            <w:r>
-              <w:rPr>
-                <w:rFonts w:ascii="Times New Roman" w:hAnsi="Times New Roman" w:cs="Times New Roman"/>
-                <w:sz w:val="28"/>
-                <w:szCs w:val="28"/>
-              </w:rPr>
-              <w:t>Pujon,Kalimantan</w:t>
-            </w:r>
-            <w:proofErr w:type="spellEnd"/>
-            <w:r>
-              <w:rPr>
-                <w:rFonts w:ascii="Times New Roman" w:hAnsi="Times New Roman" w:cs="Times New Roman"/>
-                <w:sz w:val="28"/>
-                <w:szCs w:val="28"/>
-              </w:rPr>
-              <w:t xml:space="preserve"> Tengah</w:t>
+            <w:r>
+              <w:rPr>
+                <w:rFonts w:ascii="Times New Roman" w:hAnsi="Times New Roman" w:cs="Times New Roman"/>
+                <w:sz w:val="28"/>
+                <w:szCs w:val="28"/>
+              </w:rPr>
+              <w:t>Pujon,Kalimantan Tengah</w:t>
             </w:r>
           </w:p>
         </w:tc>
@@ -3097,7 +2747,6 @@
                 <w:szCs w:val="28"/>
               </w:rPr>
             </w:pPr>
-            <w:proofErr w:type="spellStart"/>
             <w:r>
               <w:rPr>
                 <w:rFonts w:ascii="Times New Roman" w:hAnsi="Times New Roman" w:cs="Times New Roman"/>
@@ -3105,49 +2754,8 @@
                 <w:sz w:val="28"/>
                 <w:szCs w:val="28"/>
               </w:rPr>
-              <w:t>membaca</w:t>
-            </w:r>
-            <w:proofErr w:type="spellEnd"/>
-            <w:r>
-              <w:rPr>
-                <w:rFonts w:ascii="Times New Roman" w:hAnsi="Times New Roman" w:cs="Times New Roman"/>
-                <w:bCs/>
-                <w:sz w:val="28"/>
-                <w:szCs w:val="28"/>
-              </w:rPr>
-              <w:t xml:space="preserve"> manga/webtoon, </w:t>
-            </w:r>
-            <w:proofErr w:type="spellStart"/>
-            <w:r>
-              <w:rPr>
-                <w:rFonts w:ascii="Times New Roman" w:hAnsi="Times New Roman" w:cs="Times New Roman"/>
-                <w:bCs/>
-                <w:sz w:val="28"/>
-                <w:szCs w:val="28"/>
-              </w:rPr>
-              <w:t>bermain</w:t>
-            </w:r>
-            <w:proofErr w:type="spellEnd"/>
-            <w:r>
-              <w:rPr>
-                <w:rFonts w:ascii="Times New Roman" w:hAnsi="Times New Roman" w:cs="Times New Roman"/>
-                <w:bCs/>
-                <w:sz w:val="28"/>
-                <w:szCs w:val="28"/>
-              </w:rPr>
-              <w:t xml:space="preserve"> </w:t>
-            </w:r>
-            <w:proofErr w:type="spellStart"/>
-            <w:r>
-              <w:rPr>
-                <w:rFonts w:ascii="Times New Roman" w:hAnsi="Times New Roman" w:cs="Times New Roman"/>
-                <w:bCs/>
-                <w:sz w:val="28"/>
-                <w:szCs w:val="28"/>
-              </w:rPr>
-              <w:t>catur</w:t>
-            </w:r>
-            <w:proofErr w:type="spellEnd"/>
+              <w:t>membaca manga/webtoon, bermain catur</w:t>
+            </w:r>
           </w:p>
         </w:tc>
       </w:tr>
@@ -3391,41 +2999,13 @@
                 <w:szCs w:val="28"/>
               </w:rPr>
             </w:pPr>
-            <w:proofErr w:type="spellStart"/>
-            <w:r>
-              <w:rPr>
-                <w:rFonts w:ascii="Times New Roman" w:hAnsi="Times New Roman" w:cs="Times New Roman"/>
-                <w:sz w:val="28"/>
-                <w:szCs w:val="28"/>
-              </w:rPr>
-              <w:t>Sistry</w:t>
-            </w:r>
-            <w:proofErr w:type="spellEnd"/>
-            <w:r>
-              <w:rPr>
-                <w:rFonts w:ascii="Times New Roman" w:hAnsi="Times New Roman" w:cs="Times New Roman"/>
-                <w:sz w:val="28"/>
-                <w:szCs w:val="28"/>
-              </w:rPr>
-              <w:t xml:space="preserve"> </w:t>
-            </w:r>
-            <w:proofErr w:type="spellStart"/>
-            <w:r>
-              <w:rPr>
-                <w:rFonts w:ascii="Times New Roman" w:hAnsi="Times New Roman" w:cs="Times New Roman"/>
-                <w:sz w:val="28"/>
-                <w:szCs w:val="28"/>
-              </w:rPr>
-              <w:t>Dhanny</w:t>
-            </w:r>
-            <w:proofErr w:type="spellEnd"/>
-            <w:r>
-              <w:rPr>
-                <w:rFonts w:ascii="Times New Roman" w:hAnsi="Times New Roman" w:cs="Times New Roman"/>
-                <w:sz w:val="28"/>
-                <w:szCs w:val="28"/>
-              </w:rPr>
-              <w:t xml:space="preserve"> S</w:t>
+            <w:r>
+              <w:rPr>
+                <w:rFonts w:ascii="Times New Roman" w:hAnsi="Times New Roman" w:cs="Times New Roman"/>
+                <w:sz w:val="28"/>
+                <w:szCs w:val="28"/>
+              </w:rPr>
+              <w:t>Sistry Dhanny S</w:t>
             </w:r>
           </w:p>
         </w:tc>
@@ -3521,18 +3101,8 @@
                 <w:sz w:val="28"/>
                 <w:szCs w:val="28"/>
               </w:rPr>
-              <w:t xml:space="preserve">Ajamu, </w:t>
-            </w:r>
-            <w:proofErr w:type="spellStart"/>
-            <w:r>
-              <w:rPr>
-                <w:rFonts w:ascii="Times New Roman" w:hAnsi="Times New Roman" w:cs="Times New Roman"/>
-                <w:sz w:val="28"/>
-                <w:szCs w:val="28"/>
-              </w:rPr>
-              <w:t>RantauPrapat</w:t>
-            </w:r>
-            <w:proofErr w:type="spellEnd"/>
+              <w:t>Ajamu, RantauPrapat</w:t>
+            </w:r>
           </w:p>
         </w:tc>
       </w:tr>
@@ -3579,25 +3149,7 @@
                 <w:sz w:val="28"/>
                 <w:szCs w:val="28"/>
               </w:rPr>
-              <w:t xml:space="preserve"> </w:t>
-            </w:r>
-            <w:proofErr w:type="spellStart"/>
-            <w:r>
-              <w:rPr>
-                <w:rFonts w:ascii="Times New Roman" w:hAnsi="Times New Roman" w:cs="Times New Roman"/>
-                <w:sz w:val="28"/>
-                <w:szCs w:val="28"/>
-              </w:rPr>
-              <w:t>nonton</w:t>
-            </w:r>
-            <w:proofErr w:type="spellEnd"/>
-            <w:r>
-              <w:rPr>
-                <w:rFonts w:ascii="Times New Roman" w:hAnsi="Times New Roman" w:cs="Times New Roman"/>
-                <w:sz w:val="28"/>
-                <w:szCs w:val="28"/>
-              </w:rPr>
-              <w:t xml:space="preserve"> film + main</w:t>
+              <w:t xml:space="preserve"> nonton film + main</w:t>
             </w:r>
           </w:p>
         </w:tc>
@@ -4279,18 +3831,8 @@
                 <w:sz w:val="28"/>
                 <w:szCs w:val="28"/>
               </w:rPr>
-              <w:t xml:space="preserve">Muhammad Azaria </w:t>
-            </w:r>
-            <w:proofErr w:type="spellStart"/>
-            <w:r>
-              <w:rPr>
-                <w:rFonts w:ascii="Times New Roman" w:hAnsi="Times New Roman" w:cs="Times New Roman"/>
-                <w:sz w:val="28"/>
-                <w:szCs w:val="28"/>
-              </w:rPr>
-              <w:t>Widyadhana</w:t>
-            </w:r>
-            <w:proofErr w:type="spellEnd"/>
+              <w:t>Muhammad Azaria Widyadhana</w:t>
+            </w:r>
           </w:p>
         </w:tc>
       </w:tr>
@@ -4427,23 +3969,13 @@
                 <w:szCs w:val="28"/>
               </w:rPr>
             </w:pPr>
-            <w:proofErr w:type="spellStart"/>
-            <w:r>
-              <w:rPr>
-                <w:rFonts w:ascii="Times New Roman" w:hAnsi="Times New Roman" w:cs="Times New Roman"/>
-                <w:sz w:val="28"/>
-                <w:szCs w:val="28"/>
-              </w:rPr>
-              <w:t>Fotografi</w:t>
-            </w:r>
-            <w:proofErr w:type="spellEnd"/>
-            <w:r>
-              <w:rPr>
-                <w:rFonts w:ascii="Times New Roman" w:hAnsi="Times New Roman" w:cs="Times New Roman"/>
-                <w:sz w:val="28"/>
-                <w:szCs w:val="28"/>
-              </w:rPr>
-              <w:t>, game</w:t>
+            <w:r>
+              <w:rPr>
+                <w:rFonts w:ascii="Times New Roman" w:hAnsi="Times New Roman" w:cs="Times New Roman"/>
+                <w:sz w:val="28"/>
+                <w:szCs w:val="28"/>
+              </w:rPr>
+              <w:t>Fotografi, game</w:t>
             </w:r>
           </w:p>
         </w:tc>
@@ -4695,23 +4227,13 @@
                 <w:szCs w:val="28"/>
               </w:rPr>
             </w:pPr>
-            <w:proofErr w:type="spellStart"/>
-            <w:r>
-              <w:rPr>
-                <w:rFonts w:ascii="Times New Roman" w:hAnsi="Times New Roman" w:cs="Times New Roman"/>
-                <w:sz w:val="28"/>
-                <w:szCs w:val="28"/>
-              </w:rPr>
-              <w:t>Agi</w:t>
-            </w:r>
-            <w:proofErr w:type="spellEnd"/>
-            <w:r>
-              <w:rPr>
-                <w:rFonts w:ascii="Times New Roman" w:hAnsi="Times New Roman" w:cs="Times New Roman"/>
-                <w:sz w:val="28"/>
-                <w:szCs w:val="28"/>
-              </w:rPr>
-              <w:t xml:space="preserve"> Alif Ramadhan</w:t>
+            <w:r>
+              <w:rPr>
+                <w:rFonts w:ascii="Times New Roman" w:hAnsi="Times New Roman" w:cs="Times New Roman"/>
+                <w:sz w:val="28"/>
+                <w:szCs w:val="28"/>
+              </w:rPr>
+              <w:t>Agi Alif Ramadhan</w:t>
             </w:r>
           </w:p>
         </w:tc>
@@ -4759,25 +4281,7 @@
                 <w:sz w:val="28"/>
                 <w:szCs w:val="28"/>
               </w:rPr>
-              <w:t xml:space="preserve">Denpasar, 7 </w:t>
-            </w:r>
-            <w:proofErr w:type="spellStart"/>
-            <w:r>
-              <w:rPr>
-                <w:rFonts w:ascii="Times New Roman" w:hAnsi="Times New Roman" w:cs="Times New Roman"/>
-                <w:sz w:val="28"/>
-                <w:szCs w:val="28"/>
-              </w:rPr>
-              <w:t>Desember</w:t>
-            </w:r>
-            <w:proofErr w:type="spellEnd"/>
-            <w:r>
-              <w:rPr>
-                <w:rFonts w:ascii="Times New Roman" w:hAnsi="Times New Roman" w:cs="Times New Roman"/>
-                <w:sz w:val="28"/>
-                <w:szCs w:val="28"/>
-              </w:rPr>
-              <w:t xml:space="preserve"> 1998</w:t>
+              <w:t>Denpasar, 7 Desember 1998</w:t>
             </w:r>
           </w:p>
         </w:tc>
@@ -4825,18 +4329,8 @@
                 <w:sz w:val="28"/>
                 <w:szCs w:val="28"/>
               </w:rPr>
-              <w:t xml:space="preserve">Softball, </w:t>
-            </w:r>
-            <w:proofErr w:type="spellStart"/>
-            <w:r>
-              <w:rPr>
-                <w:rFonts w:ascii="Times New Roman" w:hAnsi="Times New Roman" w:cs="Times New Roman"/>
-                <w:sz w:val="28"/>
-                <w:szCs w:val="28"/>
-              </w:rPr>
-              <w:t>Musik</w:t>
-            </w:r>
-            <w:proofErr w:type="spellEnd"/>
+              <w:t>Softball, Musik</w:t>
+            </w:r>
           </w:p>
         </w:tc>
       </w:tr>
@@ -5146,18 +4640,8 @@
                 <w:sz w:val="28"/>
                 <w:szCs w:val="28"/>
               </w:rPr>
-              <w:t xml:space="preserve">Muhammad Ikhwan Khalid </w:t>
-            </w:r>
-            <w:proofErr w:type="spellStart"/>
-            <w:r>
-              <w:rPr>
-                <w:rFonts w:ascii="Times New Roman" w:hAnsi="Times New Roman" w:cs="Times New Roman"/>
-                <w:sz w:val="28"/>
-                <w:szCs w:val="28"/>
-              </w:rPr>
-              <w:t>Nasution</w:t>
-            </w:r>
-            <w:proofErr w:type="spellEnd"/>
+              <w:t>Muhammad Ikhwan Khalid Nasution</w:t>
+            </w:r>
           </w:p>
         </w:tc>
       </w:tr>
@@ -5198,7 +4682,70 @@
                 <w:szCs w:val="28"/>
               </w:rPr>
             </w:pPr>
-            <w:proofErr w:type="spellStart"/>
+            <w:r>
+              <w:rPr>
+                <w:rFonts w:ascii="Times New Roman" w:hAnsi="Times New Roman" w:cs="Times New Roman"/>
+                <w:sz w:val="28"/>
+                <w:szCs w:val="28"/>
+              </w:rPr>
+              <w:t xml:space="preserve">Pematangsiantar, 25 </w:t>
+            </w:r>
+            <w:r>
+              <w:rPr>
+                <w:rFonts w:ascii="Times New Roman" w:hAnsi="Times New Roman" w:cs="Times New Roman"/>
+                <w:sz w:val="28"/>
+                <w:szCs w:val="28"/>
+              </w:rPr>
+              <w:t>M</w:t>
+            </w:r>
+            <w:r>
+              <w:rPr>
+                <w:rFonts w:ascii="Times New Roman" w:hAnsi="Times New Roman" w:cs="Times New Roman"/>
+                <w:sz w:val="28"/>
+                <w:szCs w:val="28"/>
+              </w:rPr>
+              <w:t>aret 2000</w:t>
+            </w:r>
+          </w:p>
+        </w:tc>
+      </w:tr>
+      <w:tr>
+        <w:trPr>
+          <w:trHeight w:val="1412"/>
+        </w:trPr>
+        <w:tc>
+          <w:tcPr>
+            <w:tcW w:w="6930" w:type="dxa"/>
+            <w:vMerge/>
+            <w:vAlign w:val="center"/>
+          </w:tcPr>
+          <w:p>
+            <w:pPr>
+              <w:spacing w:after="0" w:line="240" w:lineRule="auto"/>
+              <w:jc w:val="center"/>
+              <w:rPr>
+                <w:rFonts w:ascii="Times New Roman" w:hAnsi="Times New Roman" w:cs="Times New Roman"/>
+                <w:sz w:val="28"/>
+                <w:szCs w:val="28"/>
+              </w:rPr>
+            </w:pPr>
+          </w:p>
+        </w:tc>
+        <w:tc>
+          <w:tcPr>
+            <w:tcW w:w="4860" w:type="dxa"/>
+            <w:vAlign w:val="center"/>
+          </w:tcPr>
+          <w:p>
+            <w:pPr>
+              <w:spacing w:after="0" w:line="240" w:lineRule="auto"/>
+              <w:jc w:val="center"/>
+              <w:rPr>
+                <w:rFonts w:ascii="Times New Roman" w:hAnsi="Times New Roman" w:cs="Times New Roman"/>
+                <w:sz w:val="28"/>
+                <w:szCs w:val="28"/>
+              </w:rPr>
+            </w:pPr>
             <w:r>
               <w:rPr>
                 <w:rFonts w:ascii="Times New Roman" w:hAnsi="Times New Roman" w:cs="Times New Roman"/>
@@ -5207,91 +4754,6 @@
               </w:rPr>
               <w:t>Pematangsiantar</w:t>
             </w:r>
-            <w:proofErr w:type="spellEnd"/>
-            <w:r>
-              <w:rPr>
-                <w:rFonts w:ascii="Times New Roman" w:hAnsi="Times New Roman" w:cs="Times New Roman"/>
-                <w:sz w:val="28"/>
-                <w:szCs w:val="28"/>
-              </w:rPr>
-              <w:t xml:space="preserve">, 25 </w:t>
-            </w:r>
-            <w:proofErr w:type="spellStart"/>
-            <w:r>
-              <w:rPr>
-                <w:rFonts w:ascii="Times New Roman" w:hAnsi="Times New Roman" w:cs="Times New Roman"/>
-                <w:sz w:val="28"/>
-                <w:szCs w:val="28"/>
-              </w:rPr>
-              <w:t>M</w:t>
-            </w:r>
-            <w:r>
-              <w:rPr>
-                <w:rFonts w:ascii="Times New Roman" w:hAnsi="Times New Roman" w:cs="Times New Roman"/>
-                <w:sz w:val="28"/>
-                <w:szCs w:val="28"/>
-              </w:rPr>
-              <w:t>aret</w:t>
-            </w:r>
-            <w:proofErr w:type="spellEnd"/>
-            <w:r>
-              <w:rPr>
-                <w:rFonts w:ascii="Times New Roman" w:hAnsi="Times New Roman" w:cs="Times New Roman"/>
-                <w:sz w:val="28"/>
-                <w:szCs w:val="28"/>
-              </w:rPr>
-              <w:t xml:space="preserve"> 2000</w:t>
-            </w:r>
-          </w:p>
-        </w:tc>
-      </w:tr>
-      <w:tr>
-        <w:trPr>
-          <w:trHeight w:val="1412"/>
-        </w:trPr>
-        <w:tc>
-          <w:tcPr>
-            <w:tcW w:w="6930" w:type="dxa"/>
-            <w:vMerge/>
-            <w:vAlign w:val="center"/>
-          </w:tcPr>
-          <w:p>
-            <w:pPr>
-              <w:spacing w:after="0" w:line="240" w:lineRule="auto"/>
-              <w:jc w:val="center"/>
-              <w:rPr>
-                <w:rFonts w:ascii="Times New Roman" w:hAnsi="Times New Roman" w:cs="Times New Roman"/>
-                <w:sz w:val="28"/>
-                <w:szCs w:val="28"/>
-              </w:rPr>
-            </w:pPr>
-          </w:p>
-        </w:tc>
-        <w:tc>
-          <w:tcPr>
-            <w:tcW w:w="4860" w:type="dxa"/>
-            <w:vAlign w:val="center"/>
-          </w:tcPr>
-          <w:p>
-            <w:pPr>
-              <w:spacing w:after="0" w:line="240" w:lineRule="auto"/>
-              <w:jc w:val="center"/>
-              <w:rPr>
-                <w:rFonts w:ascii="Times New Roman" w:hAnsi="Times New Roman" w:cs="Times New Roman"/>
-                <w:sz w:val="28"/>
-                <w:szCs w:val="28"/>
-              </w:rPr>
-            </w:pPr>
-            <w:proofErr w:type="spellStart"/>
-            <w:r>
-              <w:rPr>
-                <w:rFonts w:ascii="Times New Roman" w:hAnsi="Times New Roman" w:cs="Times New Roman"/>
-                <w:sz w:val="28"/>
-                <w:szCs w:val="28"/>
-              </w:rPr>
-              <w:t>Pematangsiantar</w:t>
-            </w:r>
-            <w:proofErr w:type="spellEnd"/>
           </w:p>
         </w:tc>
       </w:tr>
@@ -5332,23 +4794,13 @@
                 <w:szCs w:val="28"/>
               </w:rPr>
             </w:pPr>
-            <w:proofErr w:type="spellStart"/>
-            <w:r>
-              <w:rPr>
-                <w:rFonts w:ascii="Times New Roman" w:hAnsi="Times New Roman" w:cs="Times New Roman"/>
-                <w:sz w:val="28"/>
-                <w:szCs w:val="28"/>
-              </w:rPr>
-              <w:t>dengerin</w:t>
-            </w:r>
-            <w:proofErr w:type="spellEnd"/>
-            <w:r>
-              <w:rPr>
-                <w:rFonts w:ascii="Times New Roman" w:hAnsi="Times New Roman" w:cs="Times New Roman"/>
-                <w:sz w:val="28"/>
-                <w:szCs w:val="28"/>
-              </w:rPr>
-              <w:t xml:space="preserve"> podcast</w:t>
+            <w:r>
+              <w:rPr>
+                <w:rFonts w:ascii="Times New Roman" w:hAnsi="Times New Roman" w:cs="Times New Roman"/>
+                <w:sz w:val="28"/>
+                <w:szCs w:val="28"/>
+              </w:rPr>
+              <w:t>dengerin podcast</w:t>
             </w:r>
           </w:p>
         </w:tc>
@@ -5595,34 +5047,14 @@
                 <w:szCs w:val="28"/>
               </w:rPr>
             </w:pPr>
-            <w:proofErr w:type="spellStart"/>
-            <w:r>
-              <w:rPr>
-                <w:rFonts w:ascii="Times New Roman" w:hAnsi="Times New Roman" w:cs="Times New Roman"/>
-                <w:sz w:val="28"/>
-                <w:szCs w:val="28"/>
-              </w:rPr>
-              <w:t>Rozi</w:t>
-            </w:r>
-            <w:proofErr w:type="spellEnd"/>
-            <w:r>
-              <w:rPr>
-                <w:rFonts w:ascii="Times New Roman" w:hAnsi="Times New Roman" w:cs="Times New Roman"/>
-                <w:sz w:val="28"/>
-                <w:szCs w:val="28"/>
-              </w:rPr>
-              <w:t xml:space="preserve"> </w:t>
-            </w:r>
-            <w:proofErr w:type="spellStart"/>
-            <w:r>
-              <w:rPr>
-                <w:rFonts w:ascii="Times New Roman" w:hAnsi="Times New Roman" w:cs="Times New Roman"/>
-                <w:sz w:val="28"/>
-                <w:szCs w:val="28"/>
-              </w:rPr>
-              <w:t>Mulyadi</w:t>
-            </w:r>
-            <w:proofErr w:type="spellEnd"/>
+            <w:r>
+              <w:rPr>
+                <w:rFonts w:ascii="Times New Roman" w:hAnsi="Times New Roman" w:cs="Times New Roman"/>
+                <w:sz w:val="28"/>
+                <w:szCs w:val="28"/>
+              </w:rPr>
+              <w:t>Rozi Mulyadi</w:t>
+            </w:r>
           </w:p>
         </w:tc>
       </w:tr>
@@ -5669,25 +5101,7 @@
                 <w:sz w:val="28"/>
                 <w:szCs w:val="28"/>
               </w:rPr>
-              <w:t xml:space="preserve">Medan, 02 </w:t>
-            </w:r>
-            <w:proofErr w:type="spellStart"/>
-            <w:r>
-              <w:rPr>
-                <w:rFonts w:ascii="Times New Roman" w:hAnsi="Times New Roman" w:cs="Times New Roman"/>
-                <w:sz w:val="28"/>
-                <w:szCs w:val="28"/>
-              </w:rPr>
-              <w:t>Januari</w:t>
-            </w:r>
-            <w:proofErr w:type="spellEnd"/>
-            <w:r>
-              <w:rPr>
-                <w:rFonts w:ascii="Times New Roman" w:hAnsi="Times New Roman" w:cs="Times New Roman"/>
-                <w:sz w:val="28"/>
-                <w:szCs w:val="28"/>
-              </w:rPr>
-              <w:t xml:space="preserve"> 2001</w:t>
+              <w:t>Medan, 02 Januari 2001</w:t>
             </w:r>
           </w:p>
         </w:tc>
@@ -5777,111 +5191,13 @@
                 <w:szCs w:val="28"/>
               </w:rPr>
             </w:pPr>
-            <w:proofErr w:type="spellStart"/>
-            <w:r>
-              <w:rPr>
-                <w:sz w:val="28"/>
-                <w:szCs w:val="28"/>
-              </w:rPr>
-              <w:t>Menonton</w:t>
-            </w:r>
-            <w:proofErr w:type="spellEnd"/>
-            <w:r>
-              <w:rPr>
-                <w:sz w:val="28"/>
-                <w:szCs w:val="28"/>
-              </w:rPr>
-              <w:t xml:space="preserve"> film series, film series </w:t>
-            </w:r>
-            <w:proofErr w:type="spellStart"/>
-            <w:r>
-              <w:rPr>
-                <w:sz w:val="28"/>
-                <w:szCs w:val="28"/>
-              </w:rPr>
-              <w:t>kesukaan</w:t>
-            </w:r>
-            <w:proofErr w:type="spellEnd"/>
-            <w:r>
-              <w:rPr>
-                <w:sz w:val="28"/>
-                <w:szCs w:val="28"/>
-              </w:rPr>
-              <w:t xml:space="preserve"> Alice in Borderland, kingdom &lt;- film </w:t>
-            </w:r>
-            <w:proofErr w:type="spellStart"/>
-            <w:r>
-              <w:rPr>
-                <w:sz w:val="28"/>
-                <w:szCs w:val="28"/>
-              </w:rPr>
-              <w:t>korea</w:t>
-            </w:r>
-            <w:proofErr w:type="spellEnd"/>
-            <w:r>
-              <w:rPr>
-                <w:sz w:val="28"/>
-                <w:szCs w:val="28"/>
-              </w:rPr>
-              <w:t xml:space="preserve"> </w:t>
-            </w:r>
-            <w:proofErr w:type="spellStart"/>
-            <w:r>
-              <w:rPr>
-                <w:sz w:val="28"/>
-                <w:szCs w:val="28"/>
-              </w:rPr>
-              <w:t>tentang</w:t>
-            </w:r>
-            <w:proofErr w:type="spellEnd"/>
-            <w:r>
-              <w:rPr>
-                <w:sz w:val="28"/>
-                <w:szCs w:val="28"/>
-              </w:rPr>
-              <w:t xml:space="preserve"> </w:t>
-            </w:r>
-            <w:proofErr w:type="spellStart"/>
-            <w:r>
-              <w:rPr>
-                <w:sz w:val="28"/>
-                <w:szCs w:val="28"/>
-              </w:rPr>
-              <w:t>kerajaan</w:t>
-            </w:r>
-            <w:proofErr w:type="spellEnd"/>
-            <w:r>
-              <w:rPr>
-                <w:sz w:val="28"/>
-                <w:szCs w:val="28"/>
-              </w:rPr>
-              <w:t xml:space="preserve">  </w:t>
-            </w:r>
-            <w:proofErr w:type="spellStart"/>
-            <w:r>
-              <w:rPr>
-                <w:sz w:val="28"/>
-                <w:szCs w:val="28"/>
-              </w:rPr>
-              <w:t>sama</w:t>
-            </w:r>
-            <w:proofErr w:type="spellEnd"/>
-            <w:r>
-              <w:rPr>
-                <w:sz w:val="28"/>
-                <w:szCs w:val="28"/>
-              </w:rPr>
-              <w:t xml:space="preserve"> virus </w:t>
-            </w:r>
-            <w:proofErr w:type="spellStart"/>
-            <w:r>
-              <w:rPr>
-                <w:sz w:val="28"/>
-                <w:szCs w:val="28"/>
-              </w:rPr>
-              <w:t>parasit</w:t>
-            </w:r>
-            <w:proofErr w:type="spellEnd"/>
+            <w:r>
+              <w:rPr>
+                <w:sz w:val="28"/>
+                <w:szCs w:val="28"/>
+              </w:rPr>
+              <w:t>Menonton film series, film series kesukaan Alice in Borderland, kingdom &lt;- film korea tentang kerajaan  sama virus parasit</w:t>
+            </w:r>
           </w:p>
         </w:tc>
       </w:tr>
@@ -5974,81 +5290,8 @@
                 <w:sz w:val="28"/>
                 <w:szCs w:val="28"/>
               </w:rPr>
-              <w:t xml:space="preserve">D3 </w:t>
-            </w:r>
-            <w:proofErr w:type="spellStart"/>
-            <w:r>
-              <w:rPr>
-                <w:sz w:val="28"/>
-                <w:szCs w:val="28"/>
-              </w:rPr>
-              <w:t>Rekayasa</w:t>
-            </w:r>
-            <w:proofErr w:type="spellEnd"/>
-            <w:r>
-              <w:rPr>
-                <w:sz w:val="28"/>
-                <w:szCs w:val="28"/>
-              </w:rPr>
-              <w:t xml:space="preserve"> </w:t>
-            </w:r>
-            <w:proofErr w:type="spellStart"/>
-            <w:r>
-              <w:rPr>
-                <w:sz w:val="28"/>
-                <w:szCs w:val="28"/>
-              </w:rPr>
-              <w:t>Perangkat</w:t>
-            </w:r>
-            <w:proofErr w:type="spellEnd"/>
-            <w:r>
-              <w:rPr>
-                <w:sz w:val="28"/>
-                <w:szCs w:val="28"/>
-              </w:rPr>
-              <w:t xml:space="preserve"> </w:t>
-            </w:r>
-            <w:proofErr w:type="spellStart"/>
-            <w:r>
-              <w:rPr>
-                <w:sz w:val="28"/>
-                <w:szCs w:val="28"/>
-              </w:rPr>
-              <w:t>Lunak</w:t>
-            </w:r>
-            <w:proofErr w:type="spellEnd"/>
-            <w:r>
-              <w:rPr>
-                <w:sz w:val="28"/>
-                <w:szCs w:val="28"/>
-              </w:rPr>
-              <w:t xml:space="preserve"> </w:t>
-            </w:r>
-            <w:proofErr w:type="spellStart"/>
-            <w:r>
-              <w:rPr>
-                <w:sz w:val="28"/>
-                <w:szCs w:val="28"/>
-              </w:rPr>
-              <w:t>Aplikasi</w:t>
-            </w:r>
-            <w:proofErr w:type="spellEnd"/>
-            <w:r>
-              <w:rPr>
-                <w:sz w:val="28"/>
-                <w:szCs w:val="28"/>
-              </w:rPr>
-              <w:t xml:space="preserve"> /</w:t>
-            </w:r>
-            <w:proofErr w:type="spellStart"/>
-            <w:r>
-              <w:rPr>
-                <w:sz w:val="28"/>
-                <w:szCs w:val="28"/>
-              </w:rPr>
-              <w:t>Informatika</w:t>
-            </w:r>
-            <w:proofErr w:type="spellEnd"/>
+              <w:t>D3 Rekayasa Perangkat Lunak Aplikasi /Informatika</w:t>
+            </w:r>
           </w:p>
         </w:tc>
       </w:tr>
@@ -7057,19 +6300,49 @@
                 <w:szCs w:val="28"/>
                 <w:lang w:val="id-ID"/>
               </w:rPr>
-              <w:t xml:space="preserve">Agnesia </w:t>
-            </w:r>
-            <w:proofErr w:type="spellStart"/>
-            <w:r>
+              <w:t>Agnesia Indryany M</w:t>
+            </w:r>
+          </w:p>
+        </w:tc>
+      </w:tr>
+      <w:tr>
+        <w:trPr>
+          <w:trHeight w:val="1439"/>
+        </w:trPr>
+        <w:tc>
+          <w:tcPr>
+            <w:tcW w:w="6930" w:type="dxa"/>
+            <w:vMerge/>
+            <w:vAlign w:val="center"/>
+          </w:tcPr>
+          <w:p>
+            <w:pPr>
+              <w:spacing w:after="0" w:line="240" w:lineRule="auto"/>
+              <w:jc w:val="center"/>
+              <w:rPr>
+                <w:rFonts w:ascii="Times New Roman" w:hAnsi="Times New Roman" w:cs="Times New Roman"/>
+                <w:sz w:val="28"/>
+                <w:szCs w:val="28"/>
+              </w:rPr>
+            </w:pPr>
+          </w:p>
+        </w:tc>
+        <w:tc>
+          <w:tcPr>
+            <w:tcW w:w="4860" w:type="dxa"/>
+            <w:vAlign w:val="center"/>
+          </w:tcPr>
+          <w:p>
+            <w:pPr>
+              <w:spacing w:after="0" w:line="240" w:lineRule="auto"/>
+              <w:jc w:val="center"/>
               <w:rPr>
                 <w:rFonts w:ascii="Times New Roman" w:hAnsi="Times New Roman" w:cs="Times New Roman"/>
                 <w:sz w:val="28"/>
                 <w:szCs w:val="28"/>
                 <w:lang w:val="id-ID"/>
               </w:rPr>
-              <w:t>Indryany</w:t>
-            </w:r>
-            <w:proofErr w:type="spellEnd"/>
+            </w:pPr>
             <w:r>
               <w:rPr>
                 <w:rFonts w:ascii="Times New Roman" w:hAnsi="Times New Roman" w:cs="Times New Roman"/>
@@ -7077,14 +6350,14 @@
                 <w:szCs w:val="28"/>
                 <w:lang w:val="id-ID"/>
               </w:rPr>
-              <w:t xml:space="preserve"> M</w:t>
-            </w:r>
-          </w:p>
-        </w:tc>
-      </w:tr>
-      <w:tr>
-        <w:trPr>
-          <w:trHeight w:val="1439"/>
+              <w:t>Tonasa, 28 Agustus 2000</w:t>
+            </w:r>
+          </w:p>
+        </w:tc>
+      </w:tr>
+      <w:tr>
+        <w:trPr>
+          <w:trHeight w:val="1412"/>
         </w:trPr>
         <w:tc>
           <w:tcPr>
@@ -7120,7 +6393,6 @@
                 <w:lang w:val="id-ID"/>
               </w:rPr>
             </w:pPr>
-            <w:proofErr w:type="spellStart"/>
             <w:r>
               <w:rPr>
                 <w:rFonts w:ascii="Times New Roman" w:hAnsi="Times New Roman" w:cs="Times New Roman"/>
@@ -7128,140 +6400,58 @@
                 <w:szCs w:val="28"/>
                 <w:lang w:val="id-ID"/>
               </w:rPr>
-              <w:t>Tonasa</w:t>
-            </w:r>
-            <w:proofErr w:type="spellEnd"/>
-            <w:r>
+              <w:t>Makassar</w:t>
+            </w:r>
+          </w:p>
+        </w:tc>
+      </w:tr>
+      <w:tr>
+        <w:trPr>
+          <w:trHeight w:val="1430"/>
+        </w:trPr>
+        <w:tc>
+          <w:tcPr>
+            <w:tcW w:w="6930" w:type="dxa"/>
+            <w:vMerge/>
+            <w:vAlign w:val="center"/>
+          </w:tcPr>
+          <w:p>
+            <w:pPr>
+              <w:spacing w:after="0" w:line="240" w:lineRule="auto"/>
+              <w:jc w:val="center"/>
+              <w:rPr>
+                <w:rFonts w:ascii="Times New Roman" w:hAnsi="Times New Roman" w:cs="Times New Roman"/>
+                <w:sz w:val="28"/>
+                <w:szCs w:val="28"/>
+              </w:rPr>
+            </w:pPr>
+          </w:p>
+        </w:tc>
+        <w:tc>
+          <w:tcPr>
+            <w:tcW w:w="4860" w:type="dxa"/>
+            <w:vAlign w:val="center"/>
+          </w:tcPr>
+          <w:p>
+            <w:pPr>
+              <w:spacing w:after="0" w:line="240" w:lineRule="auto"/>
+              <w:jc w:val="center"/>
               <w:rPr>
                 <w:rFonts w:ascii="Times New Roman" w:hAnsi="Times New Roman" w:cs="Times New Roman"/>
                 <w:sz w:val="28"/>
                 <w:szCs w:val="28"/>
                 <w:lang w:val="id-ID"/>
               </w:rPr>
-              <w:t>, 28 Agustus 2000</w:t>
-            </w:r>
-          </w:p>
-        </w:tc>
-      </w:tr>
-      <w:tr>
-        <w:trPr>
-          <w:trHeight w:val="1412"/>
-        </w:trPr>
-        <w:tc>
-          <w:tcPr>
-            <w:tcW w:w="6930" w:type="dxa"/>
-            <w:vMerge/>
-            <w:vAlign w:val="center"/>
-          </w:tcPr>
-          <w:p>
-            <w:pPr>
-              <w:spacing w:after="0" w:line="240" w:lineRule="auto"/>
-              <w:jc w:val="center"/>
-              <w:rPr>
-                <w:rFonts w:ascii="Times New Roman" w:hAnsi="Times New Roman" w:cs="Times New Roman"/>
-                <w:sz w:val="28"/>
-                <w:szCs w:val="28"/>
-              </w:rPr>
-            </w:pPr>
-          </w:p>
-        </w:tc>
-        <w:tc>
-          <w:tcPr>
-            <w:tcW w:w="4860" w:type="dxa"/>
-            <w:vAlign w:val="center"/>
-          </w:tcPr>
-          <w:p>
-            <w:pPr>
-              <w:spacing w:after="0" w:line="240" w:lineRule="auto"/>
-              <w:jc w:val="center"/>
+            </w:pPr>
+            <w:r>
               <w:rPr>
                 <w:rFonts w:ascii="Times New Roman" w:hAnsi="Times New Roman" w:cs="Times New Roman"/>
                 <w:sz w:val="28"/>
                 <w:szCs w:val="28"/>
                 <w:lang w:val="id-ID"/>
               </w:rPr>
-            </w:pPr>
-            <w:r>
-              <w:rPr>
-                <w:rFonts w:ascii="Times New Roman" w:hAnsi="Times New Roman" w:cs="Times New Roman"/>
-                <w:sz w:val="28"/>
-                <w:szCs w:val="28"/>
-                <w:lang w:val="id-ID"/>
-              </w:rPr>
-              <w:t>Makassar</w:t>
-            </w:r>
-          </w:p>
-        </w:tc>
-      </w:tr>
-      <w:tr>
-        <w:trPr>
-          <w:trHeight w:val="1430"/>
-        </w:trPr>
-        <w:tc>
-          <w:tcPr>
-            <w:tcW w:w="6930" w:type="dxa"/>
-            <w:vMerge/>
-            <w:vAlign w:val="center"/>
-          </w:tcPr>
-          <w:p>
-            <w:pPr>
-              <w:spacing w:after="0" w:line="240" w:lineRule="auto"/>
-              <w:jc w:val="center"/>
-              <w:rPr>
-                <w:rFonts w:ascii="Times New Roman" w:hAnsi="Times New Roman" w:cs="Times New Roman"/>
-                <w:sz w:val="28"/>
-                <w:szCs w:val="28"/>
-              </w:rPr>
-            </w:pPr>
-          </w:p>
-        </w:tc>
-        <w:tc>
-          <w:tcPr>
-            <w:tcW w:w="4860" w:type="dxa"/>
-            <w:vAlign w:val="center"/>
-          </w:tcPr>
-          <w:p>
-            <w:pPr>
-              <w:spacing w:after="0" w:line="240" w:lineRule="auto"/>
-              <w:jc w:val="center"/>
-              <w:rPr>
-                <w:rFonts w:ascii="Times New Roman" w:hAnsi="Times New Roman" w:cs="Times New Roman"/>
-                <w:sz w:val="28"/>
-                <w:szCs w:val="28"/>
-                <w:lang w:val="id-ID"/>
-              </w:rPr>
-            </w:pPr>
-            <w:proofErr w:type="spellStart"/>
-            <w:r>
-              <w:rPr>
-                <w:rFonts w:ascii="Times New Roman" w:hAnsi="Times New Roman" w:cs="Times New Roman"/>
-                <w:sz w:val="28"/>
-                <w:szCs w:val="28"/>
-                <w:lang w:val="id-ID"/>
-              </w:rPr>
-              <w:t>Nonton</w:t>
-            </w:r>
-            <w:proofErr w:type="spellEnd"/>
-            <w:r>
-              <w:rPr>
-                <w:rFonts w:ascii="Times New Roman" w:hAnsi="Times New Roman" w:cs="Times New Roman"/>
-                <w:sz w:val="28"/>
-                <w:szCs w:val="28"/>
-                <w:lang w:val="id-ID"/>
-              </w:rPr>
-              <w:t xml:space="preserve"> K-Drama dan </w:t>
-            </w:r>
-            <w:proofErr w:type="spellStart"/>
-            <w:r>
-              <w:rPr>
-                <w:rFonts w:ascii="Times New Roman" w:hAnsi="Times New Roman" w:cs="Times New Roman"/>
-                <w:sz w:val="28"/>
-                <w:szCs w:val="28"/>
-                <w:lang w:val="id-ID"/>
-              </w:rPr>
-              <w:t>Ngemil</w:t>
-            </w:r>
-            <w:proofErr w:type="spellEnd"/>
+              <w:t>Nonton K-Drama dan Ngemil</w:t>
+            </w:r>
           </w:p>
         </w:tc>
       </w:tr>
@@ -7519,52 +6709,14 @@
                 <w:szCs w:val="28"/>
               </w:rPr>
             </w:pPr>
-            <w:proofErr w:type="spellStart"/>
-            <w:r>
-              <w:rPr>
-                <w:rFonts w:ascii="Times New Roman" w:hAnsi="Times New Roman" w:cs="Times New Roman"/>
-                <w:sz w:val="28"/>
-                <w:szCs w:val="28"/>
-              </w:rPr>
-              <w:t>Anggun</w:t>
-            </w:r>
-            <w:proofErr w:type="spellEnd"/>
-            <w:r>
-              <w:rPr>
-                <w:rFonts w:ascii="Times New Roman" w:hAnsi="Times New Roman" w:cs="Times New Roman"/>
-                <w:sz w:val="28"/>
-                <w:szCs w:val="28"/>
-              </w:rPr>
-              <w:t xml:space="preserve"> </w:t>
-            </w:r>
-            <w:proofErr w:type="spellStart"/>
-            <w:r>
-              <w:rPr>
-                <w:rFonts w:ascii="Times New Roman" w:hAnsi="Times New Roman" w:cs="Times New Roman"/>
-                <w:sz w:val="28"/>
-                <w:szCs w:val="28"/>
-              </w:rPr>
-              <w:t>Mugi</w:t>
-            </w:r>
-            <w:proofErr w:type="spellEnd"/>
-            <w:r>
-              <w:rPr>
-                <w:rFonts w:ascii="Times New Roman" w:hAnsi="Times New Roman" w:cs="Times New Roman"/>
-                <w:sz w:val="28"/>
-                <w:szCs w:val="28"/>
-              </w:rPr>
-              <w:t xml:space="preserve"> </w:t>
-            </w:r>
-            <w:proofErr w:type="spellStart"/>
-            <w:r>
-              <w:rPr>
-                <w:rFonts w:ascii="Times New Roman" w:hAnsi="Times New Roman" w:cs="Times New Roman"/>
-                <w:sz w:val="28"/>
-                <w:szCs w:val="28"/>
-              </w:rPr>
-              <w:t>Mabruroh</w:t>
-            </w:r>
-            <w:proofErr w:type="spellEnd"/>
+            <w:r>
+              <w:rPr>
+                <w:rFonts w:ascii="Times New Roman" w:hAnsi="Times New Roman" w:cs="Times New Roman"/>
+                <w:sz w:val="28"/>
+                <w:szCs w:val="28"/>
+              </w:rPr>
+              <w:t>Anggun Mugi Mabruroh</w:t>
+            </w:r>
           </w:p>
         </w:tc>
       </w:tr>
@@ -7605,7 +6757,6 @@
                 <w:szCs w:val="28"/>
               </w:rPr>
             </w:pPr>
-            <w:proofErr w:type="spellStart"/>
             <w:r>
               <w:rPr>
                 <w:rFonts w:ascii="Times New Roman" w:hAnsi="Times New Roman" w:cs="Times New Roman"/>
@@ -7620,16 +6771,7 @@
                 <w:sz w:val="28"/>
                 <w:szCs w:val="28"/>
               </w:rPr>
-              <w:t>egal</w:t>
-            </w:r>
-            <w:proofErr w:type="spellEnd"/>
-            <w:r>
-              <w:rPr>
-                <w:rFonts w:ascii="Times New Roman" w:hAnsi="Times New Roman" w:cs="Times New Roman"/>
-                <w:sz w:val="28"/>
-                <w:szCs w:val="28"/>
-              </w:rPr>
-              <w:t xml:space="preserve">, 6 </w:t>
+              <w:t xml:space="preserve">egal, 6 </w:t>
             </w:r>
             <w:r>
               <w:rPr>
@@ -7698,7 +6840,6 @@
                 <w:szCs w:val="28"/>
               </w:rPr>
             </w:pPr>
-            <w:proofErr w:type="spellStart"/>
             <w:r>
               <w:rPr>
                 <w:rFonts w:ascii="Times New Roman" w:hAnsi="Times New Roman" w:cs="Times New Roman"/>
@@ -7707,7 +6848,6 @@
               </w:rPr>
               <w:t>Tegal</w:t>
             </w:r>
-            <w:proofErr w:type="spellEnd"/>
           </w:p>
         </w:tc>
       </w:tr>
@@ -7748,34 +6888,14 @@
                 <w:szCs w:val="28"/>
               </w:rPr>
             </w:pPr>
-            <w:proofErr w:type="spellStart"/>
-            <w:r>
-              <w:rPr>
-                <w:rFonts w:ascii="Times New Roman" w:hAnsi="Times New Roman" w:cs="Times New Roman"/>
-                <w:sz w:val="28"/>
-                <w:szCs w:val="28"/>
-              </w:rPr>
-              <w:t>Mendengarkan</w:t>
-            </w:r>
-            <w:proofErr w:type="spellEnd"/>
-            <w:r>
-              <w:rPr>
-                <w:rFonts w:ascii="Times New Roman" w:hAnsi="Times New Roman" w:cs="Times New Roman"/>
-                <w:sz w:val="28"/>
-                <w:szCs w:val="28"/>
-              </w:rPr>
-              <w:t xml:space="preserve"> </w:t>
-            </w:r>
-            <w:proofErr w:type="spellStart"/>
-            <w:r>
-              <w:rPr>
-                <w:rFonts w:ascii="Times New Roman" w:hAnsi="Times New Roman" w:cs="Times New Roman"/>
-                <w:sz w:val="28"/>
-                <w:szCs w:val="28"/>
-              </w:rPr>
-              <w:t>Musik</w:t>
-            </w:r>
-            <w:proofErr w:type="spellEnd"/>
+            <w:r>
+              <w:rPr>
+                <w:rFonts w:ascii="Times New Roman" w:hAnsi="Times New Roman" w:cs="Times New Roman"/>
+                <w:sz w:val="28"/>
+                <w:szCs w:val="28"/>
+              </w:rPr>
+              <w:t>Mendengarkan Musik</w:t>
+            </w:r>
           </w:p>
         </w:tc>
       </w:tr>
@@ -7956,23 +7076,86 @@
               </w:rPr>
               <w:br w:type="page"/>
             </w:r>
-          </w:p>
-        </w:tc>
-        <w:tc>
-          <w:tcPr>
-            <w:tcW w:w="4860" w:type="dxa"/>
-            <w:vAlign w:val="center"/>
-          </w:tcPr>
-          <w:p>
-            <w:pPr>
-              <w:spacing w:after="0" w:line="240" w:lineRule="auto"/>
-              <w:jc w:val="center"/>
-              <w:rPr>
-                <w:rFonts w:ascii="Times New Roman" w:hAnsi="Times New Roman" w:cs="Times New Roman"/>
-                <w:sz w:val="28"/>
-                <w:szCs w:val="28"/>
-              </w:rPr>
-            </w:pPr>
+            <w:r>
+              <w:rPr>
+                <w:noProof/>
+              </w:rPr>
+              <w:drawing>
+                <wp:inline distT="0" distB="0" distL="0" distR="0" wp14:anchorId="508EE6A3" wp14:editId="770CEFF6">
+                  <wp:extent cx="3943350" cy="5257800"/>
+                  <wp:effectExtent l="0" t="0" r="0" b="0"/>
+                  <wp:docPr id="17" name="Picture 17"/>
+                  <wp:cNvGraphicFramePr>
+                    <a:graphicFrameLocks xmlns:a="http://schemas.openxmlformats.org/drawingml/2006/main" noChangeAspect="1"/>
+                  </wp:cNvGraphicFramePr>
+                  <a:graphic xmlns:a="http://schemas.openxmlformats.org/drawingml/2006/main">
+                    <a:graphicData uri="http://schemas.openxmlformats.org/drawingml/2006/picture">
+                      <pic:pic xmlns:pic="http://schemas.openxmlformats.org/drawingml/2006/picture">
+                        <pic:nvPicPr>
+                          <pic:cNvPr id="0" name="Picture 1"/>
+                          <pic:cNvPicPr>
+                            <a:picLocks noChangeAspect="1" noChangeArrowheads="1"/>
+                          </pic:cNvPicPr>
+                        </pic:nvPicPr>
+                        <pic:blipFill>
+                          <a:blip r:embed="rId23" cstate="print">
+                            <a:extLst>
+                              <a:ext uri="{28A0092B-C50C-407E-A947-70E740481C1C}">
+                                <a14:useLocalDpi xmlns:a14="http://schemas.microsoft.com/office/drawing/2010/main" val="0"/>
+                              </a:ext>
+                            </a:extLst>
+                          </a:blip>
+                          <a:srcRect/>
+                          <a:stretch>
+                            <a:fillRect/>
+                          </a:stretch>
+                        </pic:blipFill>
+                        <pic:spPr bwMode="auto">
+                          <a:xfrm>
+                            <a:off x="0" y="0"/>
+                            <a:ext cx="3943954" cy="5258605"/>
+                          </a:xfrm>
+                          <a:prstGeom prst="rect">
+                            <a:avLst/>
+                          </a:prstGeom>
+                          <a:noFill/>
+                          <a:ln>
+                            <a:noFill/>
+                          </a:ln>
+                        </pic:spPr>
+                      </pic:pic>
+                    </a:graphicData>
+                  </a:graphic>
+                </wp:inline>
+              </w:drawing>
+            </w:r>
+          </w:p>
+        </w:tc>
+        <w:tc>
+          <w:tcPr>
+            <w:tcW w:w="4860" w:type="dxa"/>
+            <w:vAlign w:val="center"/>
+          </w:tcPr>
+          <w:p>
+            <w:pPr>
+              <w:spacing w:after="0" w:line="240" w:lineRule="auto"/>
+              <w:jc w:val="center"/>
+              <w:rPr>
+                <w:rFonts w:ascii="Times New Roman" w:hAnsi="Times New Roman" w:cs="Times New Roman"/>
+                <w:sz w:val="28"/>
+                <w:szCs w:val="28"/>
+                <w:lang w:val="id-ID"/>
+              </w:rPr>
+            </w:pPr>
+            <w:r>
+              <w:rPr>
+                <w:rFonts w:ascii="Times New Roman" w:hAnsi="Times New Roman" w:cs="Times New Roman"/>
+                <w:sz w:val="28"/>
+                <w:szCs w:val="28"/>
+                <w:lang w:val="id-ID"/>
+              </w:rPr>
+              <w:t>Pulung Nola Boangmanalu</w:t>
+            </w:r>
           </w:p>
         </w:tc>
       </w:tr>
@@ -8011,8 +7194,18 @@
                 <w:rFonts w:ascii="Times New Roman" w:hAnsi="Times New Roman" w:cs="Times New Roman"/>
                 <w:sz w:val="28"/>
                 <w:szCs w:val="28"/>
-              </w:rPr>
-            </w:pPr>
+                <w:lang w:val="id-ID"/>
+              </w:rPr>
+            </w:pPr>
+            <w:r>
+              <w:rPr>
+                <w:rFonts w:ascii="Times New Roman" w:hAnsi="Times New Roman" w:cs="Times New Roman"/>
+                <w:sz w:val="28"/>
+                <w:szCs w:val="28"/>
+                <w:lang w:val="id-ID"/>
+              </w:rPr>
+              <w:t>Jakarta, 22 September 2000</w:t>
+            </w:r>
           </w:p>
         </w:tc>
       </w:tr>
@@ -8051,8 +7244,18 @@
                 <w:rFonts w:ascii="Times New Roman" w:hAnsi="Times New Roman" w:cs="Times New Roman"/>
                 <w:sz w:val="28"/>
                 <w:szCs w:val="28"/>
-              </w:rPr>
-            </w:pPr>
+                <w:lang w:val="id-ID"/>
+              </w:rPr>
+            </w:pPr>
+            <w:r>
+              <w:rPr>
+                <w:rFonts w:ascii="Times New Roman" w:hAnsi="Times New Roman" w:cs="Times New Roman"/>
+                <w:sz w:val="28"/>
+                <w:szCs w:val="28"/>
+                <w:lang w:val="id-ID"/>
+              </w:rPr>
+              <w:t>Pakpak Bharat</w:t>
+            </w:r>
           </w:p>
         </w:tc>
       </w:tr>
@@ -8091,8 +7294,18 @@
                 <w:rFonts w:ascii="Times New Roman" w:hAnsi="Times New Roman" w:cs="Times New Roman"/>
                 <w:sz w:val="28"/>
                 <w:szCs w:val="28"/>
-              </w:rPr>
-            </w:pPr>
+                <w:lang w:val="id-ID"/>
+              </w:rPr>
+            </w:pPr>
+            <w:r>
+              <w:rPr>
+                <w:rFonts w:ascii="Times New Roman" w:hAnsi="Times New Roman" w:cs="Times New Roman"/>
+                <w:sz w:val="28"/>
+                <w:szCs w:val="28"/>
+                <w:lang w:val="id-ID"/>
+              </w:rPr>
+              <w:t>Travelling</w:t>
+            </w:r>
           </w:p>
         </w:tc>
       </w:tr>
@@ -8131,8 +7344,18 @@
                 <w:rFonts w:ascii="Times New Roman" w:hAnsi="Times New Roman" w:cs="Times New Roman"/>
                 <w:sz w:val="28"/>
                 <w:szCs w:val="28"/>
-              </w:rPr>
-            </w:pPr>
+                <w:lang w:val="id-ID"/>
+              </w:rPr>
+            </w:pPr>
+            <w:r>
+              <w:rPr>
+                <w:rFonts w:ascii="Times New Roman" w:hAnsi="Times New Roman" w:cs="Times New Roman"/>
+                <w:sz w:val="28"/>
+                <w:szCs w:val="28"/>
+                <w:lang w:val="id-ID"/>
+              </w:rPr>
+              <w:t>1101184520</w:t>
+            </w:r>
           </w:p>
         </w:tc>
       </w:tr>
@@ -8171,8 +7394,18 @@
                 <w:rFonts w:ascii="Times New Roman" w:hAnsi="Times New Roman" w:cs="Times New Roman"/>
                 <w:sz w:val="28"/>
                 <w:szCs w:val="28"/>
-              </w:rPr>
-            </w:pPr>
+                <w:lang w:val="id-ID"/>
+              </w:rPr>
+            </w:pPr>
+            <w:r>
+              <w:rPr>
+                <w:rFonts w:ascii="Times New Roman" w:hAnsi="Times New Roman" w:cs="Times New Roman"/>
+                <w:sz w:val="28"/>
+                <w:szCs w:val="28"/>
+                <w:lang w:val="id-ID"/>
+              </w:rPr>
+              <w:t>S1- Teknik Telekomunikasi</w:t>
+            </w:r>
           </w:p>
         </w:tc>
       </w:tr>
@@ -9237,10 +8470,6 @@
 </file>
 
 <file path=customXml/item1.xml><?xml version="1.0" encoding="utf-8"?>
-<b:Sources xmlns:b="http://schemas.openxmlformats.org/officeDocument/2006/bibliography" xmlns="http://schemas.openxmlformats.org/officeDocument/2006/bibliography" SelectedStyle="\APASixthEditionOfficeOnline.xsl" StyleName="APA" Version="6"/>
-</file>
-
-<file path=customXml/item2.xml><?xml version="1.0" encoding="utf-8"?>
 <s:customData xmlns="http://www.wps.cn/officeDocument/2013/wpsCustomData" xmlns:s="http://www.wps.cn/officeDocument/2013/wpsCustomData">
   <customSectProps>
     <customSectPr/>
@@ -9248,18 +8477,22 @@
 </s:customData>
 </file>
 
+<file path=customXml/item2.xml><?xml version="1.0" encoding="utf-8"?>
+<b:Sources xmlns:b="http://schemas.openxmlformats.org/officeDocument/2006/bibliography" xmlns="http://schemas.openxmlformats.org/officeDocument/2006/bibliography" SelectedStyle="\APASixthEditionOfficeOnline.xsl" StyleName="APA" Version="6"/>
+</file>
+
 <file path=customXml/itemProps1.xml><?xml version="1.0" encoding="utf-8"?>
-<ds:datastoreItem xmlns:ds="http://schemas.openxmlformats.org/officeDocument/2006/customXml" ds:itemID="{4D909A87-489E-48B3-98EC-3DAE4348D6B3}">
+<ds:datastoreItem xmlns:ds="http://schemas.openxmlformats.org/officeDocument/2006/customXml" ds:itemID="{B1977F7D-205B-4081-913C-38D41E755F92}">
   <ds:schemaRefs>
-    <ds:schemaRef ds:uri="http://schemas.openxmlformats.org/officeDocument/2006/bibliography"/>
+    <ds:schemaRef ds:uri="http://www.wps.cn/officeDocument/2013/wpsCustomData"/>
   </ds:schemaRefs>
 </ds:datastoreItem>
 </file>
 
 <file path=customXml/itemProps2.xml><?xml version="1.0" encoding="utf-8"?>
-<ds:datastoreItem xmlns:ds="http://schemas.openxmlformats.org/officeDocument/2006/customXml" ds:itemID="{B1977F7D-205B-4081-913C-38D41E755F92}">
+<ds:datastoreItem xmlns:ds="http://schemas.openxmlformats.org/officeDocument/2006/customXml" ds:itemID="{6C1664A0-F238-42E7-8975-0BF150BC4927}">
   <ds:schemaRefs>
-    <ds:schemaRef ds:uri="http://www.wps.cn/officeDocument/2013/wpsCustomData"/>
+    <ds:schemaRef ds:uri="http://schemas.openxmlformats.org/officeDocument/2006/bibliography"/>
   </ds:schemaRefs>
 </ds:datastoreItem>
 </file>
</xml_diff>

<commit_message>
update data ka May
</commit_message>
<xml_diff>
--- a/List-Asisten-Lab-CPS.docx
+++ b/List-Asisten-Lab-CPS.docx
@@ -21,7 +21,51 @@
           <w:sz w:val="28"/>
           <w:szCs w:val="28"/>
         </w:rPr>
-        <w:t>List Asisten Laboratorium Cyber Physical System</w:t>
+        <w:t xml:space="preserve">List </w:t>
+      </w:r>
+      <w:proofErr w:type="spellStart"/>
+      <w:r>
+        <w:rPr>
+          <w:rFonts w:ascii="Times New Roman" w:hAnsi="Times New Roman" w:cs="Times New Roman"/>
+          <w:b/>
+          <w:bCs/>
+          <w:sz w:val="28"/>
+          <w:szCs w:val="28"/>
+        </w:rPr>
+        <w:t>Asisten</w:t>
+      </w:r>
+      <w:proofErr w:type="spellEnd"/>
+      <w:r>
+        <w:rPr>
+          <w:rFonts w:ascii="Times New Roman" w:hAnsi="Times New Roman" w:cs="Times New Roman"/>
+          <w:b/>
+          <w:bCs/>
+          <w:sz w:val="28"/>
+          <w:szCs w:val="28"/>
+        </w:rPr>
+        <w:t xml:space="preserve"> </w:t>
+      </w:r>
+      <w:proofErr w:type="spellStart"/>
+      <w:r>
+        <w:rPr>
+          <w:rFonts w:ascii="Times New Roman" w:hAnsi="Times New Roman" w:cs="Times New Roman"/>
+          <w:b/>
+          <w:bCs/>
+          <w:sz w:val="28"/>
+          <w:szCs w:val="28"/>
+        </w:rPr>
+        <w:t>Laboratorium</w:t>
+      </w:r>
+      <w:proofErr w:type="spellEnd"/>
+      <w:r>
+        <w:rPr>
+          <w:rFonts w:ascii="Times New Roman" w:hAnsi="Times New Roman" w:cs="Times New Roman"/>
+          <w:b/>
+          <w:bCs/>
+          <w:sz w:val="28"/>
+          <w:szCs w:val="28"/>
+        </w:rPr>
+        <w:t xml:space="preserve"> Cyber Physical System</w:t>
       </w:r>
     </w:p>
     <w:p>
@@ -163,8 +207,18 @@
                 <w:sz w:val="28"/>
                 <w:szCs w:val="28"/>
               </w:rPr>
-              <w:t>Fakhri Rahmatullah</w:t>
-            </w:r>
+              <w:t xml:space="preserve">Fakhri </w:t>
+            </w:r>
+            <w:proofErr w:type="spellStart"/>
+            <w:r>
+              <w:rPr>
+                <w:rFonts w:ascii="Times New Roman" w:hAnsi="Times New Roman" w:cs="Times New Roman"/>
+                <w:sz w:val="28"/>
+                <w:szCs w:val="28"/>
+              </w:rPr>
+              <w:t>Rahmatullah</w:t>
+            </w:r>
+            <w:proofErr w:type="spellEnd"/>
           </w:p>
         </w:tc>
       </w:tr>
@@ -205,13 +259,41 @@
                 <w:szCs w:val="28"/>
               </w:rPr>
             </w:pPr>
-            <w:r>
-              <w:rPr>
-                <w:rFonts w:ascii="Times New Roman" w:hAnsi="Times New Roman" w:cs="Times New Roman"/>
-                <w:sz w:val="28"/>
-                <w:szCs w:val="28"/>
-              </w:rPr>
-              <w:t>Tasikmalaya, 31 Oktober 2000</w:t>
+            <w:proofErr w:type="spellStart"/>
+            <w:r>
+              <w:rPr>
+                <w:rFonts w:ascii="Times New Roman" w:hAnsi="Times New Roman" w:cs="Times New Roman"/>
+                <w:sz w:val="28"/>
+                <w:szCs w:val="28"/>
+              </w:rPr>
+              <w:t>Tasikmalaya</w:t>
+            </w:r>
+            <w:proofErr w:type="spellEnd"/>
+            <w:r>
+              <w:rPr>
+                <w:rFonts w:ascii="Times New Roman" w:hAnsi="Times New Roman" w:cs="Times New Roman"/>
+                <w:sz w:val="28"/>
+                <w:szCs w:val="28"/>
+              </w:rPr>
+              <w:t xml:space="preserve">, 31 </w:t>
+            </w:r>
+            <w:proofErr w:type="spellStart"/>
+            <w:r>
+              <w:rPr>
+                <w:rFonts w:ascii="Times New Roman" w:hAnsi="Times New Roman" w:cs="Times New Roman"/>
+                <w:sz w:val="28"/>
+                <w:szCs w:val="28"/>
+              </w:rPr>
+              <w:t>Oktober</w:t>
+            </w:r>
+            <w:proofErr w:type="spellEnd"/>
+            <w:r>
+              <w:rPr>
+                <w:rFonts w:ascii="Times New Roman" w:hAnsi="Times New Roman" w:cs="Times New Roman"/>
+                <w:sz w:val="28"/>
+                <w:szCs w:val="28"/>
+              </w:rPr>
+              <w:t xml:space="preserve"> 2000</w:t>
             </w:r>
           </w:p>
         </w:tc>
@@ -253,14 +335,34 @@
                 <w:szCs w:val="28"/>
               </w:rPr>
             </w:pPr>
-            <w:r>
-              <w:rPr>
-                <w:rFonts w:ascii="Times New Roman" w:hAnsi="Times New Roman" w:cs="Times New Roman"/>
-                <w:sz w:val="28"/>
-                <w:szCs w:val="28"/>
-              </w:rPr>
-              <w:t>Ciawi, Tasikmalaya</w:t>
-            </w:r>
+            <w:proofErr w:type="spellStart"/>
+            <w:r>
+              <w:rPr>
+                <w:rFonts w:ascii="Times New Roman" w:hAnsi="Times New Roman" w:cs="Times New Roman"/>
+                <w:sz w:val="28"/>
+                <w:szCs w:val="28"/>
+              </w:rPr>
+              <w:t>Ciawi</w:t>
+            </w:r>
+            <w:proofErr w:type="spellEnd"/>
+            <w:r>
+              <w:rPr>
+                <w:rFonts w:ascii="Times New Roman" w:hAnsi="Times New Roman" w:cs="Times New Roman"/>
+                <w:sz w:val="28"/>
+                <w:szCs w:val="28"/>
+              </w:rPr>
+              <w:t xml:space="preserve">, </w:t>
+            </w:r>
+            <w:proofErr w:type="spellStart"/>
+            <w:r>
+              <w:rPr>
+                <w:rFonts w:ascii="Times New Roman" w:hAnsi="Times New Roman" w:cs="Times New Roman"/>
+                <w:sz w:val="28"/>
+                <w:szCs w:val="28"/>
+              </w:rPr>
+              <w:t>Tasikmalaya</w:t>
+            </w:r>
+            <w:proofErr w:type="spellEnd"/>
           </w:p>
         </w:tc>
       </w:tr>
@@ -301,6 +403,7 @@
                 <w:szCs w:val="28"/>
               </w:rPr>
             </w:pPr>
+            <w:proofErr w:type="spellStart"/>
             <w:r>
               <w:rPr>
                 <w:rFonts w:ascii="Times New Roman" w:hAnsi="Times New Roman" w:cs="Times New Roman"/>
@@ -309,6 +412,7 @@
               </w:rPr>
               <w:t>Motoran</w:t>
             </w:r>
+            <w:proofErr w:type="spellEnd"/>
           </w:p>
         </w:tc>
       </w:tr>
@@ -557,14 +661,52 @@
                 <w:szCs w:val="28"/>
               </w:rPr>
             </w:pPr>
-            <w:r>
-              <w:rPr>
-                <w:rFonts w:ascii="Times New Roman" w:hAnsi="Times New Roman" w:cs="Times New Roman"/>
-                <w:sz w:val="28"/>
-                <w:szCs w:val="28"/>
-              </w:rPr>
-              <w:t>Adimas Fachri Ranunegoro</w:t>
-            </w:r>
+            <w:proofErr w:type="spellStart"/>
+            <w:r>
+              <w:rPr>
+                <w:rFonts w:ascii="Times New Roman" w:hAnsi="Times New Roman" w:cs="Times New Roman"/>
+                <w:sz w:val="28"/>
+                <w:szCs w:val="28"/>
+              </w:rPr>
+              <w:t>Adimas</w:t>
+            </w:r>
+            <w:proofErr w:type="spellEnd"/>
+            <w:r>
+              <w:rPr>
+                <w:rFonts w:ascii="Times New Roman" w:hAnsi="Times New Roman" w:cs="Times New Roman"/>
+                <w:sz w:val="28"/>
+                <w:szCs w:val="28"/>
+              </w:rPr>
+              <w:t xml:space="preserve"> </w:t>
+            </w:r>
+            <w:proofErr w:type="spellStart"/>
+            <w:r>
+              <w:rPr>
+                <w:rFonts w:ascii="Times New Roman" w:hAnsi="Times New Roman" w:cs="Times New Roman"/>
+                <w:sz w:val="28"/>
+                <w:szCs w:val="28"/>
+              </w:rPr>
+              <w:t>Fachri</w:t>
+            </w:r>
+            <w:proofErr w:type="spellEnd"/>
+            <w:r>
+              <w:rPr>
+                <w:rFonts w:ascii="Times New Roman" w:hAnsi="Times New Roman" w:cs="Times New Roman"/>
+                <w:sz w:val="28"/>
+                <w:szCs w:val="28"/>
+              </w:rPr>
+              <w:t xml:space="preserve"> </w:t>
+            </w:r>
+            <w:proofErr w:type="spellStart"/>
+            <w:r>
+              <w:rPr>
+                <w:rFonts w:ascii="Times New Roman" w:hAnsi="Times New Roman" w:cs="Times New Roman"/>
+                <w:sz w:val="28"/>
+                <w:szCs w:val="28"/>
+              </w:rPr>
+              <w:t>Ranunegoro</w:t>
+            </w:r>
+            <w:proofErr w:type="spellEnd"/>
           </w:p>
         </w:tc>
       </w:tr>
@@ -611,7 +753,25 @@
                 <w:sz w:val="28"/>
                 <w:szCs w:val="28"/>
               </w:rPr>
-              <w:t>Balikpapan, 21 Desember 2000</w:t>
+              <w:t xml:space="preserve">Balikpapan, 21 </w:t>
+            </w:r>
+            <w:proofErr w:type="spellStart"/>
+            <w:r>
+              <w:rPr>
+                <w:rFonts w:ascii="Times New Roman" w:hAnsi="Times New Roman" w:cs="Times New Roman"/>
+                <w:sz w:val="28"/>
+                <w:szCs w:val="28"/>
+              </w:rPr>
+              <w:t>Desember</w:t>
+            </w:r>
+            <w:proofErr w:type="spellEnd"/>
+            <w:r>
+              <w:rPr>
+                <w:rFonts w:ascii="Times New Roman" w:hAnsi="Times New Roman" w:cs="Times New Roman"/>
+                <w:sz w:val="28"/>
+                <w:szCs w:val="28"/>
+              </w:rPr>
+              <w:t xml:space="preserve"> 2000</w:t>
             </w:r>
           </w:p>
         </w:tc>
@@ -653,6 +813,7 @@
                 <w:szCs w:val="28"/>
               </w:rPr>
             </w:pPr>
+            <w:proofErr w:type="spellStart"/>
             <w:r>
               <w:rPr>
                 <w:rFonts w:ascii="Times New Roman" w:hAnsi="Times New Roman" w:cs="Times New Roman"/>
@@ -661,6 +822,7 @@
               </w:rPr>
               <w:t>Samarinda</w:t>
             </w:r>
+            <w:proofErr w:type="spellEnd"/>
           </w:p>
         </w:tc>
       </w:tr>
@@ -701,13 +863,23 @@
                 <w:szCs w:val="28"/>
               </w:rPr>
             </w:pPr>
-            <w:r>
-              <w:rPr>
-                <w:rFonts w:ascii="Times New Roman" w:hAnsi="Times New Roman" w:cs="Times New Roman"/>
-                <w:sz w:val="28"/>
-                <w:szCs w:val="28"/>
-              </w:rPr>
-              <w:t>Nonton film, Travelling</w:t>
+            <w:proofErr w:type="spellStart"/>
+            <w:r>
+              <w:rPr>
+                <w:rFonts w:ascii="Times New Roman" w:hAnsi="Times New Roman" w:cs="Times New Roman"/>
+                <w:sz w:val="28"/>
+                <w:szCs w:val="28"/>
+              </w:rPr>
+              <w:t>Nonton</w:t>
+            </w:r>
+            <w:proofErr w:type="spellEnd"/>
+            <w:r>
+              <w:rPr>
+                <w:rFonts w:ascii="Times New Roman" w:hAnsi="Times New Roman" w:cs="Times New Roman"/>
+                <w:sz w:val="28"/>
+                <w:szCs w:val="28"/>
+              </w:rPr>
+              <w:t xml:space="preserve"> film, Travelling</w:t>
             </w:r>
           </w:p>
         </w:tc>
@@ -962,14 +1134,34 @@
                 <w:szCs w:val="28"/>
               </w:rPr>
             </w:pPr>
-            <w:r>
-              <w:rPr>
-                <w:rFonts w:ascii="Times New Roman" w:hAnsi="Times New Roman" w:cs="Times New Roman"/>
-                <w:sz w:val="28"/>
-                <w:szCs w:val="28"/>
-              </w:rPr>
-              <w:t>Firman ag roni</w:t>
-            </w:r>
+            <w:proofErr w:type="spellStart"/>
+            <w:r>
+              <w:rPr>
+                <w:rFonts w:ascii="Times New Roman" w:hAnsi="Times New Roman" w:cs="Times New Roman"/>
+                <w:sz w:val="28"/>
+                <w:szCs w:val="28"/>
+              </w:rPr>
+              <w:t>Firman</w:t>
+            </w:r>
+            <w:proofErr w:type="spellEnd"/>
+            <w:r>
+              <w:rPr>
+                <w:rFonts w:ascii="Times New Roman" w:hAnsi="Times New Roman" w:cs="Times New Roman"/>
+                <w:sz w:val="28"/>
+                <w:szCs w:val="28"/>
+              </w:rPr>
+              <w:t xml:space="preserve"> ag </w:t>
+            </w:r>
+            <w:proofErr w:type="spellStart"/>
+            <w:r>
+              <w:rPr>
+                <w:rFonts w:ascii="Times New Roman" w:hAnsi="Times New Roman" w:cs="Times New Roman"/>
+                <w:sz w:val="28"/>
+                <w:szCs w:val="28"/>
+              </w:rPr>
+              <w:t>roni</w:t>
+            </w:r>
+            <w:proofErr w:type="spellEnd"/>
           </w:p>
         </w:tc>
       </w:tr>
@@ -1010,14 +1202,25 @@
                 <w:szCs w:val="28"/>
               </w:rPr>
             </w:pPr>
-            <w:r>
-              <w:rPr>
-                <w:rFonts w:ascii="Times New Roman" w:hAnsi="Times New Roman" w:cs="Times New Roman"/>
-                <w:sz w:val="28"/>
-                <w:szCs w:val="28"/>
-              </w:rPr>
-              <w:t xml:space="preserve">Kotabumi ,14 </w:t>
-            </w:r>
+            <w:proofErr w:type="spellStart"/>
+            <w:r>
+              <w:rPr>
+                <w:rFonts w:ascii="Times New Roman" w:hAnsi="Times New Roman" w:cs="Times New Roman"/>
+                <w:sz w:val="28"/>
+                <w:szCs w:val="28"/>
+              </w:rPr>
+              <w:t>Kotabumi</w:t>
+            </w:r>
+            <w:proofErr w:type="spellEnd"/>
+            <w:r>
+              <w:rPr>
+                <w:rFonts w:ascii="Times New Roman" w:hAnsi="Times New Roman" w:cs="Times New Roman"/>
+                <w:sz w:val="28"/>
+                <w:szCs w:val="28"/>
+              </w:rPr>
+              <w:t xml:space="preserve"> ,14 </w:t>
+            </w:r>
+            <w:proofErr w:type="spellStart"/>
             <w:r>
               <w:rPr>
                 <w:rFonts w:ascii="Times New Roman" w:hAnsi="Times New Roman" w:cs="Times New Roman"/>
@@ -1032,7 +1235,16 @@
                 <w:sz w:val="28"/>
                 <w:szCs w:val="28"/>
               </w:rPr>
-              <w:t>gustus 2001</w:t>
+              <w:t>gustus</w:t>
+            </w:r>
+            <w:proofErr w:type="spellEnd"/>
+            <w:r>
+              <w:rPr>
+                <w:rFonts w:ascii="Times New Roman" w:hAnsi="Times New Roman" w:cs="Times New Roman"/>
+                <w:sz w:val="28"/>
+                <w:szCs w:val="28"/>
+              </w:rPr>
+              <w:t xml:space="preserve"> 2001</w:t>
             </w:r>
           </w:p>
         </w:tc>
@@ -1122,14 +1334,34 @@
                 <w:szCs w:val="28"/>
               </w:rPr>
             </w:pPr>
-            <w:r>
-              <w:rPr>
-                <w:rFonts w:ascii="Times New Roman" w:hAnsi="Times New Roman" w:cs="Times New Roman"/>
-                <w:sz w:val="28"/>
-                <w:szCs w:val="28"/>
-              </w:rPr>
-              <w:t>Mendaki gunung</w:t>
-            </w:r>
+            <w:proofErr w:type="spellStart"/>
+            <w:r>
+              <w:rPr>
+                <w:rFonts w:ascii="Times New Roman" w:hAnsi="Times New Roman" w:cs="Times New Roman"/>
+                <w:sz w:val="28"/>
+                <w:szCs w:val="28"/>
+              </w:rPr>
+              <w:t>Mendaki</w:t>
+            </w:r>
+            <w:proofErr w:type="spellEnd"/>
+            <w:r>
+              <w:rPr>
+                <w:rFonts w:ascii="Times New Roman" w:hAnsi="Times New Roman" w:cs="Times New Roman"/>
+                <w:sz w:val="28"/>
+                <w:szCs w:val="28"/>
+              </w:rPr>
+              <w:t xml:space="preserve"> </w:t>
+            </w:r>
+            <w:proofErr w:type="spellStart"/>
+            <w:r>
+              <w:rPr>
+                <w:rFonts w:ascii="Times New Roman" w:hAnsi="Times New Roman" w:cs="Times New Roman"/>
+                <w:sz w:val="28"/>
+                <w:szCs w:val="28"/>
+              </w:rPr>
+              <w:t>gunung</w:t>
+            </w:r>
+            <w:proofErr w:type="spellEnd"/>
           </w:p>
         </w:tc>
       </w:tr>
@@ -1806,8 +2038,18 @@
                 <w:sz w:val="28"/>
                 <w:szCs w:val="28"/>
               </w:rPr>
-              <w:t>Saiful Arifin Gustama</w:t>
-            </w:r>
+              <w:t xml:space="preserve">Saiful Arifin </w:t>
+            </w:r>
+            <w:proofErr w:type="spellStart"/>
+            <w:r>
+              <w:rPr>
+                <w:rFonts w:ascii="Times New Roman" w:hAnsi="Times New Roman" w:cs="Times New Roman"/>
+                <w:sz w:val="28"/>
+                <w:szCs w:val="28"/>
+              </w:rPr>
+              <w:t>Gustama</w:t>
+            </w:r>
+            <w:proofErr w:type="spellEnd"/>
           </w:p>
         </w:tc>
       </w:tr>
@@ -1848,13 +2090,41 @@
                 <w:szCs w:val="28"/>
               </w:rPr>
             </w:pPr>
-            <w:r>
-              <w:rPr>
-                <w:rFonts w:ascii="Times New Roman" w:hAnsi="Times New Roman" w:cs="Times New Roman"/>
-                <w:sz w:val="28"/>
-                <w:szCs w:val="28"/>
-              </w:rPr>
-              <w:t>Ciamis, 17 Desember 1998</w:t>
+            <w:proofErr w:type="spellStart"/>
+            <w:r>
+              <w:rPr>
+                <w:rFonts w:ascii="Times New Roman" w:hAnsi="Times New Roman" w:cs="Times New Roman"/>
+                <w:sz w:val="28"/>
+                <w:szCs w:val="28"/>
+              </w:rPr>
+              <w:t>Ciamis</w:t>
+            </w:r>
+            <w:proofErr w:type="spellEnd"/>
+            <w:r>
+              <w:rPr>
+                <w:rFonts w:ascii="Times New Roman" w:hAnsi="Times New Roman" w:cs="Times New Roman"/>
+                <w:sz w:val="28"/>
+                <w:szCs w:val="28"/>
+              </w:rPr>
+              <w:t xml:space="preserve">, 17 </w:t>
+            </w:r>
+            <w:proofErr w:type="spellStart"/>
+            <w:r>
+              <w:rPr>
+                <w:rFonts w:ascii="Times New Roman" w:hAnsi="Times New Roman" w:cs="Times New Roman"/>
+                <w:sz w:val="28"/>
+                <w:szCs w:val="28"/>
+              </w:rPr>
+              <w:t>Desember</w:t>
+            </w:r>
+            <w:proofErr w:type="spellEnd"/>
+            <w:r>
+              <w:rPr>
+                <w:rFonts w:ascii="Times New Roman" w:hAnsi="Times New Roman" w:cs="Times New Roman"/>
+                <w:sz w:val="28"/>
+                <w:szCs w:val="28"/>
+              </w:rPr>
+              <w:t xml:space="preserve"> 1998</w:t>
             </w:r>
           </w:p>
         </w:tc>
@@ -1896,6 +2166,7 @@
                 <w:szCs w:val="28"/>
               </w:rPr>
             </w:pPr>
+            <w:proofErr w:type="spellStart"/>
             <w:r>
               <w:rPr>
                 <w:rFonts w:ascii="Times New Roman" w:hAnsi="Times New Roman" w:cs="Times New Roman"/>
@@ -1904,6 +2175,7 @@
               </w:rPr>
               <w:t>Ciamis</w:t>
             </w:r>
+            <w:proofErr w:type="spellEnd"/>
           </w:p>
         </w:tc>
       </w:tr>
@@ -2207,8 +2479,36 @@
                 <w:sz w:val="28"/>
                 <w:szCs w:val="28"/>
               </w:rPr>
-              <w:t>Putra Prawhira Desa</w:t>
-            </w:r>
+              <w:t xml:space="preserve">Putra </w:t>
+            </w:r>
+            <w:proofErr w:type="spellStart"/>
+            <w:r>
+              <w:rPr>
+                <w:rFonts w:ascii="Times New Roman" w:hAnsi="Times New Roman" w:cs="Times New Roman"/>
+                <w:sz w:val="28"/>
+                <w:szCs w:val="28"/>
+              </w:rPr>
+              <w:t>Prawhira</w:t>
+            </w:r>
+            <w:proofErr w:type="spellEnd"/>
+            <w:r>
+              <w:rPr>
+                <w:rFonts w:ascii="Times New Roman" w:hAnsi="Times New Roman" w:cs="Times New Roman"/>
+                <w:sz w:val="28"/>
+                <w:szCs w:val="28"/>
+              </w:rPr>
+              <w:t xml:space="preserve"> </w:t>
+            </w:r>
+            <w:proofErr w:type="spellStart"/>
+            <w:r>
+              <w:rPr>
+                <w:rFonts w:ascii="Times New Roman" w:hAnsi="Times New Roman" w:cs="Times New Roman"/>
+                <w:sz w:val="28"/>
+                <w:szCs w:val="28"/>
+              </w:rPr>
+              <w:t>Desa</w:t>
+            </w:r>
+            <w:proofErr w:type="spellEnd"/>
           </w:p>
         </w:tc>
       </w:tr>
@@ -2249,13 +2549,41 @@
                 <w:szCs w:val="28"/>
               </w:rPr>
             </w:pPr>
-            <w:r>
-              <w:rPr>
-                <w:rFonts w:ascii="Times New Roman" w:hAnsi="Times New Roman" w:cs="Times New Roman"/>
-                <w:sz w:val="28"/>
-                <w:szCs w:val="28"/>
-              </w:rPr>
-              <w:t>Garut, 8 Januari 1999</w:t>
+            <w:proofErr w:type="spellStart"/>
+            <w:r>
+              <w:rPr>
+                <w:rFonts w:ascii="Times New Roman" w:hAnsi="Times New Roman" w:cs="Times New Roman"/>
+                <w:sz w:val="28"/>
+                <w:szCs w:val="28"/>
+              </w:rPr>
+              <w:t>Garut</w:t>
+            </w:r>
+            <w:proofErr w:type="spellEnd"/>
+            <w:r>
+              <w:rPr>
+                <w:rFonts w:ascii="Times New Roman" w:hAnsi="Times New Roman" w:cs="Times New Roman"/>
+                <w:sz w:val="28"/>
+                <w:szCs w:val="28"/>
+              </w:rPr>
+              <w:t xml:space="preserve">, 8 </w:t>
+            </w:r>
+            <w:proofErr w:type="spellStart"/>
+            <w:r>
+              <w:rPr>
+                <w:rFonts w:ascii="Times New Roman" w:hAnsi="Times New Roman" w:cs="Times New Roman"/>
+                <w:sz w:val="28"/>
+                <w:szCs w:val="28"/>
+              </w:rPr>
+              <w:t>Januari</w:t>
+            </w:r>
+            <w:proofErr w:type="spellEnd"/>
+            <w:r>
+              <w:rPr>
+                <w:rFonts w:ascii="Times New Roman" w:hAnsi="Times New Roman" w:cs="Times New Roman"/>
+                <w:sz w:val="28"/>
+                <w:szCs w:val="28"/>
+              </w:rPr>
+              <w:t xml:space="preserve"> 1999</w:t>
             </w:r>
           </w:p>
         </w:tc>
@@ -2297,6 +2625,7 @@
                 <w:szCs w:val="28"/>
               </w:rPr>
             </w:pPr>
+            <w:proofErr w:type="spellStart"/>
             <w:r>
               <w:rPr>
                 <w:rFonts w:ascii="Times New Roman" w:hAnsi="Times New Roman" w:cs="Times New Roman"/>
@@ -2305,6 +2634,7 @@
               </w:rPr>
               <w:t>Garut</w:t>
             </w:r>
+            <w:proofErr w:type="spellEnd"/>
           </w:p>
         </w:tc>
       </w:tr>
@@ -2611,8 +2941,18 @@
                 <w:sz w:val="28"/>
                 <w:szCs w:val="28"/>
               </w:rPr>
-              <w:t>Alex Lianardo</w:t>
-            </w:r>
+              <w:t xml:space="preserve">Alex </w:t>
+            </w:r>
+            <w:proofErr w:type="spellStart"/>
+            <w:r>
+              <w:rPr>
+                <w:rFonts w:ascii="Times New Roman" w:hAnsi="Times New Roman" w:cs="Times New Roman"/>
+                <w:sz w:val="28"/>
+                <w:szCs w:val="28"/>
+              </w:rPr>
+              <w:t>Lianardo</w:t>
+            </w:r>
+            <w:proofErr w:type="spellEnd"/>
           </w:p>
         </w:tc>
       </w:tr>
@@ -2701,13 +3041,25 @@
                 <w:szCs w:val="28"/>
               </w:rPr>
             </w:pPr>
-            <w:r>
-              <w:rPr>
-                <w:rFonts w:ascii="Times New Roman" w:hAnsi="Times New Roman" w:cs="Times New Roman"/>
-                <w:sz w:val="28"/>
-                <w:szCs w:val="28"/>
-              </w:rPr>
-              <w:t>Pujon,Kalimantan Tengah</w:t>
+            <w:proofErr w:type="spellStart"/>
+            <w:proofErr w:type="gramStart"/>
+            <w:r>
+              <w:rPr>
+                <w:rFonts w:ascii="Times New Roman" w:hAnsi="Times New Roman" w:cs="Times New Roman"/>
+                <w:sz w:val="28"/>
+                <w:szCs w:val="28"/>
+              </w:rPr>
+              <w:t>Pujon,Kalimantan</w:t>
+            </w:r>
+            <w:proofErr w:type="spellEnd"/>
+            <w:proofErr w:type="gramEnd"/>
+            <w:r>
+              <w:rPr>
+                <w:rFonts w:ascii="Times New Roman" w:hAnsi="Times New Roman" w:cs="Times New Roman"/>
+                <w:sz w:val="28"/>
+                <w:szCs w:val="28"/>
+              </w:rPr>
+              <w:t xml:space="preserve"> Tengah</w:t>
             </w:r>
           </w:p>
         </w:tc>
@@ -2749,6 +3101,7 @@
                 <w:szCs w:val="28"/>
               </w:rPr>
             </w:pPr>
+            <w:proofErr w:type="spellStart"/>
             <w:r>
               <w:rPr>
                 <w:rFonts w:ascii="Times New Roman" w:hAnsi="Times New Roman" w:cs="Times New Roman"/>
@@ -2756,8 +3109,49 @@
                 <w:sz w:val="28"/>
                 <w:szCs w:val="28"/>
               </w:rPr>
-              <w:t>membaca manga/webtoon, bermain catur</w:t>
-            </w:r>
+              <w:t>membaca</w:t>
+            </w:r>
+            <w:proofErr w:type="spellEnd"/>
+            <w:r>
+              <w:rPr>
+                <w:rFonts w:ascii="Times New Roman" w:hAnsi="Times New Roman" w:cs="Times New Roman"/>
+                <w:bCs/>
+                <w:sz w:val="28"/>
+                <w:szCs w:val="28"/>
+              </w:rPr>
+              <w:t xml:space="preserve"> manga/webtoon, </w:t>
+            </w:r>
+            <w:proofErr w:type="spellStart"/>
+            <w:r>
+              <w:rPr>
+                <w:rFonts w:ascii="Times New Roman" w:hAnsi="Times New Roman" w:cs="Times New Roman"/>
+                <w:bCs/>
+                <w:sz w:val="28"/>
+                <w:szCs w:val="28"/>
+              </w:rPr>
+              <w:t>bermain</w:t>
+            </w:r>
+            <w:proofErr w:type="spellEnd"/>
+            <w:r>
+              <w:rPr>
+                <w:rFonts w:ascii="Times New Roman" w:hAnsi="Times New Roman" w:cs="Times New Roman"/>
+                <w:bCs/>
+                <w:sz w:val="28"/>
+                <w:szCs w:val="28"/>
+              </w:rPr>
+              <w:t xml:space="preserve"> </w:t>
+            </w:r>
+            <w:proofErr w:type="spellStart"/>
+            <w:r>
+              <w:rPr>
+                <w:rFonts w:ascii="Times New Roman" w:hAnsi="Times New Roman" w:cs="Times New Roman"/>
+                <w:bCs/>
+                <w:sz w:val="28"/>
+                <w:szCs w:val="28"/>
+              </w:rPr>
+              <w:t>catur</w:t>
+            </w:r>
+            <w:proofErr w:type="spellEnd"/>
           </w:p>
         </w:tc>
       </w:tr>
@@ -3001,13 +3395,41 @@
                 <w:szCs w:val="28"/>
               </w:rPr>
             </w:pPr>
-            <w:r>
-              <w:rPr>
-                <w:rFonts w:ascii="Times New Roman" w:hAnsi="Times New Roman" w:cs="Times New Roman"/>
-                <w:sz w:val="28"/>
-                <w:szCs w:val="28"/>
-              </w:rPr>
-              <w:t>Sistry Dhanny S</w:t>
+            <w:proofErr w:type="spellStart"/>
+            <w:r>
+              <w:rPr>
+                <w:rFonts w:ascii="Times New Roman" w:hAnsi="Times New Roman" w:cs="Times New Roman"/>
+                <w:sz w:val="28"/>
+                <w:szCs w:val="28"/>
+              </w:rPr>
+              <w:t>Sistry</w:t>
+            </w:r>
+            <w:proofErr w:type="spellEnd"/>
+            <w:r>
+              <w:rPr>
+                <w:rFonts w:ascii="Times New Roman" w:hAnsi="Times New Roman" w:cs="Times New Roman"/>
+                <w:sz w:val="28"/>
+                <w:szCs w:val="28"/>
+              </w:rPr>
+              <w:t xml:space="preserve"> </w:t>
+            </w:r>
+            <w:proofErr w:type="spellStart"/>
+            <w:r>
+              <w:rPr>
+                <w:rFonts w:ascii="Times New Roman" w:hAnsi="Times New Roman" w:cs="Times New Roman"/>
+                <w:sz w:val="28"/>
+                <w:szCs w:val="28"/>
+              </w:rPr>
+              <w:t>Dhanny</w:t>
+            </w:r>
+            <w:proofErr w:type="spellEnd"/>
+            <w:r>
+              <w:rPr>
+                <w:rFonts w:ascii="Times New Roman" w:hAnsi="Times New Roman" w:cs="Times New Roman"/>
+                <w:sz w:val="28"/>
+                <w:szCs w:val="28"/>
+              </w:rPr>
+              <w:t xml:space="preserve"> S</w:t>
             </w:r>
           </w:p>
         </w:tc>
@@ -3103,8 +3525,18 @@
                 <w:sz w:val="28"/>
                 <w:szCs w:val="28"/>
               </w:rPr>
-              <w:t>Ajamu, RantauPrapat</w:t>
-            </w:r>
+              <w:t xml:space="preserve">Ajamu, </w:t>
+            </w:r>
+            <w:proofErr w:type="spellStart"/>
+            <w:r>
+              <w:rPr>
+                <w:rFonts w:ascii="Times New Roman" w:hAnsi="Times New Roman" w:cs="Times New Roman"/>
+                <w:sz w:val="28"/>
+                <w:szCs w:val="28"/>
+              </w:rPr>
+              <w:t>RantauPrapat</w:t>
+            </w:r>
+            <w:proofErr w:type="spellEnd"/>
           </w:p>
         </w:tc>
       </w:tr>
@@ -3151,7 +3583,25 @@
                 <w:sz w:val="28"/>
                 <w:szCs w:val="28"/>
               </w:rPr>
-              <w:t xml:space="preserve"> nonton film + main</w:t>
+              <w:t xml:space="preserve"> </w:t>
+            </w:r>
+            <w:proofErr w:type="spellStart"/>
+            <w:r>
+              <w:rPr>
+                <w:rFonts w:ascii="Times New Roman" w:hAnsi="Times New Roman" w:cs="Times New Roman"/>
+                <w:sz w:val="28"/>
+                <w:szCs w:val="28"/>
+              </w:rPr>
+              <w:t>nonton</w:t>
+            </w:r>
+            <w:proofErr w:type="spellEnd"/>
+            <w:r>
+              <w:rPr>
+                <w:rFonts w:ascii="Times New Roman" w:hAnsi="Times New Roman" w:cs="Times New Roman"/>
+                <w:sz w:val="28"/>
+                <w:szCs w:val="28"/>
+              </w:rPr>
+              <w:t xml:space="preserve"> film + main</w:t>
             </w:r>
           </w:p>
         </w:tc>
@@ -3833,8 +4283,18 @@
                 <w:sz w:val="28"/>
                 <w:szCs w:val="28"/>
               </w:rPr>
-              <w:t>Muhammad Azaria Widyadhana</w:t>
-            </w:r>
+              <w:t xml:space="preserve">Muhammad Azaria </w:t>
+            </w:r>
+            <w:proofErr w:type="spellStart"/>
+            <w:r>
+              <w:rPr>
+                <w:rFonts w:ascii="Times New Roman" w:hAnsi="Times New Roman" w:cs="Times New Roman"/>
+                <w:sz w:val="28"/>
+                <w:szCs w:val="28"/>
+              </w:rPr>
+              <w:t>Widyadhana</w:t>
+            </w:r>
+            <w:proofErr w:type="spellEnd"/>
           </w:p>
         </w:tc>
       </w:tr>
@@ -3971,13 +4431,23 @@
                 <w:szCs w:val="28"/>
               </w:rPr>
             </w:pPr>
-            <w:r>
-              <w:rPr>
-                <w:rFonts w:ascii="Times New Roman" w:hAnsi="Times New Roman" w:cs="Times New Roman"/>
-                <w:sz w:val="28"/>
-                <w:szCs w:val="28"/>
-              </w:rPr>
-              <w:t>Fotografi, game</w:t>
+            <w:proofErr w:type="spellStart"/>
+            <w:r>
+              <w:rPr>
+                <w:rFonts w:ascii="Times New Roman" w:hAnsi="Times New Roman" w:cs="Times New Roman"/>
+                <w:sz w:val="28"/>
+                <w:szCs w:val="28"/>
+              </w:rPr>
+              <w:t>Fotografi</w:t>
+            </w:r>
+            <w:proofErr w:type="spellEnd"/>
+            <w:r>
+              <w:rPr>
+                <w:rFonts w:ascii="Times New Roman" w:hAnsi="Times New Roman" w:cs="Times New Roman"/>
+                <w:sz w:val="28"/>
+                <w:szCs w:val="28"/>
+              </w:rPr>
+              <w:t>, game</w:t>
             </w:r>
           </w:p>
         </w:tc>
@@ -4229,13 +4699,23 @@
                 <w:szCs w:val="28"/>
               </w:rPr>
             </w:pPr>
-            <w:r>
-              <w:rPr>
-                <w:rFonts w:ascii="Times New Roman" w:hAnsi="Times New Roman" w:cs="Times New Roman"/>
-                <w:sz w:val="28"/>
-                <w:szCs w:val="28"/>
-              </w:rPr>
-              <w:t>Agi Alif Ramadhan</w:t>
+            <w:proofErr w:type="spellStart"/>
+            <w:r>
+              <w:rPr>
+                <w:rFonts w:ascii="Times New Roman" w:hAnsi="Times New Roman" w:cs="Times New Roman"/>
+                <w:sz w:val="28"/>
+                <w:szCs w:val="28"/>
+              </w:rPr>
+              <w:t>Agi</w:t>
+            </w:r>
+            <w:proofErr w:type="spellEnd"/>
+            <w:r>
+              <w:rPr>
+                <w:rFonts w:ascii="Times New Roman" w:hAnsi="Times New Roman" w:cs="Times New Roman"/>
+                <w:sz w:val="28"/>
+                <w:szCs w:val="28"/>
+              </w:rPr>
+              <w:t xml:space="preserve"> Alif Ramadhan</w:t>
             </w:r>
           </w:p>
         </w:tc>
@@ -4283,7 +4763,25 @@
                 <w:sz w:val="28"/>
                 <w:szCs w:val="28"/>
               </w:rPr>
-              <w:t>Denpasar, 7 Desember 1998</w:t>
+              <w:t xml:space="preserve">Denpasar, 7 </w:t>
+            </w:r>
+            <w:proofErr w:type="spellStart"/>
+            <w:r>
+              <w:rPr>
+                <w:rFonts w:ascii="Times New Roman" w:hAnsi="Times New Roman" w:cs="Times New Roman"/>
+                <w:sz w:val="28"/>
+                <w:szCs w:val="28"/>
+              </w:rPr>
+              <w:t>Desember</w:t>
+            </w:r>
+            <w:proofErr w:type="spellEnd"/>
+            <w:r>
+              <w:rPr>
+                <w:rFonts w:ascii="Times New Roman" w:hAnsi="Times New Roman" w:cs="Times New Roman"/>
+                <w:sz w:val="28"/>
+                <w:szCs w:val="28"/>
+              </w:rPr>
+              <w:t xml:space="preserve"> 1998</w:t>
             </w:r>
           </w:p>
         </w:tc>
@@ -4331,8 +4829,18 @@
                 <w:sz w:val="28"/>
                 <w:szCs w:val="28"/>
               </w:rPr>
-              <w:t>Softball, Musik</w:t>
-            </w:r>
+              <w:t xml:space="preserve">Softball, </w:t>
+            </w:r>
+            <w:proofErr w:type="spellStart"/>
+            <w:r>
+              <w:rPr>
+                <w:rFonts w:ascii="Times New Roman" w:hAnsi="Times New Roman" w:cs="Times New Roman"/>
+                <w:sz w:val="28"/>
+                <w:szCs w:val="28"/>
+              </w:rPr>
+              <w:t>Musik</w:t>
+            </w:r>
+            <w:proofErr w:type="spellEnd"/>
           </w:p>
         </w:tc>
       </w:tr>
@@ -4644,8 +5152,18 @@
                 <w:sz w:val="28"/>
                 <w:szCs w:val="28"/>
               </w:rPr>
-              <w:t>Muhammad Ikhwan Khalid Nasution</w:t>
-            </w:r>
+              <w:t xml:space="preserve">Muhammad Ikhwan Khalid </w:t>
+            </w:r>
+            <w:proofErr w:type="spellStart"/>
+            <w:r>
+              <w:rPr>
+                <w:rFonts w:ascii="Times New Roman" w:hAnsi="Times New Roman" w:cs="Times New Roman"/>
+                <w:sz w:val="28"/>
+                <w:szCs w:val="28"/>
+              </w:rPr>
+              <w:t>Nasution</w:t>
+            </w:r>
+            <w:proofErr w:type="spellEnd"/>
           </w:p>
         </w:tc>
       </w:tr>
@@ -4686,14 +5204,25 @@
                 <w:szCs w:val="28"/>
               </w:rPr>
             </w:pPr>
-            <w:r>
-              <w:rPr>
-                <w:rFonts w:ascii="Times New Roman" w:hAnsi="Times New Roman" w:cs="Times New Roman"/>
-                <w:sz w:val="28"/>
-                <w:szCs w:val="28"/>
-              </w:rPr>
-              <w:t xml:space="preserve">Pematangsiantar, 25 </w:t>
-            </w:r>
+            <w:proofErr w:type="spellStart"/>
+            <w:r>
+              <w:rPr>
+                <w:rFonts w:ascii="Times New Roman" w:hAnsi="Times New Roman" w:cs="Times New Roman"/>
+                <w:sz w:val="28"/>
+                <w:szCs w:val="28"/>
+              </w:rPr>
+              <w:t>Pematangsiantar</w:t>
+            </w:r>
+            <w:proofErr w:type="spellEnd"/>
+            <w:r>
+              <w:rPr>
+                <w:rFonts w:ascii="Times New Roman" w:hAnsi="Times New Roman" w:cs="Times New Roman"/>
+                <w:sz w:val="28"/>
+                <w:szCs w:val="28"/>
+              </w:rPr>
+              <w:t xml:space="preserve">, 25 </w:t>
+            </w:r>
+            <w:proofErr w:type="spellStart"/>
             <w:r>
               <w:rPr>
                 <w:rFonts w:ascii="Times New Roman" w:hAnsi="Times New Roman" w:cs="Times New Roman"/>
@@ -4708,7 +5237,16 @@
                 <w:sz w:val="28"/>
                 <w:szCs w:val="28"/>
               </w:rPr>
-              <w:t>aret 2000</w:t>
+              <w:t>aret</w:t>
+            </w:r>
+            <w:proofErr w:type="spellEnd"/>
+            <w:r>
+              <w:rPr>
+                <w:rFonts w:ascii="Times New Roman" w:hAnsi="Times New Roman" w:cs="Times New Roman"/>
+                <w:sz w:val="28"/>
+                <w:szCs w:val="28"/>
+              </w:rPr>
+              <w:t xml:space="preserve"> 2000</w:t>
             </w:r>
           </w:p>
         </w:tc>
@@ -4750,6 +5288,7 @@
                 <w:szCs w:val="28"/>
               </w:rPr>
             </w:pPr>
+            <w:proofErr w:type="spellStart"/>
             <w:r>
               <w:rPr>
                 <w:rFonts w:ascii="Times New Roman" w:hAnsi="Times New Roman" w:cs="Times New Roman"/>
@@ -4758,6 +5297,7 @@
               </w:rPr>
               <w:t>Pematangsiantar</w:t>
             </w:r>
+            <w:proofErr w:type="spellEnd"/>
           </w:p>
         </w:tc>
       </w:tr>
@@ -4798,13 +5338,23 @@
                 <w:szCs w:val="28"/>
               </w:rPr>
             </w:pPr>
-            <w:r>
-              <w:rPr>
-                <w:rFonts w:ascii="Times New Roman" w:hAnsi="Times New Roman" w:cs="Times New Roman"/>
-                <w:sz w:val="28"/>
-                <w:szCs w:val="28"/>
-              </w:rPr>
-              <w:t>dengerin podcast</w:t>
+            <w:proofErr w:type="spellStart"/>
+            <w:r>
+              <w:rPr>
+                <w:rFonts w:ascii="Times New Roman" w:hAnsi="Times New Roman" w:cs="Times New Roman"/>
+                <w:sz w:val="28"/>
+                <w:szCs w:val="28"/>
+              </w:rPr>
+              <w:t>dengerin</w:t>
+            </w:r>
+            <w:proofErr w:type="spellEnd"/>
+            <w:r>
+              <w:rPr>
+                <w:rFonts w:ascii="Times New Roman" w:hAnsi="Times New Roman" w:cs="Times New Roman"/>
+                <w:sz w:val="28"/>
+                <w:szCs w:val="28"/>
+              </w:rPr>
+              <w:t xml:space="preserve"> podcast</w:t>
             </w:r>
           </w:p>
         </w:tc>
@@ -5051,14 +5601,34 @@
                 <w:szCs w:val="28"/>
               </w:rPr>
             </w:pPr>
-            <w:r>
-              <w:rPr>
-                <w:rFonts w:ascii="Times New Roman" w:hAnsi="Times New Roman" w:cs="Times New Roman"/>
-                <w:sz w:val="28"/>
-                <w:szCs w:val="28"/>
-              </w:rPr>
-              <w:t>Rozi Mulyadi</w:t>
-            </w:r>
+            <w:proofErr w:type="spellStart"/>
+            <w:r>
+              <w:rPr>
+                <w:rFonts w:ascii="Times New Roman" w:hAnsi="Times New Roman" w:cs="Times New Roman"/>
+                <w:sz w:val="28"/>
+                <w:szCs w:val="28"/>
+              </w:rPr>
+              <w:t>Rozi</w:t>
+            </w:r>
+            <w:proofErr w:type="spellEnd"/>
+            <w:r>
+              <w:rPr>
+                <w:rFonts w:ascii="Times New Roman" w:hAnsi="Times New Roman" w:cs="Times New Roman"/>
+                <w:sz w:val="28"/>
+                <w:szCs w:val="28"/>
+              </w:rPr>
+              <w:t xml:space="preserve"> </w:t>
+            </w:r>
+            <w:proofErr w:type="spellStart"/>
+            <w:r>
+              <w:rPr>
+                <w:rFonts w:ascii="Times New Roman" w:hAnsi="Times New Roman" w:cs="Times New Roman"/>
+                <w:sz w:val="28"/>
+                <w:szCs w:val="28"/>
+              </w:rPr>
+              <w:t>Mulyadi</w:t>
+            </w:r>
+            <w:proofErr w:type="spellEnd"/>
           </w:p>
         </w:tc>
       </w:tr>
@@ -5105,7 +5675,25 @@
                 <w:sz w:val="28"/>
                 <w:szCs w:val="28"/>
               </w:rPr>
-              <w:t>Medan, 02 Januari 2001</w:t>
+              <w:t xml:space="preserve">Medan, 02 </w:t>
+            </w:r>
+            <w:proofErr w:type="spellStart"/>
+            <w:r>
+              <w:rPr>
+                <w:rFonts w:ascii="Times New Roman" w:hAnsi="Times New Roman" w:cs="Times New Roman"/>
+                <w:sz w:val="28"/>
+                <w:szCs w:val="28"/>
+              </w:rPr>
+              <w:t>Januari</w:t>
+            </w:r>
+            <w:proofErr w:type="spellEnd"/>
+            <w:r>
+              <w:rPr>
+                <w:rFonts w:ascii="Times New Roman" w:hAnsi="Times New Roman" w:cs="Times New Roman"/>
+                <w:sz w:val="28"/>
+                <w:szCs w:val="28"/>
+              </w:rPr>
+              <w:t xml:space="preserve"> 2001</w:t>
             </w:r>
           </w:p>
         </w:tc>
@@ -5195,13 +5783,113 @@
                 <w:szCs w:val="28"/>
               </w:rPr>
             </w:pPr>
-            <w:r>
-              <w:rPr>
-                <w:sz w:val="28"/>
-                <w:szCs w:val="28"/>
-              </w:rPr>
-              <w:t>Menonton film series, film series kesukaan Alice in Borderland, kingdom &lt;- film korea tentang kerajaan  sama virus parasit</w:t>
-            </w:r>
+            <w:proofErr w:type="spellStart"/>
+            <w:r>
+              <w:rPr>
+                <w:sz w:val="28"/>
+                <w:szCs w:val="28"/>
+              </w:rPr>
+              <w:t>Menonton</w:t>
+            </w:r>
+            <w:proofErr w:type="spellEnd"/>
+            <w:r>
+              <w:rPr>
+                <w:sz w:val="28"/>
+                <w:szCs w:val="28"/>
+              </w:rPr>
+              <w:t xml:space="preserve"> film series, film series </w:t>
+            </w:r>
+            <w:proofErr w:type="spellStart"/>
+            <w:r>
+              <w:rPr>
+                <w:sz w:val="28"/>
+                <w:szCs w:val="28"/>
+              </w:rPr>
+              <w:t>kesukaan</w:t>
+            </w:r>
+            <w:proofErr w:type="spellEnd"/>
+            <w:r>
+              <w:rPr>
+                <w:sz w:val="28"/>
+                <w:szCs w:val="28"/>
+              </w:rPr>
+              <w:t xml:space="preserve"> Alice in Borderland, kingdom &lt;- film </w:t>
+            </w:r>
+            <w:proofErr w:type="spellStart"/>
+            <w:r>
+              <w:rPr>
+                <w:sz w:val="28"/>
+                <w:szCs w:val="28"/>
+              </w:rPr>
+              <w:t>korea</w:t>
+            </w:r>
+            <w:proofErr w:type="spellEnd"/>
+            <w:r>
+              <w:rPr>
+                <w:sz w:val="28"/>
+                <w:szCs w:val="28"/>
+              </w:rPr>
+              <w:t xml:space="preserve"> </w:t>
+            </w:r>
+            <w:proofErr w:type="spellStart"/>
+            <w:r>
+              <w:rPr>
+                <w:sz w:val="28"/>
+                <w:szCs w:val="28"/>
+              </w:rPr>
+              <w:t>tentang</w:t>
+            </w:r>
+            <w:proofErr w:type="spellEnd"/>
+            <w:r>
+              <w:rPr>
+                <w:sz w:val="28"/>
+                <w:szCs w:val="28"/>
+              </w:rPr>
+              <w:t xml:space="preserve"> </w:t>
+            </w:r>
+            <w:proofErr w:type="spellStart"/>
+            <w:proofErr w:type="gramStart"/>
+            <w:r>
+              <w:rPr>
+                <w:sz w:val="28"/>
+                <w:szCs w:val="28"/>
+              </w:rPr>
+              <w:t>kerajaan</w:t>
+            </w:r>
+            <w:proofErr w:type="spellEnd"/>
+            <w:r>
+              <w:rPr>
+                <w:sz w:val="28"/>
+                <w:szCs w:val="28"/>
+              </w:rPr>
+              <w:t xml:space="preserve">  </w:t>
+            </w:r>
+            <w:proofErr w:type="spellStart"/>
+            <w:r>
+              <w:rPr>
+                <w:sz w:val="28"/>
+                <w:szCs w:val="28"/>
+              </w:rPr>
+              <w:t>sama</w:t>
+            </w:r>
+            <w:proofErr w:type="spellEnd"/>
+            <w:proofErr w:type="gramEnd"/>
+            <w:r>
+              <w:rPr>
+                <w:sz w:val="28"/>
+                <w:szCs w:val="28"/>
+              </w:rPr>
+              <w:t xml:space="preserve"> virus </w:t>
+            </w:r>
+            <w:proofErr w:type="spellStart"/>
+            <w:r>
+              <w:rPr>
+                <w:sz w:val="28"/>
+                <w:szCs w:val="28"/>
+              </w:rPr>
+              <w:t>parasit</w:t>
+            </w:r>
+            <w:proofErr w:type="spellEnd"/>
           </w:p>
         </w:tc>
       </w:tr>
@@ -5294,8 +5982,81 @@
                 <w:sz w:val="28"/>
                 <w:szCs w:val="28"/>
               </w:rPr>
-              <w:t>D3 Rekayasa Perangkat Lunak Aplikasi /Informatika</w:t>
-            </w:r>
+              <w:t xml:space="preserve">D3 </w:t>
+            </w:r>
+            <w:proofErr w:type="spellStart"/>
+            <w:r>
+              <w:rPr>
+                <w:sz w:val="28"/>
+                <w:szCs w:val="28"/>
+              </w:rPr>
+              <w:t>Rekayasa</w:t>
+            </w:r>
+            <w:proofErr w:type="spellEnd"/>
+            <w:r>
+              <w:rPr>
+                <w:sz w:val="28"/>
+                <w:szCs w:val="28"/>
+              </w:rPr>
+              <w:t xml:space="preserve"> </w:t>
+            </w:r>
+            <w:proofErr w:type="spellStart"/>
+            <w:r>
+              <w:rPr>
+                <w:sz w:val="28"/>
+                <w:szCs w:val="28"/>
+              </w:rPr>
+              <w:t>Perangkat</w:t>
+            </w:r>
+            <w:proofErr w:type="spellEnd"/>
+            <w:r>
+              <w:rPr>
+                <w:sz w:val="28"/>
+                <w:szCs w:val="28"/>
+              </w:rPr>
+              <w:t xml:space="preserve"> </w:t>
+            </w:r>
+            <w:proofErr w:type="spellStart"/>
+            <w:r>
+              <w:rPr>
+                <w:sz w:val="28"/>
+                <w:szCs w:val="28"/>
+              </w:rPr>
+              <w:t>Lunak</w:t>
+            </w:r>
+            <w:proofErr w:type="spellEnd"/>
+            <w:r>
+              <w:rPr>
+                <w:sz w:val="28"/>
+                <w:szCs w:val="28"/>
+              </w:rPr>
+              <w:t xml:space="preserve"> </w:t>
+            </w:r>
+            <w:proofErr w:type="spellStart"/>
+            <w:r>
+              <w:rPr>
+                <w:sz w:val="28"/>
+                <w:szCs w:val="28"/>
+              </w:rPr>
+              <w:t>Aplikasi</w:t>
+            </w:r>
+            <w:proofErr w:type="spellEnd"/>
+            <w:r>
+              <w:rPr>
+                <w:sz w:val="28"/>
+                <w:szCs w:val="28"/>
+              </w:rPr>
+              <w:t xml:space="preserve"> /</w:t>
+            </w:r>
+            <w:proofErr w:type="spellStart"/>
+            <w:r>
+              <w:rPr>
+                <w:sz w:val="28"/>
+                <w:szCs w:val="28"/>
+              </w:rPr>
+              <w:t>Informatika</w:t>
+            </w:r>
+            <w:proofErr w:type="spellEnd"/>
           </w:p>
         </w:tc>
       </w:tr>
@@ -6304,7 +7065,27 @@
                 <w:szCs w:val="28"/>
                 <w:lang w:val="id-ID"/>
               </w:rPr>
-              <w:t>Agnesia Indryany M</w:t>
+              <w:t xml:space="preserve">Agnesia </w:t>
+            </w:r>
+            <w:proofErr w:type="spellStart"/>
+            <w:r>
+              <w:rPr>
+                <w:rFonts w:ascii="Times New Roman" w:hAnsi="Times New Roman" w:cs="Times New Roman"/>
+                <w:sz w:val="28"/>
+                <w:szCs w:val="28"/>
+                <w:lang w:val="id-ID"/>
+              </w:rPr>
+              <w:t>Indryany</w:t>
+            </w:r>
+            <w:proofErr w:type="spellEnd"/>
+            <w:r>
+              <w:rPr>
+                <w:rFonts w:ascii="Times New Roman" w:hAnsi="Times New Roman" w:cs="Times New Roman"/>
+                <w:sz w:val="28"/>
+                <w:szCs w:val="28"/>
+                <w:lang w:val="id-ID"/>
+              </w:rPr>
+              <w:t xml:space="preserve"> M</w:t>
             </w:r>
           </w:p>
         </w:tc>
@@ -6347,6 +7128,7 @@
                 <w:lang w:val="id-ID"/>
               </w:rPr>
             </w:pPr>
+            <w:proofErr w:type="spellStart"/>
             <w:r>
               <w:rPr>
                 <w:rFonts w:ascii="Times New Roman" w:hAnsi="Times New Roman" w:cs="Times New Roman"/>
@@ -6354,7 +7136,17 @@
                 <w:szCs w:val="28"/>
                 <w:lang w:val="id-ID"/>
               </w:rPr>
-              <w:t>Tonasa, 28 Agustus 2000</w:t>
+              <w:t>Tonasa</w:t>
+            </w:r>
+            <w:proofErr w:type="spellEnd"/>
+            <w:r>
+              <w:rPr>
+                <w:rFonts w:ascii="Times New Roman" w:hAnsi="Times New Roman" w:cs="Times New Roman"/>
+                <w:sz w:val="28"/>
+                <w:szCs w:val="28"/>
+                <w:lang w:val="id-ID"/>
+              </w:rPr>
+              <w:t>, 28 Agustus 2000</w:t>
             </w:r>
           </w:p>
         </w:tc>
@@ -6447,6 +7239,7 @@
                 <w:lang w:val="id-ID"/>
               </w:rPr>
             </w:pPr>
+            <w:proofErr w:type="spellStart"/>
             <w:r>
               <w:rPr>
                 <w:rFonts w:ascii="Times New Roman" w:hAnsi="Times New Roman" w:cs="Times New Roman"/>
@@ -6454,8 +7247,29 @@
                 <w:szCs w:val="28"/>
                 <w:lang w:val="id-ID"/>
               </w:rPr>
-              <w:t>Nonton K-Drama dan Ngemil</w:t>
-            </w:r>
+              <w:t>Nonton</w:t>
+            </w:r>
+            <w:proofErr w:type="spellEnd"/>
+            <w:r>
+              <w:rPr>
+                <w:rFonts w:ascii="Times New Roman" w:hAnsi="Times New Roman" w:cs="Times New Roman"/>
+                <w:sz w:val="28"/>
+                <w:szCs w:val="28"/>
+                <w:lang w:val="id-ID"/>
+              </w:rPr>
+              <w:t xml:space="preserve"> K-Drama dan </w:t>
+            </w:r>
+            <w:proofErr w:type="spellStart"/>
+            <w:r>
+              <w:rPr>
+                <w:rFonts w:ascii="Times New Roman" w:hAnsi="Times New Roman" w:cs="Times New Roman"/>
+                <w:sz w:val="28"/>
+                <w:szCs w:val="28"/>
+                <w:lang w:val="id-ID"/>
+              </w:rPr>
+              <w:t>Ngemil</w:t>
+            </w:r>
+            <w:proofErr w:type="spellEnd"/>
           </w:p>
         </w:tc>
       </w:tr>
@@ -6713,14 +7527,52 @@
                 <w:szCs w:val="28"/>
               </w:rPr>
             </w:pPr>
-            <w:r>
-              <w:rPr>
-                <w:rFonts w:ascii="Times New Roman" w:hAnsi="Times New Roman" w:cs="Times New Roman"/>
-                <w:sz w:val="28"/>
-                <w:szCs w:val="28"/>
-              </w:rPr>
-              <w:t>Anggun Mugi Mabruroh</w:t>
-            </w:r>
+            <w:proofErr w:type="spellStart"/>
+            <w:r>
+              <w:rPr>
+                <w:rFonts w:ascii="Times New Roman" w:hAnsi="Times New Roman" w:cs="Times New Roman"/>
+                <w:sz w:val="28"/>
+                <w:szCs w:val="28"/>
+              </w:rPr>
+              <w:t>Anggun</w:t>
+            </w:r>
+            <w:proofErr w:type="spellEnd"/>
+            <w:r>
+              <w:rPr>
+                <w:rFonts w:ascii="Times New Roman" w:hAnsi="Times New Roman" w:cs="Times New Roman"/>
+                <w:sz w:val="28"/>
+                <w:szCs w:val="28"/>
+              </w:rPr>
+              <w:t xml:space="preserve"> </w:t>
+            </w:r>
+            <w:proofErr w:type="spellStart"/>
+            <w:r>
+              <w:rPr>
+                <w:rFonts w:ascii="Times New Roman" w:hAnsi="Times New Roman" w:cs="Times New Roman"/>
+                <w:sz w:val="28"/>
+                <w:szCs w:val="28"/>
+              </w:rPr>
+              <w:t>Mugi</w:t>
+            </w:r>
+            <w:proofErr w:type="spellEnd"/>
+            <w:r>
+              <w:rPr>
+                <w:rFonts w:ascii="Times New Roman" w:hAnsi="Times New Roman" w:cs="Times New Roman"/>
+                <w:sz w:val="28"/>
+                <w:szCs w:val="28"/>
+              </w:rPr>
+              <w:t xml:space="preserve"> </w:t>
+            </w:r>
+            <w:proofErr w:type="spellStart"/>
+            <w:r>
+              <w:rPr>
+                <w:rFonts w:ascii="Times New Roman" w:hAnsi="Times New Roman" w:cs="Times New Roman"/>
+                <w:sz w:val="28"/>
+                <w:szCs w:val="28"/>
+              </w:rPr>
+              <w:t>Mabruroh</w:t>
+            </w:r>
+            <w:proofErr w:type="spellEnd"/>
           </w:p>
         </w:tc>
       </w:tr>
@@ -6761,6 +7613,7 @@
                 <w:szCs w:val="28"/>
               </w:rPr>
             </w:pPr>
+            <w:proofErr w:type="spellStart"/>
             <w:r>
               <w:rPr>
                 <w:rFonts w:ascii="Times New Roman" w:hAnsi="Times New Roman" w:cs="Times New Roman"/>
@@ -6775,7 +7628,16 @@
                 <w:sz w:val="28"/>
                 <w:szCs w:val="28"/>
               </w:rPr>
-              <w:t xml:space="preserve">egal, 6 </w:t>
+              <w:t>egal</w:t>
+            </w:r>
+            <w:proofErr w:type="spellEnd"/>
+            <w:r>
+              <w:rPr>
+                <w:rFonts w:ascii="Times New Roman" w:hAnsi="Times New Roman" w:cs="Times New Roman"/>
+                <w:sz w:val="28"/>
+                <w:szCs w:val="28"/>
+              </w:rPr>
+              <w:t xml:space="preserve">, 6 </w:t>
             </w:r>
             <w:r>
               <w:rPr>
@@ -6844,6 +7706,7 @@
                 <w:szCs w:val="28"/>
               </w:rPr>
             </w:pPr>
+            <w:proofErr w:type="spellStart"/>
             <w:r>
               <w:rPr>
                 <w:rFonts w:ascii="Times New Roman" w:hAnsi="Times New Roman" w:cs="Times New Roman"/>
@@ -6852,6 +7715,7 @@
               </w:rPr>
               <w:t>Tegal</w:t>
             </w:r>
+            <w:proofErr w:type="spellEnd"/>
           </w:p>
         </w:tc>
       </w:tr>
@@ -6892,14 +7756,34 @@
                 <w:szCs w:val="28"/>
               </w:rPr>
             </w:pPr>
-            <w:r>
-              <w:rPr>
-                <w:rFonts w:ascii="Times New Roman" w:hAnsi="Times New Roman" w:cs="Times New Roman"/>
-                <w:sz w:val="28"/>
-                <w:szCs w:val="28"/>
-              </w:rPr>
-              <w:t>Mendengarkan Musik</w:t>
-            </w:r>
+            <w:proofErr w:type="spellStart"/>
+            <w:r>
+              <w:rPr>
+                <w:rFonts w:ascii="Times New Roman" w:hAnsi="Times New Roman" w:cs="Times New Roman"/>
+                <w:sz w:val="28"/>
+                <w:szCs w:val="28"/>
+              </w:rPr>
+              <w:t>Mendengarkan</w:t>
+            </w:r>
+            <w:proofErr w:type="spellEnd"/>
+            <w:r>
+              <w:rPr>
+                <w:rFonts w:ascii="Times New Roman" w:hAnsi="Times New Roman" w:cs="Times New Roman"/>
+                <w:sz w:val="28"/>
+                <w:szCs w:val="28"/>
+              </w:rPr>
+              <w:t xml:space="preserve"> </w:t>
+            </w:r>
+            <w:proofErr w:type="spellStart"/>
+            <w:r>
+              <w:rPr>
+                <w:rFonts w:ascii="Times New Roman" w:hAnsi="Times New Roman" w:cs="Times New Roman"/>
+                <w:sz w:val="28"/>
+                <w:szCs w:val="28"/>
+              </w:rPr>
+              <w:t>Musik</w:t>
+            </w:r>
+            <w:proofErr w:type="spellEnd"/>
           </w:p>
         </w:tc>
       </w:tr>
@@ -7301,6 +8185,7 @@
                 <w:lang w:val="id-ID"/>
               </w:rPr>
             </w:pPr>
+            <w:proofErr w:type="spellStart"/>
             <w:r>
               <w:rPr>
                 <w:rFonts w:ascii="Times New Roman" w:hAnsi="Times New Roman" w:cs="Times New Roman"/>
@@ -7310,6 +8195,7 @@
               </w:rPr>
               <w:t>Travelling</w:t>
             </w:r>
+            <w:proofErr w:type="spellEnd"/>
           </w:p>
         </w:tc>
       </w:tr>
@@ -7454,8 +8340,8 @@
         <w:tblLook w:val="04A0" w:firstRow="1" w:lastRow="0" w:firstColumn="1" w:lastColumn="0" w:noHBand="0" w:noVBand="1"/>
       </w:tblPr>
       <w:tblGrid>
-        <w:gridCol w:w="6930"/>
-        <w:gridCol w:w="4860"/>
+        <w:gridCol w:w="6999"/>
+        <w:gridCol w:w="4791"/>
       </w:tblGrid>
       <w:tr>
         <w:trPr>
@@ -7494,23 +8380,94 @@
               </w:rPr>
               <w:br w:type="page"/>
             </w:r>
-          </w:p>
-        </w:tc>
-        <w:tc>
-          <w:tcPr>
-            <w:tcW w:w="4860" w:type="dxa"/>
-            <w:vAlign w:val="center"/>
-          </w:tcPr>
-          <w:p>
-            <w:pPr>
-              <w:spacing w:after="0" w:line="240" w:lineRule="auto"/>
-              <w:jc w:val="center"/>
-              <w:rPr>
-                <w:rFonts w:ascii="Times New Roman" w:hAnsi="Times New Roman" w:cs="Times New Roman"/>
-                <w:sz w:val="28"/>
-                <w:szCs w:val="28"/>
-              </w:rPr>
-            </w:pPr>
+            <w:r>
+              <w:rPr>
+                <w:noProof/>
+              </w:rPr>
+              <w:drawing>
+                <wp:inline distT="0" distB="0" distL="0" distR="0" wp14:anchorId="6F0F5868" wp14:editId="72BE366B">
+                  <wp:extent cx="4307681" cy="5743575"/>
+                  <wp:effectExtent l="0" t="0" r="0" b="0"/>
+                  <wp:docPr id="18" name="Picture 18"/>
+                  <wp:cNvGraphicFramePr>
+                    <a:graphicFrameLocks xmlns:a="http://schemas.openxmlformats.org/drawingml/2006/main" noChangeAspect="1"/>
+                  </wp:cNvGraphicFramePr>
+                  <a:graphic xmlns:a="http://schemas.openxmlformats.org/drawingml/2006/main">
+                    <a:graphicData uri="http://schemas.openxmlformats.org/drawingml/2006/picture">
+                      <pic:pic xmlns:pic="http://schemas.openxmlformats.org/drawingml/2006/picture">
+                        <pic:nvPicPr>
+                          <pic:cNvPr id="0" name="Picture 1"/>
+                          <pic:cNvPicPr>
+                            <a:picLocks noChangeAspect="1" noChangeArrowheads="1"/>
+                          </pic:cNvPicPr>
+                        </pic:nvPicPr>
+                        <pic:blipFill>
+                          <a:blip r:embed="rId24">
+                            <a:extLst>
+                              <a:ext uri="{28A0092B-C50C-407E-A947-70E740481C1C}">
+                                <a14:useLocalDpi xmlns:a14="http://schemas.microsoft.com/office/drawing/2010/main" val="0"/>
+                              </a:ext>
+                            </a:extLst>
+                          </a:blip>
+                          <a:srcRect/>
+                          <a:stretch>
+                            <a:fillRect/>
+                          </a:stretch>
+                        </pic:blipFill>
+                        <pic:spPr bwMode="auto">
+                          <a:xfrm>
+                            <a:off x="0" y="0"/>
+                            <a:ext cx="4311785" cy="5749048"/>
+                          </a:xfrm>
+                          <a:prstGeom prst="rect">
+                            <a:avLst/>
+                          </a:prstGeom>
+                          <a:noFill/>
+                          <a:ln>
+                            <a:noFill/>
+                          </a:ln>
+                        </pic:spPr>
+                      </pic:pic>
+                    </a:graphicData>
+                  </a:graphic>
+                </wp:inline>
+              </w:drawing>
+            </w:r>
+          </w:p>
+        </w:tc>
+        <w:tc>
+          <w:tcPr>
+            <w:tcW w:w="4860" w:type="dxa"/>
+            <w:vAlign w:val="center"/>
+          </w:tcPr>
+          <w:p>
+            <w:pPr>
+              <w:spacing w:after="0" w:line="240" w:lineRule="auto"/>
+              <w:jc w:val="center"/>
+              <w:rPr>
+                <w:rFonts w:ascii="Times New Roman" w:hAnsi="Times New Roman" w:cs="Times New Roman"/>
+                <w:sz w:val="28"/>
+                <w:szCs w:val="28"/>
+              </w:rPr>
+            </w:pPr>
+            <w:r>
+              <w:rPr>
+                <w:rFonts w:ascii="Times New Roman" w:hAnsi="Times New Roman" w:cs="Times New Roman"/>
+                <w:sz w:val="28"/>
+                <w:szCs w:val="28"/>
+              </w:rPr>
+              <w:t xml:space="preserve">May Diana </w:t>
+            </w:r>
+            <w:proofErr w:type="gramStart"/>
+            <w:r>
+              <w:rPr>
+                <w:rFonts w:ascii="Times New Roman" w:hAnsi="Times New Roman" w:cs="Times New Roman"/>
+                <w:sz w:val="28"/>
+                <w:szCs w:val="28"/>
+              </w:rPr>
+              <w:t>R.S</w:t>
+            </w:r>
+            <w:proofErr w:type="gramEnd"/>
           </w:p>
         </w:tc>
       </w:tr>
@@ -7551,6 +8508,42 @@
                 <w:szCs w:val="28"/>
               </w:rPr>
             </w:pPr>
+            <w:proofErr w:type="spellStart"/>
+            <w:r>
+              <w:rPr>
+                <w:rFonts w:ascii="Times New Roman" w:hAnsi="Times New Roman" w:cs="Times New Roman"/>
+                <w:sz w:val="28"/>
+                <w:szCs w:val="28"/>
+              </w:rPr>
+              <w:t>Petai</w:t>
+            </w:r>
+            <w:proofErr w:type="spellEnd"/>
+            <w:r>
+              <w:rPr>
+                <w:rFonts w:ascii="Times New Roman" w:hAnsi="Times New Roman" w:cs="Times New Roman"/>
+                <w:sz w:val="28"/>
+                <w:szCs w:val="28"/>
+              </w:rPr>
+              <w:t xml:space="preserve"> </w:t>
+            </w:r>
+            <w:proofErr w:type="spellStart"/>
+            <w:r>
+              <w:rPr>
+                <w:rFonts w:ascii="Times New Roman" w:hAnsi="Times New Roman" w:cs="Times New Roman"/>
+                <w:sz w:val="28"/>
+                <w:szCs w:val="28"/>
+              </w:rPr>
+              <w:t>Baru</w:t>
+            </w:r>
+            <w:proofErr w:type="spellEnd"/>
+            <w:r>
+              <w:rPr>
+                <w:rFonts w:ascii="Times New Roman" w:hAnsi="Times New Roman" w:cs="Times New Roman"/>
+                <w:sz w:val="28"/>
+                <w:szCs w:val="28"/>
+              </w:rPr>
+              <w:t>, 18 Mei 1999</w:t>
+            </w:r>
           </w:p>
         </w:tc>
       </w:tr>
@@ -7591,6 +8584,16 @@
                 <w:szCs w:val="28"/>
               </w:rPr>
             </w:pPr>
+            <w:proofErr w:type="spellStart"/>
+            <w:r>
+              <w:rPr>
+                <w:rFonts w:ascii="Times New Roman" w:hAnsi="Times New Roman" w:cs="Times New Roman"/>
+                <w:sz w:val="28"/>
+                <w:szCs w:val="28"/>
+              </w:rPr>
+              <w:t>Pekanbaru</w:t>
+            </w:r>
+            <w:proofErr w:type="spellEnd"/>
           </w:p>
         </w:tc>
       </w:tr>
@@ -7631,6 +8634,16 @@
                 <w:szCs w:val="28"/>
               </w:rPr>
             </w:pPr>
+            <w:proofErr w:type="spellStart"/>
+            <w:r>
+              <w:rPr>
+                <w:rFonts w:ascii="Times New Roman" w:hAnsi="Times New Roman" w:cs="Times New Roman"/>
+                <w:sz w:val="28"/>
+                <w:szCs w:val="28"/>
+              </w:rPr>
+              <w:t>nonton</w:t>
+            </w:r>
+            <w:proofErr w:type="spellEnd"/>
           </w:p>
         </w:tc>
       </w:tr>
@@ -7671,6 +8684,14 @@
                 <w:szCs w:val="28"/>
               </w:rPr>
             </w:pPr>
+            <w:r>
+              <w:rPr>
+                <w:rFonts w:ascii="Times New Roman" w:hAnsi="Times New Roman" w:cs="Times New Roman"/>
+                <w:sz w:val="28"/>
+                <w:szCs w:val="28"/>
+              </w:rPr>
+              <w:t>1101174506</w:t>
+            </w:r>
           </w:p>
         </w:tc>
       </w:tr>
@@ -7711,6 +8732,14 @@
                 <w:szCs w:val="28"/>
               </w:rPr>
             </w:pPr>
+            <w:r>
+              <w:rPr>
+                <w:rFonts w:ascii="Times New Roman" w:hAnsi="Times New Roman" w:cs="Times New Roman"/>
+                <w:sz w:val="28"/>
+                <w:szCs w:val="28"/>
+              </w:rPr>
+              <w:t>S1 Teknik Telekomunikasi</w:t>
+            </w:r>
           </w:p>
         </w:tc>
       </w:tr>
@@ -8807,7 +9836,7 @@
 </file>
 
 <file path=customXml/itemProps2.xml><?xml version="1.0" encoding="utf-8"?>
-<ds:datastoreItem xmlns:ds="http://schemas.openxmlformats.org/officeDocument/2006/customXml" ds:itemID="{8F84B30F-0A4D-4348-BC54-9C23389B8905}">
+<ds:datastoreItem xmlns:ds="http://schemas.openxmlformats.org/officeDocument/2006/customXml" ds:itemID="{B23E0528-DD29-4661-BD8A-3E81B06DF3AE}">
   <ds:schemaRefs>
     <ds:schemaRef ds:uri="http://schemas.openxmlformats.org/officeDocument/2006/bibliography"/>
   </ds:schemaRefs>

</xml_diff>